<commit_message>
Status Report for Mobile Application
</commit_message>
<xml_diff>
--- a/Documentation/AACTechReport.docx
+++ b/Documentation/AACTechReport.docx
@@ -16,7 +16,6 @@
           <w:docPartUnique/>
         </w:docPartObj>
       </w:sdtPr>
-      <w:sdtEndPr/>
       <w:sdtContent>
         <w:p>
           <w:pPr>
@@ -227,7 +226,7 @@
           <w:pPr>
             <w:pStyle w:val="Heading1"/>
           </w:pPr>
-          <w:bookmarkStart w:id="0" w:name="_Toc30513057"/>
+          <w:bookmarkStart w:id="0" w:name="_Toc31676204"/>
           <w:r>
             <w:lastRenderedPageBreak/>
             <w:t>Declaration of</w:t>
@@ -387,7 +386,7 @@
           <w:pPr>
             <w:pStyle w:val="Heading1"/>
           </w:pPr>
-          <w:bookmarkStart w:id="1" w:name="_Toc30513058"/>
+          <w:bookmarkStart w:id="1" w:name="_Toc31676205"/>
           <w:r>
             <w:lastRenderedPageBreak/>
             <w:t>Proposal</w:t>
@@ -599,7 +598,7 @@
           <w:pPr>
             <w:pStyle w:val="Heading1"/>
           </w:pPr>
-          <w:bookmarkStart w:id="2" w:name="_Toc30513059"/>
+          <w:bookmarkStart w:id="2" w:name="_Toc31676206"/>
           <w:r>
             <w:lastRenderedPageBreak/>
             <w:t>Executive Summary</w:t>
@@ -759,7 +758,7 @@
                 </w:rPr>
                 <w:fldChar w:fldCharType="separate"/>
               </w:r>
-              <w:hyperlink w:anchor="_Toc30513057" w:history="1">
+              <w:hyperlink w:anchor="_Toc31676204" w:history="1">
                 <w:r>
                   <w:rPr>
                     <w:rStyle w:val="Hyperlink"/>
@@ -786,7 +785,7 @@
                     <w:noProof/>
                     <w:webHidden/>
                   </w:rPr>
-                  <w:instrText xml:space="preserve"> PAGEREF _Toc30513057 \h </w:instrText>
+                  <w:instrText xml:space="preserve"> PAGEREF _Toc31676204 \h </w:instrText>
                 </w:r>
                 <w:r>
                   <w:rPr>
@@ -830,7 +829,7 @@
                   <w:lang w:val="en-CA" w:eastAsia="en-CA"/>
                 </w:rPr>
               </w:pPr>
-              <w:hyperlink w:anchor="_Toc30513058" w:history="1">
+              <w:hyperlink w:anchor="_Toc31676205" w:history="1">
                 <w:r>
                   <w:rPr>
                     <w:rStyle w:val="Hyperlink"/>
@@ -857,7 +856,7 @@
                     <w:noProof/>
                     <w:webHidden/>
                   </w:rPr>
-                  <w:instrText xml:space="preserve"> PAGEREF _Toc30513058 \h </w:instrText>
+                  <w:instrText xml:space="preserve"> PAGEREF _Toc31676205 \h </w:instrText>
                 </w:r>
                 <w:r>
                   <w:rPr>
@@ -901,7 +900,7 @@
                   <w:lang w:val="en-CA" w:eastAsia="en-CA"/>
                 </w:rPr>
               </w:pPr>
-              <w:hyperlink w:anchor="_Toc30513059" w:history="1">
+              <w:hyperlink w:anchor="_Toc31676206" w:history="1">
                 <w:r>
                   <w:rPr>
                     <w:rStyle w:val="Hyperlink"/>
@@ -928,7 +927,7 @@
                     <w:noProof/>
                     <w:webHidden/>
                   </w:rPr>
-                  <w:instrText xml:space="preserve"> PAGEREF _Toc30513059 \h </w:instrText>
+                  <w:instrText xml:space="preserve"> PAGEREF _Toc31676206 \h </w:instrText>
                 </w:r>
                 <w:r>
                   <w:rPr>
@@ -972,7 +971,7 @@
                   <w:lang w:val="en-CA" w:eastAsia="en-CA"/>
                 </w:rPr>
               </w:pPr>
-              <w:hyperlink w:anchor="_Toc30513060" w:history="1">
+              <w:hyperlink w:anchor="_Toc31676207" w:history="1">
                 <w:r>
                   <w:rPr>
                     <w:rStyle w:val="Hyperlink"/>
@@ -999,7 +998,7 @@
                     <w:noProof/>
                     <w:webHidden/>
                   </w:rPr>
-                  <w:instrText xml:space="preserve"> PAGEREF _Toc30513060 \h </w:instrText>
+                  <w:instrText xml:space="preserve"> PAGEREF _Toc31676207 \h </w:instrText>
                 </w:r>
                 <w:r>
                   <w:rPr>
@@ -1043,7 +1042,7 @@
                   <w:lang w:val="en-CA" w:eastAsia="en-CA"/>
                 </w:rPr>
               </w:pPr>
-              <w:hyperlink w:anchor="_Toc30513061" w:history="1">
+              <w:hyperlink w:anchor="_Toc31676208" w:history="1">
                 <w:r>
                   <w:rPr>
                     <w:rStyle w:val="Hyperlink"/>
@@ -1070,7 +1069,7 @@
                     <w:noProof/>
                     <w:webHidden/>
                   </w:rPr>
-                  <w:instrText xml:space="preserve"> PAGEREF _Toc30513061 \h </w:instrText>
+                  <w:instrText xml:space="preserve"> PAGEREF _Toc31676208 \h </w:instrText>
                 </w:r>
                 <w:r>
                   <w:rPr>
@@ -1114,7 +1113,7 @@
                   <w:lang w:val="en-CA" w:eastAsia="en-CA"/>
                 </w:rPr>
               </w:pPr>
-              <w:hyperlink w:anchor="_Toc30513062" w:history="1">
+              <w:hyperlink w:anchor="_Toc31676209" w:history="1">
                 <w:r>
                   <w:rPr>
                     <w:rStyle w:val="Hyperlink"/>
@@ -1141,7 +1140,7 @@
                     <w:noProof/>
                     <w:webHidden/>
                   </w:rPr>
-                  <w:instrText xml:space="preserve"> PAGEREF _Toc30513062 \h </w:instrText>
+                  <w:instrText xml:space="preserve"> PAGEREF _Toc31676209 \h </w:instrText>
                 </w:r>
                 <w:r>
                   <w:rPr>
@@ -1185,7 +1184,7 @@
                   <w:lang w:val="en-CA" w:eastAsia="en-CA"/>
                 </w:rPr>
               </w:pPr>
-              <w:hyperlink w:anchor="_Toc30513063" w:history="1">
+              <w:hyperlink w:anchor="_Toc31676210" w:history="1">
                 <w:r>
                   <w:rPr>
                     <w:rStyle w:val="Hyperlink"/>
@@ -1212,7 +1211,7 @@
                     <w:noProof/>
                     <w:webHidden/>
                   </w:rPr>
-                  <w:instrText xml:space="preserve"> PAGEREF _Toc30513063 \h </w:instrText>
+                  <w:instrText xml:space="preserve"> PAGEREF _Toc31676210 \h </w:instrText>
                 </w:r>
                 <w:r>
                   <w:rPr>
@@ -1256,7 +1255,7 @@
                   <w:lang w:val="en-CA" w:eastAsia="en-CA"/>
                 </w:rPr>
               </w:pPr>
-              <w:hyperlink w:anchor="_Toc30513064" w:history="1">
+              <w:hyperlink w:anchor="_Toc31676211" w:history="1">
                 <w:r>
                   <w:rPr>
                     <w:rStyle w:val="Hyperlink"/>
@@ -1283,7 +1282,7 @@
                     <w:noProof/>
                     <w:webHidden/>
                   </w:rPr>
-                  <w:instrText xml:space="preserve"> PAGEREF _Toc30513064 \h </w:instrText>
+                  <w:instrText xml:space="preserve"> PAGEREF _Toc31676211 \h </w:instrText>
                 </w:r>
                 <w:r>
                   <w:rPr>
@@ -1327,7 +1326,7 @@
                   <w:lang w:val="en-CA" w:eastAsia="en-CA"/>
                 </w:rPr>
               </w:pPr>
-              <w:hyperlink w:anchor="_Toc30513065" w:history="1">
+              <w:hyperlink w:anchor="_Toc31676212" w:history="1">
                 <w:r>
                   <w:rPr>
                     <w:rStyle w:val="Hyperlink"/>
@@ -1354,7 +1353,7 @@
                     <w:noProof/>
                     <w:webHidden/>
                   </w:rPr>
-                  <w:instrText xml:space="preserve"> PAGEREF _Toc30513065 \h </w:instrText>
+                  <w:instrText xml:space="preserve"> PAGEREF _Toc31676212 \h </w:instrText>
                 </w:r>
                 <w:r>
                   <w:rPr>
@@ -1398,7 +1397,7 @@
                   <w:lang w:val="en-CA" w:eastAsia="en-CA"/>
                 </w:rPr>
               </w:pPr>
-              <w:hyperlink w:anchor="_Toc30513066" w:history="1">
+              <w:hyperlink w:anchor="_Toc31676213" w:history="1">
                 <w:r>
                   <w:rPr>
                     <w:rStyle w:val="Hyperlink"/>
@@ -1425,7 +1424,7 @@
                     <w:noProof/>
                     <w:webHidden/>
                   </w:rPr>
-                  <w:instrText xml:space="preserve"> PAGEREF _Toc30513066 \h </w:instrText>
+                  <w:instrText xml:space="preserve"> PAGEREF _Toc31676213 \h </w:instrText>
                 </w:r>
                 <w:r>
                   <w:rPr>
@@ -1469,7 +1468,7 @@
                   <w:lang w:val="en-CA" w:eastAsia="en-CA"/>
                 </w:rPr>
               </w:pPr>
-              <w:hyperlink w:anchor="_Toc30513067" w:history="1">
+              <w:hyperlink w:anchor="_Toc31676214" w:history="1">
                 <w:r>
                   <w:rPr>
                     <w:rStyle w:val="Hyperlink"/>
@@ -1496,7 +1495,7 @@
                     <w:noProof/>
                     <w:webHidden/>
                   </w:rPr>
-                  <w:instrText xml:space="preserve"> PAGEREF _Toc30513067 \h </w:instrText>
+                  <w:instrText xml:space="preserve"> PAGEREF _Toc31676214 \h </w:instrText>
                 </w:r>
                 <w:r>
                   <w:rPr>
@@ -1540,7 +1539,7 @@
                   <w:lang w:val="en-CA" w:eastAsia="en-CA"/>
                 </w:rPr>
               </w:pPr>
-              <w:hyperlink w:anchor="_Toc30513068" w:history="1">
+              <w:hyperlink w:anchor="_Toc31676215" w:history="1">
                 <w:r>
                   <w:rPr>
                     <w:rStyle w:val="Hyperlink"/>
@@ -1567,7 +1566,7 @@
                     <w:noProof/>
                     <w:webHidden/>
                   </w:rPr>
-                  <w:instrText xml:space="preserve"> PAGEREF _Toc30513068 \h </w:instrText>
+                  <w:instrText xml:space="preserve"> PAGEREF _Toc31676215 \h </w:instrText>
                 </w:r>
                 <w:r>
                   <w:rPr>
@@ -1611,7 +1610,7 @@
                   <w:lang w:val="en-CA" w:eastAsia="en-CA"/>
                 </w:rPr>
               </w:pPr>
-              <w:hyperlink w:anchor="_Toc30513069" w:history="1">
+              <w:hyperlink w:anchor="_Toc31676216" w:history="1">
                 <w:r>
                   <w:rPr>
                     <w:rStyle w:val="Hyperlink"/>
@@ -1638,7 +1637,7 @@
                     <w:noProof/>
                     <w:webHidden/>
                   </w:rPr>
-                  <w:instrText xml:space="preserve"> PAGEREF _Toc30513069 \h </w:instrText>
+                  <w:instrText xml:space="preserve"> PAGEREF _Toc31676216 \h </w:instrText>
                 </w:r>
                 <w:r>
                   <w:rPr>
@@ -1682,7 +1681,7 @@
                   <w:lang w:val="en-CA" w:eastAsia="en-CA"/>
                 </w:rPr>
               </w:pPr>
-              <w:hyperlink w:anchor="_Toc30513070" w:history="1">
+              <w:hyperlink w:anchor="_Toc31676217" w:history="1">
                 <w:r>
                   <w:rPr>
                     <w:rStyle w:val="Hyperlink"/>
@@ -1709,7 +1708,7 @@
                     <w:noProof/>
                     <w:webHidden/>
                   </w:rPr>
-                  <w:instrText xml:space="preserve"> PAGEREF _Toc30513070 \h </w:instrText>
+                  <w:instrText xml:space="preserve"> PAGEREF _Toc31676217 \h </w:instrText>
                 </w:r>
                 <w:r>
                   <w:rPr>
@@ -1729,7 +1728,7 @@
                     <w:noProof/>
                     <w:webHidden/>
                   </w:rPr>
-                  <w:t>25</w:t>
+                  <w:t>27</w:t>
                 </w:r>
                 <w:r>
                   <w:rPr>
@@ -1753,7 +1752,7 @@
                   <w:lang w:val="en-CA" w:eastAsia="en-CA"/>
                 </w:rPr>
               </w:pPr>
-              <w:hyperlink w:anchor="_Toc30513071" w:history="1">
+              <w:hyperlink w:anchor="_Toc31676218" w:history="1">
                 <w:r>
                   <w:rPr>
                     <w:rStyle w:val="Hyperlink"/>
@@ -1780,7 +1779,7 @@
                     <w:noProof/>
                     <w:webHidden/>
                   </w:rPr>
-                  <w:instrText xml:space="preserve"> PAGEREF _Toc30513071 \h </w:instrText>
+                  <w:instrText xml:space="preserve"> PAGEREF _Toc31676218 \h </w:instrText>
                 </w:r>
                 <w:r>
                   <w:rPr>
@@ -1800,7 +1799,7 @@
                     <w:noProof/>
                     <w:webHidden/>
                   </w:rPr>
-                  <w:t>25</w:t>
+                  <w:t>29</w:t>
                 </w:r>
                 <w:r>
                   <w:rPr>
@@ -1824,7 +1823,7 @@
                   <w:lang w:val="en-CA" w:eastAsia="en-CA"/>
                 </w:rPr>
               </w:pPr>
-              <w:hyperlink w:anchor="_Toc30513072" w:history="1">
+              <w:hyperlink w:anchor="_Toc31676219" w:history="1">
                 <w:r>
                   <w:rPr>
                     <w:rStyle w:val="Hyperlink"/>
@@ -1851,7 +1850,7 @@
                     <w:noProof/>
                     <w:webHidden/>
                   </w:rPr>
-                  <w:instrText xml:space="preserve"> PAGEREF _Toc30513072 \h </w:instrText>
+                  <w:instrText xml:space="preserve"> PAGEREF _Toc31676219 \h </w:instrText>
                 </w:r>
                 <w:r>
                   <w:rPr>
@@ -1871,7 +1870,7 @@
                     <w:noProof/>
                     <w:webHidden/>
                   </w:rPr>
-                  <w:t>25</w:t>
+                  <w:t>30</w:t>
                 </w:r>
                 <w:r>
                   <w:rPr>
@@ -1895,7 +1894,7 @@
                   <w:lang w:val="en-CA" w:eastAsia="en-CA"/>
                 </w:rPr>
               </w:pPr>
-              <w:hyperlink w:anchor="_Toc30513073" w:history="1">
+              <w:hyperlink w:anchor="_Toc31676220" w:history="1">
                 <w:r>
                   <w:rPr>
                     <w:rStyle w:val="Hyperlink"/>
@@ -1922,7 +1921,7 @@
                     <w:noProof/>
                     <w:webHidden/>
                   </w:rPr>
-                  <w:instrText xml:space="preserve"> PAGEREF _Toc30513073 \h </w:instrText>
+                  <w:instrText xml:space="preserve"> PAGEREF _Toc31676220 \h </w:instrText>
                 </w:r>
                 <w:r>
                   <w:rPr>
@@ -1942,7 +1941,7 @@
                     <w:noProof/>
                     <w:webHidden/>
                   </w:rPr>
-                  <w:t>25</w:t>
+                  <w:t>31</w:t>
                 </w:r>
                 <w:r>
                   <w:rPr>
@@ -1966,7 +1965,7 @@
                   <w:lang w:val="en-CA" w:eastAsia="en-CA"/>
                 </w:rPr>
               </w:pPr>
-              <w:hyperlink w:anchor="_Toc30513074" w:history="1">
+              <w:hyperlink w:anchor="_Toc31676221" w:history="1">
                 <w:r>
                   <w:rPr>
                     <w:rStyle w:val="Hyperlink"/>
@@ -1993,7 +1992,7 @@
                     <w:noProof/>
                     <w:webHidden/>
                   </w:rPr>
-                  <w:instrText xml:space="preserve"> PAGEREF _Toc30513074 \h </w:instrText>
+                  <w:instrText xml:space="preserve"> PAGEREF _Toc31676221 \h </w:instrText>
                 </w:r>
                 <w:r>
                   <w:rPr>
@@ -2013,7 +2012,7 @@
                     <w:noProof/>
                     <w:webHidden/>
                   </w:rPr>
-                  <w:t>25</w:t>
+                  <w:t>32</w:t>
                 </w:r>
                 <w:r>
                   <w:rPr>
@@ -2037,7 +2036,7 @@
                   <w:lang w:val="en-CA" w:eastAsia="en-CA"/>
                 </w:rPr>
               </w:pPr>
-              <w:hyperlink w:anchor="_Toc30513075" w:history="1">
+              <w:hyperlink w:anchor="_Toc31676222" w:history="1">
                 <w:r>
                   <w:rPr>
                     <w:rStyle w:val="Hyperlink"/>
@@ -2064,7 +2063,7 @@
                     <w:noProof/>
                     <w:webHidden/>
                   </w:rPr>
-                  <w:instrText xml:space="preserve"> PAGEREF _Toc30513075 \h </w:instrText>
+                  <w:instrText xml:space="preserve"> PAGEREF _Toc31676222 \h </w:instrText>
                 </w:r>
                 <w:r>
                   <w:rPr>
@@ -2084,7 +2083,7 @@
                     <w:noProof/>
                     <w:webHidden/>
                   </w:rPr>
-                  <w:t>25</w:t>
+                  <w:t>32</w:t>
                 </w:r>
                 <w:r>
                   <w:rPr>
@@ -2108,7 +2107,7 @@
                   <w:lang w:val="en-CA" w:eastAsia="en-CA"/>
                 </w:rPr>
               </w:pPr>
-              <w:hyperlink w:anchor="_Toc30513076" w:history="1">
+              <w:hyperlink w:anchor="_Toc31676223" w:history="1">
                 <w:r>
                   <w:rPr>
                     <w:rStyle w:val="Hyperlink"/>
@@ -2135,7 +2134,7 @@
                     <w:noProof/>
                     <w:webHidden/>
                   </w:rPr>
-                  <w:instrText xml:space="preserve"> PAGEREF _Toc30513076 \h </w:instrText>
+                  <w:instrText xml:space="preserve"> PAGEREF _Toc31676223 \h </w:instrText>
                 </w:r>
                 <w:r>
                   <w:rPr>
@@ -2155,7 +2154,7 @@
                     <w:noProof/>
                     <w:webHidden/>
                   </w:rPr>
-                  <w:t>27</w:t>
+                  <w:t>46</w:t>
                 </w:r>
                 <w:r>
                   <w:rPr>
@@ -2179,7 +2178,7 @@
                   <w:lang w:val="en-CA" w:eastAsia="en-CA"/>
                 </w:rPr>
               </w:pPr>
-              <w:hyperlink w:anchor="_Toc30513077" w:history="1">
+              <w:hyperlink w:anchor="_Toc31676224" w:history="1">
                 <w:r>
                   <w:rPr>
                     <w:rStyle w:val="Hyperlink"/>
@@ -2206,7 +2205,7 @@
                     <w:noProof/>
                     <w:webHidden/>
                   </w:rPr>
-                  <w:instrText xml:space="preserve"> PAGEREF _Toc30513077 \h </w:instrText>
+                  <w:instrText xml:space="preserve"> PAGEREF _Toc31676224 \h </w:instrText>
                 </w:r>
                 <w:r>
                   <w:rPr>
@@ -2226,7 +2225,7 @@
                     <w:noProof/>
                     <w:webHidden/>
                   </w:rPr>
-                  <w:t>27</w:t>
+                  <w:t>46</w:t>
                 </w:r>
                 <w:r>
                   <w:rPr>
@@ -2250,7 +2249,7 @@
                   <w:lang w:val="en-CA" w:eastAsia="en-CA"/>
                 </w:rPr>
               </w:pPr>
-              <w:hyperlink w:anchor="_Toc30513078" w:history="1">
+              <w:hyperlink w:anchor="_Toc31676225" w:history="1">
                 <w:r>
                   <w:rPr>
                     <w:rStyle w:val="Hyperlink"/>
@@ -2277,7 +2276,7 @@
                     <w:noProof/>
                     <w:webHidden/>
                   </w:rPr>
-                  <w:instrText xml:space="preserve"> PAGEREF _Toc30513078 \h </w:instrText>
+                  <w:instrText xml:space="preserve"> PAGEREF _Toc31676225 \h </w:instrText>
                 </w:r>
                 <w:r>
                   <w:rPr>
@@ -2297,7 +2296,7 @@
                     <w:noProof/>
                     <w:webHidden/>
                   </w:rPr>
-                  <w:t>29</w:t>
+                  <w:t>49</w:t>
                 </w:r>
                 <w:r>
                   <w:rPr>
@@ -2321,7 +2320,7 @@
                   <w:lang w:val="en-CA" w:eastAsia="en-CA"/>
                 </w:rPr>
               </w:pPr>
-              <w:hyperlink w:anchor="_Toc30513079" w:history="1">
+              <w:hyperlink w:anchor="_Toc31676226" w:history="1">
                 <w:r>
                   <w:rPr>
                     <w:rStyle w:val="Hyperlink"/>
@@ -2348,7 +2347,7 @@
                     <w:noProof/>
                     <w:webHidden/>
                   </w:rPr>
-                  <w:instrText xml:space="preserve"> PAGEREF _Toc30513079 \h </w:instrText>
+                  <w:instrText xml:space="preserve"> PAGEREF _Toc31676226 \h </w:instrText>
                 </w:r>
                 <w:r>
                   <w:rPr>
@@ -2368,7 +2367,7 @@
                     <w:noProof/>
                     <w:webHidden/>
                   </w:rPr>
-                  <w:t>30</w:t>
+                  <w:t>50</w:t>
                 </w:r>
                 <w:r>
                   <w:rPr>
@@ -2392,7 +2391,7 @@
                   <w:lang w:val="en-CA" w:eastAsia="en-CA"/>
                 </w:rPr>
               </w:pPr>
-              <w:hyperlink w:anchor="_Toc30513080" w:history="1">
+              <w:hyperlink w:anchor="_Toc31676227" w:history="1">
                 <w:r>
                   <w:rPr>
                     <w:rStyle w:val="Hyperlink"/>
@@ -2419,7 +2418,7 @@
                     <w:noProof/>
                     <w:webHidden/>
                   </w:rPr>
-                  <w:instrText xml:space="preserve"> PAGEREF _Toc30513080 \h </w:instrText>
+                  <w:instrText xml:space="preserve"> PAGEREF _Toc31676227 \h </w:instrText>
                 </w:r>
                 <w:r>
                   <w:rPr>
@@ -2439,7 +2438,7 @@
                     <w:noProof/>
                     <w:webHidden/>
                   </w:rPr>
-                  <w:t>31</w:t>
+                  <w:t>51</w:t>
                 </w:r>
                 <w:r>
                   <w:rPr>
@@ -2463,7 +2462,7 @@
                   <w:lang w:val="en-CA" w:eastAsia="en-CA"/>
                 </w:rPr>
               </w:pPr>
-              <w:hyperlink w:anchor="_Toc30513081" w:history="1">
+              <w:hyperlink w:anchor="_Toc31676228" w:history="1">
                 <w:r>
                   <w:rPr>
                     <w:rStyle w:val="Hyperlink"/>
@@ -2490,7 +2489,7 @@
                     <w:noProof/>
                     <w:webHidden/>
                   </w:rPr>
-                  <w:instrText xml:space="preserve"> PAGEREF _Toc30513081 \h </w:instrText>
+                  <w:instrText xml:space="preserve"> PAGEREF _Toc31676228 \h </w:instrText>
                 </w:r>
                 <w:r>
                   <w:rPr>
@@ -2510,7 +2509,7 @@
                     <w:noProof/>
                     <w:webHidden/>
                   </w:rPr>
-                  <w:t>32</w:t>
+                  <w:t>52</w:t>
                 </w:r>
                 <w:r>
                   <w:rPr>
@@ -2534,7 +2533,7 @@
                   <w:lang w:val="en-CA" w:eastAsia="en-CA"/>
                 </w:rPr>
               </w:pPr>
-              <w:hyperlink w:anchor="_Toc30513082" w:history="1">
+              <w:hyperlink w:anchor="_Toc31676229" w:history="1">
                 <w:r>
                   <w:rPr>
                     <w:rStyle w:val="Hyperlink"/>
@@ -2561,7 +2560,7 @@
                     <w:noProof/>
                     <w:webHidden/>
                   </w:rPr>
-                  <w:instrText xml:space="preserve"> PAGEREF _Toc30513082 \h </w:instrText>
+                  <w:instrText xml:space="preserve"> PAGEREF _Toc31676229 \h </w:instrText>
                 </w:r>
                 <w:r>
                   <w:rPr>
@@ -2581,7 +2580,7 @@
                     <w:noProof/>
                     <w:webHidden/>
                   </w:rPr>
-                  <w:t>32</w:t>
+                  <w:t>52</w:t>
                 </w:r>
                 <w:r>
                   <w:rPr>
@@ -2605,7 +2604,7 @@
                   <w:lang w:val="en-CA" w:eastAsia="en-CA"/>
                 </w:rPr>
               </w:pPr>
-              <w:hyperlink w:anchor="_Toc30513083" w:history="1">
+              <w:hyperlink w:anchor="_Toc31676230" w:history="1">
                 <w:r>
                   <w:rPr>
                     <w:rStyle w:val="Hyperlink"/>
@@ -2632,7 +2631,7 @@
                     <w:noProof/>
                     <w:webHidden/>
                   </w:rPr>
-                  <w:instrText xml:space="preserve"> PAGEREF _Toc30513083 \h </w:instrText>
+                  <w:instrText xml:space="preserve"> PAGEREF _Toc31676230 \h </w:instrText>
                 </w:r>
                 <w:r>
                   <w:rPr>
@@ -2652,7 +2651,7 @@
                     <w:noProof/>
                     <w:webHidden/>
                   </w:rPr>
-                  <w:t>32</w:t>
+                  <w:t>52</w:t>
                 </w:r>
                 <w:r>
                   <w:rPr>
@@ -2676,7 +2675,7 @@
                   <w:lang w:val="en-CA" w:eastAsia="en-CA"/>
                 </w:rPr>
               </w:pPr>
-              <w:hyperlink w:anchor="_Toc30513084" w:history="1">
+              <w:hyperlink w:anchor="_Toc31676231" w:history="1">
                 <w:r>
                   <w:rPr>
                     <w:rStyle w:val="Hyperlink"/>
@@ -2703,7 +2702,7 @@
                     <w:noProof/>
                     <w:webHidden/>
                   </w:rPr>
-                  <w:instrText xml:space="preserve"> PAGEREF _Toc30513084 \h </w:instrText>
+                  <w:instrText xml:space="preserve"> PAGEREF _Toc31676231 \h </w:instrText>
                 </w:r>
                 <w:r>
                   <w:rPr>
@@ -2723,7 +2722,7 @@
                     <w:noProof/>
                     <w:webHidden/>
                   </w:rPr>
-                  <w:t>32</w:t>
+                  <w:t>52</w:t>
                 </w:r>
                 <w:r>
                   <w:rPr>
@@ -2747,7 +2746,7 @@
                   <w:lang w:val="en-CA" w:eastAsia="en-CA"/>
                 </w:rPr>
               </w:pPr>
-              <w:hyperlink w:anchor="_Toc30513085" w:history="1">
+              <w:hyperlink w:anchor="_Toc31676232" w:history="1">
                 <w:r>
                   <w:rPr>
                     <w:rStyle w:val="Hyperlink"/>
@@ -2774,7 +2773,7 @@
                     <w:noProof/>
                     <w:webHidden/>
                   </w:rPr>
-                  <w:instrText xml:space="preserve"> PAGEREF _Toc30513085 \h </w:instrText>
+                  <w:instrText xml:space="preserve"> PAGEREF _Toc31676232 \h </w:instrText>
                 </w:r>
                 <w:r>
                   <w:rPr>
@@ -2794,7 +2793,7 @@
                     <w:noProof/>
                     <w:webHidden/>
                   </w:rPr>
-                  <w:t>33</w:t>
+                  <w:t>53</w:t>
                 </w:r>
                 <w:r>
                   <w:rPr>
@@ -2818,7 +2817,7 @@
                   <w:lang w:val="en-CA" w:eastAsia="en-CA"/>
                 </w:rPr>
               </w:pPr>
-              <w:hyperlink w:anchor="_Toc30513086" w:history="1">
+              <w:hyperlink w:anchor="_Toc31676233" w:history="1">
                 <w:r>
                   <w:rPr>
                     <w:rStyle w:val="Hyperlink"/>
@@ -2845,7 +2844,7 @@
                     <w:noProof/>
                     <w:webHidden/>
                   </w:rPr>
-                  <w:instrText xml:space="preserve"> PAGEREF _Toc30513086 \h </w:instrText>
+                  <w:instrText xml:space="preserve"> PAGEREF _Toc31676233 \h </w:instrText>
                 </w:r>
                 <w:r>
                   <w:rPr>
@@ -2865,7 +2864,7 @@
                     <w:noProof/>
                     <w:webHidden/>
                   </w:rPr>
-                  <w:t>35</w:t>
+                  <w:t>55</w:t>
                 </w:r>
                 <w:r>
                   <w:rPr>
@@ -2889,7 +2888,7 @@
                   <w:lang w:val="en-CA" w:eastAsia="en-CA"/>
                 </w:rPr>
               </w:pPr>
-              <w:hyperlink w:anchor="_Toc30513087" w:history="1">
+              <w:hyperlink w:anchor="_Toc31676234" w:history="1">
                 <w:r>
                   <w:rPr>
                     <w:rStyle w:val="Hyperlink"/>
@@ -2916,7 +2915,7 @@
                     <w:noProof/>
                     <w:webHidden/>
                   </w:rPr>
-                  <w:instrText xml:space="preserve"> PAGEREF _Toc30513087 \h </w:instrText>
+                  <w:instrText xml:space="preserve"> PAGEREF _Toc31676234 \h </w:instrText>
                 </w:r>
                 <w:r>
                   <w:rPr>
@@ -2936,7 +2935,7 @@
                     <w:noProof/>
                     <w:webHidden/>
                   </w:rPr>
-                  <w:t>39</w:t>
+                  <w:t>59</w:t>
                 </w:r>
                 <w:r>
                   <w:rPr>
@@ -2960,7 +2959,7 @@
                   <w:lang w:val="en-CA" w:eastAsia="en-CA"/>
                 </w:rPr>
               </w:pPr>
-              <w:hyperlink w:anchor="_Toc30513088" w:history="1">
+              <w:hyperlink w:anchor="_Toc31676235" w:history="1">
                 <w:r>
                   <w:rPr>
                     <w:rStyle w:val="Hyperlink"/>
@@ -2987,7 +2986,7 @@
                     <w:noProof/>
                     <w:webHidden/>
                   </w:rPr>
-                  <w:instrText xml:space="preserve"> PAGEREF _Toc30513088 \h </w:instrText>
+                  <w:instrText xml:space="preserve"> PAGEREF _Toc31676235 \h </w:instrText>
                 </w:r>
                 <w:r>
                   <w:rPr>
@@ -3007,7 +3006,7 @@
                     <w:noProof/>
                     <w:webHidden/>
                   </w:rPr>
-                  <w:t>39</w:t>
+                  <w:t>59</w:t>
                 </w:r>
                 <w:r>
                   <w:rPr>
@@ -3031,7 +3030,7 @@
                   <w:lang w:val="en-CA" w:eastAsia="en-CA"/>
                 </w:rPr>
               </w:pPr>
-              <w:hyperlink w:anchor="_Toc30513089" w:history="1">
+              <w:hyperlink w:anchor="_Toc31676236" w:history="1">
                 <w:r>
                   <w:rPr>
                     <w:rStyle w:val="Hyperlink"/>
@@ -3058,7 +3057,7 @@
                     <w:noProof/>
                     <w:webHidden/>
                   </w:rPr>
-                  <w:instrText xml:space="preserve"> PAGEREF _Toc30513089 \h </w:instrText>
+                  <w:instrText xml:space="preserve"> PAGEREF _Toc31676236 \h </w:instrText>
                 </w:r>
                 <w:r>
                   <w:rPr>
@@ -3078,7 +3077,7 @@
                     <w:noProof/>
                     <w:webHidden/>
                   </w:rPr>
-                  <w:t>39</w:t>
+                  <w:t>59</w:t>
                 </w:r>
                 <w:r>
                   <w:rPr>
@@ -3128,7 +3127,7 @@
           <w:pPr>
             <w:pStyle w:val="Heading1"/>
           </w:pPr>
-          <w:bookmarkStart w:id="3" w:name="_Toc30513060"/>
+          <w:bookmarkStart w:id="3" w:name="_Toc31676207"/>
           <w:r>
             <w:lastRenderedPageBreak/>
             <w:t>List</w:t>
@@ -3163,13 +3162,13 @@
           <w:r>
             <w:fldChar w:fldCharType="separate"/>
           </w:r>
-          <w:hyperlink w:anchor="_Toc30513090" w:history="1">
+          <w:hyperlink w:anchor="_Toc31676237" w:history="1">
             <w:r>
               <w:rPr>
                 <w:rStyle w:val="Hyperlink"/>
                 <w:noProof/>
               </w:rPr>
-              <w:t>Figure 1. By Android Studio - https://developer.android.com/studio/, CC BY-SA 4.0, https://commons.wikimedia.org/w/index.php?curid=74094999</w:t>
+              <w:t>Figure 1. By Android Studio. Splash screen view of mobile application: Paramed</w:t>
             </w:r>
             <w:r>
               <w:rPr>
@@ -3190,7 +3189,7 @@
                 <w:noProof/>
                 <w:webHidden/>
               </w:rPr>
-              <w:instrText xml:space="preserve"> PAGEREF _Toc30513090 \h </w:instrText>
+              <w:instrText xml:space="preserve"> PAGEREF _Toc31676237 \h </w:instrText>
             </w:r>
             <w:r>
               <w:rPr>
@@ -3210,7 +3209,7 @@
                 <w:noProof/>
                 <w:webHidden/>
               </w:rPr>
-              <w:t>26</w:t>
+              <w:t>34</w:t>
             </w:r>
             <w:r>
               <w:rPr>
@@ -3234,13 +3233,13 @@
               <w:lang w:val="en-CA" w:eastAsia="en-CA"/>
             </w:rPr>
           </w:pPr>
-          <w:hyperlink w:anchor="_Toc30513091" w:history="1">
+          <w:hyperlink w:anchor="_Toc31676238" w:history="1">
             <w:r>
               <w:rPr>
                 <w:rStyle w:val="Hyperlink"/>
                 <w:noProof/>
               </w:rPr>
-              <w:t>Figure 2. Initial schematic. This work is a derivative of "http://fritzing.org/parts/" by Fritzing, used under CC:BY-SA 3.0.</w:t>
+              <w:t>Figure 2. By Android Studio. Home screen, including dialog box,  prompting user to choose his identity</w:t>
             </w:r>
             <w:r>
               <w:rPr>
@@ -3261,7 +3260,7 @@
                 <w:noProof/>
                 <w:webHidden/>
               </w:rPr>
-              <w:instrText xml:space="preserve"> PAGEREF _Toc30513091 \h </w:instrText>
+              <w:instrText xml:space="preserve"> PAGEREF _Toc31676238 \h </w:instrText>
             </w:r>
             <w:r>
               <w:rPr>
@@ -3281,7 +3280,7 @@
                 <w:noProof/>
                 <w:webHidden/>
               </w:rPr>
-              <w:t>28</w:t>
+              <w:t>35</w:t>
             </w:r>
             <w:r>
               <w:rPr>
@@ -3305,13 +3304,13 @@
               <w:lang w:val="en-CA" w:eastAsia="en-CA"/>
             </w:rPr>
           </w:pPr>
-          <w:hyperlink w:anchor="_Toc30513092" w:history="1">
+          <w:hyperlink w:anchor="_Toc31676239" w:history="1">
             <w:r>
               <w:rPr>
                 <w:rStyle w:val="Hyperlink"/>
                 <w:noProof/>
               </w:rPr>
-              <w:t>Figure 3. This work is a derivative of "http://fritzing.org/parts/" by Fritzing, used under CC:BY-SA 3.0.</w:t>
+              <w:t>Figure 3. By Android Studio. Paramedic login screen. Toast displayed at bottom of the screen to inform a user that their credentials are incorrect</w:t>
             </w:r>
             <w:r>
               <w:rPr>
@@ -3332,7 +3331,7 @@
                 <w:noProof/>
                 <w:webHidden/>
               </w:rPr>
-              <w:instrText xml:space="preserve"> PAGEREF _Toc30513092 \h </w:instrText>
+              <w:instrText xml:space="preserve"> PAGEREF _Toc31676239 \h </w:instrText>
             </w:r>
             <w:r>
               <w:rPr>
@@ -3352,7 +3351,7 @@
                 <w:noProof/>
                 <w:webHidden/>
               </w:rPr>
-              <w:t>28</w:t>
+              <w:t>37</w:t>
             </w:r>
             <w:r>
               <w:rPr>
@@ -3376,13 +3375,13 @@
               <w:lang w:val="en-CA" w:eastAsia="en-CA"/>
             </w:rPr>
           </w:pPr>
-          <w:hyperlink w:anchor="_Toc30513093" w:history="1">
+          <w:hyperlink w:anchor="_Toc31676240" w:history="1">
             <w:r>
               <w:rPr>
                 <w:rStyle w:val="Hyperlink"/>
                 <w:noProof/>
               </w:rPr>
-              <w:t>Figure 4. Breadboard prototype.</w:t>
+              <w:t>Figure 4. By Android Studio. Paramedic Home screen showing, bottom navigation menu, sign out option, and a list of emergency scenarios</w:t>
             </w:r>
             <w:r>
               <w:rPr>
@@ -3403,7 +3402,7 @@
                 <w:noProof/>
                 <w:webHidden/>
               </w:rPr>
-              <w:instrText xml:space="preserve"> PAGEREF _Toc30513093 \h </w:instrText>
+              <w:instrText xml:space="preserve"> PAGEREF _Toc31676240 \h </w:instrText>
             </w:r>
             <w:r>
               <w:rPr>
@@ -3423,7 +3422,7 @@
                 <w:noProof/>
                 <w:webHidden/>
               </w:rPr>
-              <w:t>29</w:t>
+              <w:t>38</w:t>
             </w:r>
             <w:r>
               <w:rPr>
@@ -3447,13 +3446,13 @@
               <w:lang w:val="en-CA" w:eastAsia="en-CA"/>
             </w:rPr>
           </w:pPr>
-          <w:hyperlink w:anchor="_Toc30513094" w:history="1">
+          <w:hyperlink w:anchor="_Toc31676241" w:history="1">
             <w:r>
               <w:rPr>
                 <w:rStyle w:val="Hyperlink"/>
                 <w:noProof/>
               </w:rPr>
-              <w:t>Figure 5. PCB design This work is a derivative of "http://fritzing.org/parts/" by Fritzing, used under CC:BY-SA 3.0.</w:t>
+              <w:t>Figure 5. By Android Studio. Simulates how patient information is displayed when an emergency scenario is selected</w:t>
             </w:r>
             <w:r>
               <w:rPr>
@@ -3474,7 +3473,7 @@
                 <w:noProof/>
                 <w:webHidden/>
               </w:rPr>
-              <w:instrText xml:space="preserve"> PAGEREF _Toc30513094 \h </w:instrText>
+              <w:instrText xml:space="preserve"> PAGEREF _Toc31676241 \h </w:instrText>
             </w:r>
             <w:r>
               <w:rPr>
@@ -3494,7 +3493,7 @@
                 <w:noProof/>
                 <w:webHidden/>
               </w:rPr>
-              <w:t>30</w:t>
+              <w:t>39</w:t>
             </w:r>
             <w:r>
               <w:rPr>
@@ -3518,13 +3517,13 @@
               <w:lang w:val="en-CA" w:eastAsia="en-CA"/>
             </w:rPr>
           </w:pPr>
-          <w:hyperlink w:anchor="_Toc30513095" w:history="1">
+          <w:hyperlink w:anchor="_Toc31676242" w:history="1">
             <w:r>
               <w:rPr>
                 <w:rStyle w:val="Hyperlink"/>
                 <w:noProof/>
               </w:rPr>
-              <w:t>Figure 6. Humber Sense Hat Prototype PCB.</w:t>
+              <w:t>Figure 6. By personal android device. Implementing the video chat functionality</w:t>
             </w:r>
             <w:r>
               <w:rPr>
@@ -3545,7 +3544,7 @@
                 <w:noProof/>
                 <w:webHidden/>
               </w:rPr>
-              <w:instrText xml:space="preserve"> PAGEREF _Toc30513095 \h </w:instrText>
+              <w:instrText xml:space="preserve"> PAGEREF _Toc31676242 \h </w:instrText>
             </w:r>
             <w:r>
               <w:rPr>
@@ -3565,7 +3564,7 @@
                 <w:noProof/>
                 <w:webHidden/>
               </w:rPr>
-              <w:t>30</w:t>
+              <w:t>42</w:t>
             </w:r>
             <w:r>
               <w:rPr>
@@ -3589,13 +3588,13 @@
               <w:lang w:val="en-CA" w:eastAsia="en-CA"/>
             </w:rPr>
           </w:pPr>
-          <w:hyperlink w:anchor="_Toc30513096" w:history="1">
+          <w:hyperlink w:anchor="_Toc31676243" w:history="1">
             <w:r>
               <w:rPr>
                 <w:rStyle w:val="Hyperlink"/>
                 <w:noProof/>
               </w:rPr>
-              <w:t>Figure 7. Example enclosure.</w:t>
+              <w:t>Figure 7. By android Studio. Implementing menu using Navigation Drawer Layout</w:t>
             </w:r>
             <w:r>
               <w:rPr>
@@ -3616,7 +3615,7 @@
                 <w:noProof/>
                 <w:webHidden/>
               </w:rPr>
-              <w:instrText xml:space="preserve"> PAGEREF _Toc30513096 \h </w:instrText>
+              <w:instrText xml:space="preserve"> PAGEREF _Toc31676243 \h </w:instrText>
             </w:r>
             <w:r>
               <w:rPr>
@@ -3636,7 +3635,575 @@
                 <w:noProof/>
                 <w:webHidden/>
               </w:rPr>
-              <w:t>31</w:t>
+              <w:t>42</w:t>
+            </w:r>
+            <w:r>
+              <w:rPr>
+                <w:noProof/>
+                <w:webHidden/>
+              </w:rPr>
+              <w:fldChar w:fldCharType="end"/>
+            </w:r>
+          </w:hyperlink>
+        </w:p>
+        <w:p>
+          <w:pPr>
+            <w:pStyle w:val="TableofFigures"/>
+            <w:tabs>
+              <w:tab w:val="right" w:leader="dot" w:pos="9350"/>
+            </w:tabs>
+            <w:rPr>
+              <w:rFonts w:asciiTheme="minorHAnsi" w:eastAsiaTheme="minorEastAsia" w:hAnsiTheme="minorHAnsi"/>
+              <w:noProof/>
+              <w:sz w:val="22"/>
+              <w:lang w:val="en-CA" w:eastAsia="en-CA"/>
+            </w:rPr>
+          </w:pPr>
+          <w:hyperlink w:anchor="_Toc31676244" w:history="1">
+            <w:r>
+              <w:rPr>
+                <w:rStyle w:val="Hyperlink"/>
+                <w:noProof/>
+              </w:rPr>
+              <w:t>Figure 8. By Android Studio. Clicking the 'Go to Maps' options generates a map module</w:t>
+            </w:r>
+            <w:r>
+              <w:rPr>
+                <w:noProof/>
+                <w:webHidden/>
+              </w:rPr>
+              <w:tab/>
+            </w:r>
+            <w:r>
+              <w:rPr>
+                <w:noProof/>
+                <w:webHidden/>
+              </w:rPr>
+              <w:fldChar w:fldCharType="begin"/>
+            </w:r>
+            <w:r>
+              <w:rPr>
+                <w:noProof/>
+                <w:webHidden/>
+              </w:rPr>
+              <w:instrText xml:space="preserve"> PAGEREF _Toc31676244 \h </w:instrText>
+            </w:r>
+            <w:r>
+              <w:rPr>
+                <w:noProof/>
+                <w:webHidden/>
+              </w:rPr>
+            </w:r>
+            <w:r>
+              <w:rPr>
+                <w:noProof/>
+                <w:webHidden/>
+              </w:rPr>
+              <w:fldChar w:fldCharType="separate"/>
+            </w:r>
+            <w:r>
+              <w:rPr>
+                <w:noProof/>
+                <w:webHidden/>
+              </w:rPr>
+              <w:t>43</w:t>
+            </w:r>
+            <w:r>
+              <w:rPr>
+                <w:noProof/>
+                <w:webHidden/>
+              </w:rPr>
+              <w:fldChar w:fldCharType="end"/>
+            </w:r>
+          </w:hyperlink>
+        </w:p>
+        <w:p>
+          <w:pPr>
+            <w:pStyle w:val="TableofFigures"/>
+            <w:tabs>
+              <w:tab w:val="right" w:leader="dot" w:pos="9350"/>
+            </w:tabs>
+            <w:rPr>
+              <w:rFonts w:asciiTheme="minorHAnsi" w:eastAsiaTheme="minorEastAsia" w:hAnsiTheme="minorHAnsi"/>
+              <w:noProof/>
+              <w:sz w:val="22"/>
+              <w:lang w:val="en-CA" w:eastAsia="en-CA"/>
+            </w:rPr>
+          </w:pPr>
+          <w:hyperlink w:anchor="_Toc31676245" w:history="1">
+            <w:r>
+              <w:rPr>
+                <w:rStyle w:val="Hyperlink"/>
+                <w:noProof/>
+              </w:rPr>
+              <w:t>Figure 9. By Android Studio. Selecting menu option 'Send your Info' initiates an activity where patient can types his/her information manually</w:t>
+            </w:r>
+            <w:r>
+              <w:rPr>
+                <w:noProof/>
+                <w:webHidden/>
+              </w:rPr>
+              <w:tab/>
+            </w:r>
+            <w:r>
+              <w:rPr>
+                <w:noProof/>
+                <w:webHidden/>
+              </w:rPr>
+              <w:fldChar w:fldCharType="begin"/>
+            </w:r>
+            <w:r>
+              <w:rPr>
+                <w:noProof/>
+                <w:webHidden/>
+              </w:rPr>
+              <w:instrText xml:space="preserve"> PAGEREF _Toc31676245 \h </w:instrText>
+            </w:r>
+            <w:r>
+              <w:rPr>
+                <w:noProof/>
+                <w:webHidden/>
+              </w:rPr>
+            </w:r>
+            <w:r>
+              <w:rPr>
+                <w:noProof/>
+                <w:webHidden/>
+              </w:rPr>
+              <w:fldChar w:fldCharType="separate"/>
+            </w:r>
+            <w:r>
+              <w:rPr>
+                <w:noProof/>
+                <w:webHidden/>
+              </w:rPr>
+              <w:t>44</w:t>
+            </w:r>
+            <w:r>
+              <w:rPr>
+                <w:noProof/>
+                <w:webHidden/>
+              </w:rPr>
+              <w:fldChar w:fldCharType="end"/>
+            </w:r>
+          </w:hyperlink>
+        </w:p>
+        <w:p>
+          <w:pPr>
+            <w:pStyle w:val="TableofFigures"/>
+            <w:tabs>
+              <w:tab w:val="right" w:leader="dot" w:pos="9350"/>
+            </w:tabs>
+            <w:rPr>
+              <w:rFonts w:asciiTheme="minorHAnsi" w:eastAsiaTheme="minorEastAsia" w:hAnsiTheme="minorHAnsi"/>
+              <w:noProof/>
+              <w:sz w:val="22"/>
+              <w:lang w:val="en-CA" w:eastAsia="en-CA"/>
+            </w:rPr>
+          </w:pPr>
+          <w:hyperlink w:anchor="_Toc31676246" w:history="1">
+            <w:r>
+              <w:rPr>
+                <w:rStyle w:val="Hyperlink"/>
+                <w:noProof/>
+              </w:rPr>
+              <w:t>Figure 11. Initial schematic. This work is a derivative of "http://fritzing.org/parts/" by Fritzing, used under CC:BY-SA 3.0.</w:t>
+            </w:r>
+            <w:r>
+              <w:rPr>
+                <w:noProof/>
+                <w:webHidden/>
+              </w:rPr>
+              <w:tab/>
+            </w:r>
+            <w:r>
+              <w:rPr>
+                <w:noProof/>
+                <w:webHidden/>
+              </w:rPr>
+              <w:fldChar w:fldCharType="begin"/>
+            </w:r>
+            <w:r>
+              <w:rPr>
+                <w:noProof/>
+                <w:webHidden/>
+              </w:rPr>
+              <w:instrText xml:space="preserve"> PAGEREF _Toc31676246 \h </w:instrText>
+            </w:r>
+            <w:r>
+              <w:rPr>
+                <w:noProof/>
+                <w:webHidden/>
+              </w:rPr>
+            </w:r>
+            <w:r>
+              <w:rPr>
+                <w:noProof/>
+                <w:webHidden/>
+              </w:rPr>
+              <w:fldChar w:fldCharType="separate"/>
+            </w:r>
+            <w:r>
+              <w:rPr>
+                <w:noProof/>
+                <w:webHidden/>
+              </w:rPr>
+              <w:t>47</w:t>
+            </w:r>
+            <w:r>
+              <w:rPr>
+                <w:noProof/>
+                <w:webHidden/>
+              </w:rPr>
+              <w:fldChar w:fldCharType="end"/>
+            </w:r>
+          </w:hyperlink>
+        </w:p>
+        <w:p>
+          <w:pPr>
+            <w:pStyle w:val="TableofFigures"/>
+            <w:tabs>
+              <w:tab w:val="right" w:leader="dot" w:pos="9350"/>
+            </w:tabs>
+            <w:rPr>
+              <w:rFonts w:asciiTheme="minorHAnsi" w:eastAsiaTheme="minorEastAsia" w:hAnsiTheme="minorHAnsi"/>
+              <w:noProof/>
+              <w:sz w:val="22"/>
+              <w:lang w:val="en-CA" w:eastAsia="en-CA"/>
+            </w:rPr>
+          </w:pPr>
+          <w:hyperlink w:anchor="_Toc31676247" w:history="1">
+            <w:r>
+              <w:rPr>
+                <w:rStyle w:val="Hyperlink"/>
+                <w:noProof/>
+              </w:rPr>
+              <w:t>Figure 12. This work is a derivative of "http://fritzing.org/parts/" by Fritzing, used under CC:BY-SA 3.0.</w:t>
+            </w:r>
+            <w:r>
+              <w:rPr>
+                <w:noProof/>
+                <w:webHidden/>
+              </w:rPr>
+              <w:tab/>
+            </w:r>
+            <w:r>
+              <w:rPr>
+                <w:noProof/>
+                <w:webHidden/>
+              </w:rPr>
+              <w:fldChar w:fldCharType="begin"/>
+            </w:r>
+            <w:r>
+              <w:rPr>
+                <w:noProof/>
+                <w:webHidden/>
+              </w:rPr>
+              <w:instrText xml:space="preserve"> PAGEREF _Toc31676247 \h </w:instrText>
+            </w:r>
+            <w:r>
+              <w:rPr>
+                <w:noProof/>
+                <w:webHidden/>
+              </w:rPr>
+            </w:r>
+            <w:r>
+              <w:rPr>
+                <w:noProof/>
+                <w:webHidden/>
+              </w:rPr>
+              <w:fldChar w:fldCharType="separate"/>
+            </w:r>
+            <w:r>
+              <w:rPr>
+                <w:noProof/>
+                <w:webHidden/>
+              </w:rPr>
+              <w:t>48</w:t>
+            </w:r>
+            <w:r>
+              <w:rPr>
+                <w:noProof/>
+                <w:webHidden/>
+              </w:rPr>
+              <w:fldChar w:fldCharType="end"/>
+            </w:r>
+          </w:hyperlink>
+        </w:p>
+        <w:p>
+          <w:pPr>
+            <w:pStyle w:val="TableofFigures"/>
+            <w:tabs>
+              <w:tab w:val="right" w:leader="dot" w:pos="9350"/>
+            </w:tabs>
+            <w:rPr>
+              <w:rFonts w:asciiTheme="minorHAnsi" w:eastAsiaTheme="minorEastAsia" w:hAnsiTheme="minorHAnsi"/>
+              <w:noProof/>
+              <w:sz w:val="22"/>
+              <w:lang w:val="en-CA" w:eastAsia="en-CA"/>
+            </w:rPr>
+          </w:pPr>
+          <w:hyperlink w:anchor="_Toc31676248" w:history="1">
+            <w:r>
+              <w:rPr>
+                <w:rStyle w:val="Hyperlink"/>
+                <w:noProof/>
+              </w:rPr>
+              <w:t>Figure 13. Breadboard prototype.</w:t>
+            </w:r>
+            <w:r>
+              <w:rPr>
+                <w:noProof/>
+                <w:webHidden/>
+              </w:rPr>
+              <w:tab/>
+            </w:r>
+            <w:r>
+              <w:rPr>
+                <w:noProof/>
+                <w:webHidden/>
+              </w:rPr>
+              <w:fldChar w:fldCharType="begin"/>
+            </w:r>
+            <w:r>
+              <w:rPr>
+                <w:noProof/>
+                <w:webHidden/>
+              </w:rPr>
+              <w:instrText xml:space="preserve"> PAGEREF _Toc31676248 \h </w:instrText>
+            </w:r>
+            <w:r>
+              <w:rPr>
+                <w:noProof/>
+                <w:webHidden/>
+              </w:rPr>
+            </w:r>
+            <w:r>
+              <w:rPr>
+                <w:noProof/>
+                <w:webHidden/>
+              </w:rPr>
+              <w:fldChar w:fldCharType="separate"/>
+            </w:r>
+            <w:r>
+              <w:rPr>
+                <w:noProof/>
+                <w:webHidden/>
+              </w:rPr>
+              <w:t>48</w:t>
+            </w:r>
+            <w:r>
+              <w:rPr>
+                <w:noProof/>
+                <w:webHidden/>
+              </w:rPr>
+              <w:fldChar w:fldCharType="end"/>
+            </w:r>
+          </w:hyperlink>
+        </w:p>
+        <w:p>
+          <w:pPr>
+            <w:pStyle w:val="TableofFigures"/>
+            <w:tabs>
+              <w:tab w:val="right" w:leader="dot" w:pos="9350"/>
+            </w:tabs>
+            <w:rPr>
+              <w:rFonts w:asciiTheme="minorHAnsi" w:eastAsiaTheme="minorEastAsia" w:hAnsiTheme="minorHAnsi"/>
+              <w:noProof/>
+              <w:sz w:val="22"/>
+              <w:lang w:val="en-CA" w:eastAsia="en-CA"/>
+            </w:rPr>
+          </w:pPr>
+          <w:hyperlink w:anchor="_Toc31676249" w:history="1">
+            <w:r>
+              <w:rPr>
+                <w:rStyle w:val="Hyperlink"/>
+                <w:noProof/>
+              </w:rPr>
+              <w:t>Figure 14. PCB design This work is a derivative of "http://fritzing.org/parts/" by Fritzing, used under CC:BY-SA 3.0.</w:t>
+            </w:r>
+            <w:r>
+              <w:rPr>
+                <w:noProof/>
+                <w:webHidden/>
+              </w:rPr>
+              <w:tab/>
+            </w:r>
+            <w:r>
+              <w:rPr>
+                <w:noProof/>
+                <w:webHidden/>
+              </w:rPr>
+              <w:fldChar w:fldCharType="begin"/>
+            </w:r>
+            <w:r>
+              <w:rPr>
+                <w:noProof/>
+                <w:webHidden/>
+              </w:rPr>
+              <w:instrText xml:space="preserve"> PAGEREF _Toc31676249 \h </w:instrText>
+            </w:r>
+            <w:r>
+              <w:rPr>
+                <w:noProof/>
+                <w:webHidden/>
+              </w:rPr>
+            </w:r>
+            <w:r>
+              <w:rPr>
+                <w:noProof/>
+                <w:webHidden/>
+              </w:rPr>
+              <w:fldChar w:fldCharType="separate"/>
+            </w:r>
+            <w:r>
+              <w:rPr>
+                <w:noProof/>
+                <w:webHidden/>
+              </w:rPr>
+              <w:t>49</w:t>
+            </w:r>
+            <w:r>
+              <w:rPr>
+                <w:noProof/>
+                <w:webHidden/>
+              </w:rPr>
+              <w:fldChar w:fldCharType="end"/>
+            </w:r>
+          </w:hyperlink>
+        </w:p>
+        <w:p>
+          <w:pPr>
+            <w:pStyle w:val="TableofFigures"/>
+            <w:tabs>
+              <w:tab w:val="right" w:leader="dot" w:pos="9350"/>
+            </w:tabs>
+            <w:rPr>
+              <w:rFonts w:asciiTheme="minorHAnsi" w:eastAsiaTheme="minorEastAsia" w:hAnsiTheme="minorHAnsi"/>
+              <w:noProof/>
+              <w:sz w:val="22"/>
+              <w:lang w:val="en-CA" w:eastAsia="en-CA"/>
+            </w:rPr>
+          </w:pPr>
+          <w:hyperlink w:anchor="_Toc31676250" w:history="1">
+            <w:r>
+              <w:rPr>
+                <w:rStyle w:val="Hyperlink"/>
+                <w:noProof/>
+              </w:rPr>
+              <w:t>Figure 15. Humber Sense Hat Prototype PCB.</w:t>
+            </w:r>
+            <w:r>
+              <w:rPr>
+                <w:noProof/>
+                <w:webHidden/>
+              </w:rPr>
+              <w:tab/>
+            </w:r>
+            <w:r>
+              <w:rPr>
+                <w:noProof/>
+                <w:webHidden/>
+              </w:rPr>
+              <w:fldChar w:fldCharType="begin"/>
+            </w:r>
+            <w:r>
+              <w:rPr>
+                <w:noProof/>
+                <w:webHidden/>
+              </w:rPr>
+              <w:instrText xml:space="preserve"> PAGEREF _Toc31676250 \h </w:instrText>
+            </w:r>
+            <w:r>
+              <w:rPr>
+                <w:noProof/>
+                <w:webHidden/>
+              </w:rPr>
+            </w:r>
+            <w:r>
+              <w:rPr>
+                <w:noProof/>
+                <w:webHidden/>
+              </w:rPr>
+              <w:fldChar w:fldCharType="separate"/>
+            </w:r>
+            <w:r>
+              <w:rPr>
+                <w:noProof/>
+                <w:webHidden/>
+              </w:rPr>
+              <w:t>50</w:t>
+            </w:r>
+            <w:r>
+              <w:rPr>
+                <w:noProof/>
+                <w:webHidden/>
+              </w:rPr>
+              <w:fldChar w:fldCharType="end"/>
+            </w:r>
+          </w:hyperlink>
+        </w:p>
+        <w:p>
+          <w:pPr>
+            <w:pStyle w:val="TableofFigures"/>
+            <w:tabs>
+              <w:tab w:val="right" w:leader="dot" w:pos="9350"/>
+            </w:tabs>
+            <w:rPr>
+              <w:rFonts w:asciiTheme="minorHAnsi" w:eastAsiaTheme="minorEastAsia" w:hAnsiTheme="minorHAnsi"/>
+              <w:noProof/>
+              <w:sz w:val="22"/>
+              <w:lang w:val="en-CA" w:eastAsia="en-CA"/>
+            </w:rPr>
+          </w:pPr>
+          <w:hyperlink w:anchor="_Toc31676251" w:history="1">
+            <w:r>
+              <w:rPr>
+                <w:rStyle w:val="Hyperlink"/>
+                <w:noProof/>
+              </w:rPr>
+              <w:t>Figure 16. Example enclosure.</w:t>
+            </w:r>
+            <w:r>
+              <w:rPr>
+                <w:noProof/>
+                <w:webHidden/>
+              </w:rPr>
+              <w:tab/>
+            </w:r>
+            <w:r>
+              <w:rPr>
+                <w:noProof/>
+                <w:webHidden/>
+              </w:rPr>
+              <w:fldChar w:fldCharType="begin"/>
+            </w:r>
+            <w:r>
+              <w:rPr>
+                <w:noProof/>
+                <w:webHidden/>
+              </w:rPr>
+              <w:instrText xml:space="preserve"> PAGEREF _Toc31676251 \h </w:instrText>
+            </w:r>
+            <w:r>
+              <w:rPr>
+                <w:noProof/>
+                <w:webHidden/>
+              </w:rPr>
+            </w:r>
+            <w:r>
+              <w:rPr>
+                <w:noProof/>
+                <w:webHidden/>
+              </w:rPr>
+              <w:fldChar w:fldCharType="separate"/>
+            </w:r>
+            <w:r>
+              <w:rPr>
+                <w:noProof/>
+                <w:webHidden/>
+              </w:rPr>
+              <w:t>51</w:t>
             </w:r>
             <w:r>
               <w:rPr>
@@ -3668,7 +4235,7 @@
           <w:pPr>
             <w:pStyle w:val="Heading1"/>
           </w:pPr>
-          <w:bookmarkStart w:id="4" w:name="_Toc30513061"/>
+          <w:bookmarkStart w:id="4" w:name="_Toc31676208"/>
           <w:r>
             <w:lastRenderedPageBreak/>
             <w:t>1.0 Introduction</w:t>
@@ -3695,7 +4262,7 @@
           <w:pPr>
             <w:pStyle w:val="Heading2"/>
           </w:pPr>
-          <w:bookmarkStart w:id="5" w:name="_Toc30513062"/>
+          <w:bookmarkStart w:id="5" w:name="_Toc31676209"/>
           <w:r>
             <w:lastRenderedPageBreak/>
             <w:t xml:space="preserve">1.1 </w:t>
@@ -3806,7 +4373,7 @@
           <w:pPr>
             <w:pStyle w:val="Heading1"/>
           </w:pPr>
-          <w:bookmarkStart w:id="6" w:name="_Toc30513063"/>
+          <w:bookmarkStart w:id="6" w:name="_Toc31676210"/>
           <w:r>
             <w:lastRenderedPageBreak/>
             <w:t>2.0 Background</w:t>
@@ -3864,7 +4431,7 @@
           <w:pPr>
             <w:pStyle w:val="Heading2"/>
           </w:pPr>
-          <w:bookmarkStart w:id="7" w:name="_Toc30513064"/>
+          <w:bookmarkStart w:id="7" w:name="_Toc31676211"/>
           <w:r>
             <w:rPr>
               <w:rStyle w:val="Heading2Char"/>
@@ -3916,7 +4483,7 @@
           <w:pPr>
             <w:pStyle w:val="Heading2"/>
           </w:pPr>
-          <w:bookmarkStart w:id="8" w:name="_Toc30513065"/>
+          <w:bookmarkStart w:id="8" w:name="_Toc31676212"/>
           <w:r>
             <w:t>2.2 AMG8833 IR Grid Eye Thermal Camera</w:t>
           </w:r>
@@ -4005,7 +4572,7 @@
           <w:pPr>
             <w:pStyle w:val="Heading2"/>
           </w:pPr>
-          <w:bookmarkStart w:id="9" w:name="_Toc30513066"/>
+          <w:bookmarkStart w:id="9" w:name="_Toc31676213"/>
           <w:r>
             <w:lastRenderedPageBreak/>
             <w:t>2.3 VMA340 Heart/Pulse Rate Sensor</w:t>
@@ -4056,7 +4623,7 @@
           <w:pPr>
             <w:pStyle w:val="Heading1"/>
           </w:pPr>
-          <w:bookmarkStart w:id="10" w:name="_Toc30513067"/>
+          <w:bookmarkStart w:id="10" w:name="_Toc31676214"/>
           <w:r>
             <w:lastRenderedPageBreak/>
             <w:t>3.0 Methodology</w:t>
@@ -4067,7 +4634,7 @@
           <w:pPr>
             <w:pStyle w:val="Heading2"/>
           </w:pPr>
-          <w:bookmarkStart w:id="11" w:name="_Toc30513068"/>
+          <w:bookmarkStart w:id="11" w:name="_Toc31676215"/>
           <w:r>
             <w:t xml:space="preserve">3.1 </w:t>
           </w:r>
@@ -4116,7 +4683,7 @@
           <w:pPr>
             <w:pStyle w:val="Heading3"/>
           </w:pPr>
-          <w:bookmarkStart w:id="12" w:name="_Toc30513069"/>
+          <w:bookmarkStart w:id="12" w:name="_Toc31676216"/>
           <w:r>
             <w:t>3.1.1 Parts, Components, Materials</w:t>
           </w:r>
@@ -4192,68 +4759,211 @@
               <w:rFonts w:cs="Arial"/>
               <w:szCs w:val="24"/>
             </w:rPr>
-            <w:t xml:space="preserve">a number of components and materials namely, the raspberry pi 4 which came with a 32 GB memory card with </w:t>
+            <w:t xml:space="preserve">a number of components and materials namely, the raspberry pi 4 which came with a 32 GB memory card with Raspbian pre install and a pawer supply adaptor to power up the pi, two 220 ohms resistors, one 2.2 kilo ohms resistor, two red LED and finally, one NPN-Transistor. Also, for the connections was use female connectors to connect the sensor to the board and the PCB board to the raspberry pi. The raspberry pi 4 was purchased from Amazon. The </w:t>
+          </w:r>
+          <w:r>
+            <w:t xml:space="preserve">AMG8833 IR Grid Eye Thermal Camera was purchased from the manufacture’s website Adafruit. As for the resistors, transistor and LED, I used those that were available in my tool kit. </w:t>
           </w:r>
           <w:r>
             <w:rPr>
               <w:rFonts w:cs="Arial"/>
               <w:szCs w:val="24"/>
             </w:rPr>
-            <w:t>Raspbian</w:t>
-          </w:r>
-          <w:r>
+            <w:t xml:space="preserve">  </w:t>
+          </w:r>
+        </w:p>
+        <w:p>
+          <w:r>
+            <w:t>The main parts required for the heart rate functionality of the system includes:</w:t>
+          </w:r>
+        </w:p>
+        <w:p>
+          <w:r>
+            <w:t>VMA340 Heart/Pulse Rate Sensor</w:t>
+          </w:r>
+          <w:r>
+            <w:t xml:space="preserve"> that requires </w:t>
+          </w:r>
+          <w:proofErr w:type="gramStart"/>
+          <w:r>
+            <w:t>a</w:t>
+          </w:r>
+          <w:proofErr w:type="gramEnd"/>
+          <w:r>
+            <w:t xml:space="preserve"> MCP 3008 analog to digital converter. and Raspberry PI 3 B+ microcontroller. a transistor, 220 and 2.2k ohms resistors, LED, soldering lead metal, electrical wires. And printing a PCB which was not successful from the first time had to print it for 6 times until I got it working. I had design problems and </w:t>
+          </w:r>
+          <w:r>
+            <w:lastRenderedPageBreak/>
+            <w:t xml:space="preserve">each try got a different problem. I did get accurate result even after doing all of the troubleshooting steps. So, had to reperches the sensor, but all the other parts were working fine. I had to use a soldering </w:t>
+          </w:r>
+          <w:r>
+            <w:t xml:space="preserve">machine </w:t>
+          </w:r>
+          <w:r>
+            <w:t>which was available for us in the school, wire cut</w:t>
+          </w:r>
+          <w:r>
+            <w:t>t</w:t>
+          </w:r>
+          <w:r>
+            <w:t xml:space="preserve">er which I had from previous courses. </w:t>
+          </w:r>
+        </w:p>
+        <w:p>
+          <w:pPr>
+            <w:rPr>
+              <w:b/>
+              <w:bCs/>
+            </w:rPr>
+          </w:pPr>
+        </w:p>
+        <w:p>
+          <w:pPr>
+            <w:pStyle w:val="Heading3"/>
+          </w:pPr>
+          <w:bookmarkStart w:id="13" w:name="_Toc31676217"/>
+          <w:r>
+            <w:t>3.1.2 Manufacturing</w:t>
+          </w:r>
+          <w:bookmarkEnd w:id="13"/>
+        </w:p>
+        <w:p>
+          <w:r>
+            <w:t>The production of the PCBs and case was done at Humber College Institute of Technology and Advanced Learning, using laser-cut technology from the prototype lab.</w:t>
+          </w:r>
+          <w:r>
+            <w:t xml:space="preserve"> Soldering of the PCB for each sensor was done by the respective members of the team to which each sensor was assigned.</w:t>
+          </w:r>
+        </w:p>
+        <w:p>
+          <w:pPr>
             <w:rPr>
               <w:rFonts w:cs="Arial"/>
               <w:szCs w:val="24"/>
             </w:rPr>
-            <w:t xml:space="preserve"> pre install and a pawer supply adaptor to power up the pi, two 220 ohms resistors, one 2.2 kilo ohms resistor, two red LED and finally, one NPN-Transistor. Also, for the connections was use female connectors to connect the sensor to the board and the PCB board to the raspberry pi. The raspberry pi 4 was purchased from Amazon. The </w:t>
-          </w:r>
-          <w:r>
-            <w:t xml:space="preserve">AMG8833 IR Grid Eye Thermal Camera was purchased from the manufacture’s website Adafruit. As for the resistors, transistor and LED, I used those that were available in my tool kit. </w:t>
-          </w:r>
+          </w:pPr>
           <w:r>
             <w:rPr>
               <w:rFonts w:cs="Arial"/>
               <w:szCs w:val="24"/>
             </w:rPr>
+            <w:t xml:space="preserve">The manufacturing face of the project started with the designing of the PCB board with all its components using Fritzing. The first stage was the designing of the schematic drawing. The schematic drawing comprises of all the component used in the circuit and how there are interconnected to each other. Next was the designing of the PCP board. In fritzing, once the schematic is drawn the layout of the PCB board is automatically generated and just need the parts to be rearranged. The second stage was the printing of the board which was send for production in the campus prototype lab. There was two version of the board and it was printed four times. The first version hard and issue with the soldering; one of the components was not properly soldered and hard some lose connections. The second version was revised by adding two new components. A second LED and a new resistor were added to the circuit. The extra printing was printed for backup in case something went wrong. The enclosure was designed using Inkscape. It was printed using laser cutting. The final case was reached after the third try. On the </w:t>
+          </w:r>
+          <w:r>
+            <w:rPr>
+              <w:rFonts w:cs="Arial"/>
+              <w:szCs w:val="24"/>
+            </w:rPr>
+            <w:lastRenderedPageBreak/>
+            <w:t>first try, the case was smaller than the raspberry pi. Tolerance was not taken in to consideration when giving the dimensions. As for the second print, just two part of the case did not fit and also the opening for the outlet puts did not match on the raspberry pi. After modification of all the minor details, the final enclosure was printed.</w:t>
+          </w:r>
+          <w:r>
+            <w:rPr>
+              <w:rFonts w:cs="Arial"/>
+              <w:szCs w:val="24"/>
+            </w:rPr>
+            <w:t xml:space="preserve"> </w:t>
+          </w:r>
+        </w:p>
+        <w:p>
+          <w:pPr>
+            <w:rPr>
+              <w:rFonts w:cs="Arial"/>
+              <w:szCs w:val="24"/>
+            </w:rPr>
+          </w:pPr>
+          <w:r>
+            <w:rPr>
+              <w:rFonts w:cs="Arial"/>
+              <w:szCs w:val="24"/>
+            </w:rPr>
+            <w:t xml:space="preserve">Causes of the re-modification and reproduction of cases were done due to incorrect measurements when situating the smaller details needed in the enclosure. Such as, designing and situating of slots for the peripherals of the raspberry pi microcontroller. Since these parts were very small, </w:t>
+          </w:r>
+          <w:r>
+            <w:rPr>
+              <w:rFonts w:cs="Arial"/>
+              <w:szCs w:val="24"/>
+            </w:rPr>
+            <w:t>there was more focus on these areas than others, in order to ensure that slot measurements were accurate, thus reducing the amount of material being used up from repetitive production due to the case not meeting the necessary requirements.</w:t>
+          </w:r>
+        </w:p>
+        <w:p>
+          <w:pPr>
+            <w:rPr>
+              <w:rFonts w:cs="Arial"/>
+              <w:szCs w:val="24"/>
+            </w:rPr>
+          </w:pPr>
+          <w:r>
+            <w:rPr>
+              <w:rFonts w:cs="Arial"/>
+              <w:szCs w:val="24"/>
+            </w:rPr>
+            <w:t xml:space="preserve">For the finishing product, it was possible to attach the parts for the bottom of the PCB, and peripherals. However, it wasn’t possible to </w:t>
+          </w:r>
+          <w:r>
+            <w:rPr>
+              <w:rFonts w:cs="Arial"/>
+              <w:szCs w:val="24"/>
+            </w:rPr>
+            <w:t>attach the top piece due to the unmeasured height of sensors, which were attached to the microcontroller while suspended in the air. Professor, Austin Tian, allowed the team to present the case with the top piece. For the upcoming PCB case, we plan to build a case that will also take into account the height of the sensor above the microcontroller, and adjust the measurements of the case accordingly. Since the size of the PCB with integrated sensors, is expected to be slightly bigger in comparison to the previous versions. We will have to increase the size of the case, and use screws and bolts to maintain the stability of the raspberry pi and PCB case.</w:t>
+          </w:r>
+        </w:p>
+        <w:p/>
+        <w:p>
+          <w:pPr>
+            <w:pStyle w:val="Heading3"/>
+          </w:pPr>
+          <w:bookmarkStart w:id="14" w:name="_Toc31676218"/>
+          <w:r>
+            <w:lastRenderedPageBreak/>
+            <w:t>3.1.3 Tools and Facilities</w:t>
+          </w:r>
+          <w:bookmarkEnd w:id="14"/>
+        </w:p>
+        <w:p>
+          <w:r>
+            <w:t>Throughout each milestone for the half of the development, various tools and facilities were used to achieve a working model by end of December 2019. The software tools used were, Inkscape, fritzing, Gantt, SD Card Formatter, and Android Studio. Inkscape was used to design the case for the embedded system. Fritzing was used to build a schematic design, bread board design, and PCB design for the circuit. A significant amount of time was spent on Inkscape and fritzing</w:t>
+          </w:r>
+          <w:r>
+            <w:t xml:space="preserve">, since there were some minor errors in the design figured out at a later time, which needed to be fixed by revisiting these software tools. Gantt was used to set out the timeline for all the tasks required to be completed over the course of four months. It was encouraged, when building the chart, to follow Agile methods in order to increase productivity. This schedule, designed using Gantt, was then used to follow up on deadlines to ensure we complete tasks on time. SD card formatter is a utility that was used in the first stage of stage of configuration and installation of raspberry Pi operating System on the Microcontroller. SD card must be formatted so as to prevent the possibility of sensitive files getting corrupted during the installation phase. Android studio, is a software tool used to build the User Interface for the </w:t>
+          </w:r>
+          <w:r>
+            <w:t>system. Android Studio was used to build an android application, and contains all the features needed to accomplish the User Interface requirements.</w:t>
+          </w:r>
+          <w:r>
             <w:t xml:space="preserve">  </w:t>
           </w:r>
-        </w:p>
-        <w:p>
-          <w:r>
-            <w:t>The main parts required for the heart rate functionality of the system includes:</w:t>
-          </w:r>
-        </w:p>
-        <w:p>
-          <w:r>
-            <w:t>VMA340 Heart/Pulse Rate Sensor</w:t>
-          </w:r>
-          <w:r>
-            <w:t xml:space="preserve"> that requires </w:t>
-          </w:r>
-          <w:proofErr w:type="gramStart"/>
-          <w:r>
-            <w:t>a</w:t>
-          </w:r>
-          <w:proofErr w:type="gramEnd"/>
-          <w:r>
-            <w:t xml:space="preserve"> MCP 3008 analog to digital converter. and Raspberry PI 3 B+ microcontroller. a transistor, 220 and 2.2k ohms resistors, LED, soldering lead metal, electrical wires. And printing a PCB which was not successful from the first time had to print it for 6 times until I got it working. I had design problems and </w:t>
+          <w:r>
+            <w:t>For minor tools needed, such as safety glasses, extra soldering lead metal, electrical wires, extra transistors, and so on, were all borrowed from the parts crib at Humber College.</w:t>
+          </w:r>
+          <w:r>
+            <w:t xml:space="preserve"> In order to configure Operating System on microcontroller, some peripheral devices were needed. These were, a mouse and a keyboard, directly connected to the microcontroller via the USB bus. After enabling VNC to allow the system to allow a remote connection </w:t>
           </w:r>
           <w:r>
             <w:lastRenderedPageBreak/>
-            <w:t xml:space="preserve">each try got a different problem. I did get accurate result even after doing all of the troubleshooting steps. So, had to reperches the sensor, but all the other parts were working fine. I had to use a soldering </w:t>
-          </w:r>
-          <w:r>
-            <w:t xml:space="preserve">machine </w:t>
-          </w:r>
-          <w:r>
-            <w:t>which was available for us in the school, wire cut</w:t>
-          </w:r>
-          <w:r>
-            <w:t>t</w:t>
-          </w:r>
-          <w:r>
-            <w:t xml:space="preserve">er which I had from previous courses. </w:t>
+            <w:t>over the network, it was then possible to use the VNC viewer software tool to interact with the microcontroller wirelessly.</w:t>
+          </w:r>
+        </w:p>
+        <w:p>
+          <w:pPr>
+            <w:pStyle w:val="Heading3"/>
+          </w:pPr>
+          <w:bookmarkStart w:id="15" w:name="_Toc31676219"/>
+          <w:r>
+            <w:t xml:space="preserve">3.1.4 </w:t>
+          </w:r>
+          <w:r>
+            <w:t>Shipping, duty, taxes</w:t>
+          </w:r>
+          <w:bookmarkEnd w:id="15"/>
+        </w:p>
+        <w:p>
+          <w:r>
+            <w:t>For shipping of parts for MAX30100 Pulse Oximetry sensor, the maximum shipping time was three weeks, however, parts came one week earlier</w:t>
+          </w:r>
+          <w:r>
+            <w:t>. The planned budget for shipping cost including taxes, were $94.25 in total. However, due to unexpected defects that occurred over the development period, more parts had to be purchased. Since time was limited during this time, even more money was spent to ensure the quick shipment of the parts so that they could be quickly integrated before the deadline. By the end of December 2019, a total of $262.91 was spent in total.</w:t>
           </w:r>
         </w:p>
         <w:p>
@@ -4263,154 +4973,31 @@
               <w:bCs/>
             </w:rPr>
           </w:pPr>
-        </w:p>
-        <w:p>
-          <w:pPr>
-            <w:pStyle w:val="Heading3"/>
-          </w:pPr>
-          <w:bookmarkStart w:id="13" w:name="_Toc30513070"/>
-          <w:r>
-            <w:t>3.1.2 Manufacturing</w:t>
-          </w:r>
-          <w:bookmarkEnd w:id="13"/>
-        </w:p>
-        <w:p>
-          <w:r>
-            <w:t>The production of the PCBs and case was done at Humber College Institute of Technology and Advanced Learning, using laser-cut technology from the prototype lab.</w:t>
-          </w:r>
-          <w:r>
-            <w:t xml:space="preserve"> Soldering of the PCB for each sensor was done by the respective members of the team to which each sensor was assigned.</w:t>
-          </w:r>
-        </w:p>
-        <w:p>
-          <w:pPr>
-            <w:rPr>
-              <w:rFonts w:cs="Arial"/>
-              <w:szCs w:val="24"/>
-            </w:rPr>
-          </w:pPr>
-          <w:r>
-            <w:rPr>
-              <w:rFonts w:cs="Arial"/>
-              <w:szCs w:val="24"/>
-            </w:rPr>
-            <w:t xml:space="preserve">The manufacturing face of the project started with the designing of the PCB board with all its components using Fritzing. The first stage was the designing of the schematic drawing. The schematic drawing comprises of all the component used in the circuit and how there are interconnected to each other. Next was the designing of the PCP board. In fritzing, once the schematic is drawn the layout of the PCB board is automatically generated and just need the parts to be rearranged. The second stage was the printing of the board which was send for production in the campus prototype lab. There was two version of the board and it was printed four times. The first version hard and issue with the soldering; one of the components was not properly soldered and hard some lose connections. The second version was revised by adding two new components. A second LED and a new resistor were added to the circuit. The extra printing was printed for backup in case something went wrong. The enclosure was designed using Inkscape. It was printed using laser cutting. The final case was reached after the third try. On the </w:t>
-          </w:r>
-          <w:r>
-            <w:rPr>
-              <w:rFonts w:cs="Arial"/>
-              <w:szCs w:val="24"/>
-            </w:rPr>
+          <w:r>
+            <w:t xml:space="preserve">For shipping of parts for </w:t>
+          </w:r>
+          <w:r>
+            <w:t>VMA340 Heart/Pulse Rate Sensor</w:t>
+          </w:r>
+          <w:r>
+            <w:t xml:space="preserve"> was two weeks and it took one week to arrive as it did not qualify for free shipping eBay charged me $25.00 shipping fee and %13 of the cost of the sensor for tax there was no duties, I order the Pi and the MCP 3008 from Amazon it was free shipping and got delivered in one week, %13 of the cost of them were charged as well. However, as I had to reorder the sensor last minute, it was available on </w:t>
+          </w:r>
+          <w:proofErr w:type="spellStart"/>
+          <w:r>
+            <w:t>sparkfun</w:t>
+          </w:r>
+          <w:proofErr w:type="spellEnd"/>
+          <w:r>
+            <w:t xml:space="preserve"> only, had to choose express shipping so I receive it in two days, express shipping costed me $37.98 and after the order arrived I received a mail asking for $15.54 duties that I was not aware of pulse the %13 tax of the sensor amount. All of the parts costed me $235. </w:t>
+          </w:r>
+        </w:p>
+        <w:p>
+          <w:r>
+            <w:t xml:space="preserve">The original shipping time for the raspberry pi 4 bought on Amazon was less than a week, however, it took longer than that due to some miscommunication from the shipping company. During the time of purchased, the shipping address was mentioned and the process was completed without any issues. However, after waiting for the </w:t>
+          </w:r>
+          <w:r>
             <w:lastRenderedPageBreak/>
-            <w:t>first try, the case was smaller than the raspberry pi. Tolerance was not taken in to consideration when giving the dimensions. As for the second print, just two part of the case did not fit and also the opening for the outlet puts did not match on the raspberry pi. After modification of all the minor details, the final enclosure was printed.</w:t>
-          </w:r>
-          <w:r>
-            <w:rPr>
-              <w:rFonts w:cs="Arial"/>
-              <w:szCs w:val="24"/>
-            </w:rPr>
-            <w:t xml:space="preserve"> </w:t>
-          </w:r>
-        </w:p>
-        <w:p>
-          <w:pPr>
-            <w:rPr>
-              <w:rFonts w:cs="Arial"/>
-              <w:szCs w:val="24"/>
-            </w:rPr>
-          </w:pPr>
-          <w:r>
-            <w:rPr>
-              <w:rFonts w:cs="Arial"/>
-              <w:szCs w:val="24"/>
-            </w:rPr>
-            <w:t xml:space="preserve">Causes of the re-modification and reproduction of cases were done due to incorrect measurements when situating the smaller details needed in the enclosure. Such as, designing and situating of slots for the peripherals of the raspberry pi microcontroller. Since these parts were very small, </w:t>
-          </w:r>
-          <w:r>
-            <w:rPr>
-              <w:rFonts w:cs="Arial"/>
-              <w:szCs w:val="24"/>
-            </w:rPr>
-            <w:t>there was more focus on these areas than others, in order to ensure that slot measurements were accurate, thus reducing the amount of material being used up from repetitive production due to the case not meeting the necessary requirements.</w:t>
-          </w:r>
-        </w:p>
-        <w:p>
-          <w:pPr>
-            <w:rPr>
-              <w:rFonts w:cs="Arial"/>
-              <w:szCs w:val="24"/>
-            </w:rPr>
-          </w:pPr>
-          <w:r>
-            <w:rPr>
-              <w:rFonts w:cs="Arial"/>
-              <w:szCs w:val="24"/>
-            </w:rPr>
-            <w:t xml:space="preserve">For the finishing product, it was possible to attach the parts for the bottom of the PCB, and peripherals. However, it wasn’t possible to </w:t>
-          </w:r>
-          <w:r>
-            <w:rPr>
-              <w:rFonts w:cs="Arial"/>
-              <w:szCs w:val="24"/>
-            </w:rPr>
-            <w:t>attach the top piece due to the unmeasured height of sensors, which were attached to the microcontroller while suspended in the air. Professor, Austin Tian, allowed the team to present the case with the top piece. For the upcoming PCB case, we plan to build a case that will also take into account the height of the sensor above the microcontroller, and adjust the measurements of the case accordingly. Since the size of the PCB with integrated sensors, is expected to be slightly bigger in comparison to the previous versions. We will have to increase the size of the case, and use screws and bolts to maintain the stability of the raspberry pi and PCB case.</w:t>
-          </w:r>
-        </w:p>
-        <w:p/>
-        <w:p>
-          <w:pPr>
-            <w:pStyle w:val="Heading3"/>
-          </w:pPr>
-          <w:bookmarkStart w:id="14" w:name="_Toc30513071"/>
-          <w:r>
-            <w:lastRenderedPageBreak/>
-            <w:t>3.1.3 Tools and Facilities</w:t>
-          </w:r>
-          <w:bookmarkEnd w:id="14"/>
-        </w:p>
-        <w:p>
-          <w:r>
-            <w:t>Throughout each milestone for the half of the development, various tools and facilities were used to achieve a working model by end of December 2019. The software tools used were, Inkscape, fritzing, Gantt, SD Card Formatter, and Android Studio. Inkscape was used to design the case for the embedded system. Fritzing was used to build a schematic design, bread board design, and PCB design for the circuit. A significant amount of time was spent on Inkscape and fritzing</w:t>
-          </w:r>
-          <w:r>
-            <w:t xml:space="preserve">, since there were some minor errors in the design figured out at a later time, which needed to be fixed by revisiting these software tools. Gantt was used to set out the timeline for all the tasks required to be completed over the course of four months. It was encouraged, when building the chart, to follow Agile methods in order to increase productivity. This schedule, designed using Gantt, was then used to follow up on deadlines to ensure we complete tasks on time. SD card formatter is a utility that was used in the first stage of stage of configuration and installation of raspberry Pi operating System on the Microcontroller. SD card must be formatted so as to prevent the possibility of sensitive files getting corrupted during the installation phase. Android studio, is a software tool used to build the User Interface for the </w:t>
-          </w:r>
-          <w:r>
-            <w:t>system. Android Studio was used to build an android application, and contains all the features needed to accomplish the User Interface requirements.</w:t>
-          </w:r>
-          <w:r>
-            <w:t xml:space="preserve">  </w:t>
-          </w:r>
-          <w:r>
-            <w:t>For minor tools needed, such as safety glasses, extra soldering lead metal, electrical wires, extra transistors, and so on, were all borrowed from the parts crib at Humber College.</w:t>
-          </w:r>
-          <w:r>
-            <w:t xml:space="preserve"> In order to configure Operating System on microcontroller, some peripheral devices were needed. These were, a mouse and a keyboard, directly connected to the microcontroller via the USB bus. After enabling VNC to allow the system to allow a remote connection </w:t>
-          </w:r>
-          <w:r>
-            <w:lastRenderedPageBreak/>
-            <w:t>over the network, it was then possible to use the VNC viewer software tool to interact with the microcontroller wirelessly.</w:t>
-          </w:r>
-        </w:p>
-        <w:p>
-          <w:pPr>
-            <w:pStyle w:val="Heading3"/>
-          </w:pPr>
-          <w:bookmarkStart w:id="15" w:name="_Toc30513072"/>
-          <w:r>
-            <w:t xml:space="preserve">3.1.4 </w:t>
-          </w:r>
-          <w:r>
-            <w:t>Shipping, duty, taxes</w:t>
-          </w:r>
-          <w:bookmarkEnd w:id="15"/>
-        </w:p>
-        <w:p>
-          <w:r>
-            <w:t>For shipping of parts for MAX30100 Pulse Oximetry sensor, the maximum shipping time was three weeks, however, parts came one week earlier</w:t>
-          </w:r>
-          <w:r>
-            <w:t>. The planned budget for shipping cost including taxes, were $94.25 in total. However, due to unexpected defects that occurred over the development period, more parts had to be purchased. Since time was limited during this time, even more money was spent to ensure the quick shipment of the parts so that they could be quickly integrated before the deadline. By the end of December 2019, a total of $262.91 was spent in total.</w:t>
+            <w:t xml:space="preserve">parcel for a couple of days and after further investigations, I came to notice that the shipping company do not actually ship at the address that was mention earlier and had to change the address for a new destination. The AMG8833 IR Grid Eye Thermal Camera on the other hand was shipped withing the period of two weeks as mentioned during purchase time. In both cases, taxes were payed and did not have to pay extra charges nor duty fee.  </w:t>
           </w:r>
         </w:p>
         <w:p>
@@ -4420,46 +5007,12 @@
               <w:bCs/>
             </w:rPr>
           </w:pPr>
-          <w:r>
-            <w:t xml:space="preserve">For shipping of parts for </w:t>
-          </w:r>
-          <w:r>
-            <w:t>VMA340 Heart/Pulse Rate Sensor</w:t>
-          </w:r>
-          <w:r>
-            <w:t xml:space="preserve"> was two weeks and it took one week to arrive as it did not qualify for free shipping eBay charged me $25.00 shipping fee and %13 of the cost of the sensor for tax there was no duties, I order the Pi and the MCP 3008 from Amazon it was free shipping and got delivered in one week, %13 of the cost of them were charged as well. However, as I had to reorder the sensor last minute, it was available on </w:t>
-          </w:r>
-          <w:proofErr w:type="spellStart"/>
-          <w:r>
-            <w:t>sparkfun</w:t>
-          </w:r>
-          <w:proofErr w:type="spellEnd"/>
-          <w:r>
-            <w:t xml:space="preserve"> only, had to choose express shipping so I receive it in two days, express shipping costed me $37.98 and after the order arrived I received a mail asking for $15.54 duties that I was not aware of pulse the %13 tax of the sensor amount. All of the parts costed me $235. </w:t>
-          </w:r>
-        </w:p>
-        <w:p>
-          <w:r>
-            <w:t xml:space="preserve">The original shipping time for the raspberry pi 4 bought on Amazon was less than a week, however, it took longer than that due to some miscommunication from the shipping company. During the time of purchased, the shipping address was mentioned and the process was completed without any issues. However, after waiting for the </w:t>
-          </w:r>
-          <w:r>
-            <w:lastRenderedPageBreak/>
-            <w:t xml:space="preserve">parcel for a couple of days and after further investigations, I came to notice that the shipping company do not actually ship at the address that was mention earlier and had to change the address for a new destination. The AMG8833 IR Grid Eye Thermal Camera on the other hand was shipped withing the period of two weeks as mentioned during purchase time. In both cases, taxes were payed and did not have to pay extra charges nor duty fee.  </w:t>
-          </w:r>
-        </w:p>
-        <w:p>
-          <w:pPr>
-            <w:rPr>
-              <w:b/>
-              <w:bCs/>
-            </w:rPr>
-          </w:pPr>
         </w:p>
         <w:p>
           <w:pPr>
             <w:pStyle w:val="Heading3"/>
           </w:pPr>
-          <w:bookmarkStart w:id="16" w:name="_Toc30513073"/>
+          <w:bookmarkStart w:id="16" w:name="_Toc31676220"/>
           <w:r>
             <w:t>3.1.5</w:t>
           </w:r>
@@ -4502,108 +5055,122 @@
           <w:r>
             <w:t xml:space="preserve"> </w:t>
           </w:r>
-          <w:bookmarkStart w:id="17" w:name="_GoBack"/>
+        </w:p>
+        <w:p>
+          <w:pPr>
+            <w:pStyle w:val="Heading2"/>
+          </w:pPr>
+          <w:bookmarkStart w:id="17" w:name="_Toc31676221"/>
+          <w:r>
+            <w:t>3</w:t>
+          </w:r>
+          <w:r>
+            <w:t>.</w:t>
+          </w:r>
+          <w:r>
+            <w:t>2 Development Platform</w:t>
+          </w:r>
           <w:bookmarkEnd w:id="17"/>
-        </w:p>
-        <w:p>
-          <w:pPr>
-            <w:pStyle w:val="Heading2"/>
-          </w:pPr>
-          <w:bookmarkStart w:id="18" w:name="_Toc30513074"/>
-          <w:r>
-            <w:t>3</w:t>
-          </w:r>
-          <w:r>
-            <w:t>.</w:t>
-          </w:r>
-          <w:r>
-            <w:t>2 Development Platform</w:t>
+          <w:r>
+            <w:t xml:space="preserve"> </w:t>
+          </w:r>
+        </w:p>
+        <w:p>
+          <w:pPr>
+            <w:pStyle w:val="Heading3"/>
+          </w:pPr>
+          <w:bookmarkStart w:id="18" w:name="_Toc31676222"/>
+          <w:bookmarkStart w:id="19" w:name="_GoBack"/>
+          <w:bookmarkEnd w:id="19"/>
+          <w:r>
+            <w:t>3.2.1 Mobile Application</w:t>
           </w:r>
           <w:bookmarkEnd w:id="18"/>
-          <w:r>
-            <w:t xml:space="preserve"> </w:t>
-          </w:r>
-        </w:p>
-        <w:p>
-          <w:pPr>
-            <w:pStyle w:val="Heading3"/>
-          </w:pPr>
-          <w:bookmarkStart w:id="19" w:name="_Toc30513075"/>
-          <w:r>
-            <w:t>3.2.1 Mobile Application</w:t>
-          </w:r>
-          <w:bookmarkEnd w:id="19"/>
-        </w:p>
-        <w:p>
-          <w:r>
-            <w:t>Status</w:t>
-          </w:r>
-        </w:p>
-        <w:p>
-          <w:r>
-            <w:t>/1 Hardware present?</w:t>
-          </w:r>
-        </w:p>
-        <w:p>
-          <w:r>
-            <w:t>/1 Memo by student A + How did you make your Mobile Application? (500 words)</w:t>
-          </w:r>
-        </w:p>
-        <w:p>
-          <w:r>
-            <w:t>/1 Login activity</w:t>
-          </w:r>
-        </w:p>
-        <w:p>
-          <w:r>
-            <w:t>/1 Data visualization activity</w:t>
-          </w:r>
-        </w:p>
-        <w:p>
-          <w:r>
-            <w:t>/1 Action control activity</w:t>
-          </w:r>
-        </w:p>
-        <w:p>
-          <w:r>
-            <w:t xml:space="preserve">Include screenshots such as </w:t>
-          </w:r>
-          <w:r>
-            <w:fldChar w:fldCharType="begin"/>
-          </w:r>
-          <w:r>
-            <w:instrText xml:space="preserve"> REF _Ref25324813 \h </w:instrText>
-          </w:r>
-          <w:r>
-            <w:fldChar w:fldCharType="separate"/>
-          </w:r>
-          <w:r>
-            <w:t xml:space="preserve">Figure </w:t>
-          </w:r>
-          <w:r>
-            <w:rPr>
-              <w:noProof/>
-            </w:rPr>
-            <w:t>1</w:t>
-          </w:r>
-          <w:r>
-            <w:fldChar w:fldCharType="end"/>
-          </w:r>
-          <w:r>
-            <w:t>. Testing. Progress.</w:t>
-          </w:r>
-        </w:p>
-        <w:p>
+        </w:p>
+        <w:p>
+          <w:r>
+            <w:t>Our mobile application was built with the primary purpose to reduce the amount of work that a paramedic must undergo throughout an emergency scenario. In order to accomplish that, the mobile application was developed with, Android Studio as the software development platform, and was tested using android emulator and android devices owned by the team.</w:t>
+          </w:r>
+          <w:r>
+            <w:t xml:space="preserve"> Throughout the development process, various libraries, third party software, and software tools were used to ensure that the user interface of the app, meets the guideline set out for user requirements. We met these requirements by:</w:t>
+          </w:r>
+        </w:p>
+        <w:p>
+          <w:pPr>
+            <w:pStyle w:val="ListParagraph"/>
+            <w:numPr>
+              <w:ilvl w:val="0"/>
+              <w:numId w:val="4"/>
+            </w:numPr>
+          </w:pPr>
+          <w:r>
+            <w:t>Setting up GPS tracking and map modules for paramedic to locate a patient’s whereabouts’, and also for a patient to view the progress of a paramedic from hospital to his/her home location.</w:t>
+          </w:r>
+        </w:p>
+        <w:p>
+          <w:pPr>
+            <w:pStyle w:val="ListParagraph"/>
+            <w:numPr>
+              <w:ilvl w:val="0"/>
+              <w:numId w:val="4"/>
+            </w:numPr>
+          </w:pPr>
+          <w:r>
+            <w:lastRenderedPageBreak/>
+            <w:t>Researching, downloading, and using jar files and SDK tools</w:t>
+          </w:r>
+          <w:r>
+            <w:t xml:space="preserve"> available from third party software Companies to help in the development of a video-chat module and a database for data storage.</w:t>
+          </w:r>
+        </w:p>
+        <w:p>
+          <w:pPr>
+            <w:pStyle w:val="ListParagraph"/>
+            <w:numPr>
+              <w:ilvl w:val="0"/>
+              <w:numId w:val="4"/>
+            </w:numPr>
+          </w:pPr>
+          <w:r>
+            <w:t>Building, a simple, easy to understand user interface that would be easily navigated by both parties with ease. This was done by reducing the number of actions needed by a user in order to navigate the app, adding labels for clarification at some areas that might possibly cause some confusion to the user.</w:t>
+          </w:r>
+        </w:p>
+        <w:p/>
+        <w:p>
+          <w:r>
+            <w:t xml:space="preserve">With regards to functionality, </w:t>
+          </w:r>
+          <w:r>
+            <w:t>upon initialization, that mobile application functions as follows:</w:t>
+          </w:r>
+        </w:p>
+        <w:p>
+          <w:pPr>
+            <w:pStyle w:val="ListParagraph"/>
+            <w:numPr>
+              <w:ilvl w:val="0"/>
+              <w:numId w:val="5"/>
+            </w:numPr>
+          </w:pPr>
+          <w:r>
+            <w:t>Upon start-up, a splash screen is displayed and remains for three seconds before moving on to the next activity. This serves to welcome the user to the app, and advertise the name of the mobile application</w:t>
+          </w:r>
+        </w:p>
+        <w:p>
+          <w:pPr>
+            <w:pStyle w:val="ListParagraph"/>
+            <w:keepNext/>
+          </w:pPr>
           <w:r>
             <w:rPr>
               <w:noProof/>
             </w:rPr>
             <w:lastRenderedPageBreak/>
             <w:drawing>
-              <wp:inline distT="0" distB="0" distL="0" distR="0" wp14:anchorId="3E014DF9" wp14:editId="53191F40">
-                <wp:extent cx="4267570" cy="6149873"/>
-                <wp:effectExtent l="0" t="0" r="0" b="3810"/>
-                <wp:docPr id="1" name="Picture 1"/>
+              <wp:inline distT="0" distB="0" distL="0" distR="0" wp14:anchorId="162DFEF6" wp14:editId="7D9ADF4E">
+                <wp:extent cx="2762250" cy="5857875"/>
+                <wp:effectExtent l="0" t="0" r="0" b="9525"/>
+                <wp:docPr id="12" name="Picture 12"/>
                 <wp:cNvGraphicFramePr>
                   <a:graphicFrameLocks xmlns:a="http://schemas.openxmlformats.org/drawingml/2006/main" noChangeAspect="1"/>
                 </wp:cNvGraphicFramePr>
@@ -4611,11 +5178,448 @@
                   <a:graphicData uri="http://schemas.openxmlformats.org/drawingml/2006/picture">
                     <pic:pic xmlns:pic="http://schemas.openxmlformats.org/drawingml/2006/picture">
                       <pic:nvPicPr>
-                        <pic:cNvPr id="1" name="AppEmulador.png"/>
+                        <pic:cNvPr id="1" name=""/>
                         <pic:cNvPicPr/>
                       </pic:nvPicPr>
                       <pic:blipFill>
-                        <a:blip r:embed="rId11">
+                        <a:blip r:embed="rId11"/>
+                        <a:stretch>
+                          <a:fillRect/>
+                        </a:stretch>
+                      </pic:blipFill>
+                      <pic:spPr>
+                        <a:xfrm>
+                          <a:off x="0" y="0"/>
+                          <a:ext cx="2762250" cy="5857875"/>
+                        </a:xfrm>
+                        <a:prstGeom prst="rect">
+                          <a:avLst/>
+                        </a:prstGeom>
+                      </pic:spPr>
+                    </pic:pic>
+                  </a:graphicData>
+                </a:graphic>
+              </wp:inline>
+            </w:drawing>
+          </w:r>
+        </w:p>
+        <w:p>
+          <w:pPr>
+            <w:pStyle w:val="Caption"/>
+          </w:pPr>
+          <w:bookmarkStart w:id="20" w:name="_Toc31676237"/>
+          <w:r>
+            <w:t xml:space="preserve">Figure </w:t>
+          </w:r>
+          <w:fldSimple w:instr=" SEQ Figure \* ARABIC ">
+            <w:r>
+              <w:rPr>
+                <w:noProof/>
+              </w:rPr>
+              <w:t>1</w:t>
+            </w:r>
+          </w:fldSimple>
+          <w:r>
+            <w:t>. By Android Studio. Splash screen view of mobile application: Paramed</w:t>
+          </w:r>
+          <w:bookmarkEnd w:id="20"/>
+        </w:p>
+        <w:p>
+          <w:pPr>
+            <w:pStyle w:val="ListParagraph"/>
+            <w:numPr>
+              <w:ilvl w:val="0"/>
+              <w:numId w:val="5"/>
+            </w:numPr>
+          </w:pPr>
+          <w:r>
+            <w:t>After the splash screen activity</w:t>
+          </w:r>
+          <w:r>
+            <w:t xml:space="preserve"> has ended, a dialog box will then be displayed. This will ask the user if he/she is a paramedic. If the user selects ‘yes’, then user will be taken to the paramedic login activity. If user selects ‘no’, then user will be taken to the video chat activity.</w:t>
+          </w:r>
+        </w:p>
+        <w:p>
+          <w:pPr>
+            <w:pStyle w:val="ListParagraph"/>
+            <w:keepNext/>
+          </w:pPr>
+          <w:r>
+            <w:rPr>
+              <w:noProof/>
+            </w:rPr>
+            <w:lastRenderedPageBreak/>
+            <w:drawing>
+              <wp:inline distT="0" distB="0" distL="0" distR="0" wp14:anchorId="7D6A4356" wp14:editId="70A62FBA">
+                <wp:extent cx="2762250" cy="5857875"/>
+                <wp:effectExtent l="0" t="0" r="0" b="9525"/>
+                <wp:docPr id="15" name="Picture 15"/>
+                <wp:cNvGraphicFramePr>
+                  <a:graphicFrameLocks xmlns:a="http://schemas.openxmlformats.org/drawingml/2006/main" noChangeAspect="1"/>
+                </wp:cNvGraphicFramePr>
+                <a:graphic xmlns:a="http://schemas.openxmlformats.org/drawingml/2006/main">
+                  <a:graphicData uri="http://schemas.openxmlformats.org/drawingml/2006/picture">
+                    <pic:pic xmlns:pic="http://schemas.openxmlformats.org/drawingml/2006/picture">
+                      <pic:nvPicPr>
+                        <pic:cNvPr id="1" name=""/>
+                        <pic:cNvPicPr/>
+                      </pic:nvPicPr>
+                      <pic:blipFill>
+                        <a:blip r:embed="rId12"/>
+                        <a:stretch>
+                          <a:fillRect/>
+                        </a:stretch>
+                      </pic:blipFill>
+                      <pic:spPr>
+                        <a:xfrm>
+                          <a:off x="0" y="0"/>
+                          <a:ext cx="2762250" cy="5857875"/>
+                        </a:xfrm>
+                        <a:prstGeom prst="rect">
+                          <a:avLst/>
+                        </a:prstGeom>
+                      </pic:spPr>
+                    </pic:pic>
+                  </a:graphicData>
+                </a:graphic>
+              </wp:inline>
+            </w:drawing>
+          </w:r>
+        </w:p>
+        <w:p>
+          <w:pPr>
+            <w:pStyle w:val="Caption"/>
+          </w:pPr>
+          <w:bookmarkStart w:id="21" w:name="_Toc31676238"/>
+          <w:r>
+            <w:t xml:space="preserve">Figure </w:t>
+          </w:r>
+          <w:fldSimple w:instr=" SEQ Figure \* ARABIC ">
+            <w:r>
+              <w:rPr>
+                <w:noProof/>
+              </w:rPr>
+              <w:t>2</w:t>
+            </w:r>
+          </w:fldSimple>
+          <w:r>
+            <w:t xml:space="preserve">. By Android Studio. Home screen, including dialog </w:t>
+          </w:r>
+          <w:proofErr w:type="gramStart"/>
+          <w:r>
+            <w:t>box,  prompting</w:t>
+          </w:r>
+          <w:proofErr w:type="gramEnd"/>
+          <w:r>
+            <w:t xml:space="preserve"> user to choose his identity</w:t>
+          </w:r>
+          <w:bookmarkEnd w:id="21"/>
+        </w:p>
+        <w:p>
+          <w:pPr>
+            <w:pStyle w:val="ListParagraph"/>
+            <w:numPr>
+              <w:ilvl w:val="0"/>
+              <w:numId w:val="5"/>
+            </w:numPr>
+          </w:pPr>
+          <w:r>
+            <w:t xml:space="preserve">If </w:t>
+          </w:r>
+          <w:r>
+            <w:t xml:space="preserve">the </w:t>
+          </w:r>
+          <w:r>
+            <w:t xml:space="preserve">user is a paramedic, then user will be required to type in his/her username and password, which will be validated by comparing their inputs to the credentials stored on firebase database. When user types in his/her credentials, he/she must select the button labelled as ‘sign in’, this will initiate the validation phase. By fetching the username and password saved on the firebase and </w:t>
+          </w:r>
+          <w:r>
+            <w:lastRenderedPageBreak/>
+            <w:t>comparing these credentials to the input typed in by the user, and if the username and password match, then user/paramedic will be logged into his profile. If a match was not found on the database for the input typed in by the user, then a toast will be displayed to inform the user</w:t>
+          </w:r>
+          <w:r>
+            <w:t xml:space="preserve"> that the credentials are incorrect, and will remain in this activity until user provides the correct credentials. A paramedic’s profile has three sections. </w:t>
+          </w:r>
+          <w:r>
+            <w:t>The ‘home’, ‘maps’, and ‘recent’ sections. In the home section, paramedic is able to view the numbers of emergency scenarios completed thus far, and view the details of the emergency simply by selecting the desired emergency scenario to view. Upon selection, details such as: a patient’s location and contact information, and their vital readings. These vital readings, which includes, temperature, blood oxygen concentration, and heart rate, of the patient</w:t>
+          </w:r>
+          <w:r>
+            <w:t>, and a status report to specify whether the emergency was completed or still in progress</w:t>
+          </w:r>
+          <w:r>
+            <w:t xml:space="preserve">. All this information </w:t>
+          </w:r>
+          <w:r>
+            <w:t>is</w:t>
+          </w:r>
+          <w:r>
+            <w:t xml:space="preserve"> fetched from the database for view by the paramedic. At the bottom of the screen, there is a bottom navigation bar that allows a paramedic to traverse </w:t>
+          </w:r>
+          <w:r>
+            <w:t xml:space="preserve">between each section with ease. If paramedic selects the maps section, he/she is able to view and change his/her current hospital location. This section will be used by the paramedic when travelling towards the location of the patient. The third section: ‘recent’, shows the most recent emergency scenario that has been completed by the paramedic or still in progress. At the </w:t>
+          </w:r>
+          <w:r>
+            <w:t xml:space="preserve">top right corner of a paramedic’s profile, menu options are given to allow a paramedic to sign out of his/her account, or check their current status information and hospital information. </w:t>
+          </w:r>
+        </w:p>
+        <w:p>
+          <w:pPr>
+            <w:pStyle w:val="ListParagraph"/>
+            <w:keepNext/>
+            <w:numPr>
+              <w:ilvl w:val="0"/>
+              <w:numId w:val="5"/>
+            </w:numPr>
+          </w:pPr>
+          <w:r>
+            <w:rPr>
+              <w:noProof/>
+            </w:rPr>
+            <w:lastRenderedPageBreak/>
+            <w:drawing>
+              <wp:inline distT="0" distB="0" distL="0" distR="0" wp14:anchorId="10537827" wp14:editId="6D3518C7">
+                <wp:extent cx="2762250" cy="5857875"/>
+                <wp:effectExtent l="0" t="0" r="0" b="9525"/>
+                <wp:docPr id="16" name="Picture 16"/>
+                <wp:cNvGraphicFramePr>
+                  <a:graphicFrameLocks xmlns:a="http://schemas.openxmlformats.org/drawingml/2006/main" noChangeAspect="1"/>
+                </wp:cNvGraphicFramePr>
+                <a:graphic xmlns:a="http://schemas.openxmlformats.org/drawingml/2006/main">
+                  <a:graphicData uri="http://schemas.openxmlformats.org/drawingml/2006/picture">
+                    <pic:pic xmlns:pic="http://schemas.openxmlformats.org/drawingml/2006/picture">
+                      <pic:nvPicPr>
+                        <pic:cNvPr id="1" name=""/>
+                        <pic:cNvPicPr/>
+                      </pic:nvPicPr>
+                      <pic:blipFill>
+                        <a:blip r:embed="rId13"/>
+                        <a:stretch>
+                          <a:fillRect/>
+                        </a:stretch>
+                      </pic:blipFill>
+                      <pic:spPr>
+                        <a:xfrm>
+                          <a:off x="0" y="0"/>
+                          <a:ext cx="2762250" cy="5857875"/>
+                        </a:xfrm>
+                        <a:prstGeom prst="rect">
+                          <a:avLst/>
+                        </a:prstGeom>
+                      </pic:spPr>
+                    </pic:pic>
+                  </a:graphicData>
+                </a:graphic>
+              </wp:inline>
+            </w:drawing>
+          </w:r>
+        </w:p>
+        <w:p>
+          <w:pPr>
+            <w:pStyle w:val="Caption"/>
+          </w:pPr>
+          <w:bookmarkStart w:id="22" w:name="_Toc31676239"/>
+          <w:r>
+            <w:t xml:space="preserve">Figure </w:t>
+          </w:r>
+          <w:fldSimple w:instr=" SEQ Figure \* ARABIC ">
+            <w:r>
+              <w:rPr>
+                <w:noProof/>
+              </w:rPr>
+              <w:t>3</w:t>
+            </w:r>
+          </w:fldSimple>
+          <w:r>
+            <w:t>. By Android Studio. Paramedic login screen. Toast displayed at bottom of the screen to inform a user that their credentials are incorrect</w:t>
+          </w:r>
+          <w:bookmarkEnd w:id="22"/>
+        </w:p>
+        <w:p>
+          <w:pPr>
+            <w:keepNext/>
+          </w:pPr>
+          <w:r>
+            <w:rPr>
+              <w:noProof/>
+            </w:rPr>
+            <w:lastRenderedPageBreak/>
+            <w:drawing>
+              <wp:inline distT="0" distB="0" distL="0" distR="0" wp14:anchorId="36F6A06C" wp14:editId="2E751359">
+                <wp:extent cx="2762250" cy="5857875"/>
+                <wp:effectExtent l="0" t="0" r="0" b="9525"/>
+                <wp:docPr id="21" name="Picture 21"/>
+                <wp:cNvGraphicFramePr>
+                  <a:graphicFrameLocks xmlns:a="http://schemas.openxmlformats.org/drawingml/2006/main" noChangeAspect="1"/>
+                </wp:cNvGraphicFramePr>
+                <a:graphic xmlns:a="http://schemas.openxmlformats.org/drawingml/2006/main">
+                  <a:graphicData uri="http://schemas.openxmlformats.org/drawingml/2006/picture">
+                    <pic:pic xmlns:pic="http://schemas.openxmlformats.org/drawingml/2006/picture">
+                      <pic:nvPicPr>
+                        <pic:cNvPr id="1" name=""/>
+                        <pic:cNvPicPr/>
+                      </pic:nvPicPr>
+                      <pic:blipFill>
+                        <a:blip r:embed="rId14"/>
+                        <a:stretch>
+                          <a:fillRect/>
+                        </a:stretch>
+                      </pic:blipFill>
+                      <pic:spPr>
+                        <a:xfrm>
+                          <a:off x="0" y="0"/>
+                          <a:ext cx="2762250" cy="5857875"/>
+                        </a:xfrm>
+                        <a:prstGeom prst="rect">
+                          <a:avLst/>
+                        </a:prstGeom>
+                      </pic:spPr>
+                    </pic:pic>
+                  </a:graphicData>
+                </a:graphic>
+              </wp:inline>
+            </w:drawing>
+          </w:r>
+        </w:p>
+        <w:p>
+          <w:pPr>
+            <w:pStyle w:val="Caption"/>
+          </w:pPr>
+          <w:bookmarkStart w:id="23" w:name="_Toc31676240"/>
+          <w:r>
+            <w:t xml:space="preserve">Figure </w:t>
+          </w:r>
+          <w:fldSimple w:instr=" SEQ Figure \* ARABIC ">
+            <w:r>
+              <w:rPr>
+                <w:noProof/>
+              </w:rPr>
+              <w:t>4</w:t>
+            </w:r>
+          </w:fldSimple>
+          <w:r>
+            <w:t>. By Android Studio.</w:t>
+          </w:r>
+          <w:r>
+            <w:t xml:space="preserve"> </w:t>
+          </w:r>
+          <w:r>
+            <w:t>Paramedic Home screen</w:t>
+          </w:r>
+          <w:r>
+            <w:t xml:space="preserve"> showing, bottom navigation menu, sign out option, and a list of emergency scenarios</w:t>
+          </w:r>
+          <w:bookmarkEnd w:id="23"/>
+        </w:p>
+        <w:p>
+          <w:pPr>
+            <w:keepNext/>
+          </w:pPr>
+          <w:r>
+            <w:rPr>
+              <w:noProof/>
+            </w:rPr>
+            <w:lastRenderedPageBreak/>
+            <w:drawing>
+              <wp:inline distT="0" distB="0" distL="0" distR="0" wp14:anchorId="526620DF" wp14:editId="3307DB1C">
+                <wp:extent cx="2762250" cy="5857875"/>
+                <wp:effectExtent l="0" t="0" r="0" b="9525"/>
+                <wp:docPr id="23" name="Picture 23"/>
+                <wp:cNvGraphicFramePr>
+                  <a:graphicFrameLocks xmlns:a="http://schemas.openxmlformats.org/drawingml/2006/main" noChangeAspect="1"/>
+                </wp:cNvGraphicFramePr>
+                <a:graphic xmlns:a="http://schemas.openxmlformats.org/drawingml/2006/main">
+                  <a:graphicData uri="http://schemas.openxmlformats.org/drawingml/2006/picture">
+                    <pic:pic xmlns:pic="http://schemas.openxmlformats.org/drawingml/2006/picture">
+                      <pic:nvPicPr>
+                        <pic:cNvPr id="1" name=""/>
+                        <pic:cNvPicPr/>
+                      </pic:nvPicPr>
+                      <pic:blipFill>
+                        <a:blip r:embed="rId15"/>
+                        <a:stretch>
+                          <a:fillRect/>
+                        </a:stretch>
+                      </pic:blipFill>
+                      <pic:spPr>
+                        <a:xfrm>
+                          <a:off x="0" y="0"/>
+                          <a:ext cx="2762250" cy="5857875"/>
+                        </a:xfrm>
+                        <a:prstGeom prst="rect">
+                          <a:avLst/>
+                        </a:prstGeom>
+                      </pic:spPr>
+                    </pic:pic>
+                  </a:graphicData>
+                </a:graphic>
+              </wp:inline>
+            </w:drawing>
+          </w:r>
+        </w:p>
+        <w:p>
+          <w:pPr>
+            <w:pStyle w:val="Caption"/>
+          </w:pPr>
+          <w:bookmarkStart w:id="24" w:name="_Toc31676241"/>
+          <w:r>
+            <w:t xml:space="preserve">Figure </w:t>
+          </w:r>
+          <w:fldSimple w:instr=" SEQ Figure \* ARABIC ">
+            <w:r>
+              <w:rPr>
+                <w:noProof/>
+              </w:rPr>
+              <w:t>5</w:t>
+            </w:r>
+          </w:fldSimple>
+          <w:r>
+            <w:t>. By Android Studio. Simulates how patient information is displayed when an emergency scenario is selected</w:t>
+          </w:r>
+          <w:bookmarkEnd w:id="24"/>
+        </w:p>
+        <w:p/>
+        <w:p>
+          <w:pPr>
+            <w:pStyle w:val="ListParagraph"/>
+            <w:numPr>
+              <w:ilvl w:val="0"/>
+              <w:numId w:val="5"/>
+            </w:numPr>
+          </w:pPr>
+          <w:r>
+            <w:t xml:space="preserve">If the user is a patient (that is, user is assumed to be a patient when the ‘no’ option is selected at the dialog screen), then he/she is then forwarded to the video chat activity where they will then wait for a connection with an available paramedic. Patient also has a menu which provides them with the functions </w:t>
+          </w:r>
+          <w:r>
+            <w:lastRenderedPageBreak/>
+            <w:t>needed to type in their home information if needed. This menu, also provides a map option which allows a patient to navigate manually to the map module.</w:t>
+          </w:r>
+        </w:p>
+        <w:p>
+          <w:pPr>
+            <w:pStyle w:val="ListParagraph"/>
+            <w:keepNext/>
+          </w:pPr>
+          <w:r>
+            <w:rPr>
+              <w:noProof/>
+            </w:rPr>
+            <w:lastRenderedPageBreak/>
+            <w:drawing>
+              <wp:inline distT="0" distB="0" distL="0" distR="0" wp14:anchorId="6F638AE3" wp14:editId="42341906">
+                <wp:extent cx="3798570" cy="8229600"/>
+                <wp:effectExtent l="0" t="0" r="0" b="0"/>
+                <wp:docPr id="17" name="Picture 17"/>
+                <wp:cNvGraphicFramePr>
+                  <a:graphicFrameLocks xmlns:a="http://schemas.openxmlformats.org/drawingml/2006/main" noChangeAspect="1"/>
+                </wp:cNvGraphicFramePr>
+                <a:graphic xmlns:a="http://schemas.openxmlformats.org/drawingml/2006/main">
+                  <a:graphicData uri="http://schemas.openxmlformats.org/drawingml/2006/picture">
+                    <pic:pic xmlns:pic="http://schemas.openxmlformats.org/drawingml/2006/picture">
+                      <pic:nvPicPr>
+                        <pic:cNvPr id="17" name="Screenshot_20200204_021430_aac_tech.automotiveui.jpg"/>
+                        <pic:cNvPicPr/>
+                      </pic:nvPicPr>
+                      <pic:blipFill>
+                        <a:blip r:embed="rId16" cstate="print">
                           <a:extLst>
                             <a:ext uri="{28A0092B-C50C-407E-A947-70E740481C1C}">
                               <a14:useLocalDpi xmlns:a14="http://schemas.microsoft.com/office/drawing/2010/main" val="0"/>
@@ -4629,7 +5633,7 @@
                       <pic:spPr>
                         <a:xfrm>
                           <a:off x="0" y="0"/>
-                          <a:ext cx="4267570" cy="6149873"/>
+                          <a:ext cx="3798570" cy="8229600"/>
                         </a:xfrm>
                         <a:prstGeom prst="rect">
                           <a:avLst/>
@@ -4646,158 +5650,447 @@
           <w:pPr>
             <w:pStyle w:val="Caption"/>
           </w:pPr>
-          <w:bookmarkStart w:id="20" w:name="_Ref25324813"/>
-          <w:bookmarkStart w:id="21" w:name="_Toc30513090"/>
-          <w:r>
+          <w:bookmarkStart w:id="25" w:name="_Toc31676242"/>
+          <w:r>
+            <w:lastRenderedPageBreak/>
             <w:t xml:space="preserve">Figure </w:t>
           </w:r>
+          <w:fldSimple w:instr=" SEQ Figure \* ARABIC ">
+            <w:r>
+              <w:rPr>
+                <w:noProof/>
+              </w:rPr>
+              <w:t>6</w:t>
+            </w:r>
+          </w:fldSimple>
+          <w:r>
+            <w:t>. By personal android device. Implementing the video chat functionality</w:t>
+          </w:r>
+          <w:bookmarkEnd w:id="25"/>
+        </w:p>
+        <w:p>
+          <w:pPr>
+            <w:keepNext/>
+          </w:pPr>
           <w:r>
             <w:rPr>
               <w:noProof/>
             </w:rPr>
+            <w:drawing>
+              <wp:inline distT="0" distB="0" distL="0" distR="0" wp14:anchorId="2241B012" wp14:editId="4D0C7230">
+                <wp:extent cx="2762250" cy="5857875"/>
+                <wp:effectExtent l="0" t="0" r="0" b="9525"/>
+                <wp:docPr id="18" name="Picture 18"/>
+                <wp:cNvGraphicFramePr>
+                  <a:graphicFrameLocks xmlns:a="http://schemas.openxmlformats.org/drawingml/2006/main" noChangeAspect="1"/>
+                </wp:cNvGraphicFramePr>
+                <a:graphic xmlns:a="http://schemas.openxmlformats.org/drawingml/2006/main">
+                  <a:graphicData uri="http://schemas.openxmlformats.org/drawingml/2006/picture">
+                    <pic:pic xmlns:pic="http://schemas.openxmlformats.org/drawingml/2006/picture">
+                      <pic:nvPicPr>
+                        <pic:cNvPr id="1" name=""/>
+                        <pic:cNvPicPr/>
+                      </pic:nvPicPr>
+                      <pic:blipFill>
+                        <a:blip r:embed="rId17"/>
+                        <a:stretch>
+                          <a:fillRect/>
+                        </a:stretch>
+                      </pic:blipFill>
+                      <pic:spPr>
+                        <a:xfrm>
+                          <a:off x="0" y="0"/>
+                          <a:ext cx="2762250" cy="5857875"/>
+                        </a:xfrm>
+                        <a:prstGeom prst="rect">
+                          <a:avLst/>
+                        </a:prstGeom>
+                      </pic:spPr>
+                    </pic:pic>
+                  </a:graphicData>
+                </a:graphic>
+              </wp:inline>
+            </w:drawing>
+          </w:r>
+        </w:p>
+        <w:p>
+          <w:pPr>
+            <w:pStyle w:val="Caption"/>
+          </w:pPr>
+          <w:bookmarkStart w:id="26" w:name="_Toc31676243"/>
+          <w:r>
+            <w:t xml:space="preserve">Figure </w:t>
+          </w:r>
+          <w:fldSimple w:instr=" SEQ Figure \* ARABIC ">
+            <w:r>
+              <w:rPr>
+                <w:noProof/>
+              </w:rPr>
+              <w:t>7</w:t>
+            </w:r>
+          </w:fldSimple>
+          <w:r>
+            <w:t>. By android Studio. Implementing menu using Navigation Drawer Layout</w:t>
+          </w:r>
+          <w:bookmarkEnd w:id="26"/>
+        </w:p>
+        <w:p>
+          <w:pPr>
+            <w:keepNext/>
+          </w:pPr>
+          <w:r>
+            <w:rPr>
+              <w:noProof/>
+            </w:rPr>
+            <w:lastRenderedPageBreak/>
+            <w:drawing>
+              <wp:inline distT="0" distB="0" distL="0" distR="0" wp14:anchorId="72349604" wp14:editId="666BFB1B">
+                <wp:extent cx="2762250" cy="5857875"/>
+                <wp:effectExtent l="0" t="0" r="0" b="9525"/>
+                <wp:docPr id="19" name="Picture 19"/>
+                <wp:cNvGraphicFramePr>
+                  <a:graphicFrameLocks xmlns:a="http://schemas.openxmlformats.org/drawingml/2006/main" noChangeAspect="1"/>
+                </wp:cNvGraphicFramePr>
+                <a:graphic xmlns:a="http://schemas.openxmlformats.org/drawingml/2006/main">
+                  <a:graphicData uri="http://schemas.openxmlformats.org/drawingml/2006/picture">
+                    <pic:pic xmlns:pic="http://schemas.openxmlformats.org/drawingml/2006/picture">
+                      <pic:nvPicPr>
+                        <pic:cNvPr id="1" name=""/>
+                        <pic:cNvPicPr/>
+                      </pic:nvPicPr>
+                      <pic:blipFill>
+                        <a:blip r:embed="rId18"/>
+                        <a:stretch>
+                          <a:fillRect/>
+                        </a:stretch>
+                      </pic:blipFill>
+                      <pic:spPr>
+                        <a:xfrm>
+                          <a:off x="0" y="0"/>
+                          <a:ext cx="2762250" cy="5857875"/>
+                        </a:xfrm>
+                        <a:prstGeom prst="rect">
+                          <a:avLst/>
+                        </a:prstGeom>
+                      </pic:spPr>
+                    </pic:pic>
+                  </a:graphicData>
+                </a:graphic>
+              </wp:inline>
+            </w:drawing>
+          </w:r>
+        </w:p>
+        <w:p>
+          <w:pPr>
+            <w:pStyle w:val="Caption"/>
+          </w:pPr>
+          <w:bookmarkStart w:id="27" w:name="_Toc31676244"/>
+          <w:r>
+            <w:t xml:space="preserve">Figure </w:t>
+          </w:r>
+          <w:fldSimple w:instr=" SEQ Figure \* ARABIC ">
+            <w:r>
+              <w:rPr>
+                <w:noProof/>
+              </w:rPr>
+              <w:t>8</w:t>
+            </w:r>
+          </w:fldSimple>
+          <w:r>
+            <w:t>. By Android Studio. Clicking the 'Go to Maps' options generates a map module</w:t>
+          </w:r>
+          <w:bookmarkEnd w:id="27"/>
+        </w:p>
+        <w:p>
+          <w:pPr>
+            <w:keepNext/>
+          </w:pPr>
+          <w:r>
+            <w:rPr>
+              <w:noProof/>
+            </w:rPr>
+            <w:lastRenderedPageBreak/>
+            <w:drawing>
+              <wp:inline distT="0" distB="0" distL="0" distR="0" wp14:anchorId="7A84231B" wp14:editId="3A43C1BD">
+                <wp:extent cx="2762250" cy="5857875"/>
+                <wp:effectExtent l="0" t="0" r="0" b="9525"/>
+                <wp:docPr id="20" name="Picture 20"/>
+                <wp:cNvGraphicFramePr>
+                  <a:graphicFrameLocks xmlns:a="http://schemas.openxmlformats.org/drawingml/2006/main" noChangeAspect="1"/>
+                </wp:cNvGraphicFramePr>
+                <a:graphic xmlns:a="http://schemas.openxmlformats.org/drawingml/2006/main">
+                  <a:graphicData uri="http://schemas.openxmlformats.org/drawingml/2006/picture">
+                    <pic:pic xmlns:pic="http://schemas.openxmlformats.org/drawingml/2006/picture">
+                      <pic:nvPicPr>
+                        <pic:cNvPr id="1" name=""/>
+                        <pic:cNvPicPr/>
+                      </pic:nvPicPr>
+                      <pic:blipFill>
+                        <a:blip r:embed="rId19"/>
+                        <a:stretch>
+                          <a:fillRect/>
+                        </a:stretch>
+                      </pic:blipFill>
+                      <pic:spPr>
+                        <a:xfrm>
+                          <a:off x="0" y="0"/>
+                          <a:ext cx="2762250" cy="5857875"/>
+                        </a:xfrm>
+                        <a:prstGeom prst="rect">
+                          <a:avLst/>
+                        </a:prstGeom>
+                      </pic:spPr>
+                    </pic:pic>
+                  </a:graphicData>
+                </a:graphic>
+              </wp:inline>
+            </w:drawing>
+          </w:r>
+        </w:p>
+        <w:p>
+          <w:pPr>
+            <w:pStyle w:val="Caption"/>
+          </w:pPr>
+          <w:bookmarkStart w:id="28" w:name="_Toc31676245"/>
+          <w:r>
+            <w:t xml:space="preserve">Figure </w:t>
+          </w:r>
+          <w:fldSimple w:instr=" SEQ Figure \* ARABIC ">
+            <w:r>
+              <w:rPr>
+                <w:noProof/>
+              </w:rPr>
+              <w:t>9</w:t>
+            </w:r>
+          </w:fldSimple>
+          <w:r>
+            <w:t xml:space="preserve">. By Android Studio. Selecting menu option 'Send your Info' initiates an activity where patient can </w:t>
+          </w:r>
+          <w:proofErr w:type="gramStart"/>
+          <w:r>
+            <w:t>types</w:t>
+          </w:r>
+          <w:proofErr w:type="gramEnd"/>
+          <w:r>
+            <w:t xml:space="preserve"> his/her information manually</w:t>
+          </w:r>
+          <w:bookmarkEnd w:id="28"/>
+        </w:p>
+        <w:p/>
+        <w:p>
+          <w:r>
+            <w:t xml:space="preserve">For the remainder of the development process, there are some functionality that still need to be added. Such as, establishing a secure connection with a paramedic, GPS tracking capability not yet implemented, more work needs be done on UI design. In order to set up a secure connection with a paramedic, mechanisms have to be set to </w:t>
+          </w:r>
+          <w:r>
+            <w:lastRenderedPageBreak/>
+            <w:t xml:space="preserve">determine which paramedic is currently accepting calls. When an available paramedic is found, send a connection request to the paramedic. </w:t>
+          </w:r>
+          <w:r>
+            <w:t xml:space="preserve">This will notify the paramedic of the connection request and prompts him/her to accept or decline the connection request. All of this will be done by automatically updating the database when a paramedic logs in to his/her account. When logged in, a paramedic status on the database will be ‘active’, and when not logged in, ‘inactive’. If a paramedic is currently undergoing an emergency scenario, then their status will be ‘busy’. In this way, these statuses will then be used to determine which paramedic is available and send a connection request to the available paramedic. </w:t>
+          </w:r>
+          <w:r>
+            <w:t xml:space="preserve">With regards to GPS tracking, this will be highly dependent on firebase database. The longitude and latitude </w:t>
+          </w:r>
+          <w:r>
+            <w:t xml:space="preserve">values </w:t>
+          </w:r>
+          <w:r>
+            <w:t>of the patient</w:t>
+          </w:r>
+          <w:r>
+            <w:t xml:space="preserve"> and paramedic will be constantly updated to firebase and fetched to determine the most up to date location of both paramedic and patient. Additionally, the changes that need to be made to the UI design were decided on from feedback given by </w:t>
+          </w:r>
+          <w:r>
+            <w:t xml:space="preserve">Professor </w:t>
+          </w:r>
+          <w:proofErr w:type="spellStart"/>
+          <w:r>
+            <w:t>Haki</w:t>
+          </w:r>
+          <w:proofErr w:type="spellEnd"/>
+          <w:r>
+            <w:t xml:space="preserve"> Sharifi, who taught the software project course for fall 2019. He helped us by asking questions about the practicality of the User Interface, and what it has to offer to a paramedic and patient. For example, the map section on a paramedic profile. This section won’t be used until a paramedic is heading towards an emergency scenario, and as such, the UI could be much simpler and less confusing by removing this section, only showing the home section and recent section. The map section will be displayed when needed by the paramedic, that is, after the conversation with the patient has ended. As for the patient side, </w:t>
+          </w:r>
+          <w:r>
+            <w:t>reduce the number of actions that’s required by a patient as much as possible. What matters most is that a patient is allowed quick and easy service without any delays or confusion during their time of need.</w:t>
+          </w:r>
+        </w:p>
+        <w:p>
+          <w:pPr>
+            <w:pStyle w:val="ListParagraph"/>
+          </w:pPr>
+        </w:p>
+        <w:p>
+          <w:pPr>
+            <w:pStyle w:val="ListParagraph"/>
+          </w:pPr>
+        </w:p>
+        <w:p>
+          <w:r>
+            <w:t>Status</w:t>
+          </w:r>
+        </w:p>
+        <w:p>
+          <w:r>
+            <w:t>/1 Hardware present?</w:t>
+          </w:r>
+        </w:p>
+        <w:p>
+          <w:r>
+            <w:t>/1 Memo by student A + How did you make your Mobile Application? (500 words)</w:t>
+          </w:r>
+        </w:p>
+        <w:p>
+          <w:r>
+            <w:t>/1 Login activity</w:t>
+          </w:r>
+        </w:p>
+        <w:p>
+          <w:r>
+            <w:t>/1 Data visualization activity</w:t>
+          </w:r>
+        </w:p>
+        <w:p>
+          <w:r>
+            <w:t>/1 Action control activity</w:t>
+          </w:r>
+        </w:p>
+        <w:p>
+          <w:r>
+            <w:t xml:space="preserve">Include screenshots such as </w:t>
+          </w:r>
+          <w:r>
             <w:fldChar w:fldCharType="begin"/>
           </w:r>
           <w:r>
+            <w:instrText xml:space="preserve"> REF _Ref25324813 \h </w:instrText>
+          </w:r>
+          <w:r>
+            <w:fldChar w:fldCharType="separate"/>
+          </w:r>
+          <w:r>
+            <w:rPr>
+              <w:b/>
+              <w:bCs/>
+            </w:rPr>
+            <w:t>Error! Reference source not found.</w:t>
+          </w:r>
+          <w:r>
+            <w:fldChar w:fldCharType="end"/>
+          </w:r>
+          <w:r>
+            <w:t>. Testing. Progress.</w:t>
+          </w:r>
+        </w:p>
+        <w:p/>
+        <w:p>
+          <w:pPr>
+            <w:pStyle w:val="Heading3"/>
+          </w:pPr>
+          <w:bookmarkStart w:id="29" w:name="_Toc31676223"/>
+          <w:r>
+            <w:t>3.2.2 Image/firmware</w:t>
+          </w:r>
+          <w:bookmarkEnd w:id="29"/>
+        </w:p>
+        <w:p>
+          <w:r>
+            <w:t>Status</w:t>
+          </w:r>
+        </w:p>
+        <w:p>
+          <w:r>
+            <w:t>/1 Hardware present?</w:t>
+          </w:r>
+        </w:p>
+        <w:p>
+          <w:r>
+            <w:t>/1 Memo by student B + How did you make your Image/firmware? (500 words)</w:t>
+          </w:r>
+        </w:p>
+        <w:p>
+          <w:r>
+            <w:t>/1 Code can be run via serial or remote desktop</w:t>
+          </w:r>
+        </w:p>
+        <w:p>
+          <w:r>
+            <w:t>/1 Wireless connectivity</w:t>
+          </w:r>
+        </w:p>
+        <w:p>
+          <w:r>
+            <w:t>/1 Sensor/effector code on repository</w:t>
+          </w:r>
+        </w:p>
+        <w:p>
+          <w:pPr>
+            <w:pStyle w:val="Heading3"/>
+          </w:pPr>
+          <w:bookmarkStart w:id="30" w:name="_Toc31676224"/>
+          <w:r>
+            <w:t>3.2.</w:t>
+          </w:r>
+          <w:r>
+            <w:t>3</w:t>
+          </w:r>
+          <w:r>
+            <w:t xml:space="preserve"> Breadboard/Independent PCBs</w:t>
+          </w:r>
+          <w:bookmarkEnd w:id="30"/>
+        </w:p>
+        <w:p>
+          <w:r>
+            <w:t>Status</w:t>
+          </w:r>
+        </w:p>
+        <w:p>
+          <w:r>
+            <w:t>/1 Hardware present?</w:t>
+          </w:r>
+        </w:p>
+        <w:p>
+          <w:r>
+            <w:lastRenderedPageBreak/>
+            <w:t>/1 Memo by student C + How did you make your hardware? (500 words)</w:t>
+          </w:r>
+        </w:p>
+        <w:p>
+          <w:r>
+            <w:t>/1 Sensor/effector 1 functional</w:t>
+          </w:r>
+        </w:p>
+        <w:p>
+          <w:r>
+            <w:t>/1 Sensor/effector 2 functional</w:t>
+          </w:r>
+        </w:p>
+        <w:p>
+          <w:r>
+            <w:t>/1 Sensor/effector 3 functional</w:t>
+          </w:r>
+        </w:p>
+        <w:p>
+          <w:r>
+            <w:t xml:space="preserve">The initial schematic design, </w:t>
+          </w:r>
+          <w:r>
+            <w:fldChar w:fldCharType="begin"/>
+          </w:r>
+          <w:r>
+            <w:instrText xml:space="preserve"> REF _Ref25325583 \h </w:instrText>
+          </w:r>
+          <w:r>
+            <w:fldChar w:fldCharType="separate"/>
+          </w:r>
+          <w:r>
+            <w:t xml:space="preserve">Figure </w:t>
+          </w:r>
+          <w:r>
             <w:rPr>
               <w:noProof/>
             </w:rPr>
-            <w:instrText xml:space="preserve"> SEQ Figure \* ARABIC </w:instrText>
-          </w:r>
-          <w:r>
-            <w:rPr>
-              <w:noProof/>
-            </w:rPr>
-            <w:fldChar w:fldCharType="separate"/>
-          </w:r>
-          <w:r>
-            <w:rPr>
-              <w:noProof/>
-            </w:rPr>
-            <w:t>1</w:t>
-          </w:r>
-          <w:r>
-            <w:rPr>
-              <w:noProof/>
-            </w:rPr>
-            <w:fldChar w:fldCharType="end"/>
-          </w:r>
-          <w:bookmarkEnd w:id="20"/>
-          <w:r>
-            <w:t>. B</w:t>
-          </w:r>
-          <w:r>
-            <w:t>y Android Studio - https://developer.android.com/studio/, CC BY-SA 4.0, https://commons.wikimedia.org/w/index.php?curid=74094999</w:t>
-          </w:r>
-          <w:bookmarkEnd w:id="21"/>
-        </w:p>
-        <w:p>
-          <w:pPr>
-            <w:pStyle w:val="Heading3"/>
-          </w:pPr>
-          <w:bookmarkStart w:id="22" w:name="_Toc30513076"/>
-          <w:r>
-            <w:t>3.2.2 Image/firmware</w:t>
-          </w:r>
-          <w:bookmarkEnd w:id="22"/>
-        </w:p>
-        <w:p>
-          <w:r>
-            <w:t>Status</w:t>
-          </w:r>
-        </w:p>
-        <w:p>
-          <w:r>
-            <w:t>/1 Hardware present?</w:t>
-          </w:r>
-        </w:p>
-        <w:p>
-          <w:r>
-            <w:t>/1 Memo by student B + How did you make your Image/firmware? (500 words)</w:t>
-          </w:r>
-        </w:p>
-        <w:p>
-          <w:r>
-            <w:lastRenderedPageBreak/>
-            <w:t>/1 Code can be run via serial or remote desktop</w:t>
-          </w:r>
-        </w:p>
-        <w:p>
-          <w:r>
-            <w:t>/1 Wireless connectivity</w:t>
-          </w:r>
-        </w:p>
-        <w:p>
-          <w:r>
-            <w:t>/1 Sensor/effector code on repository</w:t>
-          </w:r>
-        </w:p>
-        <w:p>
-          <w:pPr>
-            <w:pStyle w:val="Heading3"/>
-          </w:pPr>
-          <w:bookmarkStart w:id="23" w:name="_Toc30513077"/>
-          <w:r>
-            <w:t>3.2.</w:t>
-          </w:r>
-          <w:r>
-            <w:t>3</w:t>
-          </w:r>
-          <w:r>
-            <w:t xml:space="preserve"> Breadboard/Independent PCBs</w:t>
-          </w:r>
-          <w:bookmarkEnd w:id="23"/>
-        </w:p>
-        <w:p>
-          <w:r>
-            <w:t>Status</w:t>
-          </w:r>
-        </w:p>
-        <w:p>
-          <w:r>
-            <w:t>/1 Hardware present?</w:t>
-          </w:r>
-        </w:p>
-        <w:p>
-          <w:r>
-            <w:t>/1 Memo by student C + How did you make your hardware? (500 words)</w:t>
-          </w:r>
-        </w:p>
-        <w:p>
-          <w:r>
-            <w:t>/1 Sensor/effector 1 functional</w:t>
-          </w:r>
-        </w:p>
-        <w:p>
-          <w:r>
-            <w:t>/1 Sensor/effector 2 functional</w:t>
-          </w:r>
-        </w:p>
-        <w:p>
-          <w:r>
-            <w:t>/1 Sensor/effector 3 functional</w:t>
-          </w:r>
-        </w:p>
-        <w:p>
-          <w:r>
-            <w:t xml:space="preserve">The initial schematic design, </w:t>
-          </w:r>
-          <w:r>
-            <w:fldChar w:fldCharType="begin"/>
-          </w:r>
-          <w:r>
-            <w:instrText xml:space="preserve"> REF _Ref25325583 \h </w:instrText>
-          </w:r>
-          <w:r>
-            <w:fldChar w:fldCharType="separate"/>
-          </w:r>
-          <w:r>
-            <w:t xml:space="preserve">Figure </w:t>
-          </w:r>
-          <w:r>
-            <w:rPr>
-              <w:noProof/>
-            </w:rPr>
-            <w:t>2</w:t>
+            <w:t>10</w:t>
           </w:r>
           <w:r>
             <w:fldChar w:fldCharType="end"/>
@@ -4810,7 +6103,6 @@
               <w:id w:val="153964382"/>
               <w:citation/>
             </w:sdtPr>
-            <w:sdtEndPr/>
             <w:sdtContent>
               <w:r>
                 <w:fldChar w:fldCharType="begin"/>
@@ -4851,7 +6143,7 @@
             <w:rPr>
               <w:noProof/>
             </w:rPr>
-            <w:t>3</w:t>
+            <w:t>11</w:t>
           </w:r>
           <w:r>
             <w:fldChar w:fldCharType="end"/>
@@ -4875,7 +6167,7 @@
             <w:rPr>
               <w:noProof/>
             </w:rPr>
-            <w:t>4</w:t>
+            <w:t>12</w:t>
           </w:r>
           <w:r>
             <w:fldChar w:fldCharType="end"/>
@@ -4918,7 +6210,7 @@
             <w:rPr>
               <w:noProof/>
             </w:rPr>
-            <w:t>5</w:t>
+            <w:t>13</w:t>
           </w:r>
           <w:r>
             <w:fldChar w:fldCharType="end"/>
@@ -4954,7 +6246,7 @@
             <w:rPr>
               <w:noProof/>
             </w:rPr>
-            <w:t>6</w:t>
+            <w:t>14</w:t>
           </w:r>
           <w:r>
             <w:fldChar w:fldCharType="end"/>
@@ -4980,7 +6272,6 @@
             <w:rPr>
               <w:noProof/>
             </w:rPr>
-            <w:lastRenderedPageBreak/>
             <w:drawing>
               <wp:inline distT="0" distB="0" distL="0" distR="0" wp14:anchorId="05D0B345" wp14:editId="327A0973">
                 <wp:extent cx="3647440" cy="3728720"/>
@@ -4997,7 +6288,7 @@
                         <pic:cNvPicPr/>
                       </pic:nvPicPr>
                       <pic:blipFill>
-                        <a:blip r:embed="rId12" cstate="print">
+                        <a:blip r:embed="rId20" cstate="print">
                           <a:extLst>
                             <a:ext uri="{28A0092B-C50C-407E-A947-70E740481C1C}">
                               <a14:useLocalDpi xmlns:a14="http://schemas.microsoft.com/office/drawing/2010/main" val="0"/>
@@ -5028,8 +6319,8 @@
           <w:pPr>
             <w:pStyle w:val="Caption"/>
           </w:pPr>
-          <w:bookmarkStart w:id="24" w:name="_Ref25325583"/>
-          <w:bookmarkStart w:id="25" w:name="_Toc30513091"/>
+          <w:bookmarkStart w:id="31" w:name="_Ref25325583"/>
+          <w:bookmarkStart w:id="32" w:name="_Toc31676246"/>
           <w:r>
             <w:t xml:space="preserve">Figure </w:t>
           </w:r>
@@ -5055,7 +6346,7 @@
             <w:rPr>
               <w:noProof/>
             </w:rPr>
-            <w:t>2</w:t>
+            <w:t>10</w:t>
           </w:r>
           <w:r>
             <w:rPr>
@@ -5063,14 +6354,14 @@
             </w:rPr>
             <w:fldChar w:fldCharType="end"/>
           </w:r>
-          <w:bookmarkEnd w:id="24"/>
+          <w:bookmarkEnd w:id="31"/>
           <w:r>
             <w:t xml:space="preserve">. Initial schematic. </w:t>
           </w:r>
           <w:r>
             <w:t>This work is a derivative of "http://fritzing.org/parts/" by Fritzing, used under CC:BY-SA 3.0.</w:t>
           </w:r>
-          <w:bookmarkEnd w:id="25"/>
+          <w:bookmarkEnd w:id="32"/>
         </w:p>
         <w:p>
           <w:pPr>
@@ -5080,6 +6371,7 @@
             <w:rPr>
               <w:noProof/>
             </w:rPr>
+            <w:lastRenderedPageBreak/>
             <w:drawing>
               <wp:inline distT="0" distB="0" distL="0" distR="0" wp14:anchorId="0EC96123" wp14:editId="5EA045D1">
                 <wp:extent cx="3688080" cy="2743200"/>
@@ -5096,7 +6388,7 @@
                         <pic:cNvPicPr/>
                       </pic:nvPicPr>
                       <pic:blipFill>
-                        <a:blip r:embed="rId13" cstate="print">
+                        <a:blip r:embed="rId21" cstate="print">
                           <a:extLst>
                             <a:ext uri="{28A0092B-C50C-407E-A947-70E740481C1C}">
                               <a14:useLocalDpi xmlns:a14="http://schemas.microsoft.com/office/drawing/2010/main" val="0"/>
@@ -5127,8 +6419,8 @@
           <w:pPr>
             <w:pStyle w:val="Caption"/>
           </w:pPr>
-          <w:bookmarkStart w:id="26" w:name="_Ref25324836"/>
-          <w:bookmarkStart w:id="27" w:name="_Toc30513092"/>
+          <w:bookmarkStart w:id="33" w:name="_Ref25324836"/>
+          <w:bookmarkStart w:id="34" w:name="_Toc31676247"/>
           <w:r>
             <w:t xml:space="preserve">Figure </w:t>
           </w:r>
@@ -5154,7 +6446,7 @@
             <w:rPr>
               <w:noProof/>
             </w:rPr>
-            <w:t>3</w:t>
+            <w:t>11</w:t>
           </w:r>
           <w:r>
             <w:rPr>
@@ -5162,14 +6454,14 @@
             </w:rPr>
             <w:fldChar w:fldCharType="end"/>
           </w:r>
-          <w:bookmarkEnd w:id="26"/>
+          <w:bookmarkEnd w:id="33"/>
           <w:r>
             <w:t xml:space="preserve">. </w:t>
           </w:r>
           <w:r>
             <w:t>This work is a derivative of "http://fritzing.org/parts/" by Fritzing, used under CC:BY-SA 3.0.</w:t>
           </w:r>
-          <w:bookmarkEnd w:id="27"/>
+          <w:bookmarkEnd w:id="34"/>
         </w:p>
         <w:p>
           <w:pPr>
@@ -5179,7 +6471,6 @@
             <w:rPr>
               <w:noProof/>
             </w:rPr>
-            <w:lastRenderedPageBreak/>
             <w:drawing>
               <wp:inline distT="0" distB="0" distL="0" distR="0" wp14:anchorId="45A3556B" wp14:editId="2610B254">
                 <wp:extent cx="3721608" cy="4169664"/>
@@ -5196,7 +6487,7 @@
                         <pic:cNvPicPr/>
                       </pic:nvPicPr>
                       <pic:blipFill>
-                        <a:blip r:embed="rId14">
+                        <a:blip r:embed="rId22">
                           <a:extLst>
                             <a:ext uri="{28A0092B-C50C-407E-A947-70E740481C1C}">
                               <a14:useLocalDpi xmlns:a14="http://schemas.microsoft.com/office/drawing/2010/main" val="0"/>
@@ -5227,8 +6518,8 @@
           <w:pPr>
             <w:pStyle w:val="Caption"/>
           </w:pPr>
-          <w:bookmarkStart w:id="28" w:name="_Ref25325837"/>
-          <w:bookmarkStart w:id="29" w:name="_Toc30513093"/>
+          <w:bookmarkStart w:id="35" w:name="_Ref25325837"/>
+          <w:bookmarkStart w:id="36" w:name="_Toc31676248"/>
           <w:r>
             <w:t xml:space="preserve">Figure </w:t>
           </w:r>
@@ -5254,80 +6545,80 @@
             <w:rPr>
               <w:noProof/>
             </w:rPr>
+            <w:t>12</w:t>
+          </w:r>
+          <w:r>
+            <w:rPr>
+              <w:noProof/>
+            </w:rPr>
+            <w:fldChar w:fldCharType="end"/>
+          </w:r>
+          <w:bookmarkEnd w:id="35"/>
+          <w:r>
+            <w:t>. Breadboard prototype.</w:t>
+          </w:r>
+          <w:bookmarkEnd w:id="36"/>
+        </w:p>
+        <w:p>
+          <w:pPr>
+            <w:pStyle w:val="Heading3"/>
+          </w:pPr>
+          <w:bookmarkStart w:id="37" w:name="_Toc31676225"/>
+          <w:r>
+            <w:lastRenderedPageBreak/>
+            <w:t>3.2.</w:t>
+          </w:r>
+          <w:r>
             <w:t>4</w:t>
           </w:r>
           <w:r>
+            <w:t xml:space="preserve"> Printed Circuit Board</w:t>
+          </w:r>
+          <w:bookmarkEnd w:id="37"/>
+        </w:p>
+        <w:p>
+          <w:r>
+            <w:t>Demo</w:t>
+          </w:r>
+        </w:p>
+        <w:p>
+          <w:r>
+            <w:t>/1 Hardware present?</w:t>
+          </w:r>
+        </w:p>
+        <w:p>
+          <w:r>
+            <w:t>/1 PCB Complete and correct</w:t>
+          </w:r>
+        </w:p>
+        <w:p>
+          <w:r>
+            <w:t>/1 PCB Soldered wire visible but trim, no holes or vacancies</w:t>
+          </w:r>
+        </w:p>
+        <w:p>
+          <w:r>
+            <w:t>/1 PCB Tested with multimeter</w:t>
+          </w:r>
+        </w:p>
+        <w:p>
+          <w:r>
+            <w:t>/1 PCB Powered up</w:t>
+          </w:r>
+        </w:p>
+        <w:p>
+          <w:r>
+            <w:t>How did you build your Prototype: PCB?</w:t>
+          </w:r>
+        </w:p>
+        <w:p>
+          <w:pPr>
+            <w:keepNext/>
+          </w:pPr>
+          <w:r>
             <w:rPr>
               <w:noProof/>
             </w:rPr>
-            <w:fldChar w:fldCharType="end"/>
-          </w:r>
-          <w:bookmarkEnd w:id="28"/>
-          <w:r>
-            <w:t>. Breadboard prototype.</w:t>
-          </w:r>
-          <w:bookmarkEnd w:id="29"/>
-        </w:p>
-        <w:p>
-          <w:pPr>
-            <w:pStyle w:val="Heading3"/>
-          </w:pPr>
-          <w:bookmarkStart w:id="30" w:name="_Toc30513078"/>
-          <w:r>
-            <w:t>3.2.</w:t>
-          </w:r>
-          <w:r>
-            <w:t>4</w:t>
-          </w:r>
-          <w:r>
-            <w:t xml:space="preserve"> Printed Circuit Board</w:t>
-          </w:r>
-          <w:bookmarkEnd w:id="30"/>
-        </w:p>
-        <w:p>
-          <w:r>
-            <w:t>Demo</w:t>
-          </w:r>
-        </w:p>
-        <w:p>
-          <w:r>
-            <w:t>/1 Hardware present?</w:t>
-          </w:r>
-        </w:p>
-        <w:p>
-          <w:r>
-            <w:t>/1 PCB Complete and correct</w:t>
-          </w:r>
-        </w:p>
-        <w:p>
-          <w:r>
-            <w:t>/1 PCB Soldered wire visible but trim, no holes or vacancies</w:t>
-          </w:r>
-        </w:p>
-        <w:p>
-          <w:r>
-            <w:t>/1 PCB Tested with multimeter</w:t>
-          </w:r>
-        </w:p>
-        <w:p>
-          <w:r>
-            <w:t>/1 PCB Powered up</w:t>
-          </w:r>
-        </w:p>
-        <w:p>
-          <w:r>
-            <w:t>How did you build your Prototype: PCB?</w:t>
-          </w:r>
-        </w:p>
-        <w:p>
-          <w:pPr>
-            <w:keepNext/>
-          </w:pPr>
-          <w:r>
-            <w:rPr>
-              <w:noProof/>
-            </w:rPr>
-            <w:lastRenderedPageBreak/>
             <w:drawing>
               <wp:inline distT="0" distB="0" distL="0" distR="0" wp14:anchorId="69960CCA" wp14:editId="3C759E24">
                 <wp:extent cx="3068320" cy="2296160"/>
@@ -5344,7 +6635,7 @@
                         <pic:cNvPicPr/>
                       </pic:nvPicPr>
                       <pic:blipFill>
-                        <a:blip r:embed="rId15" cstate="print">
+                        <a:blip r:embed="rId23" cstate="print">
                           <a:extLst>
                             <a:ext uri="{28A0092B-C50C-407E-A947-70E740481C1C}">
                               <a14:useLocalDpi xmlns:a14="http://schemas.microsoft.com/office/drawing/2010/main" val="0"/>
@@ -5375,8 +6666,8 @@
           <w:pPr>
             <w:pStyle w:val="Caption"/>
           </w:pPr>
-          <w:bookmarkStart w:id="31" w:name="_Ref25325894"/>
-          <w:bookmarkStart w:id="32" w:name="_Toc30513094"/>
+          <w:bookmarkStart w:id="38" w:name="_Ref25325894"/>
+          <w:bookmarkStart w:id="39" w:name="_Toc31676249"/>
           <w:r>
             <w:t xml:space="preserve">Figure </w:t>
           </w:r>
@@ -5402,7 +6693,7 @@
             <w:rPr>
               <w:noProof/>
             </w:rPr>
-            <w:t>5</w:t>
+            <w:t>13</w:t>
           </w:r>
           <w:r>
             <w:rPr>
@@ -5410,14 +6701,14 @@
             </w:rPr>
             <w:fldChar w:fldCharType="end"/>
           </w:r>
-          <w:bookmarkEnd w:id="31"/>
+          <w:bookmarkEnd w:id="38"/>
           <w:r>
             <w:t xml:space="preserve">. PCB design </w:t>
           </w:r>
           <w:r>
             <w:t>This work is a derivative of "http://fritzing.org/parts/" by Fritzing, used under CC:BY-SA 3.0.</w:t>
           </w:r>
-          <w:bookmarkEnd w:id="32"/>
+          <w:bookmarkEnd w:id="39"/>
         </w:p>
         <w:p>
           <w:pPr>
@@ -5427,6 +6718,7 @@
             <w:rPr>
               <w:noProof/>
             </w:rPr>
+            <w:lastRenderedPageBreak/>
             <w:drawing>
               <wp:inline distT="0" distB="0" distL="0" distR="0" wp14:anchorId="07408F1E" wp14:editId="52BF22AD">
                 <wp:extent cx="2956891" cy="2743200"/>
@@ -5443,7 +6735,7 @@
                         <pic:cNvPicPr/>
                       </pic:nvPicPr>
                       <pic:blipFill>
-                        <a:blip r:embed="rId16">
+                        <a:blip r:embed="rId24">
                           <a:extLst>
                             <a:ext uri="{28A0092B-C50C-407E-A947-70E740481C1C}">
                               <a14:useLocalDpi xmlns:a14="http://schemas.microsoft.com/office/drawing/2010/main" val="0"/>
@@ -5474,8 +6766,8 @@
           <w:pPr>
             <w:pStyle w:val="Caption"/>
           </w:pPr>
-          <w:bookmarkStart w:id="33" w:name="_Ref25324916"/>
-          <w:bookmarkStart w:id="34" w:name="_Toc30513095"/>
+          <w:bookmarkStart w:id="40" w:name="_Ref25324916"/>
+          <w:bookmarkStart w:id="41" w:name="_Toc31676250"/>
           <w:r>
             <w:t xml:space="preserve">Figure </w:t>
           </w:r>
@@ -5501,7 +6793,7 @@
             <w:rPr>
               <w:noProof/>
             </w:rPr>
-            <w:t>6</w:t>
+            <w:t>14</w:t>
           </w:r>
           <w:r>
             <w:rPr>
@@ -5509,7 +6801,7 @@
             </w:rPr>
             <w:fldChar w:fldCharType="end"/>
           </w:r>
-          <w:bookmarkEnd w:id="33"/>
+          <w:bookmarkEnd w:id="40"/>
           <w:r>
             <w:t>. Humber Sense Hat</w:t>
           </w:r>
@@ -5519,13 +6811,13 @@
           <w:r>
             <w:t>.</w:t>
           </w:r>
-          <w:bookmarkEnd w:id="34"/>
+          <w:bookmarkEnd w:id="41"/>
         </w:p>
         <w:p>
           <w:pPr>
             <w:pStyle w:val="Heading3"/>
           </w:pPr>
-          <w:bookmarkStart w:id="35" w:name="_Toc30513079"/>
+          <w:bookmarkStart w:id="42" w:name="_Toc31676226"/>
           <w:r>
             <w:t>3.2.</w:t>
           </w:r>
@@ -5535,7 +6827,7 @@
           <w:r>
             <w:t xml:space="preserve"> Enclosure</w:t>
           </w:r>
-          <w:bookmarkEnd w:id="35"/>
+          <w:bookmarkEnd w:id="42"/>
         </w:p>
         <w:p>
           <w:r>
@@ -5559,28 +6851,28 @@
         </w:p>
         <w:p>
           <w:r>
+            <w:t>/1 Appropriate parts accessible.</w:t>
+          </w:r>
+        </w:p>
+        <w:p>
+          <w:r>
+            <w:t>/1 Design file in repository, photo in report.</w:t>
+          </w:r>
+        </w:p>
+        <w:p>
+          <w:r>
+            <w:t>How did you build your Prototype: Case?</w:t>
+          </w:r>
+        </w:p>
+        <w:p>
+          <w:pPr>
+            <w:pStyle w:val="Caption"/>
+          </w:pPr>
+          <w:r>
+            <w:rPr>
+              <w:noProof/>
+            </w:rPr>
             <w:lastRenderedPageBreak/>
-            <w:t>/1 Appropriate parts accessible.</w:t>
-          </w:r>
-        </w:p>
-        <w:p>
-          <w:r>
-            <w:t>/1 Design file in repository, photo in report.</w:t>
-          </w:r>
-        </w:p>
-        <w:p>
-          <w:r>
-            <w:t>How did you build your Prototype: Case?</w:t>
-          </w:r>
-        </w:p>
-        <w:p>
-          <w:pPr>
-            <w:pStyle w:val="Caption"/>
-          </w:pPr>
-          <w:r>
-            <w:rPr>
-              <w:noProof/>
-            </w:rPr>
             <w:drawing>
               <wp:inline distT="0" distB="0" distL="0" distR="0" wp14:anchorId="09A22A35" wp14:editId="2D39E130">
                 <wp:extent cx="4800600" cy="2571750"/>
@@ -5599,7 +6891,7 @@
                         </pic:cNvPicPr>
                       </pic:nvPicPr>
                       <pic:blipFill rotWithShape="1">
-                        <a:blip r:embed="rId17">
+                        <a:blip r:embed="rId25">
                           <a:extLst>
                             <a:ext uri="{28A0092B-C50C-407E-A947-70E740481C1C}">
                               <a14:useLocalDpi xmlns:a14="http://schemas.microsoft.com/office/drawing/2010/main" val="0"/>
@@ -5638,41 +6930,28 @@
           <w:pPr>
             <w:pStyle w:val="Caption"/>
           </w:pPr>
-          <w:bookmarkStart w:id="36" w:name="_Toc30513096"/>
+          <w:bookmarkStart w:id="43" w:name="_Toc31676251"/>
           <w:r>
             <w:t xml:space="preserve">Figure </w:t>
           </w:r>
-          <w:r>
-            <w:fldChar w:fldCharType="begin"/>
-          </w:r>
-          <w:r>
-            <w:instrText xml:space="preserve"> SEQ Figure \* ARABIC </w:instrText>
-          </w:r>
-          <w:r>
-            <w:fldChar w:fldCharType="separate"/>
-          </w:r>
-          <w:r>
-            <w:rPr>
-              <w:noProof/>
-            </w:rPr>
-            <w:t>7</w:t>
-          </w:r>
-          <w:r>
-            <w:rPr>
-              <w:noProof/>
-            </w:rPr>
-            <w:fldChar w:fldCharType="end"/>
-          </w:r>
+          <w:fldSimple w:instr=" SEQ Figure \* ARABIC ">
+            <w:r>
+              <w:rPr>
+                <w:noProof/>
+              </w:rPr>
+              <w:t>15</w:t>
+            </w:r>
+          </w:fldSimple>
           <w:r>
             <w:t>. Example enclosure.</w:t>
           </w:r>
-          <w:bookmarkEnd w:id="36"/>
+          <w:bookmarkEnd w:id="43"/>
         </w:p>
         <w:p>
           <w:pPr>
             <w:pStyle w:val="Heading2"/>
           </w:pPr>
-          <w:bookmarkStart w:id="37" w:name="_Toc30513080"/>
+          <w:bookmarkStart w:id="44" w:name="_Toc31676227"/>
           <w:r>
             <w:t>3</w:t>
           </w:r>
@@ -5682,7 +6961,7 @@
           <w:r>
             <w:t>Integration</w:t>
           </w:r>
-          <w:bookmarkEnd w:id="37"/>
+          <w:bookmarkEnd w:id="44"/>
         </w:p>
         <w:p>
           <w:r>
@@ -5739,85 +7018,85 @@
         </w:p>
         <w:p>
           <w:r>
+            <w:t>/1 Security considerations (500 words)</w:t>
+          </w:r>
+        </w:p>
+        <w:p>
+          <w:r>
+            <w:t>/1 Unit testing (900 words)</w:t>
+          </w:r>
+        </w:p>
+        <w:p>
+          <w:r>
+            <w:t>/1 Production testing (100 words)</w:t>
+          </w:r>
+        </w:p>
+        <w:p>
+          <w:pPr>
+            <w:pStyle w:val="Heading3"/>
+          </w:pPr>
+          <w:bookmarkStart w:id="45" w:name="_Toc31676228"/>
+          <w:r>
             <w:lastRenderedPageBreak/>
-            <w:t>/1 Security considerations (500 words)</w:t>
-          </w:r>
-        </w:p>
-        <w:p>
-          <w:r>
-            <w:t>/1 Unit testing (900 words)</w:t>
-          </w:r>
-        </w:p>
-        <w:p>
-          <w:r>
-            <w:t>/1 Production testing (100 words)</w:t>
+            <w:t xml:space="preserve">3.3.1 </w:t>
+          </w:r>
+          <w:r>
+            <w:t xml:space="preserve">Enterprise </w:t>
+          </w:r>
+          <w:r>
+            <w:t>Wireless Connectivity</w:t>
+          </w:r>
+          <w:bookmarkEnd w:id="45"/>
+        </w:p>
+        <w:p>
+          <w:r>
+            <w:t xml:space="preserve">How did you make a Database accessible by both your Prototype and Mobile </w:t>
+          </w:r>
+          <w:r>
+            <w:t>Application?</w:t>
           </w:r>
         </w:p>
         <w:p>
           <w:pPr>
             <w:pStyle w:val="Heading3"/>
           </w:pPr>
-          <w:bookmarkStart w:id="38" w:name="_Toc30513081"/>
-          <w:r>
-            <w:t xml:space="preserve">3.3.1 </w:t>
-          </w:r>
-          <w:r>
-            <w:t xml:space="preserve">Enterprise </w:t>
-          </w:r>
-          <w:r>
-            <w:t>Wireless Connectivity</w:t>
-          </w:r>
-          <w:bookmarkEnd w:id="38"/>
-        </w:p>
-        <w:p>
-          <w:r>
-            <w:t xml:space="preserve">How did you make a Database accessible by both your Prototype and Mobile </w:t>
-          </w:r>
-          <w:r>
-            <w:t>Application?</w:t>
-          </w:r>
+          <w:bookmarkStart w:id="46" w:name="_Toc31676229"/>
+          <w:r>
+            <w:t>3.3.</w:t>
+          </w:r>
+          <w:r>
+            <w:t>2</w:t>
+          </w:r>
+          <w:r>
+            <w:t xml:space="preserve"> Database Configuration</w:t>
+          </w:r>
+          <w:bookmarkEnd w:id="46"/>
         </w:p>
         <w:p>
           <w:pPr>
             <w:pStyle w:val="Heading3"/>
           </w:pPr>
-          <w:bookmarkStart w:id="39" w:name="_Toc30513082"/>
-          <w:r>
-            <w:t>3.3.</w:t>
-          </w:r>
-          <w:r>
-            <w:t>2</w:t>
-          </w:r>
-          <w:r>
-            <w:t xml:space="preserve"> Database Configuration</w:t>
-          </w:r>
-          <w:bookmarkEnd w:id="39"/>
+          <w:bookmarkStart w:id="47" w:name="_Toc31676230"/>
+          <w:r>
+            <w:t>3.3.3</w:t>
+          </w:r>
+          <w:r>
+            <w:t xml:space="preserve"> Security</w:t>
+          </w:r>
+          <w:bookmarkEnd w:id="47"/>
         </w:p>
         <w:p>
           <w:pPr>
             <w:pStyle w:val="Heading3"/>
           </w:pPr>
-          <w:bookmarkStart w:id="40" w:name="_Toc30513083"/>
-          <w:r>
-            <w:t>3.3.3</w:t>
-          </w:r>
-          <w:r>
-            <w:t xml:space="preserve"> Security</w:t>
-          </w:r>
-          <w:bookmarkEnd w:id="40"/>
-        </w:p>
-        <w:p>
-          <w:pPr>
-            <w:pStyle w:val="Heading3"/>
-          </w:pPr>
-          <w:bookmarkStart w:id="41" w:name="_Toc30513084"/>
+          <w:bookmarkStart w:id="48" w:name="_Toc31676231"/>
           <w:r>
             <w:t xml:space="preserve">3.3.4 </w:t>
           </w:r>
           <w:r>
             <w:t>Testing</w:t>
           </w:r>
-          <w:bookmarkEnd w:id="41"/>
+          <w:bookmarkEnd w:id="48"/>
         </w:p>
         <w:p>
           <w:pPr>
@@ -5837,12 +7116,12 @@
           <w:pPr>
             <w:pStyle w:val="Heading1"/>
           </w:pPr>
-          <w:bookmarkStart w:id="42" w:name="_Toc30513085"/>
+          <w:bookmarkStart w:id="49" w:name="_Toc31676232"/>
           <w:r>
             <w:lastRenderedPageBreak/>
             <w:t>4.0 Results and Discussions</w:t>
           </w:r>
-          <w:bookmarkEnd w:id="42"/>
+          <w:bookmarkEnd w:id="49"/>
         </w:p>
         <w:p>
           <w:r>
@@ -5865,12 +7144,12 @@
           <w:pPr>
             <w:pStyle w:val="Heading1"/>
           </w:pPr>
-          <w:bookmarkStart w:id="43" w:name="_Toc30513086"/>
+          <w:bookmarkStart w:id="50" w:name="_Toc31676233"/>
           <w:r>
             <w:lastRenderedPageBreak/>
             <w:t>5.0 Conclusions</w:t>
           </w:r>
-          <w:bookmarkEnd w:id="43"/>
+          <w:bookmarkEnd w:id="50"/>
         </w:p>
         <w:p>
           <w:r>
@@ -5949,14 +7228,12 @@
                 <w:id w:val="-573587230"/>
                 <w:bibliography/>
               </w:sdtPr>
-              <w:sdtEndPr/>
               <w:sdtContent>
                 <w:sdt>
                   <w:sdtPr>
                     <w:id w:val="86428136"/>
                     <w:bibliography/>
                   </w:sdtPr>
-                  <w:sdtEndPr/>
                   <w:sdtContent>
                     <w:p>
                       <w:pPr>
@@ -5980,6 +7257,93 @@
                         <w:rPr>
                           <w:noProof/>
                         </w:rPr>
+                        <w:t xml:space="preserve">Bosch Sensortec. (2019, July). </w:t>
+                      </w:r>
+                      <w:r>
+                        <w:rPr>
+                          <w:i/>
+                          <w:iCs/>
+                          <w:noProof/>
+                        </w:rPr>
+                        <w:t>BME680 - Datasheet.</w:t>
+                      </w:r>
+                      <w:r>
+                        <w:rPr>
+                          <w:noProof/>
+                        </w:rPr>
+                        <w:t xml:space="preserve"> Retrieved from Robert Bosch GmbH: https://ae-bst.resource.bosch.com/media/_tech/media/datasheets/BST-BME680-DS001.pdf</w:t>
+                      </w:r>
+                    </w:p>
+                    <w:p>
+                      <w:pPr>
+                        <w:pStyle w:val="Bibliography"/>
+                        <w:ind w:left="720" w:hanging="720"/>
+                        <w:rPr>
+                          <w:noProof/>
+                        </w:rPr>
+                      </w:pPr>
+                      <w:r>
+                        <w:rPr>
+                          <w:noProof/>
+                        </w:rPr>
+                        <w:t xml:space="preserve">Kinsella, J. (2019). Five trends predicted for the cloud industry in 2019. </w:t>
+                      </w:r>
+                      <w:r>
+                        <w:rPr>
+                          <w:i/>
+                          <w:iCs/>
+                          <w:noProof/>
+                        </w:rPr>
+                        <w:t>Software World</w:t>
+                      </w:r>
+                      <w:r>
+                        <w:rPr>
+                          <w:noProof/>
+                        </w:rPr>
+                        <w:t>, 50(1), 11.</w:t>
+                      </w:r>
+                    </w:p>
+                    <w:p>
+                      <w:pPr>
+                        <w:pStyle w:val="Bibliography"/>
+                        <w:ind w:left="720" w:hanging="720"/>
+                        <w:rPr>
+                          <w:noProof/>
+                        </w:rPr>
+                      </w:pPr>
+                      <w:r>
+                        <w:rPr>
+                          <w:noProof/>
+                        </w:rPr>
+                        <w:t xml:space="preserve">Media, O. (2019). </w:t>
+                      </w:r>
+                      <w:r>
+                        <w:rPr>
+                          <w:i/>
+                          <w:iCs/>
+                          <w:noProof/>
+                        </w:rPr>
+                        <w:t>O'Reilly artificial intelligence conference 2019 - San Jose, California.</w:t>
+                      </w:r>
+                      <w:r>
+                        <w:rPr>
+                          <w:noProof/>
+                        </w:rPr>
+                        <w:t xml:space="preserve"> California: O'Reilly Media, Inc.</w:t>
+                      </w:r>
+                    </w:p>
+                    <w:p>
+                      <w:pPr>
+                        <w:pStyle w:val="Bibliography"/>
+                        <w:ind w:left="720" w:hanging="720"/>
+                        <w:rPr>
+                          <w:noProof/>
+                        </w:rPr>
+                      </w:pPr>
+                      <w:r>
+                        <w:rPr>
+                          <w:noProof/>
+                        </w:rPr>
                         <w:t xml:space="preserve">Miller, D. (n.d.). </w:t>
                       </w:r>
                       <w:r>
@@ -5995,6 +7359,35 @@
                           <w:noProof/>
                         </w:rPr>
                         <w:t>. Retrieved from Adafruit: https://learn.adafruit.com/adafruit-amg8833-8x8-thermal-camera-sensor/overview</w:t>
+                      </w:r>
+                    </w:p>
+                    <w:p>
+                      <w:pPr>
+                        <w:pStyle w:val="Bibliography"/>
+                        <w:ind w:left="720" w:hanging="720"/>
+                        <w:rPr>
+                          <w:noProof/>
+                        </w:rPr>
+                      </w:pPr>
+                      <w:r>
+                        <w:rPr>
+                          <w:noProof/>
+                        </w:rPr>
+                        <w:t xml:space="preserve">OACETT. (2017, March). </w:t>
+                      </w:r>
+                      <w:r>
+                        <w:rPr>
+                          <w:i/>
+                          <w:iCs/>
+                          <w:noProof/>
+                        </w:rPr>
+                        <w:t>I need to Complete a Technology Report</w:t>
+                      </w:r>
+                      <w:r>
+                        <w:rPr>
+                          <w:noProof/>
+                        </w:rPr>
+                        <w:t>. Retrieved from The Ontario Association of Certified Engineering Technicians and Technologists: https://www.oacett.org/Membership/Technology-Report-and-Seminar</w:t>
                       </w:r>
                     </w:p>
                     <w:p>
@@ -6030,10 +7423,40 @@
                       </w:pPr>
                       <w:r>
                         <w:rPr>
+                          <w:noProof/>
+                        </w:rPr>
+                        <w:t xml:space="preserve">Robuck, M. (2018, 11). AWS goes deep and wide with machine learning services and capabilities. </w:t>
+                      </w:r>
+                      <w:r>
+                        <w:rPr>
                           <w:i/>
                           <w:iCs/>
                           <w:noProof/>
                         </w:rPr>
+                        <w:t>Fierceinstaller</w:t>
+                      </w:r>
+                      <w:r>
+                        <w:rPr>
+                          <w:noProof/>
+                        </w:rPr>
+                        <w:t>.</w:t>
+                      </w:r>
+                    </w:p>
+                    <w:p>
+                      <w:pPr>
+                        <w:pStyle w:val="Bibliography"/>
+                        <w:ind w:left="720" w:hanging="720"/>
+                        <w:rPr>
+                          <w:noProof/>
+                        </w:rPr>
+                      </w:pPr>
+                      <w:r>
+                        <w:rPr>
+                          <w:i/>
+                          <w:iCs/>
+                          <w:noProof/>
+                        </w:rPr>
+                        <w:lastRenderedPageBreak/>
                         <w:t>SPO2 Sensor MAX30100 Pulse Oximeter heart Rate Sensor Module</w:t>
                       </w:r>
                       <w:r>
@@ -6090,6 +7513,7 @@
                     <w:ind w:left="720" w:hanging="720"/>
                     <w:rPr>
                       <w:noProof/>
+                      <w:szCs w:val="24"/>
                     </w:rPr>
                   </w:pPr>
                   <w:r>
@@ -6104,6 +7528,26 @@
                   <w:r>
                     <w:fldChar w:fldCharType="separate"/>
                   </w:r>
+                  <w:r>
+                    <w:rPr>
+                      <w:noProof/>
+                    </w:rPr>
+                    <w:t xml:space="preserve">Bosch Sensortec. (2019, July). </w:t>
+                  </w:r>
+                  <w:r>
+                    <w:rPr>
+                      <w:i/>
+                      <w:iCs/>
+                      <w:noProof/>
+                    </w:rPr>
+                    <w:t>BME680 - Datasheet.</w:t>
+                  </w:r>
+                  <w:r>
+                    <w:rPr>
+                      <w:noProof/>
+                    </w:rPr>
+                    <w:t xml:space="preserve"> Retrieved from Robert Bosch GmbH: https://ae-bst.resource.bosch.com/media/_tech/media/datasheets/BST-BME680-DS001.pdf</w:t>
+                  </w:r>
                 </w:p>
                 <w:p>
                   <w:pPr>
@@ -6113,6 +7557,218 @@
                       <w:noProof/>
                     </w:rPr>
                   </w:pPr>
+                  <w:r>
+                    <w:rPr>
+                      <w:noProof/>
+                    </w:rPr>
+                    <w:t xml:space="preserve">Kinsella, J. (2019). Five trends predicted for the cloud industry in 2019. </w:t>
+                  </w:r>
+                  <w:r>
+                    <w:rPr>
+                      <w:i/>
+                      <w:iCs/>
+                      <w:noProof/>
+                    </w:rPr>
+                    <w:t>Software World</w:t>
+                  </w:r>
+                  <w:r>
+                    <w:rPr>
+                      <w:noProof/>
+                    </w:rPr>
+                    <w:t>, 50(1), 11.</w:t>
+                  </w:r>
+                </w:p>
+                <w:p>
+                  <w:pPr>
+                    <w:pStyle w:val="Bibliography"/>
+                    <w:ind w:left="720" w:hanging="720"/>
+                    <w:rPr>
+                      <w:noProof/>
+                    </w:rPr>
+                  </w:pPr>
+                  <w:r>
+                    <w:rPr>
+                      <w:noProof/>
+                    </w:rPr>
+                    <w:t xml:space="preserve">Media, O. (2019). </w:t>
+                  </w:r>
+                  <w:r>
+                    <w:rPr>
+                      <w:i/>
+                      <w:iCs/>
+                      <w:noProof/>
+                    </w:rPr>
+                    <w:t>O'Reilly artificial intelligence conference 2019 - San Jose, California.</w:t>
+                  </w:r>
+                  <w:r>
+                    <w:rPr>
+                      <w:noProof/>
+                    </w:rPr>
+                    <w:t xml:space="preserve"> California: O'Reilly Media, Inc.</w:t>
+                  </w:r>
+                </w:p>
+                <w:p>
+                  <w:pPr>
+                    <w:pStyle w:val="Bibliography"/>
+                    <w:ind w:left="720" w:hanging="720"/>
+                    <w:rPr>
+                      <w:noProof/>
+                    </w:rPr>
+                  </w:pPr>
+                  <w:r>
+                    <w:rPr>
+                      <w:noProof/>
+                    </w:rPr>
+                    <w:t xml:space="preserve">Miller, D. (n.d.). </w:t>
+                  </w:r>
+                  <w:r>
+                    <w:rPr>
+                      <w:i/>
+                      <w:iCs/>
+                      <w:noProof/>
+                    </w:rPr>
+                    <w:t>Adafruit AMG8833 8x8 Thermal Camera Sensor</w:t>
+                  </w:r>
+                  <w:r>
+                    <w:rPr>
+                      <w:noProof/>
+                    </w:rPr>
+                    <w:t>. Retrieved from Adafruit: https://learn.adafruit.com/adafruit-amg8833-8x8-thermal-camera-sensor/overview</w:t>
+                  </w:r>
+                </w:p>
+                <w:p>
+                  <w:pPr>
+                    <w:pStyle w:val="Bibliography"/>
+                    <w:ind w:left="720" w:hanging="720"/>
+                    <w:rPr>
+                      <w:noProof/>
+                    </w:rPr>
+                  </w:pPr>
+                  <w:r>
+                    <w:rPr>
+                      <w:noProof/>
+                    </w:rPr>
+                    <w:t xml:space="preserve">OACETT. (2017, March). </w:t>
+                  </w:r>
+                  <w:r>
+                    <w:rPr>
+                      <w:i/>
+                      <w:iCs/>
+                      <w:noProof/>
+                    </w:rPr>
+                    <w:t>I need to Complete a Technology Report</w:t>
+                  </w:r>
+                  <w:r>
+                    <w:rPr>
+                      <w:noProof/>
+                    </w:rPr>
+                    <w:t>. Retrieved from The Ontario Association of Certified Engineering Technicians and Technologists: https://www.oacett.org/Membership/Technology-Report-and-Seminar</w:t>
+                  </w:r>
+                </w:p>
+                <w:p>
+                  <w:pPr>
+                    <w:pStyle w:val="Bibliography"/>
+                    <w:ind w:left="720" w:hanging="720"/>
+                    <w:rPr>
+                      <w:noProof/>
+                    </w:rPr>
+                  </w:pPr>
+                  <w:r>
+                    <w:rPr>
+                      <w:i/>
+                      <w:iCs/>
+                      <w:noProof/>
+                    </w:rPr>
+                    <w:lastRenderedPageBreak/>
+                    <w:t>Raspberry Pi Heartbeat / Pulse measuring</w:t>
+                  </w:r>
+                  <w:r>
+                    <w:rPr>
+                      <w:noProof/>
+                    </w:rPr>
+                    <w:t>. (n.d.). Retrieved from Raspberry Pi Tutorials: https://tutorials-raspberrypi.com/raspberry-pi-heartbeat-pulse-measuring/</w:t>
+                  </w:r>
+                </w:p>
+                <w:p>
+                  <w:pPr>
+                    <w:pStyle w:val="Bibliography"/>
+                    <w:ind w:left="720" w:hanging="720"/>
+                    <w:rPr>
+                      <w:noProof/>
+                    </w:rPr>
+                  </w:pPr>
+                  <w:r>
+                    <w:rPr>
+                      <w:noProof/>
+                    </w:rPr>
+                    <w:t xml:space="preserve">Robuck, M. (2018, 11). AWS goes deep and wide with machine learning services and capabilities. </w:t>
+                  </w:r>
+                  <w:r>
+                    <w:rPr>
+                      <w:i/>
+                      <w:iCs/>
+                      <w:noProof/>
+                    </w:rPr>
+                    <w:t>Fierceinstaller</w:t>
+                  </w:r>
+                  <w:r>
+                    <w:rPr>
+                      <w:noProof/>
+                    </w:rPr>
+                    <w:t>.</w:t>
+                  </w:r>
+                </w:p>
+                <w:p>
+                  <w:pPr>
+                    <w:pStyle w:val="Bibliography"/>
+                    <w:ind w:left="720" w:hanging="720"/>
+                    <w:rPr>
+                      <w:noProof/>
+                    </w:rPr>
+                  </w:pPr>
+                  <w:r>
+                    <w:rPr>
+                      <w:i/>
+                      <w:iCs/>
+                      <w:noProof/>
+                    </w:rPr>
+                    <w:t>SPO2 Sensor MAX30100 Pulse Oximeter heart Rate Sensor Module</w:t>
+                  </w:r>
+                  <w:r>
+                    <w:rPr>
+                      <w:noProof/>
+                    </w:rPr>
+                    <w:t>. (n.d.). Retrieved from Hallroad.org: https://hallroad.org/max30100-pulse-oximeter-heart-rate-sensor-module-in-pakistan.html</w:t>
+                  </w:r>
+                </w:p>
+                <w:p>
+                  <w:pPr>
+                    <w:pStyle w:val="Bibliography"/>
+                    <w:ind w:left="720" w:hanging="720"/>
+                    <w:rPr>
+                      <w:noProof/>
+                    </w:rPr>
+                  </w:pPr>
+                  <w:r>
+                    <w:rPr>
+                      <w:noProof/>
+                    </w:rPr>
+                    <w:t xml:space="preserve">Strogonvs, R. (2017, 3 8). </w:t>
+                  </w:r>
+                  <w:r>
+                    <w:rPr>
+                      <w:i/>
+                      <w:iCs/>
+                      <w:noProof/>
+                    </w:rPr>
+                    <w:t>Implementing pulse oximeter using MAX30100</w:t>
+                  </w:r>
+                  <w:r>
+                    <w:rPr>
+                      <w:noProof/>
+                    </w:rPr>
+                    <w:t>. Retrieved from Morf Coding &amp; Engineering: https://morf.lv/implementing-pulse-oximeter-using-max30100</w:t>
+                  </w:r>
                 </w:p>
                 <w:p>
                   <w:r>
@@ -6144,22 +7800,22 @@
           <w:pPr>
             <w:pStyle w:val="Heading1"/>
           </w:pPr>
-          <w:bookmarkStart w:id="44" w:name="_Toc30513087"/>
+          <w:bookmarkStart w:id="51" w:name="_Toc31676234"/>
           <w:r>
             <w:lastRenderedPageBreak/>
             <w:t>7.0 Appendix</w:t>
           </w:r>
-          <w:bookmarkEnd w:id="44"/>
+          <w:bookmarkEnd w:id="51"/>
         </w:p>
         <w:p>
           <w:pPr>
             <w:pStyle w:val="Heading2"/>
           </w:pPr>
-          <w:bookmarkStart w:id="45" w:name="_Toc30513088"/>
+          <w:bookmarkStart w:id="52" w:name="_Toc31676235"/>
           <w:r>
             <w:t>7.1 Firmware code</w:t>
           </w:r>
-          <w:bookmarkEnd w:id="45"/>
+          <w:bookmarkEnd w:id="52"/>
         </w:p>
         <w:p>
           <w:r>
@@ -6215,14 +7871,14 @@
           <w:pPr>
             <w:pStyle w:val="Heading2"/>
           </w:pPr>
-          <w:bookmarkStart w:id="46" w:name="_Toc30513089"/>
+          <w:bookmarkStart w:id="53" w:name="_Toc31676236"/>
           <w:r>
             <w:t>7.2 Application code</w:t>
           </w:r>
         </w:p>
       </w:sdtContent>
     </w:sdt>
-    <w:bookmarkEnd w:id="46" w:displacedByCustomXml="prev"/>
+    <w:bookmarkEnd w:id="53" w:displacedByCustomXml="prev"/>
     <w:p>
       <w:r>
         <w:t>Demo</w:t>
@@ -6330,7 +7986,6 @@
         <w:docPartUnique/>
       </w:docPartObj>
     </w:sdtPr>
-    <w:sdtEndPr/>
     <w:sdtContent>
       <w:sdt>
         <w:sdtPr>
@@ -6340,7 +7995,6 @@
             <w:docPartUnique/>
           </w:docPartObj>
         </w:sdtPr>
-        <w:sdtEndPr/>
         <w:sdtContent>
           <w:p>
             <w:pPr>
@@ -6488,6 +8142,119 @@
 <file path=word/numbering.xml><?xml version="1.0" encoding="utf-8"?>
 <w:numbering xmlns:wpc="http://schemas.microsoft.com/office/word/2010/wordprocessingCanvas" xmlns:cx="http://schemas.microsoft.com/office/drawing/2014/chartex" xmlns:cx1="http://schemas.microsoft.com/office/drawing/2015/9/8/chartex" xmlns:cx2="http://schemas.microsoft.com/office/drawing/2015/10/21/chartex" xmlns:cx3="http://schemas.microsoft.com/office/drawing/2016/5/9/chartex" xmlns:cx4="http://schemas.microsoft.com/office/drawing/2016/5/10/chartex" xmlns:cx5="http://schemas.microsoft.com/office/drawing/2016/5/11/chartex" xmlns:cx6="http://schemas.microsoft.com/office/drawing/2016/5/12/chartex" xmlns:cx7="http://schemas.microsoft.com/office/drawing/2016/5/13/chartex" xmlns:cx8="http://schemas.microsoft.com/office/drawing/2016/5/14/chartex" xmlns:mc="http://schemas.openxmlformats.org/markup-compatibility/2006" xmlns:aink="http://schemas.microsoft.com/office/drawing/2016/ink" xmlns:am3d="http://schemas.microsoft.com/office/drawing/2017/model3d" xmlns:o="urn:schemas-microsoft-com:office:office" xmlns:r="http://schemas.openxmlformats.org/officeDocument/2006/relationships" xmlns:m="http://schemas.openxmlformats.org/officeDocument/2006/math" xmlns:v="urn:schemas-microsoft-com:vml" xmlns:wp14="http://schemas.microsoft.com/office/word/2010/wordprocessingDrawing" xmlns:wp="http://schemas.openxmlformats.org/drawingml/2006/wordprocessingDrawing" xmlns:w10="urn:schemas-microsoft-com:office:word" xmlns:w="http://schemas.openxmlformats.org/wordprocessingml/2006/main" xmlns:w14="http://schemas.microsoft.com/office/word/2010/wordml" xmlns:w15="http://schemas.microsoft.com/office/word/2012/wordml" xmlns:w16cid="http://schemas.microsoft.com/office/word/2016/wordml/cid" xmlns:w16se="http://schemas.microsoft.com/office/word/2015/wordml/symex" xmlns:wpg="http://schemas.microsoft.com/office/word/2010/wordprocessingGroup" xmlns:wpi="http://schemas.microsoft.com/office/word/2010/wordprocessingInk" xmlns:wne="http://schemas.microsoft.com/office/word/2006/wordml" xmlns:wps="http://schemas.microsoft.com/office/word/2010/wordprocessingShape" mc:Ignorable="w14 w15 w16se w16cid wp14">
   <w:abstractNum w:abstractNumId="0" w15:restartNumberingAfterBreak="0">
+    <w:nsid w:val="0B46289C"/>
+    <w:multiLevelType w:val="hybridMultilevel"/>
+    <w:tmpl w:val="37BA39E2"/>
+    <w:lvl w:ilvl="0" w:tplc="10090001">
+      <w:start w:val="1"/>
+      <w:numFmt w:val="bullet"/>
+      <w:lvlText w:val=""/>
+      <w:lvlJc w:val="left"/>
+      <w:pPr>
+        <w:ind w:left="720" w:hanging="360"/>
+      </w:pPr>
+      <w:rPr>
+        <w:rFonts w:ascii="Symbol" w:hAnsi="Symbol" w:hint="default"/>
+      </w:rPr>
+    </w:lvl>
+    <w:lvl w:ilvl="1" w:tplc="10090003" w:tentative="1">
+      <w:start w:val="1"/>
+      <w:numFmt w:val="bullet"/>
+      <w:lvlText w:val="o"/>
+      <w:lvlJc w:val="left"/>
+      <w:pPr>
+        <w:ind w:left="1440" w:hanging="360"/>
+      </w:pPr>
+      <w:rPr>
+        <w:rFonts w:ascii="Courier New" w:hAnsi="Courier New" w:cs="Courier New" w:hint="default"/>
+      </w:rPr>
+    </w:lvl>
+    <w:lvl w:ilvl="2" w:tplc="10090005" w:tentative="1">
+      <w:start w:val="1"/>
+      <w:numFmt w:val="bullet"/>
+      <w:lvlText w:val=""/>
+      <w:lvlJc w:val="left"/>
+      <w:pPr>
+        <w:ind w:left="2160" w:hanging="360"/>
+      </w:pPr>
+      <w:rPr>
+        <w:rFonts w:ascii="Wingdings" w:hAnsi="Wingdings" w:hint="default"/>
+      </w:rPr>
+    </w:lvl>
+    <w:lvl w:ilvl="3" w:tplc="10090001" w:tentative="1">
+      <w:start w:val="1"/>
+      <w:numFmt w:val="bullet"/>
+      <w:lvlText w:val=""/>
+      <w:lvlJc w:val="left"/>
+      <w:pPr>
+        <w:ind w:left="2880" w:hanging="360"/>
+      </w:pPr>
+      <w:rPr>
+        <w:rFonts w:ascii="Symbol" w:hAnsi="Symbol" w:hint="default"/>
+      </w:rPr>
+    </w:lvl>
+    <w:lvl w:ilvl="4" w:tplc="10090003" w:tentative="1">
+      <w:start w:val="1"/>
+      <w:numFmt w:val="bullet"/>
+      <w:lvlText w:val="o"/>
+      <w:lvlJc w:val="left"/>
+      <w:pPr>
+        <w:ind w:left="3600" w:hanging="360"/>
+      </w:pPr>
+      <w:rPr>
+        <w:rFonts w:ascii="Courier New" w:hAnsi="Courier New" w:cs="Courier New" w:hint="default"/>
+      </w:rPr>
+    </w:lvl>
+    <w:lvl w:ilvl="5" w:tplc="10090005" w:tentative="1">
+      <w:start w:val="1"/>
+      <w:numFmt w:val="bullet"/>
+      <w:lvlText w:val=""/>
+      <w:lvlJc w:val="left"/>
+      <w:pPr>
+        <w:ind w:left="4320" w:hanging="360"/>
+      </w:pPr>
+      <w:rPr>
+        <w:rFonts w:ascii="Wingdings" w:hAnsi="Wingdings" w:hint="default"/>
+      </w:rPr>
+    </w:lvl>
+    <w:lvl w:ilvl="6" w:tplc="10090001" w:tentative="1">
+      <w:start w:val="1"/>
+      <w:numFmt w:val="bullet"/>
+      <w:lvlText w:val=""/>
+      <w:lvlJc w:val="left"/>
+      <w:pPr>
+        <w:ind w:left="5040" w:hanging="360"/>
+      </w:pPr>
+      <w:rPr>
+        <w:rFonts w:ascii="Symbol" w:hAnsi="Symbol" w:hint="default"/>
+      </w:rPr>
+    </w:lvl>
+    <w:lvl w:ilvl="7" w:tplc="10090003" w:tentative="1">
+      <w:start w:val="1"/>
+      <w:numFmt w:val="bullet"/>
+      <w:lvlText w:val="o"/>
+      <w:lvlJc w:val="left"/>
+      <w:pPr>
+        <w:ind w:left="5760" w:hanging="360"/>
+      </w:pPr>
+      <w:rPr>
+        <w:rFonts w:ascii="Courier New" w:hAnsi="Courier New" w:cs="Courier New" w:hint="default"/>
+      </w:rPr>
+    </w:lvl>
+    <w:lvl w:ilvl="8" w:tplc="10090005" w:tentative="1">
+      <w:start w:val="1"/>
+      <w:numFmt w:val="bullet"/>
+      <w:lvlText w:val=""/>
+      <w:lvlJc w:val="left"/>
+      <w:pPr>
+        <w:ind w:left="6480" w:hanging="360"/>
+      </w:pPr>
+      <w:rPr>
+        <w:rFonts w:ascii="Wingdings" w:hAnsi="Wingdings" w:hint="default"/>
+      </w:rPr>
+    </w:lvl>
+  </w:abstractNum>
+  <w:abstractNum w:abstractNumId="1" w15:restartNumberingAfterBreak="0">
     <w:nsid w:val="0D30257E"/>
     <w:multiLevelType w:val="hybridMultilevel"/>
     <w:tmpl w:val="09426938"/>
@@ -6600,7 +8367,7 @@
       </w:rPr>
     </w:lvl>
   </w:abstractNum>
-  <w:abstractNum w:abstractNumId="1" w15:restartNumberingAfterBreak="0">
+  <w:abstractNum w:abstractNumId="2" w15:restartNumberingAfterBreak="0">
     <w:nsid w:val="257F334B"/>
     <w:multiLevelType w:val="hybridMultilevel"/>
     <w:tmpl w:val="00C60098"/>
@@ -6713,7 +8480,7 @@
       </w:rPr>
     </w:lvl>
   </w:abstractNum>
-  <w:abstractNum w:abstractNumId="2" w15:restartNumberingAfterBreak="0">
+  <w:abstractNum w:abstractNumId="3" w15:restartNumberingAfterBreak="0">
     <w:nsid w:val="30EA4788"/>
     <w:multiLevelType w:val="multilevel"/>
     <w:tmpl w:val="C4662A0E"/>
@@ -6826,14 +8593,133 @@
       </w:rPr>
     </w:lvl>
   </w:abstractNum>
+  <w:abstractNum w:abstractNumId="4" w15:restartNumberingAfterBreak="0">
+    <w:nsid w:val="6C0135CD"/>
+    <w:multiLevelType w:val="hybridMultilevel"/>
+    <w:tmpl w:val="6628ABC8"/>
+    <w:lvl w:ilvl="0" w:tplc="10090001">
+      <w:start w:val="1"/>
+      <w:numFmt w:val="bullet"/>
+      <w:lvlText w:val=""/>
+      <w:lvlJc w:val="left"/>
+      <w:pPr>
+        <w:ind w:left="720" w:hanging="360"/>
+      </w:pPr>
+      <w:rPr>
+        <w:rFonts w:ascii="Symbol" w:hAnsi="Symbol" w:hint="default"/>
+      </w:rPr>
+    </w:lvl>
+    <w:lvl w:ilvl="1" w:tplc="10090003" w:tentative="1">
+      <w:start w:val="1"/>
+      <w:numFmt w:val="bullet"/>
+      <w:lvlText w:val="o"/>
+      <w:lvlJc w:val="left"/>
+      <w:pPr>
+        <w:ind w:left="1440" w:hanging="360"/>
+      </w:pPr>
+      <w:rPr>
+        <w:rFonts w:ascii="Courier New" w:hAnsi="Courier New" w:cs="Courier New" w:hint="default"/>
+      </w:rPr>
+    </w:lvl>
+    <w:lvl w:ilvl="2" w:tplc="10090005" w:tentative="1">
+      <w:start w:val="1"/>
+      <w:numFmt w:val="bullet"/>
+      <w:lvlText w:val=""/>
+      <w:lvlJc w:val="left"/>
+      <w:pPr>
+        <w:ind w:left="2160" w:hanging="360"/>
+      </w:pPr>
+      <w:rPr>
+        <w:rFonts w:ascii="Wingdings" w:hAnsi="Wingdings" w:hint="default"/>
+      </w:rPr>
+    </w:lvl>
+    <w:lvl w:ilvl="3" w:tplc="10090001" w:tentative="1">
+      <w:start w:val="1"/>
+      <w:numFmt w:val="bullet"/>
+      <w:lvlText w:val=""/>
+      <w:lvlJc w:val="left"/>
+      <w:pPr>
+        <w:ind w:left="2880" w:hanging="360"/>
+      </w:pPr>
+      <w:rPr>
+        <w:rFonts w:ascii="Symbol" w:hAnsi="Symbol" w:hint="default"/>
+      </w:rPr>
+    </w:lvl>
+    <w:lvl w:ilvl="4" w:tplc="10090003" w:tentative="1">
+      <w:start w:val="1"/>
+      <w:numFmt w:val="bullet"/>
+      <w:lvlText w:val="o"/>
+      <w:lvlJc w:val="left"/>
+      <w:pPr>
+        <w:ind w:left="3600" w:hanging="360"/>
+      </w:pPr>
+      <w:rPr>
+        <w:rFonts w:ascii="Courier New" w:hAnsi="Courier New" w:cs="Courier New" w:hint="default"/>
+      </w:rPr>
+    </w:lvl>
+    <w:lvl w:ilvl="5" w:tplc="10090005" w:tentative="1">
+      <w:start w:val="1"/>
+      <w:numFmt w:val="bullet"/>
+      <w:lvlText w:val=""/>
+      <w:lvlJc w:val="left"/>
+      <w:pPr>
+        <w:ind w:left="4320" w:hanging="360"/>
+      </w:pPr>
+      <w:rPr>
+        <w:rFonts w:ascii="Wingdings" w:hAnsi="Wingdings" w:hint="default"/>
+      </w:rPr>
+    </w:lvl>
+    <w:lvl w:ilvl="6" w:tplc="10090001" w:tentative="1">
+      <w:start w:val="1"/>
+      <w:numFmt w:val="bullet"/>
+      <w:lvlText w:val=""/>
+      <w:lvlJc w:val="left"/>
+      <w:pPr>
+        <w:ind w:left="5040" w:hanging="360"/>
+      </w:pPr>
+      <w:rPr>
+        <w:rFonts w:ascii="Symbol" w:hAnsi="Symbol" w:hint="default"/>
+      </w:rPr>
+    </w:lvl>
+    <w:lvl w:ilvl="7" w:tplc="10090003" w:tentative="1">
+      <w:start w:val="1"/>
+      <w:numFmt w:val="bullet"/>
+      <w:lvlText w:val="o"/>
+      <w:lvlJc w:val="left"/>
+      <w:pPr>
+        <w:ind w:left="5760" w:hanging="360"/>
+      </w:pPr>
+      <w:rPr>
+        <w:rFonts w:ascii="Courier New" w:hAnsi="Courier New" w:cs="Courier New" w:hint="default"/>
+      </w:rPr>
+    </w:lvl>
+    <w:lvl w:ilvl="8" w:tplc="10090005" w:tentative="1">
+      <w:start w:val="1"/>
+      <w:numFmt w:val="bullet"/>
+      <w:lvlText w:val=""/>
+      <w:lvlJc w:val="left"/>
+      <w:pPr>
+        <w:ind w:left="6480" w:hanging="360"/>
+      </w:pPr>
+      <w:rPr>
+        <w:rFonts w:ascii="Wingdings" w:hAnsi="Wingdings" w:hint="default"/>
+      </w:rPr>
+    </w:lvl>
+  </w:abstractNum>
   <w:num w:numId="1">
+    <w:abstractNumId w:val="3"/>
+  </w:num>
+  <w:num w:numId="2">
+    <w:abstractNumId w:val="1"/>
+  </w:num>
+  <w:num w:numId="3">
     <w:abstractNumId w:val="2"/>
   </w:num>
-  <w:num w:numId="2">
+  <w:num w:numId="4">
+    <w:abstractNumId w:val="4"/>
+  </w:num>
+  <w:num w:numId="5">
     <w:abstractNumId w:val="0"/>
-  </w:num>
-  <w:num w:numId="3">
-    <w:abstractNumId w:val="1"/>
   </w:num>
 </w:numbering>
 </file>
@@ -8033,7 +9919,7 @@
 </file>
 
 <file path=customXml/itemProps2.xml><?xml version="1.0" encoding="utf-8"?>
-<ds:datastoreItem xmlns:ds="http://schemas.openxmlformats.org/officeDocument/2006/customXml" ds:itemID="{2BC713C9-34BD-423C-AD24-40184846C654}">
+<ds:datastoreItem xmlns:ds="http://schemas.openxmlformats.org/officeDocument/2006/customXml" ds:itemID="{E188B723-A755-4ACF-8920-8D4022274188}">
   <ds:schemaRefs>
     <ds:schemaRef ds:uri="http://schemas.openxmlformats.org/officeDocument/2006/bibliography"/>
   </ds:schemaRefs>

</xml_diff>

<commit_message>
Updating Status Report for Mobile application
Adding information about the platforms used to develop the database and video-chat module for the mobile application
</commit_message>
<xml_diff>
--- a/Documentation/AACTechReport.docx
+++ b/Documentation/AACTechReport.docx
@@ -16,6 +16,7 @@
           <w:docPartUnique/>
         </w:docPartObj>
       </w:sdtPr>
+      <w:sdtEndPr/>
       <w:sdtContent>
         <w:p>
           <w:pPr>
@@ -54,61 +55,15 @@
               <w:sz w:val="40"/>
               <w:szCs w:val="40"/>
             </w:rPr>
-            <w:t xml:space="preserve">Cedric </w:t>
-          </w:r>
-          <w:proofErr w:type="spellStart"/>
+            <w:t>Cedric Wambe</w:t>
+          </w:r>
           <w:r>
             <w:rPr>
               <w:rFonts w:cs="Arial"/>
               <w:sz w:val="40"/>
               <w:szCs w:val="40"/>
             </w:rPr>
-            <w:t>Wambe</w:t>
-          </w:r>
-          <w:proofErr w:type="spellEnd"/>
-          <w:r>
-            <w:rPr>
-              <w:rFonts w:cs="Arial"/>
-              <w:sz w:val="40"/>
-              <w:szCs w:val="40"/>
-            </w:rPr>
-            <w:t xml:space="preserve">, </w:t>
-          </w:r>
-          <w:proofErr w:type="spellStart"/>
-          <w:r>
-            <w:rPr>
-              <w:rFonts w:cs="Arial"/>
-              <w:sz w:val="40"/>
-              <w:szCs w:val="40"/>
-            </w:rPr>
-            <w:t>Asmaa</w:t>
-          </w:r>
-          <w:proofErr w:type="spellEnd"/>
-          <w:r>
-            <w:rPr>
-              <w:rFonts w:cs="Arial"/>
-              <w:sz w:val="40"/>
-              <w:szCs w:val="40"/>
-            </w:rPr>
-            <w:t xml:space="preserve"> </w:t>
-          </w:r>
-          <w:proofErr w:type="spellStart"/>
-          <w:r>
-            <w:rPr>
-              <w:rFonts w:cs="Arial"/>
-              <w:sz w:val="40"/>
-              <w:szCs w:val="40"/>
-            </w:rPr>
-            <w:t>Alzoubi</w:t>
-          </w:r>
-          <w:proofErr w:type="spellEnd"/>
-          <w:r>
-            <w:rPr>
-              <w:rFonts w:cs="Arial"/>
-              <w:sz w:val="40"/>
-              <w:szCs w:val="40"/>
-            </w:rPr>
-            <w:t>, Akeem Abrahams</w:t>
+            <w:t>, Asmaa Alzoubi, Akeem Abrahams</w:t>
           </w:r>
           <w:r>
             <w:rPr>
@@ -246,113 +201,56 @@
           <w:r>
             <w:t xml:space="preserve">We, </w:t>
           </w:r>
-          <w:proofErr w:type="spellStart"/>
-          <w:r>
-            <w:t>Asmaa</w:t>
-          </w:r>
-          <w:proofErr w:type="spellEnd"/>
+          <w:r>
+            <w:t>Asmaa Alzoubi</w:t>
+          </w:r>
+          <w:r>
+            <w:t xml:space="preserve">, </w:t>
+          </w:r>
+          <w:r>
+            <w:t>Akeem Abrahams</w:t>
+          </w:r>
+          <w:r>
+            <w:t xml:space="preserve">, and </w:t>
+          </w:r>
+          <w:r>
+            <w:t>Cedric Wambe</w:t>
+          </w:r>
+          <w:r>
+            <w:t>, confirm that this work submitted is the joint work of our</w:t>
+          </w:r>
+          <w:r>
+            <w:t xml:space="preserve"> group</w:t>
+          </w:r>
+          <w:r>
+            <w:t xml:space="preserve"> and </w:t>
+          </w:r>
+          <w:r>
+            <w:t xml:space="preserve">is expressed our own words. </w:t>
+          </w:r>
           <w:r>
             <w:t xml:space="preserve"> </w:t>
           </w:r>
-          <w:proofErr w:type="spellStart"/>
-          <w:r>
-            <w:t>Alzoubi</w:t>
-          </w:r>
-          <w:proofErr w:type="spellEnd"/>
+          <w:r>
+            <w:t xml:space="preserve">Any uses made within it of the works of any other author, in any form (ideas, equations, figures, texts, tables, programs), are properly acknowledged at the point of use. A list of the references used is included. The work breakdown is as follows: Each of us provided functioning, documented hardware for a sensor. Asmaa Alzoubi provided VMA340 Heart/Pulse Rate Sensor. Akeem Abrahams provided MAX30100 Pulse Oximetry Sensor. Cedric Wambe provided AMG8833 Thermal Camera. In the integration effort Akeem Abrahams </w:t>
+          </w:r>
+          <w:r>
+            <w:t>is the lead for further development of our mobile application</w:t>
+          </w:r>
           <w:r>
             <w:t xml:space="preserve">, </w:t>
           </w:r>
           <w:r>
-            <w:t>Akeem Abrahams</w:t>
+            <w:t>Cedric Wambe</w:t>
+          </w:r>
+          <w:r>
+            <w:t xml:space="preserve"> is the lead for the Hardware</w:t>
           </w:r>
           <w:r>
             <w:t xml:space="preserve">, and </w:t>
           </w:r>
           <w:r>
-            <w:t xml:space="preserve">Cedric </w:t>
-          </w:r>
-          <w:proofErr w:type="spellStart"/>
-          <w:r>
-            <w:t>Wambe</w:t>
-          </w:r>
-          <w:proofErr w:type="spellEnd"/>
-          <w:r>
-            <w:t>, confirm that this work submitted is the joint work of our</w:t>
-          </w:r>
-          <w:r>
-            <w:t xml:space="preserve"> group</w:t>
-          </w:r>
-          <w:r>
-            <w:t xml:space="preserve"> and </w:t>
-          </w:r>
-          <w:r>
-            <w:t xml:space="preserve">is expressed our own words. </w:t>
-          </w:r>
-          <w:r>
-            <w:t xml:space="preserve"> </w:t>
-          </w:r>
-          <w:r>
-            <w:t xml:space="preserve">Any uses made within it of the works of any other author, in any form (ideas, equations, figures, texts, tables, programs), are properly acknowledged at the point of use. A list of the references used is included. The work breakdown is as follows: Each of us provided functioning, documented hardware for a sensor. </w:t>
-          </w:r>
-          <w:proofErr w:type="spellStart"/>
-          <w:r>
-            <w:t>Asmaa</w:t>
-          </w:r>
-          <w:proofErr w:type="spellEnd"/>
-          <w:r>
-            <w:t xml:space="preserve"> </w:t>
-          </w:r>
-          <w:proofErr w:type="spellStart"/>
-          <w:r>
-            <w:t>Alzoubi</w:t>
-          </w:r>
-          <w:proofErr w:type="spellEnd"/>
-          <w:r>
-            <w:t xml:space="preserve"> provided VMA340 Heart/Pulse Rate Sensor. Akeem Abrahams provided MAX30100 Pulse Oximetry Sensor. Cedric </w:t>
-          </w:r>
-          <w:proofErr w:type="spellStart"/>
-          <w:r>
-            <w:t>Wambe</w:t>
-          </w:r>
-          <w:proofErr w:type="spellEnd"/>
-          <w:r>
-            <w:t xml:space="preserve"> provided AMG8833 Thermal Camera. In the integration effort Akeem Abrahams </w:t>
-          </w:r>
-          <w:r>
-            <w:t>is the lead for further development of our mobile application</w:t>
-          </w:r>
-          <w:r>
-            <w:t xml:space="preserve">, </w:t>
-          </w:r>
-          <w:r>
-            <w:t xml:space="preserve">Cedric </w:t>
-          </w:r>
-          <w:proofErr w:type="spellStart"/>
-          <w:r>
-            <w:t>Wambe</w:t>
-          </w:r>
-          <w:proofErr w:type="spellEnd"/>
-          <w:r>
-            <w:t xml:space="preserve"> is the lead for the Hardware</w:t>
-          </w:r>
-          <w:r>
-            <w:t xml:space="preserve">, and </w:t>
-          </w:r>
-          <w:proofErr w:type="spellStart"/>
-          <w:r>
-            <w:t>Asmaa</w:t>
-          </w:r>
-          <w:proofErr w:type="spellEnd"/>
-          <w:r>
-            <w:t xml:space="preserve"> </w:t>
-          </w:r>
-          <w:proofErr w:type="spellStart"/>
-          <w:r>
-            <w:t>Alzoubi</w:t>
-          </w:r>
-          <w:proofErr w:type="spellEnd"/>
-          <w:r>
-            <w:t xml:space="preserve"> is the lead for connecting the two via the Database</w:t>
+            <w:t>Asmaa Alzoubi is the lead for connecting the two via the Database</w:t>
           </w:r>
           <w:r>
             <w:t>.</w:t>
@@ -558,15 +456,7 @@
         </w:p>
         <w:p>
           <w:r>
-            <w:t xml:space="preserve">Our project description/specifications will be reviewed by, Dennis </w:t>
-          </w:r>
-          <w:proofErr w:type="spellStart"/>
-          <w:r>
-            <w:t>Kappen</w:t>
-          </w:r>
-          <w:proofErr w:type="spellEnd"/>
-          <w:r>
-            <w:t>, ideally an employer in a position to potentially hire once we graduate. They will also ideally attend the ICT Capstone Expo to see the outcome and be eligible to apply for NSERC funded extension projects. This typically means that they are from a Canadian company that has revenue generating for a minimum of two years, and have a minimum of two full time employees.</w:t>
+            <w:t>Our project description/specifications will be reviewed by, Dennis Kappen, ideally an employer in a position to potentially hire once we graduate. They will also ideally attend the ICT Capstone Expo to see the outcome and be eligible to apply for NSERC funded extension projects. This typically means that they are from a Canadian company that has revenue generating for a minimum of two years, and have a minimum of two full time employees.</w:t>
           </w:r>
         </w:p>
         <w:p>
@@ -4244,15 +4134,7 @@
         </w:p>
         <w:p>
           <w:r>
-            <w:t xml:space="preserve">We plan to build a platform specifically for the use of paramedics. The main goal of this system is to reduce the number of roles that are required by a paramedic during an emergency event. We will accomplish this by, building a User Interface through the implementation of an android application to, enable video-chat communication in order to help a paramedic have an idea of the current well-being of the patient, enable GPS tracking so that the paramedic may be able to quickly retrieve the current location of the patient, create a means of display for a paramedic to conveniently observe a patients vital readings so that they may be able to have an idea about the internal state of the patient, and how to proceed. These functions will allow a paramedic to execute their roles more quickly and easily, and they will be able to gather accurate information regarding the condition of the patient, before arriving at the emergency scene. For the hardware side, we will be implementing the use of three sensors, namely, the MAX30100 Pulse Oximetry Sensor, AMG8833 IR Grid Eye Thermal Camera, VMA340 Heart/Pulse Rate Sensor. These sensors will be implemented as follows: MAX30100 Pulse Oximetry will be used to detect blood oxygen levels in a patient, VMA340 Heart/Pulse Rate will be used to detect the heart rate in the body in Beats per Minute, the Thermal camera sensor will be </w:t>
-          </w:r>
-          <w:proofErr w:type="spellStart"/>
-          <w:r>
-            <w:t>use</w:t>
-          </w:r>
-          <w:proofErr w:type="spellEnd"/>
-          <w:r>
-            <w:t xml:space="preserve"> to measure temperature by scanning the patient’s affected body area and visually represent it on the screen. This data will be sent to firebase, a database over the network, and will be retrieved in the android application for the use of the paramedic</w:t>
+            <w:t>We plan to build a platform specifically for the use of paramedics. The main goal of this system is to reduce the number of roles that are required by a paramedic during an emergency event. We will accomplish this by, building a User Interface through the implementation of an android application to, enable video-chat communication in order to help a paramedic have an idea of the current well-being of the patient, enable GPS tracking so that the paramedic may be able to quickly retrieve the current location of the patient, create a means of display for a paramedic to conveniently observe a patients vital readings so that they may be able to have an idea about the internal state of the patient, and how to proceed. These functions will allow a paramedic to execute their roles more quickly and easily, and they will be able to gather accurate information regarding the condition of the patient, before arriving at the emergency scene. For the hardware side, we will be implementing the use of three sensors, namely, the MAX30100 Pulse Oximetry Sensor, AMG8833 IR Grid Eye Thermal Camera, VMA340 Heart/Pulse Rate Sensor. These sensors will be implemented as follows: MAX30100 Pulse Oximetry will be used to detect blood oxygen levels in a patient, VMA340 Heart/Pulse Rate will be used to detect the heart rate in the body in Beats per Minute, the Thermal camera sensor will be use to measure temperature by scanning the patient’s affected body area and visually represent it on the screen. This data will be sent to firebase, a database over the network, and will be retrieved in the android application for the use of the paramedic</w:t>
           </w:r>
           <w:r>
             <w:t>.</w:t>
@@ -4299,15 +4181,7 @@
         </w:p>
         <w:p>
           <w:r>
-            <w:t xml:space="preserve">For the second half of development, we will be required to, integrate our PCB’s into one PCB, testing connection of PCB with Raspberry Pi, testing Sensor connection with Raspberry Pi, testing sensor functionality through programming, writing program to send data to firebase, and finally build a new enclosure for the RPI and PCB with </w:t>
-          </w:r>
-          <w:proofErr w:type="spellStart"/>
-          <w:r>
-            <w:t>al</w:t>
-          </w:r>
-          <w:proofErr w:type="spellEnd"/>
-          <w:r>
-            <w:t xml:space="preserve"> three sensors integrated</w:t>
+            <w:t>For the second half of development, we will be required to, integrate our PCB’s into one PCB, testing connection of PCB with Raspberry Pi, testing Sensor connection with Raspberry Pi, testing sensor functionality through programming, writing program to send data to firebase, and finally build a new enclosure for the RPI and PCB with al three sensors integrated</w:t>
           </w:r>
           <w:r>
             <w:t>.</w:t>
@@ -4382,39 +4256,7 @@
         </w:p>
         <w:p>
           <w:r>
-            <w:t xml:space="preserve">We would like to thank </w:t>
-          </w:r>
-          <w:proofErr w:type="spellStart"/>
-          <w:r>
-            <w:t>Haki</w:t>
-          </w:r>
-          <w:proofErr w:type="spellEnd"/>
-          <w:r>
-            <w:t xml:space="preserve"> Sharifi, professor of </w:t>
-          </w:r>
-          <w:proofErr w:type="spellStart"/>
-          <w:r>
-            <w:t>humber</w:t>
-          </w:r>
-          <w:proofErr w:type="spellEnd"/>
-          <w:r>
-            <w:t xml:space="preserve"> college and mentor for android application development or, and Dennis </w:t>
-          </w:r>
-          <w:proofErr w:type="spellStart"/>
-          <w:r>
-            <w:t>Kappen</w:t>
-          </w:r>
-          <w:proofErr w:type="spellEnd"/>
-          <w:r>
-            <w:t xml:space="preserve">, the collaborator for our project, for their support and feedback throughout the course of software and hardware development. Professor </w:t>
-          </w:r>
-          <w:proofErr w:type="spellStart"/>
-          <w:r>
-            <w:t>Haki</w:t>
-          </w:r>
-          <w:proofErr w:type="spellEnd"/>
-          <w:r>
-            <w:t xml:space="preserve"> Sharifi was especially helpful in providing us with innovative ideas and practices to improve how we approach aspects of software development. Due to this, we were able to efficiently design a User Interface that meets all the specified requirements. </w:t>
+            <w:t xml:space="preserve">We would like to thank Haki Sharifi, professor of humber college and mentor for android application development or, and Dennis Kappen, the collaborator for our project, for their support and feedback throughout the course of software and hardware development. Professor Haki Sharifi was especially helpful in providing us with innovative ideas and practices to improve how we approach aspects of software development. Due to this, we were able to efficiently design a User Interface that meets all the specified requirements. </w:t>
           </w:r>
         </w:p>
         <w:p>
@@ -4443,39 +4285,7 @@
         </w:p>
         <w:p>
           <w:r>
-            <w:t>The MAX30100 Pulse Oximetry Sensor, selected by team member: Akeem Abrahams, is a device used for measurement of heart pulse rate and oxygen concentration in the blood. The sensor consists of two LEDs, modifiable optics, low noise signal processor which detects heart pulse rate signal (</w:t>
-          </w:r>
-          <w:proofErr w:type="spellStart"/>
-          <w:r>
-            <w:t>Strogonvs</w:t>
-          </w:r>
-          <w:proofErr w:type="spellEnd"/>
-          <w:r>
-            <w:t>, 2017). This sensor communicates with the Raspberry Pi 3 B+ Microcontroller using I2C. For this project, only the blood oxygen detection function of the MAX30100 will be used. This sensor detects the blood oxygen concentration level in the body by measuring the amount of red light and infrared light that is absorbed by the tissue of a finger that has been placed on it (</w:t>
-          </w:r>
-          <w:proofErr w:type="spellStart"/>
-          <w:r>
-            <w:t>Strogonvs</w:t>
-          </w:r>
-          <w:proofErr w:type="spellEnd"/>
-          <w:r>
-            <w:t>, 2017). Depending on the quantity of oxygen in a human body, the ratio of absorbed red light and infrared light will be different (</w:t>
-          </w:r>
-          <w:proofErr w:type="spellStart"/>
-          <w:r>
-            <w:t>Strogonvs</w:t>
-          </w:r>
-          <w:proofErr w:type="spellEnd"/>
-          <w:r>
-            <w:t>, 2017). This ratio, multiplied by a 100, represents the blood oxygen level in the blood hemoglobin of a human (</w:t>
-          </w:r>
-          <w:proofErr w:type="spellStart"/>
-          <w:r>
-            <w:t>Strogonvs</w:t>
-          </w:r>
-          <w:proofErr w:type="spellEnd"/>
-          <w:r>
-            <w:t>, 2017). The blood oxygen rate can be represented as a formula: Blood Oxygen Rate % = red light / infrared light * 100. This sensor can be used for wearable devices, fitness assistant devices, and medical monitoring devices (SPO2 Sensor MAX30100 Pulse Oximeter heart Rate Sensor Module, n.d.).</w:t>
+            <w:t>The MAX30100 Pulse Oximetry Sensor, selected by team member: Akeem Abrahams, is a device used for measurement of heart pulse rate and oxygen concentration in the blood. The sensor consists of two LEDs, modifiable optics, low noise signal processor which detects heart pulse rate signal (Strogonvs, 2017). This sensor communicates with the Raspberry Pi 3 B+ Microcontroller using I2C. For this project, only the blood oxygen detection function of the MAX30100 will be used. This sensor detects the blood oxygen concentration level in the body by measuring the amount of red light and infrared light that is absorbed by the tissue of a finger that has been placed on it (Strogonvs, 2017). Depending on the quantity of oxygen in a human body, the ratio of absorbed red light and infrared light will be different (Strogonvs, 2017). This ratio, multiplied by a 100, represents the blood oxygen level in the blood hemoglobin of a human (Strogonvs, 2017). The blood oxygen rate can be represented as a formula: Blood Oxygen Rate % = red light / infrared light * 100. This sensor can be used for wearable devices, fitness assistant devices, and medical monitoring devices (SPO2 Sensor MAX30100 Pulse Oximeter heart Rate Sensor Module, n.d.).</w:t>
           </w:r>
         </w:p>
         <w:p/>
@@ -4491,37 +4301,13 @@
         </w:p>
         <w:p>
           <w:r>
-            <w:t xml:space="preserve">This sensor, selected by team member: Cedric </w:t>
-          </w:r>
-          <w:proofErr w:type="spellStart"/>
-          <w:r>
-            <w:t>Wambe</w:t>
-          </w:r>
-          <w:proofErr w:type="spellEnd"/>
-          <w:r>
-            <w:t>, is an 8x8 array of IR thermal sensors from Panasonic. It measures temperatures with a range from 0oC to 80oC or 32oF to 176oF having an accuracy of +-2.5oC which is 4.5oF (Miller, n.d.). The SciPy python library provided help to process the image. Also, the library helps in getting some nice image result.</w:t>
+            <w:t>This sensor, selected by team member: Cedric Wambe, is an 8x8 array of IR thermal sensors from Panasonic. It measures temperatures with a range from 0oC to 80oC or 32oF to 176oF having an accuracy of +-2.5oC which is 4.5oF (Miller, n.d.). The SciPy python library provided help to process the image. Also, the library helps in getting some nice image result.</w:t>
           </w:r>
         </w:p>
         <w:p>
           <w:r>
             <w:lastRenderedPageBreak/>
-            <w:t xml:space="preserve">When connected to the raspberry pi, the sensor will return an array of 64 individual infrared temperature which will be read through the I2C interface. This sensor is a great add on to project which requires visually detecting heat instead of just getting the values. Like is the case with this current project, the sensor will be used to scan the body of the patient and report which part of the body is more affected and how hot it is. Also, this sensor can be </w:t>
-          </w:r>
-          <w:proofErr w:type="spellStart"/>
-          <w:r>
-            <w:t>use</w:t>
-          </w:r>
-          <w:proofErr w:type="spellEnd"/>
-          <w:r>
-            <w:t xml:space="preserve"> as a human detector as it has the capacity to detect humans from a distance of up to 7 meters (Miller, n.d.) which is up to 23 feet. Doing this at a rate of up to 10Hz. In addition, the sensor has an interrupt pin than can be invoked when a certain level of pixel is reached. This level could be below or above depending on </w:t>
-          </w:r>
-          <w:proofErr w:type="spellStart"/>
-          <w:r>
-            <w:t>pre set</w:t>
-          </w:r>
-          <w:proofErr w:type="spellEnd"/>
-          <w:r>
-            <w:t xml:space="preserve"> value. The sensor can be connected to the raspberry pi through 3V or 5V; the 3.3V regulator level that comes with the sensor will be able to adjust the voltage accordingly.</w:t>
+            <w:t>When connected to the raspberry pi, the sensor will return an array of 64 individual infrared temperature which will be read through the I2C interface. This sensor is a great add on to project which requires visually detecting heat instead of just getting the values. Like is the case with this current project, the sensor will be used to scan the body of the patient and report which part of the body is more affected and how hot it is. Also, this sensor can be use as a human detector as it has the capacity to detect humans from a distance of up to 7 meters (Miller, n.d.) which is up to 23 feet. Doing this at a rate of up to 10Hz. In addition, the sensor has an interrupt pin than can be invoked when a certain level of pixel is reached. This level could be below or above depending on pre set value. The sensor can be connected to the raspberry pi through 3V or 5V; the 3.3V regulator level that comes with the sensor will be able to adjust the voltage accordingly.</w:t>
           </w:r>
         </w:p>
         <w:p>
@@ -4546,15 +4332,7 @@
         </w:p>
         <w:p>
           <w:r>
-            <w:t xml:space="preserve">INT: the interrupt pin which can be </w:t>
-          </w:r>
-          <w:proofErr w:type="spellStart"/>
-          <w:r>
-            <w:t>use</w:t>
-          </w:r>
-          <w:proofErr w:type="spellEnd"/>
-          <w:r>
-            <w:t xml:space="preserve"> to detect motion or change.</w:t>
+            <w:t>INT: the interrupt pin which can be use to detect motion or change.</w:t>
           </w:r>
         </w:p>
         <w:p>
@@ -4581,31 +4359,7 @@
         </w:p>
         <w:p>
           <w:r>
-            <w:t xml:space="preserve">The VMA340 Heart/Pulse Rate Sensor, selected by team member: </w:t>
-          </w:r>
-          <w:proofErr w:type="spellStart"/>
-          <w:r>
-            <w:t>Asmaa</w:t>
-          </w:r>
-          <w:proofErr w:type="spellEnd"/>
-          <w:r>
-            <w:t xml:space="preserve"> </w:t>
-          </w:r>
-          <w:proofErr w:type="spellStart"/>
-          <w:r>
-            <w:t>Alzoubi</w:t>
-          </w:r>
-          <w:proofErr w:type="spellEnd"/>
-          <w:r>
-            <w:t xml:space="preserve">, is a device used for measurement of heart pulse rate in the blood. It is a pulse/heart rate sensor which easily measures your own pulse and thus monitor permanently your health condition, using Raspberry Pi (Raspberry Pi Heartbeat / Pulse measuring, n.d.). It measures the number of times the heart beats per minute (BPM). This sensor can also be used in mobile Raspberry Pi applications. The Raspberry Pi pulse sensor </w:t>
-          </w:r>
-          <w:proofErr w:type="spellStart"/>
-          <w:r>
-            <w:t>can not</w:t>
-          </w:r>
-          <w:proofErr w:type="spellEnd"/>
-          <w:r>
-            <w:t xml:space="preserve"> be read out digitally, thus we need an analog-to-digital converter. Such an ADC makes it possible to read out analog signals on the Raspberry Pi, communicates with microcontroller using SPI interface. It uses an infrared light to measure the pulses Heartbeat can be measured based on optical power variation as light is scattered or absorbed during its path through the blood. It uses 3.3 V from the Raspberry Pi (Raspberry Pi Heartbeat / Pulse measuring, n.d.).</w:t>
+            <w:t>The VMA340 Heart/Pulse Rate Sensor, selected by team member: Asmaa Alzoubi, is a device used for measurement of heart pulse rate in the blood. It is a pulse/heart rate sensor which easily measures your own pulse and thus monitor permanently your health condition, using Raspberry Pi (Raspberry Pi Heartbeat / Pulse measuring, n.d.). It measures the number of times the heart beats per minute (BPM). This sensor can also be used in mobile Raspberry Pi applications. The Raspberry Pi pulse sensor can not be read out digitally, thus we need an analog-to-digital converter. Such an ADC makes it possible to read out analog signals on the Raspberry Pi, communicates with microcontroller using SPI interface. It uses an infrared light to measure the pulses Heartbeat can be measured based on optical power variation as light is scattered or absorbed during its path through the blood. It uses 3.3 V from the Raspberry Pi (Raspberry Pi Heartbeat / Pulse measuring, n.d.).</w:t>
           </w:r>
         </w:p>
         <w:p>
@@ -4782,15 +4536,7 @@
             <w:t>VMA340 Heart/Pulse Rate Sensor</w:t>
           </w:r>
           <w:r>
-            <w:t xml:space="preserve"> that requires </w:t>
-          </w:r>
-          <w:proofErr w:type="gramStart"/>
-          <w:r>
-            <w:t>a</w:t>
-          </w:r>
-          <w:proofErr w:type="gramEnd"/>
-          <w:r>
-            <w:t xml:space="preserve"> MCP 3008 analog to digital converter. and Raspberry PI 3 B+ microcontroller. a transistor, 220 and 2.2k ohms resistors, LED, soldering lead metal, electrical wires. And printing a PCB which was not successful from the first time had to print it for 6 times until I got it working. I had design problems and </w:t>
+            <w:t xml:space="preserve"> that requires a MCP 3008 analog to digital converter. and Raspberry PI 3 B+ microcontroller. a transistor, 220 and 2.2k ohms resistors, LED, soldering lead metal, electrical wires. And printing a PCB which was not successful from the first time had to print it for 6 times until I got it working. I had design problems and </w:t>
           </w:r>
           <w:r>
             <w:lastRenderedPageBreak/>
@@ -4980,15 +4726,7 @@
             <w:t>VMA340 Heart/Pulse Rate Sensor</w:t>
           </w:r>
           <w:r>
-            <w:t xml:space="preserve"> was two weeks and it took one week to arrive as it did not qualify for free shipping eBay charged me $25.00 shipping fee and %13 of the cost of the sensor for tax there was no duties, I order the Pi and the MCP 3008 from Amazon it was free shipping and got delivered in one week, %13 of the cost of them were charged as well. However, as I had to reorder the sensor last minute, it was available on </w:t>
-          </w:r>
-          <w:proofErr w:type="spellStart"/>
-          <w:r>
-            <w:t>sparkfun</w:t>
-          </w:r>
-          <w:proofErr w:type="spellEnd"/>
-          <w:r>
-            <w:t xml:space="preserve"> only, had to choose express shipping so I receive it in two days, express shipping costed me $37.98 and after the order arrived I received a mail asking for $15.54 duties that I was not aware of pulse the %13 tax of the sensor amount. All of the parts costed me $235. </w:t>
+            <w:t xml:space="preserve"> was two weeks and it took one week to arrive as it did not qualify for free shipping eBay charged me $25.00 shipping fee and %13 of the cost of the sensor for tax there was no duties, I order the Pi and the MCP 3008 from Amazon it was free shipping and got delivered in one week, %13 of the cost of them were charged as well. However, as I had to reorder the sensor last minute, it was available on sparkfun only, had to choose express shipping so I receive it in two days, express shipping costed me $37.98 and after the order arrived I received a mail asking for $15.54 duties that I was not aware of pulse the %13 tax of the sensor amount. All of the parts costed me $235. </w:t>
           </w:r>
         </w:p>
         <w:p>
@@ -5080,8 +4818,6 @@
             <w:pStyle w:val="Heading3"/>
           </w:pPr>
           <w:bookmarkStart w:id="18" w:name="_Toc31676222"/>
-          <w:bookmarkStart w:id="19" w:name="_GoBack"/>
-          <w:bookmarkEnd w:id="19"/>
           <w:r>
             <w:t>3.2.1 Mobile Application</w:t>
           </w:r>
@@ -5116,11 +4852,22 @@
             </w:numPr>
           </w:pPr>
           <w:r>
+            <w:t>Researching, downloading, and using jar files and SDK tools</w:t>
+          </w:r>
+          <w:r>
+            <w:t xml:space="preserve"> available from third party software Companies to help in the development of a video-chat module and </w:t>
+          </w:r>
+          <w:r>
             <w:lastRenderedPageBreak/>
-            <w:t>Researching, downloading, and using jar files and SDK tools</w:t>
-          </w:r>
-          <w:r>
-            <w:t xml:space="preserve"> available from third party software Companies to help in the development of a video-chat module and a database for data storage.</w:t>
+            <w:t>a database for data storage.</w:t>
+          </w:r>
+          <w:r>
+            <w:t xml:space="preserve"> Firebase was used to create a database over the network for storing data, and resources provided from tokbox, an API platform Company that develops video conferencing interfaces from various platforms</w:t>
+          </w:r>
+          <w:bookmarkStart w:id="19" w:name="_GoBack"/>
+          <w:bookmarkEnd w:id="19"/>
+          <w:r>
+            <w:t>, was used to build a Video-Chat interface for android.</w:t>
           </w:r>
         </w:p>
         <w:p>
@@ -5211,14 +4958,27 @@
           <w:r>
             <w:t xml:space="preserve">Figure </w:t>
           </w:r>
-          <w:fldSimple w:instr=" SEQ Figure \* ARABIC ">
-            <w:r>
-              <w:rPr>
-                <w:noProof/>
-              </w:rPr>
-              <w:t>1</w:t>
-            </w:r>
-          </w:fldSimple>
+          <w:r>
+            <w:fldChar w:fldCharType="begin"/>
+          </w:r>
+          <w:r>
+            <w:instrText xml:space="preserve"> SEQ Figure \* ARABIC </w:instrText>
+          </w:r>
+          <w:r>
+            <w:fldChar w:fldCharType="separate"/>
+          </w:r>
+          <w:r>
+            <w:rPr>
+              <w:noProof/>
+            </w:rPr>
+            <w:t>1</w:t>
+          </w:r>
+          <w:r>
+            <w:rPr>
+              <w:noProof/>
+            </w:rPr>
+            <w:fldChar w:fldCharType="end"/>
+          </w:r>
           <w:r>
             <w:t>. By Android Studio. Splash screen view of mobile application: Paramed</w:t>
           </w:r>
@@ -5294,24 +5054,29 @@
           <w:r>
             <w:t xml:space="preserve">Figure </w:t>
           </w:r>
-          <w:fldSimple w:instr=" SEQ Figure \* ARABIC ">
-            <w:r>
-              <w:rPr>
-                <w:noProof/>
-              </w:rPr>
-              <w:t>2</w:t>
-            </w:r>
-          </w:fldSimple>
-          <w:r>
-            <w:t xml:space="preserve">. By Android Studio. Home screen, including dialog </w:t>
-          </w:r>
-          <w:proofErr w:type="gramStart"/>
-          <w:r>
-            <w:t>box,  prompting</w:t>
-          </w:r>
-          <w:proofErr w:type="gramEnd"/>
-          <w:r>
-            <w:t xml:space="preserve"> user to choose his identity</w:t>
+          <w:r>
+            <w:fldChar w:fldCharType="begin"/>
+          </w:r>
+          <w:r>
+            <w:instrText xml:space="preserve"> SEQ Figure \* ARABIC </w:instrText>
+          </w:r>
+          <w:r>
+            <w:fldChar w:fldCharType="separate"/>
+          </w:r>
+          <w:r>
+            <w:rPr>
+              <w:noProof/>
+            </w:rPr>
+            <w:t>2</w:t>
+          </w:r>
+          <w:r>
+            <w:rPr>
+              <w:noProof/>
+            </w:rPr>
+            <w:fldChar w:fldCharType="end"/>
+          </w:r>
+          <w:r>
+            <w:t>. By Android Studio. Home screen, including dialog box,  prompting user to choose his identity</w:t>
           </w:r>
           <w:bookmarkEnd w:id="21"/>
         </w:p>
@@ -5420,14 +5185,27 @@
           <w:r>
             <w:t xml:space="preserve">Figure </w:t>
           </w:r>
-          <w:fldSimple w:instr=" SEQ Figure \* ARABIC ">
-            <w:r>
-              <w:rPr>
-                <w:noProof/>
-              </w:rPr>
-              <w:t>3</w:t>
-            </w:r>
-          </w:fldSimple>
+          <w:r>
+            <w:fldChar w:fldCharType="begin"/>
+          </w:r>
+          <w:r>
+            <w:instrText xml:space="preserve"> SEQ Figure \* ARABIC </w:instrText>
+          </w:r>
+          <w:r>
+            <w:fldChar w:fldCharType="separate"/>
+          </w:r>
+          <w:r>
+            <w:rPr>
+              <w:noProof/>
+            </w:rPr>
+            <w:t>3</w:t>
+          </w:r>
+          <w:r>
+            <w:rPr>
+              <w:noProof/>
+            </w:rPr>
+            <w:fldChar w:fldCharType="end"/>
+          </w:r>
           <w:r>
             <w:t>. By Android Studio. Paramedic login screen. Toast displayed at bottom of the screen to inform a user that their credentials are incorrect</w:t>
           </w:r>
@@ -5487,14 +5265,27 @@
           <w:r>
             <w:t xml:space="preserve">Figure </w:t>
           </w:r>
-          <w:fldSimple w:instr=" SEQ Figure \* ARABIC ">
-            <w:r>
-              <w:rPr>
-                <w:noProof/>
-              </w:rPr>
-              <w:t>4</w:t>
-            </w:r>
-          </w:fldSimple>
+          <w:r>
+            <w:fldChar w:fldCharType="begin"/>
+          </w:r>
+          <w:r>
+            <w:instrText xml:space="preserve"> SEQ Figure \* ARABIC </w:instrText>
+          </w:r>
+          <w:r>
+            <w:fldChar w:fldCharType="separate"/>
+          </w:r>
+          <w:r>
+            <w:rPr>
+              <w:noProof/>
+            </w:rPr>
+            <w:t>4</w:t>
+          </w:r>
+          <w:r>
+            <w:rPr>
+              <w:noProof/>
+            </w:rPr>
+            <w:fldChar w:fldCharType="end"/>
+          </w:r>
           <w:r>
             <w:t>. By Android Studio.</w:t>
           </w:r>
@@ -5563,14 +5354,27 @@
           <w:r>
             <w:t xml:space="preserve">Figure </w:t>
           </w:r>
-          <w:fldSimple w:instr=" SEQ Figure \* ARABIC ">
-            <w:r>
-              <w:rPr>
-                <w:noProof/>
-              </w:rPr>
-              <w:t>5</w:t>
-            </w:r>
-          </w:fldSimple>
+          <w:r>
+            <w:fldChar w:fldCharType="begin"/>
+          </w:r>
+          <w:r>
+            <w:instrText xml:space="preserve"> SEQ Figure \* ARABIC </w:instrText>
+          </w:r>
+          <w:r>
+            <w:fldChar w:fldCharType="separate"/>
+          </w:r>
+          <w:r>
+            <w:rPr>
+              <w:noProof/>
+            </w:rPr>
+            <w:t>5</w:t>
+          </w:r>
+          <w:r>
+            <w:rPr>
+              <w:noProof/>
+            </w:rPr>
+            <w:fldChar w:fldCharType="end"/>
+          </w:r>
           <w:r>
             <w:t>. By Android Studio. Simulates how patient information is displayed when an emergency scenario is selected</w:t>
           </w:r>
@@ -5655,14 +5459,27 @@
             <w:lastRenderedPageBreak/>
             <w:t xml:space="preserve">Figure </w:t>
           </w:r>
-          <w:fldSimple w:instr=" SEQ Figure \* ARABIC ">
-            <w:r>
-              <w:rPr>
-                <w:noProof/>
-              </w:rPr>
-              <w:t>6</w:t>
-            </w:r>
-          </w:fldSimple>
+          <w:r>
+            <w:fldChar w:fldCharType="begin"/>
+          </w:r>
+          <w:r>
+            <w:instrText xml:space="preserve"> SEQ Figure \* ARABIC </w:instrText>
+          </w:r>
+          <w:r>
+            <w:fldChar w:fldCharType="separate"/>
+          </w:r>
+          <w:r>
+            <w:rPr>
+              <w:noProof/>
+            </w:rPr>
+            <w:t>6</w:t>
+          </w:r>
+          <w:r>
+            <w:rPr>
+              <w:noProof/>
+            </w:rPr>
+            <w:fldChar w:fldCharType="end"/>
+          </w:r>
           <w:r>
             <w:t>. By personal android device. Implementing the video chat functionality</w:t>
           </w:r>
@@ -5721,14 +5538,27 @@
           <w:r>
             <w:t xml:space="preserve">Figure </w:t>
           </w:r>
-          <w:fldSimple w:instr=" SEQ Figure \* ARABIC ">
-            <w:r>
-              <w:rPr>
-                <w:noProof/>
-              </w:rPr>
-              <w:t>7</w:t>
-            </w:r>
-          </w:fldSimple>
+          <w:r>
+            <w:fldChar w:fldCharType="begin"/>
+          </w:r>
+          <w:r>
+            <w:instrText xml:space="preserve"> SEQ Figure \* ARABIC </w:instrText>
+          </w:r>
+          <w:r>
+            <w:fldChar w:fldCharType="separate"/>
+          </w:r>
+          <w:r>
+            <w:rPr>
+              <w:noProof/>
+            </w:rPr>
+            <w:t>7</w:t>
+          </w:r>
+          <w:r>
+            <w:rPr>
+              <w:noProof/>
+            </w:rPr>
+            <w:fldChar w:fldCharType="end"/>
+          </w:r>
           <w:r>
             <w:t>. By android Studio. Implementing menu using Navigation Drawer Layout</w:t>
           </w:r>
@@ -5788,14 +5618,27 @@
           <w:r>
             <w:t xml:space="preserve">Figure </w:t>
           </w:r>
-          <w:fldSimple w:instr=" SEQ Figure \* ARABIC ">
-            <w:r>
-              <w:rPr>
-                <w:noProof/>
-              </w:rPr>
-              <w:t>8</w:t>
-            </w:r>
-          </w:fldSimple>
+          <w:r>
+            <w:fldChar w:fldCharType="begin"/>
+          </w:r>
+          <w:r>
+            <w:instrText xml:space="preserve"> SEQ Figure \* ARABIC </w:instrText>
+          </w:r>
+          <w:r>
+            <w:fldChar w:fldCharType="separate"/>
+          </w:r>
+          <w:r>
+            <w:rPr>
+              <w:noProof/>
+            </w:rPr>
+            <w:t>8</w:t>
+          </w:r>
+          <w:r>
+            <w:rPr>
+              <w:noProof/>
+            </w:rPr>
+            <w:fldChar w:fldCharType="end"/>
+          </w:r>
           <w:r>
             <w:t>. By Android Studio. Clicking the 'Go to Maps' options generates a map module</w:t>
           </w:r>
@@ -5855,24 +5698,29 @@
           <w:r>
             <w:t xml:space="preserve">Figure </w:t>
           </w:r>
-          <w:fldSimple w:instr=" SEQ Figure \* ARABIC ">
-            <w:r>
-              <w:rPr>
-                <w:noProof/>
-              </w:rPr>
-              <w:t>9</w:t>
-            </w:r>
-          </w:fldSimple>
-          <w:r>
-            <w:t xml:space="preserve">. By Android Studio. Selecting menu option 'Send your Info' initiates an activity where patient can </w:t>
-          </w:r>
-          <w:proofErr w:type="gramStart"/>
-          <w:r>
-            <w:t>types</w:t>
-          </w:r>
-          <w:proofErr w:type="gramEnd"/>
-          <w:r>
-            <w:t xml:space="preserve"> his/her information manually</w:t>
+          <w:r>
+            <w:fldChar w:fldCharType="begin"/>
+          </w:r>
+          <w:r>
+            <w:instrText xml:space="preserve"> SEQ Figure \* ARABIC </w:instrText>
+          </w:r>
+          <w:r>
+            <w:fldChar w:fldCharType="separate"/>
+          </w:r>
+          <w:r>
+            <w:rPr>
+              <w:noProof/>
+            </w:rPr>
+            <w:t>9</w:t>
+          </w:r>
+          <w:r>
+            <w:rPr>
+              <w:noProof/>
+            </w:rPr>
+            <w:fldChar w:fldCharType="end"/>
+          </w:r>
+          <w:r>
+            <w:t>. By Android Studio. Selecting menu option 'Send your Info' initiates an activity where patient can types his/her information manually</w:t>
           </w:r>
           <w:bookmarkEnd w:id="28"/>
         </w:p>
@@ -5901,15 +5749,7 @@
             <w:t xml:space="preserve"> and paramedic will be constantly updated to firebase and fetched to determine the most up to date location of both paramedic and patient. Additionally, the changes that need to be made to the UI design were decided on from feedback given by </w:t>
           </w:r>
           <w:r>
-            <w:t xml:space="preserve">Professor </w:t>
-          </w:r>
-          <w:proofErr w:type="spellStart"/>
-          <w:r>
-            <w:t>Haki</w:t>
-          </w:r>
-          <w:proofErr w:type="spellEnd"/>
-          <w:r>
-            <w:t xml:space="preserve"> Sharifi, who taught the software project course for fall 2019. He helped us by asking questions about the practicality of the User Interface, and what it has to offer to a paramedic and patient. For example, the map section on a paramedic profile. This section won’t be used until a paramedic is heading towards an emergency scenario, and as such, the UI could be much simpler and less confusing by removing this section, only showing the home section and recent section. The map section will be displayed when needed by the paramedic, that is, after the conversation with the patient has ended. As for the patient side, </w:t>
+            <w:t xml:space="preserve">Professor Haki Sharifi, who taught the software project course for fall 2019. He helped us by asking questions about the practicality of the User Interface, and what it has to offer to a paramedic and patient. For example, the map section on a paramedic profile. This section won’t be used until a paramedic is heading towards an emergency scenario, and as such, the UI could be much simpler and less confusing by removing this section, only showing the home section and recent section. The map section will be displayed when needed by the paramedic, that is, after the conversation with the patient has ended. As for the patient side, </w:t>
           </w:r>
           <w:r>
             <w:t>reduce the number of actions that’s required by a patient as much as possible. What matters most is that a patient is allowed quick and easy service without any delays or confusion during their time of need.</w:t>
@@ -6103,6 +5943,7 @@
               <w:id w:val="153964382"/>
               <w:citation/>
             </w:sdtPr>
+            <w:sdtEndPr/>
             <w:sdtContent>
               <w:r>
                 <w:fldChar w:fldCharType="begin"/>
@@ -6934,14 +6775,27 @@
           <w:r>
             <w:t xml:space="preserve">Figure </w:t>
           </w:r>
-          <w:fldSimple w:instr=" SEQ Figure \* ARABIC ">
-            <w:r>
-              <w:rPr>
-                <w:noProof/>
-              </w:rPr>
-              <w:t>15</w:t>
-            </w:r>
-          </w:fldSimple>
+          <w:r>
+            <w:fldChar w:fldCharType="begin"/>
+          </w:r>
+          <w:r>
+            <w:instrText xml:space="preserve"> SEQ Figure \* ARABIC </w:instrText>
+          </w:r>
+          <w:r>
+            <w:fldChar w:fldCharType="separate"/>
+          </w:r>
+          <w:r>
+            <w:rPr>
+              <w:noProof/>
+            </w:rPr>
+            <w:t>15</w:t>
+          </w:r>
+          <w:r>
+            <w:rPr>
+              <w:noProof/>
+            </w:rPr>
+            <w:fldChar w:fldCharType="end"/>
+          </w:r>
           <w:r>
             <w:t>. Example enclosure.</w:t>
           </w:r>
@@ -6990,15 +6844,7 @@
         </w:p>
         <w:p>
           <w:r>
-            <w:t xml:space="preserve">/1 Action </w:t>
-          </w:r>
-          <w:proofErr w:type="spellStart"/>
-          <w:r>
-            <w:t>recieved</w:t>
-          </w:r>
-          <w:proofErr w:type="spellEnd"/>
-          <w:r>
-            <w:t xml:space="preserve"> by hardware</w:t>
+            <w:t>/1 Action recieved by hardware</w:t>
           </w:r>
         </w:p>
         <w:p>
@@ -7228,12 +7074,14 @@
                 <w:id w:val="-573587230"/>
                 <w:bibliography/>
               </w:sdtPr>
+              <w:sdtEndPr/>
               <w:sdtContent>
                 <w:sdt>
                   <w:sdtPr>
                     <w:id w:val="86428136"/>
                     <w:bibliography/>
                   </w:sdtPr>
+                  <w:sdtEndPr/>
                   <w:sdtContent>
                     <w:p>
                       <w:pPr>
@@ -7986,6 +7834,7 @@
         <w:docPartUnique/>
       </w:docPartObj>
     </w:sdtPr>
+    <w:sdtEndPr/>
     <w:sdtContent>
       <w:sdt>
         <w:sdtPr>
@@ -7995,6 +7844,7 @@
             <w:docPartUnique/>
           </w:docPartObj>
         </w:sdtPr>
+        <w:sdtEndPr/>
         <w:sdtContent>
           <w:p>
             <w:pPr>
@@ -9919,7 +9769,7 @@
 </file>
 
 <file path=customXml/itemProps2.xml><?xml version="1.0" encoding="utf-8"?>
-<ds:datastoreItem xmlns:ds="http://schemas.openxmlformats.org/officeDocument/2006/customXml" ds:itemID="{E188B723-A755-4ACF-8920-8D4022274188}">
+<ds:datastoreItem xmlns:ds="http://schemas.openxmlformats.org/officeDocument/2006/customXml" ds:itemID="{79278FED-CD2E-4124-A8D5-6C899AADD41B}">
   <ds:schemaRefs>
     <ds:schemaRef ds:uri="http://schemas.openxmlformats.org/officeDocument/2006/bibliography"/>
   </ds:schemaRefs>

</xml_diff>

<commit_message>
Firmware desing for MAX30100 Pulse Oximetry Sensor
</commit_message>
<xml_diff>
--- a/Documentation/AACTechReport.docx
+++ b/Documentation/AACTechReport.docx
@@ -16,7 +16,6 @@
           <w:docPartUnique/>
         </w:docPartObj>
       </w:sdtPr>
-      <w:sdtEndPr/>
       <w:sdtContent>
         <w:p>
           <w:pPr>
@@ -55,15 +54,61 @@
               <w:sz w:val="40"/>
               <w:szCs w:val="40"/>
             </w:rPr>
-            <w:t>Cedric Wambe</w:t>
-          </w:r>
+            <w:t xml:space="preserve">Cedric </w:t>
+          </w:r>
+          <w:proofErr w:type="spellStart"/>
           <w:r>
             <w:rPr>
               <w:rFonts w:cs="Arial"/>
               <w:sz w:val="40"/>
               <w:szCs w:val="40"/>
             </w:rPr>
-            <w:t>, Asmaa Alzoubi, Akeem Abrahams</w:t>
+            <w:t>Wambe</w:t>
+          </w:r>
+          <w:proofErr w:type="spellEnd"/>
+          <w:r>
+            <w:rPr>
+              <w:rFonts w:cs="Arial"/>
+              <w:sz w:val="40"/>
+              <w:szCs w:val="40"/>
+            </w:rPr>
+            <w:t xml:space="preserve">, </w:t>
+          </w:r>
+          <w:proofErr w:type="spellStart"/>
+          <w:r>
+            <w:rPr>
+              <w:rFonts w:cs="Arial"/>
+              <w:sz w:val="40"/>
+              <w:szCs w:val="40"/>
+            </w:rPr>
+            <w:t>Asmaa</w:t>
+          </w:r>
+          <w:proofErr w:type="spellEnd"/>
+          <w:r>
+            <w:rPr>
+              <w:rFonts w:cs="Arial"/>
+              <w:sz w:val="40"/>
+              <w:szCs w:val="40"/>
+            </w:rPr>
+            <w:t xml:space="preserve"> </w:t>
+          </w:r>
+          <w:proofErr w:type="spellStart"/>
+          <w:r>
+            <w:rPr>
+              <w:rFonts w:cs="Arial"/>
+              <w:sz w:val="40"/>
+              <w:szCs w:val="40"/>
+            </w:rPr>
+            <w:t>Alzoubi</w:t>
+          </w:r>
+          <w:proofErr w:type="spellEnd"/>
+          <w:r>
+            <w:rPr>
+              <w:rFonts w:cs="Arial"/>
+              <w:sz w:val="40"/>
+              <w:szCs w:val="40"/>
+            </w:rPr>
+            <w:t>, Akeem Abrahams</w:t>
           </w:r>
           <w:r>
             <w:rPr>
@@ -201,9 +246,19 @@
           <w:r>
             <w:t xml:space="preserve">We, </w:t>
           </w:r>
-          <w:r>
-            <w:t>Asmaa Alzoubi</w:t>
-          </w:r>
+          <w:proofErr w:type="spellStart"/>
+          <w:r>
+            <w:t>Asmaa</w:t>
+          </w:r>
+          <w:proofErr w:type="spellEnd"/>
+          <w:r>
+            <w:t xml:space="preserve"> </w:t>
+          </w:r>
+          <w:proofErr w:type="spellStart"/>
+          <w:r>
+            <w:t>Alzoubi</w:t>
+          </w:r>
+          <w:proofErr w:type="spellEnd"/>
           <w:r>
             <w:t xml:space="preserve">, </w:t>
           </w:r>
@@ -214,8 +269,13 @@
             <w:t xml:space="preserve">, and </w:t>
           </w:r>
           <w:r>
-            <w:t>Cedric Wambe</w:t>
-          </w:r>
+            <w:t xml:space="preserve">Cedric </w:t>
+          </w:r>
+          <w:proofErr w:type="spellStart"/>
+          <w:r>
+            <w:t>Wambe</w:t>
+          </w:r>
+          <w:proofErr w:type="spellEnd"/>
           <w:r>
             <w:t>, confirm that this work submitted is the joint work of our</w:t>
           </w:r>
@@ -232,7 +292,31 @@
             <w:t xml:space="preserve"> </w:t>
           </w:r>
           <w:r>
-            <w:t xml:space="preserve">Any uses made within it of the works of any other author, in any form (ideas, equations, figures, texts, tables, programs), are properly acknowledged at the point of use. A list of the references used is included. The work breakdown is as follows: Each of us provided functioning, documented hardware for a sensor. Asmaa Alzoubi provided VMA340 Heart/Pulse Rate Sensor. Akeem Abrahams provided MAX30100 Pulse Oximetry Sensor. Cedric Wambe provided AMG8833 Thermal Camera. In the integration effort Akeem Abrahams </w:t>
+            <w:t xml:space="preserve">Any uses made within it of the works of any other author, in any form (ideas, equations, figures, texts, tables, programs), are properly acknowledged at the point of use. A list of the references used is included. The work breakdown is as follows: Each of us provided functioning, documented hardware for a sensor. </w:t>
+          </w:r>
+          <w:proofErr w:type="spellStart"/>
+          <w:r>
+            <w:t>Asmaa</w:t>
+          </w:r>
+          <w:proofErr w:type="spellEnd"/>
+          <w:r>
+            <w:t xml:space="preserve"> </w:t>
+          </w:r>
+          <w:proofErr w:type="spellStart"/>
+          <w:r>
+            <w:t>Alzoubi</w:t>
+          </w:r>
+          <w:proofErr w:type="spellEnd"/>
+          <w:r>
+            <w:t xml:space="preserve"> provided VMA340 Heart/Pulse Rate Sensor. Akeem Abrahams provided MAX30100 Pulse Oximetry Sensor. Cedric </w:t>
+          </w:r>
+          <w:proofErr w:type="spellStart"/>
+          <w:r>
+            <w:t>Wambe</w:t>
+          </w:r>
+          <w:proofErr w:type="spellEnd"/>
+          <w:r>
+            <w:t xml:space="preserve"> provided AMG8833 Thermal Camera. In the integration effort Akeem Abrahams </w:t>
           </w:r>
           <w:r>
             <w:t>is the lead for further development of our mobile application</w:t>
@@ -241,16 +325,34 @@
             <w:t xml:space="preserve">, </w:t>
           </w:r>
           <w:r>
-            <w:t>Cedric Wambe</w:t>
-          </w:r>
+            <w:t xml:space="preserve">Cedric </w:t>
+          </w:r>
+          <w:proofErr w:type="spellStart"/>
+          <w:r>
+            <w:t>Wambe</w:t>
+          </w:r>
+          <w:proofErr w:type="spellEnd"/>
           <w:r>
             <w:t xml:space="preserve"> is the lead for the Hardware</w:t>
           </w:r>
           <w:r>
             <w:t xml:space="preserve">, and </w:t>
           </w:r>
-          <w:r>
-            <w:t>Asmaa Alzoubi is the lead for connecting the two via the Database</w:t>
+          <w:proofErr w:type="spellStart"/>
+          <w:r>
+            <w:t>Asmaa</w:t>
+          </w:r>
+          <w:proofErr w:type="spellEnd"/>
+          <w:r>
+            <w:t xml:space="preserve"> </w:t>
+          </w:r>
+          <w:proofErr w:type="spellStart"/>
+          <w:r>
+            <w:t>Alzoubi</w:t>
+          </w:r>
+          <w:proofErr w:type="spellEnd"/>
+          <w:r>
+            <w:t xml:space="preserve"> is the lead for connecting the two via the Database</w:t>
           </w:r>
           <w:r>
             <w:t>.</w:t>
@@ -456,7 +558,15 @@
         </w:p>
         <w:p>
           <w:r>
-            <w:t>Our project description/specifications will be reviewed by, Dennis Kappen, ideally an employer in a position to potentially hire once we graduate. They will also ideally attend the ICT Capstone Expo to see the outcome and be eligible to apply for NSERC funded extension projects. This typically means that they are from a Canadian company that has revenue generating for a minimum of two years, and have a minimum of two full time employees.</w:t>
+            <w:t xml:space="preserve">Our project description/specifications will be reviewed by, Dennis </w:t>
+          </w:r>
+          <w:proofErr w:type="spellStart"/>
+          <w:r>
+            <w:t>Kappen</w:t>
+          </w:r>
+          <w:proofErr w:type="spellEnd"/>
+          <w:r>
+            <w:t>, ideally an employer in a position to potentially hire once we graduate. They will also ideally attend the ICT Capstone Expo to see the outcome and be eligible to apply for NSERC funded extension projects. This typically means that they are from a Canadian company that has revenue generating for a minimum of two years, and have a minimum of two full time employees.</w:t>
           </w:r>
         </w:p>
         <w:p>
@@ -4134,7 +4244,15 @@
         </w:p>
         <w:p>
           <w:r>
-            <w:t>We plan to build a platform specifically for the use of paramedics. The main goal of this system is to reduce the number of roles that are required by a paramedic during an emergency event. We will accomplish this by, building a User Interface through the implementation of an android application to, enable video-chat communication in order to help a paramedic have an idea of the current well-being of the patient, enable GPS tracking so that the paramedic may be able to quickly retrieve the current location of the patient, create a means of display for a paramedic to conveniently observe a patients vital readings so that they may be able to have an idea about the internal state of the patient, and how to proceed. These functions will allow a paramedic to execute their roles more quickly and easily, and they will be able to gather accurate information regarding the condition of the patient, before arriving at the emergency scene. For the hardware side, we will be implementing the use of three sensors, namely, the MAX30100 Pulse Oximetry Sensor, AMG8833 IR Grid Eye Thermal Camera, VMA340 Heart/Pulse Rate Sensor. These sensors will be implemented as follows: MAX30100 Pulse Oximetry will be used to detect blood oxygen levels in a patient, VMA340 Heart/Pulse Rate will be used to detect the heart rate in the body in Beats per Minute, the Thermal camera sensor will be use to measure temperature by scanning the patient’s affected body area and visually represent it on the screen. This data will be sent to firebase, a database over the network, and will be retrieved in the android application for the use of the paramedic</w:t>
+            <w:t xml:space="preserve">We plan to build a platform specifically for the use of paramedics. The main goal of this system is to reduce the number of roles that are required by a paramedic during an emergency event. We will accomplish this by, building a User Interface through the implementation of an android application to, enable video-chat communication in order to help a paramedic have an idea of the current well-being of the patient, enable GPS tracking so that the paramedic may be able to quickly retrieve the current location of the patient, create a means of display for a paramedic to conveniently observe a patients vital readings so that they may be able to have an idea about the internal state of the patient, and how to proceed. These functions will allow a paramedic to execute their roles more quickly and easily, and they will be able to gather accurate information regarding the condition of the patient, before arriving at the emergency scene. For the hardware side, we will be implementing the use of three sensors, namely, the MAX30100 Pulse Oximetry Sensor, AMG8833 IR Grid Eye Thermal Camera, VMA340 Heart/Pulse Rate Sensor. These sensors will be implemented as follows: MAX30100 Pulse Oximetry will be used to detect blood oxygen levels in a patient, VMA340 Heart/Pulse Rate will be used to detect the heart rate in the body in Beats per Minute, the Thermal camera sensor will be </w:t>
+          </w:r>
+          <w:proofErr w:type="spellStart"/>
+          <w:r>
+            <w:t>use</w:t>
+          </w:r>
+          <w:proofErr w:type="spellEnd"/>
+          <w:r>
+            <w:t xml:space="preserve"> to measure temperature by scanning the patient’s affected body area and visually represent it on the screen. This data will be sent to firebase, a database over the network, and will be retrieved in the android application for the use of the paramedic</w:t>
           </w:r>
           <w:r>
             <w:t>.</w:t>
@@ -4181,7 +4299,15 @@
         </w:p>
         <w:p>
           <w:r>
-            <w:t>For the second half of development, we will be required to, integrate our PCB’s into one PCB, testing connection of PCB with Raspberry Pi, testing Sensor connection with Raspberry Pi, testing sensor functionality through programming, writing program to send data to firebase, and finally build a new enclosure for the RPI and PCB with al three sensors integrated</w:t>
+            <w:t xml:space="preserve">For the second half of development, we will be required to, integrate our PCB’s into one PCB, testing connection of PCB with Raspberry Pi, testing Sensor connection with Raspberry Pi, testing sensor functionality through programming, writing program to send data to firebase, and finally build a new enclosure for the RPI and PCB with </w:t>
+          </w:r>
+          <w:proofErr w:type="spellStart"/>
+          <w:r>
+            <w:t>al</w:t>
+          </w:r>
+          <w:proofErr w:type="spellEnd"/>
+          <w:r>
+            <w:t xml:space="preserve"> three sensors integrated</w:t>
           </w:r>
           <w:r>
             <w:t>.</w:t>
@@ -4256,7 +4382,39 @@
         </w:p>
         <w:p>
           <w:r>
-            <w:t xml:space="preserve">We would like to thank Haki Sharifi, professor of humber college and mentor for android application development or, and Dennis Kappen, the collaborator for our project, for their support and feedback throughout the course of software and hardware development. Professor Haki Sharifi was especially helpful in providing us with innovative ideas and practices to improve how we approach aspects of software development. Due to this, we were able to efficiently design a User Interface that meets all the specified requirements. </w:t>
+            <w:t xml:space="preserve">We would like to thank </w:t>
+          </w:r>
+          <w:proofErr w:type="spellStart"/>
+          <w:r>
+            <w:t>Haki</w:t>
+          </w:r>
+          <w:proofErr w:type="spellEnd"/>
+          <w:r>
+            <w:t xml:space="preserve"> Sharifi, professor of </w:t>
+          </w:r>
+          <w:proofErr w:type="spellStart"/>
+          <w:r>
+            <w:t>humber</w:t>
+          </w:r>
+          <w:proofErr w:type="spellEnd"/>
+          <w:r>
+            <w:t xml:space="preserve"> college and mentor for android application development or, and Dennis </w:t>
+          </w:r>
+          <w:proofErr w:type="spellStart"/>
+          <w:r>
+            <w:t>Kappen</w:t>
+          </w:r>
+          <w:proofErr w:type="spellEnd"/>
+          <w:r>
+            <w:t xml:space="preserve">, the collaborator for our project, for their support and feedback throughout the course of software and hardware development. Professor </w:t>
+          </w:r>
+          <w:proofErr w:type="spellStart"/>
+          <w:r>
+            <w:t>Haki</w:t>
+          </w:r>
+          <w:proofErr w:type="spellEnd"/>
+          <w:r>
+            <w:t xml:space="preserve"> Sharifi was especially helpful in providing us with innovative ideas and practices to improve how we approach aspects of software development. Due to this, we were able to efficiently design a User Interface that meets all the specified requirements. </w:t>
           </w:r>
         </w:p>
         <w:p>
@@ -4285,7 +4443,39 @@
         </w:p>
         <w:p>
           <w:r>
-            <w:t>The MAX30100 Pulse Oximetry Sensor, selected by team member: Akeem Abrahams, is a device used for measurement of heart pulse rate and oxygen concentration in the blood. The sensor consists of two LEDs, modifiable optics, low noise signal processor which detects heart pulse rate signal (Strogonvs, 2017). This sensor communicates with the Raspberry Pi 3 B+ Microcontroller using I2C. For this project, only the blood oxygen detection function of the MAX30100 will be used. This sensor detects the blood oxygen concentration level in the body by measuring the amount of red light and infrared light that is absorbed by the tissue of a finger that has been placed on it (Strogonvs, 2017). Depending on the quantity of oxygen in a human body, the ratio of absorbed red light and infrared light will be different (Strogonvs, 2017). This ratio, multiplied by a 100, represents the blood oxygen level in the blood hemoglobin of a human (Strogonvs, 2017). The blood oxygen rate can be represented as a formula: Blood Oxygen Rate % = red light / infrared light * 100. This sensor can be used for wearable devices, fitness assistant devices, and medical monitoring devices (SPO2 Sensor MAX30100 Pulse Oximeter heart Rate Sensor Module, n.d.).</w:t>
+            <w:t>The MAX30100 Pulse Oximetry Sensor, selected by team member: Akeem Abrahams, is a device used for measurement of heart pulse rate and oxygen concentration in the blood. The sensor consists of two LEDs, modifiable optics, low noise signal processor which detects heart pulse rate signal (</w:t>
+          </w:r>
+          <w:proofErr w:type="spellStart"/>
+          <w:r>
+            <w:t>Strogonvs</w:t>
+          </w:r>
+          <w:proofErr w:type="spellEnd"/>
+          <w:r>
+            <w:t>, 2017). This sensor communicates with the Raspberry Pi 3 B+ Microcontroller using I2C. For this project, only the blood oxygen detection function of the MAX30100 will be used. This sensor detects the blood oxygen concentration level in the body by measuring the amount of red light and infrared light that is absorbed by the tissue of a finger that has been placed on it (</w:t>
+          </w:r>
+          <w:proofErr w:type="spellStart"/>
+          <w:r>
+            <w:t>Strogonvs</w:t>
+          </w:r>
+          <w:proofErr w:type="spellEnd"/>
+          <w:r>
+            <w:t>, 2017). Depending on the quantity of oxygen in a human body, the ratio of absorbed red light and infrared light will be different (</w:t>
+          </w:r>
+          <w:proofErr w:type="spellStart"/>
+          <w:r>
+            <w:t>Strogonvs</w:t>
+          </w:r>
+          <w:proofErr w:type="spellEnd"/>
+          <w:r>
+            <w:t>, 2017). This ratio, multiplied by a 100, represents the blood oxygen level in the blood hemoglobin of a human (</w:t>
+          </w:r>
+          <w:proofErr w:type="spellStart"/>
+          <w:r>
+            <w:t>Strogonvs</w:t>
+          </w:r>
+          <w:proofErr w:type="spellEnd"/>
+          <w:r>
+            <w:t>, 2017). The blood oxygen rate can be represented as a formula: Blood Oxygen Rate % = red light / infrared light * 100. This sensor can be used for wearable devices, fitness assistant devices, and medical monitoring devices (SPO2 Sensor MAX30100 Pulse Oximeter heart Rate Sensor Module, n.d.).</w:t>
           </w:r>
         </w:p>
         <w:p/>
@@ -4301,13 +4491,37 @@
         </w:p>
         <w:p>
           <w:r>
-            <w:t>This sensor, selected by team member: Cedric Wambe, is an 8x8 array of IR thermal sensors from Panasonic. It measures temperatures with a range from 0oC to 80oC or 32oF to 176oF having an accuracy of +-2.5oC which is 4.5oF (Miller, n.d.). The SciPy python library provided help to process the image. Also, the library helps in getting some nice image result.</w:t>
+            <w:t xml:space="preserve">This sensor, selected by team member: Cedric </w:t>
+          </w:r>
+          <w:proofErr w:type="spellStart"/>
+          <w:r>
+            <w:t>Wambe</w:t>
+          </w:r>
+          <w:proofErr w:type="spellEnd"/>
+          <w:r>
+            <w:t>, is an 8x8 array of IR thermal sensors from Panasonic. It measures temperatures with a range from 0oC to 80oC or 32oF to 176oF having an accuracy of +-2.5oC which is 4.5oF (Miller, n.d.). The SciPy python library provided help to process the image. Also, the library helps in getting some nice image result.</w:t>
           </w:r>
         </w:p>
         <w:p>
           <w:r>
             <w:lastRenderedPageBreak/>
-            <w:t>When connected to the raspberry pi, the sensor will return an array of 64 individual infrared temperature which will be read through the I2C interface. This sensor is a great add on to project which requires visually detecting heat instead of just getting the values. Like is the case with this current project, the sensor will be used to scan the body of the patient and report which part of the body is more affected and how hot it is. Also, this sensor can be use as a human detector as it has the capacity to detect humans from a distance of up to 7 meters (Miller, n.d.) which is up to 23 feet. Doing this at a rate of up to 10Hz. In addition, the sensor has an interrupt pin than can be invoked when a certain level of pixel is reached. This level could be below or above depending on pre set value. The sensor can be connected to the raspberry pi through 3V or 5V; the 3.3V regulator level that comes with the sensor will be able to adjust the voltage accordingly.</w:t>
+            <w:t xml:space="preserve">When connected to the raspberry pi, the sensor will return an array of 64 individual infrared temperature which will be read through the I2C interface. This sensor is a great add on to project which requires visually detecting heat instead of just getting the values. Like is the case with this current project, the sensor will be used to scan the body of the patient and report which part of the body is more affected and how hot it is. Also, this sensor can be </w:t>
+          </w:r>
+          <w:proofErr w:type="spellStart"/>
+          <w:r>
+            <w:t>use</w:t>
+          </w:r>
+          <w:proofErr w:type="spellEnd"/>
+          <w:r>
+            <w:t xml:space="preserve"> as a human detector as it has the capacity to detect humans from a distance of up to 7 meters (Miller, n.d.) which is up to 23 feet. Doing this at a rate of up to 10Hz. In addition, the sensor has an interrupt pin than can be invoked when a certain level of pixel is reached. This level could be below or above depending on </w:t>
+          </w:r>
+          <w:proofErr w:type="spellStart"/>
+          <w:r>
+            <w:t>pre set</w:t>
+          </w:r>
+          <w:proofErr w:type="spellEnd"/>
+          <w:r>
+            <w:t xml:space="preserve"> value. The sensor can be connected to the raspberry pi through 3V or 5V; the 3.3V regulator level that comes with the sensor will be able to adjust the voltage accordingly.</w:t>
           </w:r>
         </w:p>
         <w:p>
@@ -4332,7 +4546,15 @@
         </w:p>
         <w:p>
           <w:r>
-            <w:t>INT: the interrupt pin which can be use to detect motion or change.</w:t>
+            <w:t xml:space="preserve">INT: the interrupt pin which can be </w:t>
+          </w:r>
+          <w:proofErr w:type="spellStart"/>
+          <w:r>
+            <w:t>use</w:t>
+          </w:r>
+          <w:proofErr w:type="spellEnd"/>
+          <w:r>
+            <w:t xml:space="preserve"> to detect motion or change.</w:t>
           </w:r>
         </w:p>
         <w:p>
@@ -4359,7 +4581,31 @@
         </w:p>
         <w:p>
           <w:r>
-            <w:t>The VMA340 Heart/Pulse Rate Sensor, selected by team member: Asmaa Alzoubi, is a device used for measurement of heart pulse rate in the blood. It is a pulse/heart rate sensor which easily measures your own pulse and thus monitor permanently your health condition, using Raspberry Pi (Raspberry Pi Heartbeat / Pulse measuring, n.d.). It measures the number of times the heart beats per minute (BPM). This sensor can also be used in mobile Raspberry Pi applications. The Raspberry Pi pulse sensor can not be read out digitally, thus we need an analog-to-digital converter. Such an ADC makes it possible to read out analog signals on the Raspberry Pi, communicates with microcontroller using SPI interface. It uses an infrared light to measure the pulses Heartbeat can be measured based on optical power variation as light is scattered or absorbed during its path through the blood. It uses 3.3 V from the Raspberry Pi (Raspberry Pi Heartbeat / Pulse measuring, n.d.).</w:t>
+            <w:t xml:space="preserve">The VMA340 Heart/Pulse Rate Sensor, selected by team member: </w:t>
+          </w:r>
+          <w:proofErr w:type="spellStart"/>
+          <w:r>
+            <w:t>Asmaa</w:t>
+          </w:r>
+          <w:proofErr w:type="spellEnd"/>
+          <w:r>
+            <w:t xml:space="preserve"> </w:t>
+          </w:r>
+          <w:proofErr w:type="spellStart"/>
+          <w:r>
+            <w:t>Alzoubi</w:t>
+          </w:r>
+          <w:proofErr w:type="spellEnd"/>
+          <w:r>
+            <w:t xml:space="preserve">, is a device used for measurement of heart pulse rate in the blood. It is a pulse/heart rate sensor which easily measures your own pulse and thus monitor permanently your health condition, using Raspberry Pi (Raspberry Pi Heartbeat / Pulse measuring, n.d.). It measures the number of times the heart beats per minute (BPM). This sensor can also be used in mobile Raspberry Pi applications. The Raspberry Pi pulse sensor </w:t>
+          </w:r>
+          <w:proofErr w:type="spellStart"/>
+          <w:r>
+            <w:t>can not</w:t>
+          </w:r>
+          <w:proofErr w:type="spellEnd"/>
+          <w:r>
+            <w:t xml:space="preserve"> be read out digitally, thus we need an analog-to-digital converter. Such an ADC makes it possible to read out analog signals on the Raspberry Pi, communicates with microcontroller using SPI interface. It uses an infrared light to measure the pulses Heartbeat can be measured based on optical power variation as light is scattered or absorbed during its path through the blood. It uses 3.3 V from the Raspberry Pi (Raspberry Pi Heartbeat / Pulse measuring, n.d.).</w:t>
           </w:r>
         </w:p>
         <w:p>
@@ -4536,7 +4782,15 @@
             <w:t>VMA340 Heart/Pulse Rate Sensor</w:t>
           </w:r>
           <w:r>
-            <w:t xml:space="preserve"> that requires a MCP 3008 analog to digital converter. and Raspberry PI 3 B+ microcontroller. a transistor, 220 and 2.2k ohms resistors, LED, soldering lead metal, electrical wires. And printing a PCB which was not successful from the first time had to print it for 6 times until I got it working. I had design problems and </w:t>
+            <w:t xml:space="preserve"> that requires </w:t>
+          </w:r>
+          <w:proofErr w:type="gramStart"/>
+          <w:r>
+            <w:t>a</w:t>
+          </w:r>
+          <w:proofErr w:type="gramEnd"/>
+          <w:r>
+            <w:t xml:space="preserve"> MCP 3008 analog to digital converter. and Raspberry PI 3 B+ microcontroller. a transistor, 220 and 2.2k ohms resistors, LED, soldering lead metal, electrical wires. And printing a PCB which was not successful from the first time had to print it for 6 times until I got it working. I had design problems and </w:t>
           </w:r>
           <w:r>
             <w:lastRenderedPageBreak/>
@@ -4726,7 +4980,15 @@
             <w:t>VMA340 Heart/Pulse Rate Sensor</w:t>
           </w:r>
           <w:r>
-            <w:t xml:space="preserve"> was two weeks and it took one week to arrive as it did not qualify for free shipping eBay charged me $25.00 shipping fee and %13 of the cost of the sensor for tax there was no duties, I order the Pi and the MCP 3008 from Amazon it was free shipping and got delivered in one week, %13 of the cost of them were charged as well. However, as I had to reorder the sensor last minute, it was available on sparkfun only, had to choose express shipping so I receive it in two days, express shipping costed me $37.98 and after the order arrived I received a mail asking for $15.54 duties that I was not aware of pulse the %13 tax of the sensor amount. All of the parts costed me $235. </w:t>
+            <w:t xml:space="preserve"> was two weeks and it took one week to arrive as it did not qualify for free shipping eBay charged me $25.00 shipping fee and %13 of the cost of the sensor for tax there was no duties, I order the Pi and the MCP 3008 from Amazon it was free shipping and got delivered in one week, %13 of the cost of them were charged as well. However, as I had to reorder the sensor last minute, it was available on </w:t>
+          </w:r>
+          <w:proofErr w:type="spellStart"/>
+          <w:r>
+            <w:t>sparkfun</w:t>
+          </w:r>
+          <w:proofErr w:type="spellEnd"/>
+          <w:r>
+            <w:t xml:space="preserve"> only, had to choose express shipping so I receive it in two days, express shipping costed me $37.98 and after the order arrived I received a mail asking for $15.54 duties that I was not aware of pulse the %13 tax of the sensor amount. All of the parts costed me $235. </w:t>
           </w:r>
         </w:p>
         <w:p>
@@ -4862,12 +5124,15 @@
             <w:t>a database for data storage.</w:t>
           </w:r>
           <w:r>
-            <w:t xml:space="preserve"> Firebase was used to create a database over the network for storing data, and resources provided from tokbox, an API platform Company that develops video conferencing interfaces from various platforms</w:t>
-          </w:r>
-          <w:bookmarkStart w:id="19" w:name="_GoBack"/>
-          <w:bookmarkEnd w:id="19"/>
-          <w:r>
-            <w:t>, was used to build a Video-Chat interface for android.</w:t>
+            <w:t xml:space="preserve"> Firebase was used to create a database over the network for storing data, and resources provided from </w:t>
+          </w:r>
+          <w:proofErr w:type="spellStart"/>
+          <w:r>
+            <w:t>tokbox</w:t>
+          </w:r>
+          <w:proofErr w:type="spellEnd"/>
+          <w:r>
+            <w:t>, an API platform Company that develops video conferencing interfaces from various platforms, was used to build a Video-Chat interface for android.</w:t>
           </w:r>
         </w:p>
         <w:p>
@@ -4954,35 +5219,22 @@
           <w:pPr>
             <w:pStyle w:val="Caption"/>
           </w:pPr>
-          <w:bookmarkStart w:id="20" w:name="_Toc31676237"/>
+          <w:bookmarkStart w:id="19" w:name="_Toc31676237"/>
           <w:r>
             <w:t xml:space="preserve">Figure </w:t>
           </w:r>
-          <w:r>
-            <w:fldChar w:fldCharType="begin"/>
-          </w:r>
-          <w:r>
-            <w:instrText xml:space="preserve"> SEQ Figure \* ARABIC </w:instrText>
-          </w:r>
-          <w:r>
-            <w:fldChar w:fldCharType="separate"/>
-          </w:r>
-          <w:r>
-            <w:rPr>
-              <w:noProof/>
-            </w:rPr>
-            <w:t>1</w:t>
-          </w:r>
-          <w:r>
-            <w:rPr>
-              <w:noProof/>
-            </w:rPr>
-            <w:fldChar w:fldCharType="end"/>
-          </w:r>
+          <w:fldSimple w:instr=" SEQ Figure \* ARABIC ">
+            <w:r>
+              <w:rPr>
+                <w:noProof/>
+              </w:rPr>
+              <w:t>1</w:t>
+            </w:r>
+          </w:fldSimple>
           <w:r>
             <w:t>. By Android Studio. Splash screen view of mobile application: Paramed</w:t>
           </w:r>
-          <w:bookmarkEnd w:id="20"/>
+          <w:bookmarkEnd w:id="19"/>
         </w:p>
         <w:p>
           <w:pPr>
@@ -5050,35 +5302,30 @@
           <w:pPr>
             <w:pStyle w:val="Caption"/>
           </w:pPr>
-          <w:bookmarkStart w:id="21" w:name="_Toc31676238"/>
+          <w:bookmarkStart w:id="20" w:name="_Toc31676238"/>
           <w:r>
             <w:t xml:space="preserve">Figure </w:t>
           </w:r>
-          <w:r>
-            <w:fldChar w:fldCharType="begin"/>
-          </w:r>
-          <w:r>
-            <w:instrText xml:space="preserve"> SEQ Figure \* ARABIC </w:instrText>
-          </w:r>
-          <w:r>
-            <w:fldChar w:fldCharType="separate"/>
-          </w:r>
-          <w:r>
-            <w:rPr>
-              <w:noProof/>
-            </w:rPr>
-            <w:t>2</w:t>
-          </w:r>
-          <w:r>
-            <w:rPr>
-              <w:noProof/>
-            </w:rPr>
-            <w:fldChar w:fldCharType="end"/>
-          </w:r>
-          <w:r>
-            <w:t>. By Android Studio. Home screen, including dialog box,  prompting user to choose his identity</w:t>
-          </w:r>
-          <w:bookmarkEnd w:id="21"/>
+          <w:fldSimple w:instr=" SEQ Figure \* ARABIC ">
+            <w:r>
+              <w:rPr>
+                <w:noProof/>
+              </w:rPr>
+              <w:t>2</w:t>
+            </w:r>
+          </w:fldSimple>
+          <w:r>
+            <w:t xml:space="preserve">. By Android Studio. Home screen, including dialog </w:t>
+          </w:r>
+          <w:proofErr w:type="gramStart"/>
+          <w:r>
+            <w:t>box,  prompting</w:t>
+          </w:r>
+          <w:proofErr w:type="gramEnd"/>
+          <w:r>
+            <w:t xml:space="preserve"> user to choose his identity</w:t>
+          </w:r>
+          <w:bookmarkEnd w:id="20"/>
         </w:p>
         <w:p>
           <w:pPr>
@@ -5181,35 +5428,22 @@
           <w:pPr>
             <w:pStyle w:val="Caption"/>
           </w:pPr>
-          <w:bookmarkStart w:id="22" w:name="_Toc31676239"/>
+          <w:bookmarkStart w:id="21" w:name="_Toc31676239"/>
           <w:r>
             <w:t xml:space="preserve">Figure </w:t>
           </w:r>
-          <w:r>
-            <w:fldChar w:fldCharType="begin"/>
-          </w:r>
-          <w:r>
-            <w:instrText xml:space="preserve"> SEQ Figure \* ARABIC </w:instrText>
-          </w:r>
-          <w:r>
-            <w:fldChar w:fldCharType="separate"/>
-          </w:r>
-          <w:r>
-            <w:rPr>
-              <w:noProof/>
-            </w:rPr>
-            <w:t>3</w:t>
-          </w:r>
-          <w:r>
-            <w:rPr>
-              <w:noProof/>
-            </w:rPr>
-            <w:fldChar w:fldCharType="end"/>
-          </w:r>
+          <w:fldSimple w:instr=" SEQ Figure \* ARABIC ">
+            <w:r>
+              <w:rPr>
+                <w:noProof/>
+              </w:rPr>
+              <w:t>3</w:t>
+            </w:r>
+          </w:fldSimple>
           <w:r>
             <w:t>. By Android Studio. Paramedic login screen. Toast displayed at bottom of the screen to inform a user that their credentials are incorrect</w:t>
           </w:r>
-          <w:bookmarkEnd w:id="22"/>
+          <w:bookmarkEnd w:id="21"/>
         </w:p>
         <w:p>
           <w:pPr>
@@ -5261,31 +5495,18 @@
           <w:pPr>
             <w:pStyle w:val="Caption"/>
           </w:pPr>
-          <w:bookmarkStart w:id="23" w:name="_Toc31676240"/>
+          <w:bookmarkStart w:id="22" w:name="_Toc31676240"/>
           <w:r>
             <w:t xml:space="preserve">Figure </w:t>
           </w:r>
-          <w:r>
-            <w:fldChar w:fldCharType="begin"/>
-          </w:r>
-          <w:r>
-            <w:instrText xml:space="preserve"> SEQ Figure \* ARABIC </w:instrText>
-          </w:r>
-          <w:r>
-            <w:fldChar w:fldCharType="separate"/>
-          </w:r>
-          <w:r>
-            <w:rPr>
-              <w:noProof/>
-            </w:rPr>
-            <w:t>4</w:t>
-          </w:r>
-          <w:r>
-            <w:rPr>
-              <w:noProof/>
-            </w:rPr>
-            <w:fldChar w:fldCharType="end"/>
-          </w:r>
+          <w:fldSimple w:instr=" SEQ Figure \* ARABIC ">
+            <w:r>
+              <w:rPr>
+                <w:noProof/>
+              </w:rPr>
+              <w:t>4</w:t>
+            </w:r>
+          </w:fldSimple>
           <w:r>
             <w:t>. By Android Studio.</w:t>
           </w:r>
@@ -5298,7 +5519,7 @@
           <w:r>
             <w:t xml:space="preserve"> showing, bottom navigation menu, sign out option, and a list of emergency scenarios</w:t>
           </w:r>
-          <w:bookmarkEnd w:id="23"/>
+          <w:bookmarkEnd w:id="22"/>
         </w:p>
         <w:p>
           <w:pPr>
@@ -5350,35 +5571,22 @@
           <w:pPr>
             <w:pStyle w:val="Caption"/>
           </w:pPr>
-          <w:bookmarkStart w:id="24" w:name="_Toc31676241"/>
+          <w:bookmarkStart w:id="23" w:name="_Toc31676241"/>
           <w:r>
             <w:t xml:space="preserve">Figure </w:t>
           </w:r>
-          <w:r>
-            <w:fldChar w:fldCharType="begin"/>
-          </w:r>
-          <w:r>
-            <w:instrText xml:space="preserve"> SEQ Figure \* ARABIC </w:instrText>
-          </w:r>
-          <w:r>
-            <w:fldChar w:fldCharType="separate"/>
-          </w:r>
-          <w:r>
-            <w:rPr>
-              <w:noProof/>
-            </w:rPr>
-            <w:t>5</w:t>
-          </w:r>
-          <w:r>
-            <w:rPr>
-              <w:noProof/>
-            </w:rPr>
-            <w:fldChar w:fldCharType="end"/>
-          </w:r>
+          <w:fldSimple w:instr=" SEQ Figure \* ARABIC ">
+            <w:r>
+              <w:rPr>
+                <w:noProof/>
+              </w:rPr>
+              <w:t>5</w:t>
+            </w:r>
+          </w:fldSimple>
           <w:r>
             <w:t>. By Android Studio. Simulates how patient information is displayed when an emergency scenario is selected</w:t>
           </w:r>
-          <w:bookmarkEnd w:id="24"/>
+          <w:bookmarkEnd w:id="23"/>
         </w:p>
         <w:p/>
         <w:p>
@@ -5454,36 +5662,23 @@
           <w:pPr>
             <w:pStyle w:val="Caption"/>
           </w:pPr>
-          <w:bookmarkStart w:id="25" w:name="_Toc31676242"/>
+          <w:bookmarkStart w:id="24" w:name="_Toc31676242"/>
           <w:r>
             <w:lastRenderedPageBreak/>
             <w:t xml:space="preserve">Figure </w:t>
           </w:r>
-          <w:r>
-            <w:fldChar w:fldCharType="begin"/>
-          </w:r>
-          <w:r>
-            <w:instrText xml:space="preserve"> SEQ Figure \* ARABIC </w:instrText>
-          </w:r>
-          <w:r>
-            <w:fldChar w:fldCharType="separate"/>
-          </w:r>
-          <w:r>
-            <w:rPr>
-              <w:noProof/>
-            </w:rPr>
-            <w:t>6</w:t>
-          </w:r>
-          <w:r>
-            <w:rPr>
-              <w:noProof/>
-            </w:rPr>
-            <w:fldChar w:fldCharType="end"/>
-          </w:r>
+          <w:fldSimple w:instr=" SEQ Figure \* ARABIC ">
+            <w:r>
+              <w:rPr>
+                <w:noProof/>
+              </w:rPr>
+              <w:t>6</w:t>
+            </w:r>
+          </w:fldSimple>
           <w:r>
             <w:t>. By personal android device. Implementing the video chat functionality</w:t>
           </w:r>
-          <w:bookmarkEnd w:id="25"/>
+          <w:bookmarkEnd w:id="24"/>
         </w:p>
         <w:p>
           <w:pPr>
@@ -5534,35 +5729,22 @@
           <w:pPr>
             <w:pStyle w:val="Caption"/>
           </w:pPr>
-          <w:bookmarkStart w:id="26" w:name="_Toc31676243"/>
+          <w:bookmarkStart w:id="25" w:name="_Toc31676243"/>
           <w:r>
             <w:t xml:space="preserve">Figure </w:t>
           </w:r>
-          <w:r>
-            <w:fldChar w:fldCharType="begin"/>
-          </w:r>
-          <w:r>
-            <w:instrText xml:space="preserve"> SEQ Figure \* ARABIC </w:instrText>
-          </w:r>
-          <w:r>
-            <w:fldChar w:fldCharType="separate"/>
-          </w:r>
-          <w:r>
-            <w:rPr>
-              <w:noProof/>
-            </w:rPr>
-            <w:t>7</w:t>
-          </w:r>
-          <w:r>
-            <w:rPr>
-              <w:noProof/>
-            </w:rPr>
-            <w:fldChar w:fldCharType="end"/>
-          </w:r>
+          <w:fldSimple w:instr=" SEQ Figure \* ARABIC ">
+            <w:r>
+              <w:rPr>
+                <w:noProof/>
+              </w:rPr>
+              <w:t>7</w:t>
+            </w:r>
+          </w:fldSimple>
           <w:r>
             <w:t>. By android Studio. Implementing menu using Navigation Drawer Layout</w:t>
           </w:r>
-          <w:bookmarkEnd w:id="26"/>
+          <w:bookmarkEnd w:id="25"/>
         </w:p>
         <w:p>
           <w:pPr>
@@ -5614,35 +5796,22 @@
           <w:pPr>
             <w:pStyle w:val="Caption"/>
           </w:pPr>
-          <w:bookmarkStart w:id="27" w:name="_Toc31676244"/>
+          <w:bookmarkStart w:id="26" w:name="_Toc31676244"/>
           <w:r>
             <w:t xml:space="preserve">Figure </w:t>
           </w:r>
-          <w:r>
-            <w:fldChar w:fldCharType="begin"/>
-          </w:r>
-          <w:r>
-            <w:instrText xml:space="preserve"> SEQ Figure \* ARABIC </w:instrText>
-          </w:r>
-          <w:r>
-            <w:fldChar w:fldCharType="separate"/>
-          </w:r>
-          <w:r>
-            <w:rPr>
-              <w:noProof/>
-            </w:rPr>
-            <w:t>8</w:t>
-          </w:r>
-          <w:r>
-            <w:rPr>
-              <w:noProof/>
-            </w:rPr>
-            <w:fldChar w:fldCharType="end"/>
-          </w:r>
+          <w:fldSimple w:instr=" SEQ Figure \* ARABIC ">
+            <w:r>
+              <w:rPr>
+                <w:noProof/>
+              </w:rPr>
+              <w:t>8</w:t>
+            </w:r>
+          </w:fldSimple>
           <w:r>
             <w:t>. By Android Studio. Clicking the 'Go to Maps' options generates a map module</w:t>
           </w:r>
-          <w:bookmarkEnd w:id="27"/>
+          <w:bookmarkEnd w:id="26"/>
         </w:p>
         <w:p>
           <w:pPr>
@@ -5694,35 +5863,30 @@
           <w:pPr>
             <w:pStyle w:val="Caption"/>
           </w:pPr>
-          <w:bookmarkStart w:id="28" w:name="_Toc31676245"/>
+          <w:bookmarkStart w:id="27" w:name="_Toc31676245"/>
           <w:r>
             <w:t xml:space="preserve">Figure </w:t>
           </w:r>
-          <w:r>
-            <w:fldChar w:fldCharType="begin"/>
-          </w:r>
-          <w:r>
-            <w:instrText xml:space="preserve"> SEQ Figure \* ARABIC </w:instrText>
-          </w:r>
-          <w:r>
-            <w:fldChar w:fldCharType="separate"/>
-          </w:r>
-          <w:r>
-            <w:rPr>
-              <w:noProof/>
-            </w:rPr>
-            <w:t>9</w:t>
-          </w:r>
-          <w:r>
-            <w:rPr>
-              <w:noProof/>
-            </w:rPr>
-            <w:fldChar w:fldCharType="end"/>
-          </w:r>
-          <w:r>
-            <w:t>. By Android Studio. Selecting menu option 'Send your Info' initiates an activity where patient can types his/her information manually</w:t>
-          </w:r>
-          <w:bookmarkEnd w:id="28"/>
+          <w:fldSimple w:instr=" SEQ Figure \* ARABIC ">
+            <w:r>
+              <w:rPr>
+                <w:noProof/>
+              </w:rPr>
+              <w:t>9</w:t>
+            </w:r>
+          </w:fldSimple>
+          <w:r>
+            <w:t xml:space="preserve">. By Android Studio. Selecting menu option 'Send your Info' initiates an activity where patient can </w:t>
+          </w:r>
+          <w:proofErr w:type="gramStart"/>
+          <w:r>
+            <w:t>types</w:t>
+          </w:r>
+          <w:proofErr w:type="gramEnd"/>
+          <w:r>
+            <w:t xml:space="preserve"> his/her information manually</w:t>
+          </w:r>
+          <w:bookmarkEnd w:id="27"/>
         </w:p>
         <w:p/>
         <w:p>
@@ -5749,7 +5913,15 @@
             <w:t xml:space="preserve"> and paramedic will be constantly updated to firebase and fetched to determine the most up to date location of both paramedic and patient. Additionally, the changes that need to be made to the UI design were decided on from feedback given by </w:t>
           </w:r>
           <w:r>
-            <w:t xml:space="preserve">Professor Haki Sharifi, who taught the software project course for fall 2019. He helped us by asking questions about the practicality of the User Interface, and what it has to offer to a paramedic and patient. For example, the map section on a paramedic profile. This section won’t be used until a paramedic is heading towards an emergency scenario, and as such, the UI could be much simpler and less confusing by removing this section, only showing the home section and recent section. The map section will be displayed when needed by the paramedic, that is, after the conversation with the patient has ended. As for the patient side, </w:t>
+            <w:t xml:space="preserve">Professor </w:t>
+          </w:r>
+          <w:proofErr w:type="spellStart"/>
+          <w:r>
+            <w:t>Haki</w:t>
+          </w:r>
+          <w:proofErr w:type="spellEnd"/>
+          <w:r>
+            <w:t xml:space="preserve"> Sharifi, who taught the software project course for fall 2019. He helped us by asking questions about the practicality of the User Interface, and what it has to offer to a paramedic and patient. For example, the map section on a paramedic profile. This section won’t be used until a paramedic is heading towards an emergency scenario, and as such, the UI could be much simpler and less confusing by removing this section, only showing the home section and recent section. The map section will be displayed when needed by the paramedic, that is, after the conversation with the patient has ended. As for the patient side, </w:t>
           </w:r>
           <w:r>
             <w:t>reduce the number of actions that’s required by a patient as much as possible. What matters most is that a patient is allowed quick and easy service without any delays or confusion during their time of need.</w:t>
@@ -5827,12 +5999,399 @@
           <w:pPr>
             <w:pStyle w:val="Heading3"/>
           </w:pPr>
-          <w:bookmarkStart w:id="29" w:name="_Toc31676223"/>
+          <w:bookmarkStart w:id="28" w:name="_Toc31676223"/>
           <w:r>
             <w:t>3.2.2 Image/firmware</w:t>
           </w:r>
-          <w:bookmarkEnd w:id="29"/>
-        </w:p>
+          <w:bookmarkEnd w:id="28"/>
+        </w:p>
+        <w:p>
+          <w:r>
+            <w:t xml:space="preserve">The image/firmware for each sensor was developed using the raspberry Pi 3 B+ microcontroller, and raspberry Pi 4 microcontroller as the platform for sensor operation. For code compilation, sensor testing, python/python3 was the software development tool used. With regards to interactivity/connectivity with the raspberry pi, VNC was enabled during the configuration process of the raspberry in the initial stage, so that the operating system on Raspberry Pi could be accessible remotely over the network. The functionality of the image/firmware for each sensor, currently, is very basic. We still need to, implement code to save processed readings outputted from sensors to firebase, integrate source code for each sensor as one executable file, develop a service process in </w:t>
+          </w:r>
+          <w:proofErr w:type="spellStart"/>
+          <w:r>
+            <w:rPr>
+              <w:b/>
+              <w:bCs/>
+            </w:rPr>
+            <w:t>systemd</w:t>
+          </w:r>
+          <w:proofErr w:type="spellEnd"/>
+          <w:r>
+            <w:rPr>
+              <w:b/>
+              <w:bCs/>
+            </w:rPr>
+            <w:t xml:space="preserve"> </w:t>
+          </w:r>
+          <w:r>
+            <w:t xml:space="preserve">so that it automatically runs the integrated program , by </w:t>
+          </w:r>
+          <w:r>
+            <w:lastRenderedPageBreak/>
+            <w:t>taking advantage of the executable file obtained from compilation, upon start up and successful boot of operating system on raspberry pi.</w:t>
+          </w:r>
+        </w:p>
+        <w:p/>
+        <w:p>
+          <w:r>
+            <w:t>With regards to functionality of the program for each sensor, a brief description of how this is done is as follows:</w:t>
+          </w:r>
+        </w:p>
+        <w:p>
+          <w:pPr>
+            <w:rPr>
+              <w:rFonts w:ascii="Times New Roman" w:hAnsi="Times New Roman" w:cs="Times New Roman"/>
+            </w:rPr>
+          </w:pPr>
+          <w:r>
+            <w:t xml:space="preserve">The MAX30100 Pulse Oximetry was implemented by taking advantage of libraries and source code already provided on </w:t>
+          </w:r>
+          <w:proofErr w:type="spellStart"/>
+          <w:r>
+            <w:t>Github</w:t>
+          </w:r>
+          <w:proofErr w:type="spellEnd"/>
+          <w:r>
+            <w:t xml:space="preserve">. The link to the </w:t>
+          </w:r>
+          <w:proofErr w:type="spellStart"/>
+          <w:r>
+            <w:t>github</w:t>
+          </w:r>
+          <w:proofErr w:type="spellEnd"/>
+          <w:r>
+            <w:t xml:space="preserve"> repository: </w:t>
+          </w:r>
+          <w:hyperlink r:id="rId20" w:history="1">
+            <w:r>
+              <w:rPr>
+                <w:rStyle w:val="Hyperlink"/>
+                <w:rFonts w:ascii="Times New Roman" w:hAnsi="Times New Roman" w:cs="Times New Roman"/>
+              </w:rPr>
+              <w:t>https://github.com/mfitzp/max30100.git</w:t>
+            </w:r>
+          </w:hyperlink>
+          <w:r>
+            <w:rPr>
+              <w:noProof/>
+            </w:rPr>
+            <w:drawing>
+              <wp:inline distT="0" distB="0" distL="0" distR="0" wp14:anchorId="136BABD4" wp14:editId="24AB92EC">
+                <wp:extent cx="4249420" cy="4420235"/>
+                <wp:effectExtent l="0" t="0" r="0" b="0"/>
+                <wp:docPr id="1" name="Picture 1"/>
+                <wp:cNvGraphicFramePr>
+                  <a:graphicFrameLocks xmlns:a="http://schemas.openxmlformats.org/drawingml/2006/main" noChangeAspect="1"/>
+                </wp:cNvGraphicFramePr>
+                <a:graphic xmlns:a="http://schemas.openxmlformats.org/drawingml/2006/main">
+                  <a:graphicData uri="http://schemas.openxmlformats.org/drawingml/2006/picture">
+                    <pic:pic xmlns:pic="http://schemas.openxmlformats.org/drawingml/2006/picture">
+                      <pic:nvPicPr>
+                        <pic:cNvPr id="0" name="Picture 4"/>
+                        <pic:cNvPicPr>
+                          <a:picLocks noChangeAspect="1" noChangeArrowheads="1"/>
+                        </pic:cNvPicPr>
+                      </pic:nvPicPr>
+                      <pic:blipFill>
+                        <a:blip r:embed="rId21">
+                          <a:extLst>
+                            <a:ext uri="{28A0092B-C50C-407E-A947-70E740481C1C}">
+                              <a14:useLocalDpi xmlns:a14="http://schemas.microsoft.com/office/drawing/2010/main" val="0"/>
+                            </a:ext>
+                          </a:extLst>
+                        </a:blip>
+                        <a:srcRect/>
+                        <a:stretch>
+                          <a:fillRect/>
+                        </a:stretch>
+                      </pic:blipFill>
+                      <pic:spPr bwMode="auto">
+                        <a:xfrm>
+                          <a:off x="0" y="0"/>
+                          <a:ext cx="4249420" cy="4420235"/>
+                        </a:xfrm>
+                        <a:prstGeom prst="rect">
+                          <a:avLst/>
+                        </a:prstGeom>
+                        <a:noFill/>
+                      </pic:spPr>
+                    </pic:pic>
+                  </a:graphicData>
+                </a:graphic>
+              </wp:inline>
+            </w:drawing>
+          </w:r>
+        </w:p>
+        <w:p>
+          <w:pPr>
+            <w:pStyle w:val="Caption"/>
+          </w:pPr>
+          <w:r>
+            <w:t xml:space="preserve">Figure </w:t>
+          </w:r>
+          <w:fldSimple w:instr=" SEQ Figure \* ARABIC ">
+            <w:r>
+              <w:rPr>
+                <w:noProof/>
+              </w:rPr>
+              <w:t>10</w:t>
+            </w:r>
+          </w:fldSimple>
+          <w:r>
+            <w:t xml:space="preserve"> </w:t>
+          </w:r>
+          <w:r>
+            <w:t>Python via RPI, source code for monitoring readings produced from MAX30100 Pulse Oximetry Sensor</w:t>
+          </w:r>
+        </w:p>
+        <w:p>
+          <w:r>
+            <w:lastRenderedPageBreak/>
+            <w:t>In summary, the source code shown in figure 1</w:t>
+          </w:r>
+          <w:r>
+            <w:t>0</w:t>
+          </w:r>
+          <w:r>
+            <w:t xml:space="preserve">, functions by outputting a human-readable description of what the sensor is detecting. In order for the sensor to detect the blood oxygen level in an individual, it requires that the individual get in contact with the sensor by placing his/her finger directly on the surface of the sensor. If sensor doesn’t detect human contact, it will output a 0 and send this value via I2C. If sensor detects human contact, it will output nonzero values, namely, the Infrared reading (IR readings) and red readings, sending these values via I2C. By finding the ratio between red readings and IR readings and multiply the result by 100, the current blood oxygen level in the human body can be obtained. </w:t>
+          </w:r>
+        </w:p>
+        <w:p>
+          <w:r>
+            <w:t>The code in figure1</w:t>
+          </w:r>
+          <w:r>
+            <w:t>0</w:t>
+          </w:r>
+          <w:r>
+            <w:t xml:space="preserve"> works as follows:</w:t>
+          </w:r>
+        </w:p>
+        <w:p>
+          <w:pPr>
+            <w:pStyle w:val="ListParagraph"/>
+            <w:numPr>
+              <w:ilvl w:val="0"/>
+              <w:numId w:val="6"/>
+            </w:numPr>
+            <w:spacing w:after="160"/>
+          </w:pPr>
+          <w:r>
+            <w:t>Library for max30100 are imported in order to use functions in the library. Time is included so that delays could be used in the code</w:t>
+          </w:r>
+        </w:p>
+        <w:p>
+          <w:pPr>
+            <w:pStyle w:val="ListParagraph"/>
+            <w:numPr>
+              <w:ilvl w:val="0"/>
+              <w:numId w:val="6"/>
+            </w:numPr>
+            <w:spacing w:after="160"/>
+          </w:pPr>
+          <w:r>
+            <w:rPr>
+              <w:b/>
+              <w:bCs/>
+            </w:rPr>
+            <w:t>mx30 = max30100.MAX30100()</w:t>
+          </w:r>
+          <w:r>
+            <w:t xml:space="preserve"> initializes the sensor</w:t>
+          </w:r>
+        </w:p>
+        <w:p>
+          <w:pPr>
+            <w:pStyle w:val="ListParagraph"/>
+            <w:numPr>
+              <w:ilvl w:val="0"/>
+              <w:numId w:val="6"/>
+            </w:numPr>
+            <w:spacing w:after="160"/>
+          </w:pPr>
+          <w:r>
+            <w:rPr>
+              <w:b/>
+              <w:bCs/>
+            </w:rPr>
+            <w:t>mx30.set_</w:t>
+          </w:r>
+          <w:proofErr w:type="gramStart"/>
+          <w:r>
+            <w:rPr>
+              <w:b/>
+              <w:bCs/>
+            </w:rPr>
+            <w:t>mode(</w:t>
+          </w:r>
+          <w:proofErr w:type="gramEnd"/>
+          <w:r>
+            <w:rPr>
+              <w:b/>
+              <w:bCs/>
+            </w:rPr>
+            <w:t xml:space="preserve">max30100.MODE_SPO2) </w:t>
+          </w:r>
+          <w:r>
+            <w:t>enables blood oxygen detection on the sensor</w:t>
+          </w:r>
+        </w:p>
+        <w:p>
+          <w:pPr>
+            <w:pStyle w:val="ListParagraph"/>
+            <w:numPr>
+              <w:ilvl w:val="0"/>
+              <w:numId w:val="6"/>
+            </w:numPr>
+            <w:spacing w:after="160"/>
+          </w:pPr>
+          <w:r>
+            <w:t xml:space="preserve">Continue to read the values outputted from the sensor, by putting </w:t>
+          </w:r>
+          <w:r>
+            <w:rPr>
+              <w:b/>
+              <w:bCs/>
+            </w:rPr>
+            <w:t>mx30.read_</w:t>
+          </w:r>
+          <w:proofErr w:type="gramStart"/>
+          <w:r>
+            <w:rPr>
+              <w:b/>
+              <w:bCs/>
+            </w:rPr>
+            <w:t>sensor(</w:t>
+          </w:r>
+          <w:proofErr w:type="gramEnd"/>
+          <w:r>
+            <w:rPr>
+              <w:b/>
+              <w:bCs/>
+            </w:rPr>
+            <w:t>)</w:t>
+          </w:r>
+          <w:r>
+            <w:t xml:space="preserve"> in a while loop.</w:t>
+          </w:r>
+        </w:p>
+        <w:p>
+          <w:pPr>
+            <w:pStyle w:val="ListParagraph"/>
+            <w:numPr>
+              <w:ilvl w:val="0"/>
+              <w:numId w:val="6"/>
+            </w:numPr>
+            <w:spacing w:after="160"/>
+          </w:pPr>
+          <w:r>
+            <w:t>If the value of IR Readings (</w:t>
+          </w:r>
+          <w:r>
+            <w:rPr>
+              <w:b/>
+              <w:bCs/>
+            </w:rPr>
+            <w:t>mx30.ir</w:t>
+          </w:r>
+          <w:r>
+            <w:t>) and red readings (</w:t>
+          </w:r>
+          <w:r>
+            <w:rPr>
+              <w:b/>
+              <w:bCs/>
+            </w:rPr>
+            <w:t>mx30.red</w:t>
+          </w:r>
+          <w:r>
+            <w:t>) is zero, then print out a description saying, “</w:t>
+          </w:r>
+          <w:r>
+            <w:rPr>
+              <w:b/>
+              <w:bCs/>
+            </w:rPr>
+            <w:t>finger not detected”</w:t>
+          </w:r>
+          <w:r>
+            <w:t>.</w:t>
+          </w:r>
+        </w:p>
+        <w:p>
+          <w:pPr>
+            <w:pStyle w:val="ListParagraph"/>
+            <w:numPr>
+              <w:ilvl w:val="0"/>
+              <w:numId w:val="6"/>
+            </w:numPr>
+            <w:spacing w:after="160"/>
+          </w:pPr>
+          <w:r>
+            <w:t xml:space="preserve">If the value of </w:t>
+          </w:r>
+          <w:r>
+            <w:rPr>
+              <w:b/>
+              <w:bCs/>
+            </w:rPr>
+            <w:t xml:space="preserve">mx30.ir </w:t>
+          </w:r>
+          <w:r>
+            <w:t xml:space="preserve">and </w:t>
+          </w:r>
+          <w:r>
+            <w:rPr>
+              <w:b/>
+              <w:bCs/>
+            </w:rPr>
+            <w:t>mx30.red</w:t>
+          </w:r>
+          <w:r>
+            <w:t xml:space="preserve"> is nonzero, then print out raw IR and red readings, print out a description to inform the user that SPO2 is being calculated, wait for 1 second, then print out the calculate value by implementing this formula: </w:t>
+          </w:r>
+          <w:bookmarkStart w:id="29" w:name="_GoBack"/>
+          <w:r>
+            <w:t>(</w:t>
+          </w:r>
+          <w:proofErr w:type="gramStart"/>
+          <w:r>
+            <w:rPr>
+              <w:b/>
+              <w:bCs/>
+            </w:rPr>
+            <w:t>mx30.red/mx30.ir)x</w:t>
+          </w:r>
+          <w:proofErr w:type="gramEnd"/>
+          <w:r>
+            <w:rPr>
+              <w:b/>
+              <w:bCs/>
+            </w:rPr>
+            <w:t>100</w:t>
+          </w:r>
+          <w:r>
+            <w:t>.</w:t>
+          </w:r>
+        </w:p>
+        <w:bookmarkEnd w:id="29"/>
+        <w:p>
+          <w:pPr>
+            <w:pStyle w:val="ListParagraph"/>
+            <w:numPr>
+              <w:ilvl w:val="0"/>
+              <w:numId w:val="6"/>
+            </w:numPr>
+            <w:spacing w:after="160"/>
+          </w:pPr>
+          <w:r>
+            <w:lastRenderedPageBreak/>
+            <w:t>Wait 1 second before delaying the next reading.</w:t>
+          </w:r>
+        </w:p>
+        <w:p/>
         <w:p>
           <w:r>
             <w:t>Status</w:t>
@@ -5891,7 +6450,6 @@
         </w:p>
         <w:p>
           <w:r>
-            <w:lastRenderedPageBreak/>
             <w:t>/1 Memo by student C + How did you make your hardware? (500 words)</w:t>
           </w:r>
         </w:p>
@@ -5943,7 +6501,6 @@
               <w:id w:val="153964382"/>
               <w:citation/>
             </w:sdtPr>
-            <w:sdtEndPr/>
             <w:sdtContent>
               <w:r>
                 <w:fldChar w:fldCharType="begin"/>
@@ -6113,6 +6670,7 @@
             <w:rPr>
               <w:noProof/>
             </w:rPr>
+            <w:lastRenderedPageBreak/>
             <w:drawing>
               <wp:inline distT="0" distB="0" distL="0" distR="0" wp14:anchorId="05D0B345" wp14:editId="327A0973">
                 <wp:extent cx="3647440" cy="3728720"/>
@@ -6129,7 +6687,7 @@
                         <pic:cNvPicPr/>
                       </pic:nvPicPr>
                       <pic:blipFill>
-                        <a:blip r:embed="rId20" cstate="print">
+                        <a:blip r:embed="rId22" cstate="print">
                           <a:extLst>
                             <a:ext uri="{28A0092B-C50C-407E-A947-70E740481C1C}">
                               <a14:useLocalDpi xmlns:a14="http://schemas.microsoft.com/office/drawing/2010/main" val="0"/>
@@ -6187,7 +6745,7 @@
             <w:rPr>
               <w:noProof/>
             </w:rPr>
-            <w:t>10</w:t>
+            <w:t>11</w:t>
           </w:r>
           <w:r>
             <w:rPr>
@@ -6212,7 +6770,6 @@
             <w:rPr>
               <w:noProof/>
             </w:rPr>
-            <w:lastRenderedPageBreak/>
             <w:drawing>
               <wp:inline distT="0" distB="0" distL="0" distR="0" wp14:anchorId="0EC96123" wp14:editId="5EA045D1">
                 <wp:extent cx="3688080" cy="2743200"/>
@@ -6229,7 +6786,7 @@
                         <pic:cNvPicPr/>
                       </pic:nvPicPr>
                       <pic:blipFill>
-                        <a:blip r:embed="rId21" cstate="print">
+                        <a:blip r:embed="rId23" cstate="print">
                           <a:extLst>
                             <a:ext uri="{28A0092B-C50C-407E-A947-70E740481C1C}">
                               <a14:useLocalDpi xmlns:a14="http://schemas.microsoft.com/office/drawing/2010/main" val="0"/>
@@ -6287,7 +6844,7 @@
             <w:rPr>
               <w:noProof/>
             </w:rPr>
-            <w:t>11</w:t>
+            <w:t>12</w:t>
           </w:r>
           <w:r>
             <w:rPr>
@@ -6312,6 +6869,7 @@
             <w:rPr>
               <w:noProof/>
             </w:rPr>
+            <w:lastRenderedPageBreak/>
             <w:drawing>
               <wp:inline distT="0" distB="0" distL="0" distR="0" wp14:anchorId="45A3556B" wp14:editId="2610B254">
                 <wp:extent cx="3721608" cy="4169664"/>
@@ -6328,7 +6886,7 @@
                         <pic:cNvPicPr/>
                       </pic:nvPicPr>
                       <pic:blipFill>
-                        <a:blip r:embed="rId22">
+                        <a:blip r:embed="rId24">
                           <a:extLst>
                             <a:ext uri="{28A0092B-C50C-407E-A947-70E740481C1C}">
                               <a14:useLocalDpi xmlns:a14="http://schemas.microsoft.com/office/drawing/2010/main" val="0"/>
@@ -6386,7 +6944,7 @@
             <w:rPr>
               <w:noProof/>
             </w:rPr>
-            <w:t>12</w:t>
+            <w:t>13</w:t>
           </w:r>
           <w:r>
             <w:rPr>
@@ -6406,60 +6964,60 @@
           </w:pPr>
           <w:bookmarkStart w:id="37" w:name="_Toc31676225"/>
           <w:r>
+            <w:t>3.2.</w:t>
+          </w:r>
+          <w:r>
+            <w:t>4</w:t>
+          </w:r>
+          <w:r>
+            <w:t xml:space="preserve"> Printed Circuit Board</w:t>
+          </w:r>
+          <w:bookmarkEnd w:id="37"/>
+        </w:p>
+        <w:p>
+          <w:r>
+            <w:t>Demo</w:t>
+          </w:r>
+        </w:p>
+        <w:p>
+          <w:r>
+            <w:t>/1 Hardware present?</w:t>
+          </w:r>
+        </w:p>
+        <w:p>
+          <w:r>
+            <w:t>/1 PCB Complete and correct</w:t>
+          </w:r>
+        </w:p>
+        <w:p>
+          <w:r>
+            <w:t>/1 PCB Soldered wire visible but trim, no holes or vacancies</w:t>
+          </w:r>
+        </w:p>
+        <w:p>
+          <w:r>
+            <w:t>/1 PCB Tested with multimeter</w:t>
+          </w:r>
+        </w:p>
+        <w:p>
+          <w:r>
+            <w:t>/1 PCB Powered up</w:t>
+          </w:r>
+        </w:p>
+        <w:p>
+          <w:r>
+            <w:t>How did you build your Prototype: PCB?</w:t>
+          </w:r>
+        </w:p>
+        <w:p>
+          <w:pPr>
+            <w:keepNext/>
+          </w:pPr>
+          <w:r>
+            <w:rPr>
+              <w:noProof/>
+            </w:rPr>
             <w:lastRenderedPageBreak/>
-            <w:t>3.2.</w:t>
-          </w:r>
-          <w:r>
-            <w:t>4</w:t>
-          </w:r>
-          <w:r>
-            <w:t xml:space="preserve"> Printed Circuit Board</w:t>
-          </w:r>
-          <w:bookmarkEnd w:id="37"/>
-        </w:p>
-        <w:p>
-          <w:r>
-            <w:t>Demo</w:t>
-          </w:r>
-        </w:p>
-        <w:p>
-          <w:r>
-            <w:t>/1 Hardware present?</w:t>
-          </w:r>
-        </w:p>
-        <w:p>
-          <w:r>
-            <w:t>/1 PCB Complete and correct</w:t>
-          </w:r>
-        </w:p>
-        <w:p>
-          <w:r>
-            <w:t>/1 PCB Soldered wire visible but trim, no holes or vacancies</w:t>
-          </w:r>
-        </w:p>
-        <w:p>
-          <w:r>
-            <w:t>/1 PCB Tested with multimeter</w:t>
-          </w:r>
-        </w:p>
-        <w:p>
-          <w:r>
-            <w:t>/1 PCB Powered up</w:t>
-          </w:r>
-        </w:p>
-        <w:p>
-          <w:r>
-            <w:t>How did you build your Prototype: PCB?</w:t>
-          </w:r>
-        </w:p>
-        <w:p>
-          <w:pPr>
-            <w:keepNext/>
-          </w:pPr>
-          <w:r>
-            <w:rPr>
-              <w:noProof/>
-            </w:rPr>
             <w:drawing>
               <wp:inline distT="0" distB="0" distL="0" distR="0" wp14:anchorId="69960CCA" wp14:editId="3C759E24">
                 <wp:extent cx="3068320" cy="2296160"/>
@@ -6476,7 +7034,7 @@
                         <pic:cNvPicPr/>
                       </pic:nvPicPr>
                       <pic:blipFill>
-                        <a:blip r:embed="rId23" cstate="print">
+                        <a:blip r:embed="rId25" cstate="print">
                           <a:extLst>
                             <a:ext uri="{28A0092B-C50C-407E-A947-70E740481C1C}">
                               <a14:useLocalDpi xmlns:a14="http://schemas.microsoft.com/office/drawing/2010/main" val="0"/>
@@ -6534,7 +7092,7 @@
             <w:rPr>
               <w:noProof/>
             </w:rPr>
-            <w:t>13</w:t>
+            <w:t>14</w:t>
           </w:r>
           <w:r>
             <w:rPr>
@@ -6559,7 +7117,6 @@
             <w:rPr>
               <w:noProof/>
             </w:rPr>
-            <w:lastRenderedPageBreak/>
             <w:drawing>
               <wp:inline distT="0" distB="0" distL="0" distR="0" wp14:anchorId="07408F1E" wp14:editId="52BF22AD">
                 <wp:extent cx="2956891" cy="2743200"/>
@@ -6576,7 +7133,7 @@
                         <pic:cNvPicPr/>
                       </pic:nvPicPr>
                       <pic:blipFill>
-                        <a:blip r:embed="rId24">
+                        <a:blip r:embed="rId26">
                           <a:extLst>
                             <a:ext uri="{28A0092B-C50C-407E-A947-70E740481C1C}">
                               <a14:useLocalDpi xmlns:a14="http://schemas.microsoft.com/office/drawing/2010/main" val="0"/>
@@ -6634,7 +7191,7 @@
             <w:rPr>
               <w:noProof/>
             </w:rPr>
-            <w:t>14</w:t>
+            <w:t>15</w:t>
           </w:r>
           <w:r>
             <w:rPr>
@@ -6692,6 +7249,7 @@
         </w:p>
         <w:p>
           <w:r>
+            <w:lastRenderedPageBreak/>
             <w:t>/1 Appropriate parts accessible.</w:t>
           </w:r>
         </w:p>
@@ -6713,7 +7271,6 @@
             <w:rPr>
               <w:noProof/>
             </w:rPr>
-            <w:lastRenderedPageBreak/>
             <w:drawing>
               <wp:inline distT="0" distB="0" distL="0" distR="0" wp14:anchorId="09A22A35" wp14:editId="2D39E130">
                 <wp:extent cx="4800600" cy="2571750"/>
@@ -6732,7 +7289,7 @@
                         </pic:cNvPicPr>
                       </pic:nvPicPr>
                       <pic:blipFill rotWithShape="1">
-                        <a:blip r:embed="rId25">
+                        <a:blip r:embed="rId27">
                           <a:extLst>
                             <a:ext uri="{28A0092B-C50C-407E-A947-70E740481C1C}">
                               <a14:useLocalDpi xmlns:a14="http://schemas.microsoft.com/office/drawing/2010/main" val="0"/>
@@ -6775,27 +7332,14 @@
           <w:r>
             <w:t xml:space="preserve">Figure </w:t>
           </w:r>
-          <w:r>
-            <w:fldChar w:fldCharType="begin"/>
-          </w:r>
-          <w:r>
-            <w:instrText xml:space="preserve"> SEQ Figure \* ARABIC </w:instrText>
-          </w:r>
-          <w:r>
-            <w:fldChar w:fldCharType="separate"/>
-          </w:r>
-          <w:r>
-            <w:rPr>
-              <w:noProof/>
-            </w:rPr>
-            <w:t>15</w:t>
-          </w:r>
-          <w:r>
-            <w:rPr>
-              <w:noProof/>
-            </w:rPr>
-            <w:fldChar w:fldCharType="end"/>
-          </w:r>
+          <w:fldSimple w:instr=" SEQ Figure \* ARABIC ">
+            <w:r>
+              <w:rPr>
+                <w:noProof/>
+              </w:rPr>
+              <w:t>16</w:t>
+            </w:r>
+          </w:fldSimple>
           <w:r>
             <w:t>. Example enclosure.</w:t>
           </w:r>
@@ -6844,7 +7388,15 @@
         </w:p>
         <w:p>
           <w:r>
-            <w:t>/1 Action recieved by hardware</w:t>
+            <w:t xml:space="preserve">/1 Action </w:t>
+          </w:r>
+          <w:proofErr w:type="spellStart"/>
+          <w:r>
+            <w:t>recieved</w:t>
+          </w:r>
+          <w:proofErr w:type="spellEnd"/>
+          <w:r>
+            <w:t xml:space="preserve"> by hardware</w:t>
           </w:r>
         </w:p>
         <w:p>
@@ -6864,6 +7416,7 @@
         </w:p>
         <w:p>
           <w:r>
+            <w:lastRenderedPageBreak/>
             <w:t>/1 Security considerations (500 words)</w:t>
           </w:r>
         </w:p>
@@ -6883,7 +7436,6 @@
           </w:pPr>
           <w:bookmarkStart w:id="45" w:name="_Toc31676228"/>
           <w:r>
-            <w:lastRenderedPageBreak/>
             <w:t xml:space="preserve">3.3.1 </w:t>
           </w:r>
           <w:r>
@@ -7074,14 +7626,12 @@
                 <w:id w:val="-573587230"/>
                 <w:bibliography/>
               </w:sdtPr>
-              <w:sdtEndPr/>
               <w:sdtContent>
                 <w:sdt>
                   <w:sdtPr>
                     <w:id w:val="86428136"/>
                     <w:bibliography/>
                   </w:sdtPr>
-                  <w:sdtEndPr/>
                   <w:sdtContent>
                     <w:p>
                       <w:pPr>
@@ -7834,7 +8384,6 @@
         <w:docPartUnique/>
       </w:docPartObj>
     </w:sdtPr>
-    <w:sdtEndPr/>
     <w:sdtContent>
       <w:sdt>
         <w:sdtPr>
@@ -7844,7 +8393,6 @@
             <w:docPartUnique/>
           </w:docPartObj>
         </w:sdtPr>
-        <w:sdtEndPr/>
         <w:sdtContent>
           <w:p>
             <w:pPr>
@@ -8444,6 +8992,119 @@
     </w:lvl>
   </w:abstractNum>
   <w:abstractNum w:abstractNumId="4" w15:restartNumberingAfterBreak="0">
+    <w:nsid w:val="40553D4B"/>
+    <w:multiLevelType w:val="hybridMultilevel"/>
+    <w:tmpl w:val="BDFCFF96"/>
+    <w:lvl w:ilvl="0" w:tplc="10090001">
+      <w:start w:val="1"/>
+      <w:numFmt w:val="bullet"/>
+      <w:lvlText w:val=""/>
+      <w:lvlJc w:val="left"/>
+      <w:pPr>
+        <w:ind w:left="720" w:hanging="360"/>
+      </w:pPr>
+      <w:rPr>
+        <w:rFonts w:ascii="Symbol" w:hAnsi="Symbol" w:hint="default"/>
+      </w:rPr>
+    </w:lvl>
+    <w:lvl w:ilvl="1" w:tplc="10090003" w:tentative="1">
+      <w:start w:val="1"/>
+      <w:numFmt w:val="bullet"/>
+      <w:lvlText w:val="o"/>
+      <w:lvlJc w:val="left"/>
+      <w:pPr>
+        <w:ind w:left="1440" w:hanging="360"/>
+      </w:pPr>
+      <w:rPr>
+        <w:rFonts w:ascii="Courier New" w:hAnsi="Courier New" w:cs="Courier New" w:hint="default"/>
+      </w:rPr>
+    </w:lvl>
+    <w:lvl w:ilvl="2" w:tplc="10090005" w:tentative="1">
+      <w:start w:val="1"/>
+      <w:numFmt w:val="bullet"/>
+      <w:lvlText w:val=""/>
+      <w:lvlJc w:val="left"/>
+      <w:pPr>
+        <w:ind w:left="2160" w:hanging="360"/>
+      </w:pPr>
+      <w:rPr>
+        <w:rFonts w:ascii="Wingdings" w:hAnsi="Wingdings" w:hint="default"/>
+      </w:rPr>
+    </w:lvl>
+    <w:lvl w:ilvl="3" w:tplc="10090001" w:tentative="1">
+      <w:start w:val="1"/>
+      <w:numFmt w:val="bullet"/>
+      <w:lvlText w:val=""/>
+      <w:lvlJc w:val="left"/>
+      <w:pPr>
+        <w:ind w:left="2880" w:hanging="360"/>
+      </w:pPr>
+      <w:rPr>
+        <w:rFonts w:ascii="Symbol" w:hAnsi="Symbol" w:hint="default"/>
+      </w:rPr>
+    </w:lvl>
+    <w:lvl w:ilvl="4" w:tplc="10090003" w:tentative="1">
+      <w:start w:val="1"/>
+      <w:numFmt w:val="bullet"/>
+      <w:lvlText w:val="o"/>
+      <w:lvlJc w:val="left"/>
+      <w:pPr>
+        <w:ind w:left="3600" w:hanging="360"/>
+      </w:pPr>
+      <w:rPr>
+        <w:rFonts w:ascii="Courier New" w:hAnsi="Courier New" w:cs="Courier New" w:hint="default"/>
+      </w:rPr>
+    </w:lvl>
+    <w:lvl w:ilvl="5" w:tplc="10090005" w:tentative="1">
+      <w:start w:val="1"/>
+      <w:numFmt w:val="bullet"/>
+      <w:lvlText w:val=""/>
+      <w:lvlJc w:val="left"/>
+      <w:pPr>
+        <w:ind w:left="4320" w:hanging="360"/>
+      </w:pPr>
+      <w:rPr>
+        <w:rFonts w:ascii="Wingdings" w:hAnsi="Wingdings" w:hint="default"/>
+      </w:rPr>
+    </w:lvl>
+    <w:lvl w:ilvl="6" w:tplc="10090001" w:tentative="1">
+      <w:start w:val="1"/>
+      <w:numFmt w:val="bullet"/>
+      <w:lvlText w:val=""/>
+      <w:lvlJc w:val="left"/>
+      <w:pPr>
+        <w:ind w:left="5040" w:hanging="360"/>
+      </w:pPr>
+      <w:rPr>
+        <w:rFonts w:ascii="Symbol" w:hAnsi="Symbol" w:hint="default"/>
+      </w:rPr>
+    </w:lvl>
+    <w:lvl w:ilvl="7" w:tplc="10090003" w:tentative="1">
+      <w:start w:val="1"/>
+      <w:numFmt w:val="bullet"/>
+      <w:lvlText w:val="o"/>
+      <w:lvlJc w:val="left"/>
+      <w:pPr>
+        <w:ind w:left="5760" w:hanging="360"/>
+      </w:pPr>
+      <w:rPr>
+        <w:rFonts w:ascii="Courier New" w:hAnsi="Courier New" w:cs="Courier New" w:hint="default"/>
+      </w:rPr>
+    </w:lvl>
+    <w:lvl w:ilvl="8" w:tplc="10090005" w:tentative="1">
+      <w:start w:val="1"/>
+      <w:numFmt w:val="bullet"/>
+      <w:lvlText w:val=""/>
+      <w:lvlJc w:val="left"/>
+      <w:pPr>
+        <w:ind w:left="6480" w:hanging="360"/>
+      </w:pPr>
+      <w:rPr>
+        <w:rFonts w:ascii="Wingdings" w:hAnsi="Wingdings" w:hint="default"/>
+      </w:rPr>
+    </w:lvl>
+  </w:abstractNum>
+  <w:abstractNum w:abstractNumId="5" w15:restartNumberingAfterBreak="0">
     <w:nsid w:val="6C0135CD"/>
     <w:multiLevelType w:val="hybridMultilevel"/>
     <w:tmpl w:val="6628ABC8"/>
@@ -8566,10 +9227,13 @@
     <w:abstractNumId w:val="2"/>
   </w:num>
   <w:num w:numId="4">
-    <w:abstractNumId w:val="4"/>
+    <w:abstractNumId w:val="5"/>
   </w:num>
   <w:num w:numId="5">
     <w:abstractNumId w:val="0"/>
+  </w:num>
+  <w:num w:numId="6">
+    <w:abstractNumId w:val="4"/>
   </w:num>
 </w:numbering>
 </file>
@@ -9769,7 +10433,7 @@
 </file>
 
 <file path=customXml/itemProps2.xml><?xml version="1.0" encoding="utf-8"?>
-<ds:datastoreItem xmlns:ds="http://schemas.openxmlformats.org/officeDocument/2006/customXml" ds:itemID="{79278FED-CD2E-4124-A8D5-6C899AADD41B}">
+<ds:datastoreItem xmlns:ds="http://schemas.openxmlformats.org/officeDocument/2006/customXml" ds:itemID="{331EF178-6FC7-4420-9D91-030979D277B9}">
   <ds:schemaRefs>
     <ds:schemaRef ds:uri="http://schemas.openxmlformats.org/officeDocument/2006/bibliography"/>
   </ds:schemaRefs>

</xml_diff>

<commit_message>
Adding rest of sensor information to firmware
</commit_message>
<xml_diff>
--- a/Documentation/AACTechReport.docx
+++ b/Documentation/AACTechReport.docx
@@ -54,61 +54,15 @@
               <w:sz w:val="40"/>
               <w:szCs w:val="40"/>
             </w:rPr>
-            <w:t xml:space="preserve">Cedric </w:t>
-          </w:r>
-          <w:proofErr w:type="spellStart"/>
+            <w:t>Cedric Wambe</w:t>
+          </w:r>
           <w:r>
             <w:rPr>
               <w:rFonts w:cs="Arial"/>
               <w:sz w:val="40"/>
               <w:szCs w:val="40"/>
             </w:rPr>
-            <w:t>Wambe</w:t>
-          </w:r>
-          <w:proofErr w:type="spellEnd"/>
-          <w:r>
-            <w:rPr>
-              <w:rFonts w:cs="Arial"/>
-              <w:sz w:val="40"/>
-              <w:szCs w:val="40"/>
-            </w:rPr>
-            <w:t xml:space="preserve">, </w:t>
-          </w:r>
-          <w:proofErr w:type="spellStart"/>
-          <w:r>
-            <w:rPr>
-              <w:rFonts w:cs="Arial"/>
-              <w:sz w:val="40"/>
-              <w:szCs w:val="40"/>
-            </w:rPr>
-            <w:t>Asmaa</w:t>
-          </w:r>
-          <w:proofErr w:type="spellEnd"/>
-          <w:r>
-            <w:rPr>
-              <w:rFonts w:cs="Arial"/>
-              <w:sz w:val="40"/>
-              <w:szCs w:val="40"/>
-            </w:rPr>
-            <w:t xml:space="preserve"> </w:t>
-          </w:r>
-          <w:proofErr w:type="spellStart"/>
-          <w:r>
-            <w:rPr>
-              <w:rFonts w:cs="Arial"/>
-              <w:sz w:val="40"/>
-              <w:szCs w:val="40"/>
-            </w:rPr>
-            <w:t>Alzoubi</w:t>
-          </w:r>
-          <w:proofErr w:type="spellEnd"/>
-          <w:r>
-            <w:rPr>
-              <w:rFonts w:cs="Arial"/>
-              <w:sz w:val="40"/>
-              <w:szCs w:val="40"/>
-            </w:rPr>
-            <w:t>, Akeem Abrahams</w:t>
+            <w:t>, Asmaa Alzoubi, Akeem Abrahams</w:t>
           </w:r>
           <w:r>
             <w:rPr>
@@ -246,113 +200,56 @@
           <w:r>
             <w:t xml:space="preserve">We, </w:t>
           </w:r>
-          <w:proofErr w:type="spellStart"/>
-          <w:r>
-            <w:t>Asmaa</w:t>
-          </w:r>
-          <w:proofErr w:type="spellEnd"/>
+          <w:r>
+            <w:t>Asmaa Alzoubi</w:t>
+          </w:r>
+          <w:r>
+            <w:t xml:space="preserve">, </w:t>
+          </w:r>
+          <w:r>
+            <w:t>Akeem Abrahams</w:t>
+          </w:r>
+          <w:r>
+            <w:t xml:space="preserve">, and </w:t>
+          </w:r>
+          <w:r>
+            <w:t>Cedric Wambe</w:t>
+          </w:r>
+          <w:r>
+            <w:t>, confirm that this work submitted is the joint work of our</w:t>
+          </w:r>
+          <w:r>
+            <w:t xml:space="preserve"> group</w:t>
+          </w:r>
+          <w:r>
+            <w:t xml:space="preserve"> and </w:t>
+          </w:r>
+          <w:r>
+            <w:t xml:space="preserve">is expressed our own words. </w:t>
+          </w:r>
           <w:r>
             <w:t xml:space="preserve"> </w:t>
           </w:r>
-          <w:proofErr w:type="spellStart"/>
-          <w:r>
-            <w:t>Alzoubi</w:t>
-          </w:r>
-          <w:proofErr w:type="spellEnd"/>
+          <w:r>
+            <w:t xml:space="preserve">Any uses made within it of the works of any other author, in any form (ideas, equations, figures, texts, tables, programs), are properly acknowledged at the point of use. A list of the references used is included. The work breakdown is as follows: Each of us provided functioning, documented hardware for a sensor. Asmaa Alzoubi provided VMA340 Heart/Pulse Rate Sensor. Akeem Abrahams provided MAX30100 Pulse Oximetry Sensor. Cedric Wambe provided AMG8833 Thermal Camera. In the integration effort Akeem Abrahams </w:t>
+          </w:r>
+          <w:r>
+            <w:t>is the lead for further development of our mobile application</w:t>
+          </w:r>
           <w:r>
             <w:t xml:space="preserve">, </w:t>
           </w:r>
           <w:r>
-            <w:t>Akeem Abrahams</w:t>
+            <w:t>Cedric Wambe</w:t>
+          </w:r>
+          <w:r>
+            <w:t xml:space="preserve"> is the lead for the Hardware</w:t>
           </w:r>
           <w:r>
             <w:t xml:space="preserve">, and </w:t>
           </w:r>
           <w:r>
-            <w:t xml:space="preserve">Cedric </w:t>
-          </w:r>
-          <w:proofErr w:type="spellStart"/>
-          <w:r>
-            <w:t>Wambe</w:t>
-          </w:r>
-          <w:proofErr w:type="spellEnd"/>
-          <w:r>
-            <w:t>, confirm that this work submitted is the joint work of our</w:t>
-          </w:r>
-          <w:r>
-            <w:t xml:space="preserve"> group</w:t>
-          </w:r>
-          <w:r>
-            <w:t xml:space="preserve"> and </w:t>
-          </w:r>
-          <w:r>
-            <w:t xml:space="preserve">is expressed our own words. </w:t>
-          </w:r>
-          <w:r>
-            <w:t xml:space="preserve"> </w:t>
-          </w:r>
-          <w:r>
-            <w:t xml:space="preserve">Any uses made within it of the works of any other author, in any form (ideas, equations, figures, texts, tables, programs), are properly acknowledged at the point of use. A list of the references used is included. The work breakdown is as follows: Each of us provided functioning, documented hardware for a sensor. </w:t>
-          </w:r>
-          <w:proofErr w:type="spellStart"/>
-          <w:r>
-            <w:t>Asmaa</w:t>
-          </w:r>
-          <w:proofErr w:type="spellEnd"/>
-          <w:r>
-            <w:t xml:space="preserve"> </w:t>
-          </w:r>
-          <w:proofErr w:type="spellStart"/>
-          <w:r>
-            <w:t>Alzoubi</w:t>
-          </w:r>
-          <w:proofErr w:type="spellEnd"/>
-          <w:r>
-            <w:t xml:space="preserve"> provided VMA340 Heart/Pulse Rate Sensor. Akeem Abrahams provided MAX30100 Pulse Oximetry Sensor. Cedric </w:t>
-          </w:r>
-          <w:proofErr w:type="spellStart"/>
-          <w:r>
-            <w:t>Wambe</w:t>
-          </w:r>
-          <w:proofErr w:type="spellEnd"/>
-          <w:r>
-            <w:t xml:space="preserve"> provided AMG8833 Thermal Camera. In the integration effort Akeem Abrahams </w:t>
-          </w:r>
-          <w:r>
-            <w:t>is the lead for further development of our mobile application</w:t>
-          </w:r>
-          <w:r>
-            <w:t xml:space="preserve">, </w:t>
-          </w:r>
-          <w:r>
-            <w:t xml:space="preserve">Cedric </w:t>
-          </w:r>
-          <w:proofErr w:type="spellStart"/>
-          <w:r>
-            <w:t>Wambe</w:t>
-          </w:r>
-          <w:proofErr w:type="spellEnd"/>
-          <w:r>
-            <w:t xml:space="preserve"> is the lead for the Hardware</w:t>
-          </w:r>
-          <w:r>
-            <w:t xml:space="preserve">, and </w:t>
-          </w:r>
-          <w:proofErr w:type="spellStart"/>
-          <w:r>
-            <w:t>Asmaa</w:t>
-          </w:r>
-          <w:proofErr w:type="spellEnd"/>
-          <w:r>
-            <w:t xml:space="preserve"> </w:t>
-          </w:r>
-          <w:proofErr w:type="spellStart"/>
-          <w:r>
-            <w:t>Alzoubi</w:t>
-          </w:r>
-          <w:proofErr w:type="spellEnd"/>
-          <w:r>
-            <w:t xml:space="preserve"> is the lead for connecting the two via the Database</w:t>
+            <w:t>Asmaa Alzoubi is the lead for connecting the two via the Database</w:t>
           </w:r>
           <w:r>
             <w:t>.</w:t>
@@ -558,15 +455,7 @@
         </w:p>
         <w:p>
           <w:r>
-            <w:t xml:space="preserve">Our project description/specifications will be reviewed by, Dennis </w:t>
-          </w:r>
-          <w:proofErr w:type="spellStart"/>
-          <w:r>
-            <w:t>Kappen</w:t>
-          </w:r>
-          <w:proofErr w:type="spellEnd"/>
-          <w:r>
-            <w:t>, ideally an employer in a position to potentially hire once we graduate. They will also ideally attend the ICT Capstone Expo to see the outcome and be eligible to apply for NSERC funded extension projects. This typically means that they are from a Canadian company that has revenue generating for a minimum of two years, and have a minimum of two full time employees.</w:t>
+            <w:t>Our project description/specifications will be reviewed by, Dennis Kappen, ideally an employer in a position to potentially hire once we graduate. They will also ideally attend the ICT Capstone Expo to see the outcome and be eligible to apply for NSERC funded extension projects. This typically means that they are from a Canadian company that has revenue generating for a minimum of two years, and have a minimum of two full time employees.</w:t>
           </w:r>
         </w:p>
         <w:p>
@@ -4244,15 +4133,7 @@
         </w:p>
         <w:p>
           <w:r>
-            <w:t xml:space="preserve">We plan to build a platform specifically for the use of paramedics. The main goal of this system is to reduce the number of roles that are required by a paramedic during an emergency event. We will accomplish this by, building a User Interface through the implementation of an android application to, enable video-chat communication in order to help a paramedic have an idea of the current well-being of the patient, enable GPS tracking so that the paramedic may be able to quickly retrieve the current location of the patient, create a means of display for a paramedic to conveniently observe a patients vital readings so that they may be able to have an idea about the internal state of the patient, and how to proceed. These functions will allow a paramedic to execute their roles more quickly and easily, and they will be able to gather accurate information regarding the condition of the patient, before arriving at the emergency scene. For the hardware side, we will be implementing the use of three sensors, namely, the MAX30100 Pulse Oximetry Sensor, AMG8833 IR Grid Eye Thermal Camera, VMA340 Heart/Pulse Rate Sensor. These sensors will be implemented as follows: MAX30100 Pulse Oximetry will be used to detect blood oxygen levels in a patient, VMA340 Heart/Pulse Rate will be used to detect the heart rate in the body in Beats per Minute, the Thermal camera sensor will be </w:t>
-          </w:r>
-          <w:proofErr w:type="spellStart"/>
-          <w:r>
-            <w:t>use</w:t>
-          </w:r>
-          <w:proofErr w:type="spellEnd"/>
-          <w:r>
-            <w:t xml:space="preserve"> to measure temperature by scanning the patient’s affected body area and visually represent it on the screen. This data will be sent to firebase, a database over the network, and will be retrieved in the android application for the use of the paramedic</w:t>
+            <w:t>We plan to build a platform specifically for the use of paramedics. The main goal of this system is to reduce the number of roles that are required by a paramedic during an emergency event. We will accomplish this by, building a User Interface through the implementation of an android application to, enable video-chat communication in order to help a paramedic have an idea of the current well-being of the patient, enable GPS tracking so that the paramedic may be able to quickly retrieve the current location of the patient, create a means of display for a paramedic to conveniently observe a patients vital readings so that they may be able to have an idea about the internal state of the patient, and how to proceed. These functions will allow a paramedic to execute their roles more quickly and easily, and they will be able to gather accurate information regarding the condition of the patient, before arriving at the emergency scene. For the hardware side, we will be implementing the use of three sensors, namely, the MAX30100 Pulse Oximetry Sensor, AMG8833 IR Grid Eye Thermal Camera, VMA340 Heart/Pulse Rate Sensor. These sensors will be implemented as follows: MAX30100 Pulse Oximetry will be used to detect blood oxygen levels in a patient, VMA340 Heart/Pulse Rate will be used to detect the heart rate in the body in Beats per Minute, the Thermal camera sensor will be use to measure temperature by scanning the patient’s affected body area and visually represent it on the screen. This data will be sent to firebase, a database over the network, and will be retrieved in the android application for the use of the paramedic</w:t>
           </w:r>
           <w:r>
             <w:t>.</w:t>
@@ -4299,15 +4180,7 @@
         </w:p>
         <w:p>
           <w:r>
-            <w:t xml:space="preserve">For the second half of development, we will be required to, integrate our PCB’s into one PCB, testing connection of PCB with Raspberry Pi, testing Sensor connection with Raspberry Pi, testing sensor functionality through programming, writing program to send data to firebase, and finally build a new enclosure for the RPI and PCB with </w:t>
-          </w:r>
-          <w:proofErr w:type="spellStart"/>
-          <w:r>
-            <w:t>al</w:t>
-          </w:r>
-          <w:proofErr w:type="spellEnd"/>
-          <w:r>
-            <w:t xml:space="preserve"> three sensors integrated</w:t>
+            <w:t>For the second half of development, we will be required to, integrate our PCB’s into one PCB, testing connection of PCB with Raspberry Pi, testing Sensor connection with Raspberry Pi, testing sensor functionality through programming, writing program to send data to firebase, and finally build a new enclosure for the RPI and PCB with al three sensors integrated</w:t>
           </w:r>
           <w:r>
             <w:t>.</w:t>
@@ -4382,39 +4255,7 @@
         </w:p>
         <w:p>
           <w:r>
-            <w:t xml:space="preserve">We would like to thank </w:t>
-          </w:r>
-          <w:proofErr w:type="spellStart"/>
-          <w:r>
-            <w:t>Haki</w:t>
-          </w:r>
-          <w:proofErr w:type="spellEnd"/>
-          <w:r>
-            <w:t xml:space="preserve"> Sharifi, professor of </w:t>
-          </w:r>
-          <w:proofErr w:type="spellStart"/>
-          <w:r>
-            <w:t>humber</w:t>
-          </w:r>
-          <w:proofErr w:type="spellEnd"/>
-          <w:r>
-            <w:t xml:space="preserve"> college and mentor for android application development or, and Dennis </w:t>
-          </w:r>
-          <w:proofErr w:type="spellStart"/>
-          <w:r>
-            <w:t>Kappen</w:t>
-          </w:r>
-          <w:proofErr w:type="spellEnd"/>
-          <w:r>
-            <w:t xml:space="preserve">, the collaborator for our project, for their support and feedback throughout the course of software and hardware development. Professor </w:t>
-          </w:r>
-          <w:proofErr w:type="spellStart"/>
-          <w:r>
-            <w:t>Haki</w:t>
-          </w:r>
-          <w:proofErr w:type="spellEnd"/>
-          <w:r>
-            <w:t xml:space="preserve"> Sharifi was especially helpful in providing us with innovative ideas and practices to improve how we approach aspects of software development. Due to this, we were able to efficiently design a User Interface that meets all the specified requirements. </w:t>
+            <w:t xml:space="preserve">We would like to thank Haki Sharifi, professor of humber college and mentor for android application development or, and Dennis Kappen, the collaborator for our project, for their support and feedback throughout the course of software and hardware development. Professor Haki Sharifi was especially helpful in providing us with innovative ideas and practices to improve how we approach aspects of software development. Due to this, we were able to efficiently design a User Interface that meets all the specified requirements. </w:t>
           </w:r>
         </w:p>
         <w:p>
@@ -4443,39 +4284,7 @@
         </w:p>
         <w:p>
           <w:r>
-            <w:t>The MAX30100 Pulse Oximetry Sensor, selected by team member: Akeem Abrahams, is a device used for measurement of heart pulse rate and oxygen concentration in the blood. The sensor consists of two LEDs, modifiable optics, low noise signal processor which detects heart pulse rate signal (</w:t>
-          </w:r>
-          <w:proofErr w:type="spellStart"/>
-          <w:r>
-            <w:t>Strogonvs</w:t>
-          </w:r>
-          <w:proofErr w:type="spellEnd"/>
-          <w:r>
-            <w:t>, 2017). This sensor communicates with the Raspberry Pi 3 B+ Microcontroller using I2C. For this project, only the blood oxygen detection function of the MAX30100 will be used. This sensor detects the blood oxygen concentration level in the body by measuring the amount of red light and infrared light that is absorbed by the tissue of a finger that has been placed on it (</w:t>
-          </w:r>
-          <w:proofErr w:type="spellStart"/>
-          <w:r>
-            <w:t>Strogonvs</w:t>
-          </w:r>
-          <w:proofErr w:type="spellEnd"/>
-          <w:r>
-            <w:t>, 2017). Depending on the quantity of oxygen in a human body, the ratio of absorbed red light and infrared light will be different (</w:t>
-          </w:r>
-          <w:proofErr w:type="spellStart"/>
-          <w:r>
-            <w:t>Strogonvs</w:t>
-          </w:r>
-          <w:proofErr w:type="spellEnd"/>
-          <w:r>
-            <w:t>, 2017). This ratio, multiplied by a 100, represents the blood oxygen level in the blood hemoglobin of a human (</w:t>
-          </w:r>
-          <w:proofErr w:type="spellStart"/>
-          <w:r>
-            <w:t>Strogonvs</w:t>
-          </w:r>
-          <w:proofErr w:type="spellEnd"/>
-          <w:r>
-            <w:t>, 2017). The blood oxygen rate can be represented as a formula: Blood Oxygen Rate % = red light / infrared light * 100. This sensor can be used for wearable devices, fitness assistant devices, and medical monitoring devices (SPO2 Sensor MAX30100 Pulse Oximeter heart Rate Sensor Module, n.d.).</w:t>
+            <w:t>The MAX30100 Pulse Oximetry Sensor, selected by team member: Akeem Abrahams, is a device used for measurement of heart pulse rate and oxygen concentration in the blood. The sensor consists of two LEDs, modifiable optics, low noise signal processor which detects heart pulse rate signal (Strogonvs, 2017). This sensor communicates with the Raspberry Pi 3 B+ Microcontroller using I2C. For this project, only the blood oxygen detection function of the MAX30100 will be used. This sensor detects the blood oxygen concentration level in the body by measuring the amount of red light and infrared light that is absorbed by the tissue of a finger that has been placed on it (Strogonvs, 2017). Depending on the quantity of oxygen in a human body, the ratio of absorbed red light and infrared light will be different (Strogonvs, 2017). This ratio, multiplied by a 100, represents the blood oxygen level in the blood hemoglobin of a human (Strogonvs, 2017). The blood oxygen rate can be represented as a formula: Blood Oxygen Rate % = red light / infrared light * 100. This sensor can be used for wearable devices, fitness assistant devices, and medical monitoring devices (SPO2 Sensor MAX30100 Pulse Oximeter heart Rate Sensor Module, n.d.).</w:t>
           </w:r>
         </w:p>
         <w:p/>
@@ -4491,37 +4300,13 @@
         </w:p>
         <w:p>
           <w:r>
-            <w:t xml:space="preserve">This sensor, selected by team member: Cedric </w:t>
-          </w:r>
-          <w:proofErr w:type="spellStart"/>
-          <w:r>
-            <w:t>Wambe</w:t>
-          </w:r>
-          <w:proofErr w:type="spellEnd"/>
-          <w:r>
-            <w:t>, is an 8x8 array of IR thermal sensors from Panasonic. It measures temperatures with a range from 0oC to 80oC or 32oF to 176oF having an accuracy of +-2.5oC which is 4.5oF (Miller, n.d.). The SciPy python library provided help to process the image. Also, the library helps in getting some nice image result.</w:t>
+            <w:t>This sensor, selected by team member: Cedric Wambe, is an 8x8 array of IR thermal sensors from Panasonic. It measures temperatures with a range from 0oC to 80oC or 32oF to 176oF having an accuracy of +-2.5oC which is 4.5oF (Miller, n.d.). The SciPy python library provided help to process the image. Also, the library helps in getting some nice image result.</w:t>
           </w:r>
         </w:p>
         <w:p>
           <w:r>
             <w:lastRenderedPageBreak/>
-            <w:t xml:space="preserve">When connected to the raspberry pi, the sensor will return an array of 64 individual infrared temperature which will be read through the I2C interface. This sensor is a great add on to project which requires visually detecting heat instead of just getting the values. Like is the case with this current project, the sensor will be used to scan the body of the patient and report which part of the body is more affected and how hot it is. Also, this sensor can be </w:t>
-          </w:r>
-          <w:proofErr w:type="spellStart"/>
-          <w:r>
-            <w:t>use</w:t>
-          </w:r>
-          <w:proofErr w:type="spellEnd"/>
-          <w:r>
-            <w:t xml:space="preserve"> as a human detector as it has the capacity to detect humans from a distance of up to 7 meters (Miller, n.d.) which is up to 23 feet. Doing this at a rate of up to 10Hz. In addition, the sensor has an interrupt pin than can be invoked when a certain level of pixel is reached. This level could be below or above depending on </w:t>
-          </w:r>
-          <w:proofErr w:type="spellStart"/>
-          <w:r>
-            <w:t>pre set</w:t>
-          </w:r>
-          <w:proofErr w:type="spellEnd"/>
-          <w:r>
-            <w:t xml:space="preserve"> value. The sensor can be connected to the raspberry pi through 3V or 5V; the 3.3V regulator level that comes with the sensor will be able to adjust the voltage accordingly.</w:t>
+            <w:t>When connected to the raspberry pi, the sensor will return an array of 64 individual infrared temperature which will be read through the I2C interface. This sensor is a great add on to project which requires visually detecting heat instead of just getting the values. Like is the case with this current project, the sensor will be used to scan the body of the patient and report which part of the body is more affected and how hot it is. Also, this sensor can be use as a human detector as it has the capacity to detect humans from a distance of up to 7 meters (Miller, n.d.) which is up to 23 feet. Doing this at a rate of up to 10Hz. In addition, the sensor has an interrupt pin than can be invoked when a certain level of pixel is reached. This level could be below or above depending on pre set value. The sensor can be connected to the raspberry pi through 3V or 5V; the 3.3V regulator level that comes with the sensor will be able to adjust the voltage accordingly.</w:t>
           </w:r>
         </w:p>
         <w:p>
@@ -4546,15 +4331,7 @@
         </w:p>
         <w:p>
           <w:r>
-            <w:t xml:space="preserve">INT: the interrupt pin which can be </w:t>
-          </w:r>
-          <w:proofErr w:type="spellStart"/>
-          <w:r>
-            <w:t>use</w:t>
-          </w:r>
-          <w:proofErr w:type="spellEnd"/>
-          <w:r>
-            <w:t xml:space="preserve"> to detect motion or change.</w:t>
+            <w:t>INT: the interrupt pin which can be use to detect motion or change.</w:t>
           </w:r>
         </w:p>
         <w:p>
@@ -4581,31 +4358,7 @@
         </w:p>
         <w:p>
           <w:r>
-            <w:t xml:space="preserve">The VMA340 Heart/Pulse Rate Sensor, selected by team member: </w:t>
-          </w:r>
-          <w:proofErr w:type="spellStart"/>
-          <w:r>
-            <w:t>Asmaa</w:t>
-          </w:r>
-          <w:proofErr w:type="spellEnd"/>
-          <w:r>
-            <w:t xml:space="preserve"> </w:t>
-          </w:r>
-          <w:proofErr w:type="spellStart"/>
-          <w:r>
-            <w:t>Alzoubi</w:t>
-          </w:r>
-          <w:proofErr w:type="spellEnd"/>
-          <w:r>
-            <w:t xml:space="preserve">, is a device used for measurement of heart pulse rate in the blood. It is a pulse/heart rate sensor which easily measures your own pulse and thus monitor permanently your health condition, using Raspberry Pi (Raspberry Pi Heartbeat / Pulse measuring, n.d.). It measures the number of times the heart beats per minute (BPM). This sensor can also be used in mobile Raspberry Pi applications. The Raspberry Pi pulse sensor </w:t>
-          </w:r>
-          <w:proofErr w:type="spellStart"/>
-          <w:r>
-            <w:t>can not</w:t>
-          </w:r>
-          <w:proofErr w:type="spellEnd"/>
-          <w:r>
-            <w:t xml:space="preserve"> be read out digitally, thus we need an analog-to-digital converter. Such an ADC makes it possible to read out analog signals on the Raspberry Pi, communicates with microcontroller using SPI interface. It uses an infrared light to measure the pulses Heartbeat can be measured based on optical power variation as light is scattered or absorbed during its path through the blood. It uses 3.3 V from the Raspberry Pi (Raspberry Pi Heartbeat / Pulse measuring, n.d.).</w:t>
+            <w:t>The VMA340 Heart/Pulse Rate Sensor, selected by team member: Asmaa Alzoubi, is a device used for measurement of heart pulse rate in the blood. It is a pulse/heart rate sensor which easily measures your own pulse and thus monitor permanently your health condition, using Raspberry Pi (Raspberry Pi Heartbeat / Pulse measuring, n.d.). It measures the number of times the heart beats per minute (BPM). This sensor can also be used in mobile Raspberry Pi applications. The Raspberry Pi pulse sensor can not be read out digitally, thus we need an analog-to-digital converter. Such an ADC makes it possible to read out analog signals on the Raspberry Pi, communicates with microcontroller using SPI interface. It uses an infrared light to measure the pulses Heartbeat can be measured based on optical power variation as light is scattered or absorbed during its path through the blood. It uses 3.3 V from the Raspberry Pi (Raspberry Pi Heartbeat / Pulse measuring, n.d.).</w:t>
           </w:r>
         </w:p>
         <w:p>
@@ -4782,15 +4535,7 @@
             <w:t>VMA340 Heart/Pulse Rate Sensor</w:t>
           </w:r>
           <w:r>
-            <w:t xml:space="preserve"> that requires </w:t>
-          </w:r>
-          <w:proofErr w:type="gramStart"/>
-          <w:r>
-            <w:t>a</w:t>
-          </w:r>
-          <w:proofErr w:type="gramEnd"/>
-          <w:r>
-            <w:t xml:space="preserve"> MCP 3008 analog to digital converter. and Raspberry PI 3 B+ microcontroller. a transistor, 220 and 2.2k ohms resistors, LED, soldering lead metal, electrical wires. And printing a PCB which was not successful from the first time had to print it for 6 times until I got it working. I had design problems and </w:t>
+            <w:t xml:space="preserve"> that requires a MCP 3008 analog to digital converter. and Raspberry PI 3 B+ microcontroller. a transistor, 220 and 2.2k ohms resistors, LED, soldering lead metal, electrical wires. And printing a PCB which was not successful from the first time had to print it for 6 times until I got it working. I had design problems and </w:t>
           </w:r>
           <w:r>
             <w:lastRenderedPageBreak/>
@@ -4980,15 +4725,7 @@
             <w:t>VMA340 Heart/Pulse Rate Sensor</w:t>
           </w:r>
           <w:r>
-            <w:t xml:space="preserve"> was two weeks and it took one week to arrive as it did not qualify for free shipping eBay charged me $25.00 shipping fee and %13 of the cost of the sensor for tax there was no duties, I order the Pi and the MCP 3008 from Amazon it was free shipping and got delivered in one week, %13 of the cost of them were charged as well. However, as I had to reorder the sensor last minute, it was available on </w:t>
-          </w:r>
-          <w:proofErr w:type="spellStart"/>
-          <w:r>
-            <w:t>sparkfun</w:t>
-          </w:r>
-          <w:proofErr w:type="spellEnd"/>
-          <w:r>
-            <w:t xml:space="preserve"> only, had to choose express shipping so I receive it in two days, express shipping costed me $37.98 and after the order arrived I received a mail asking for $15.54 duties that I was not aware of pulse the %13 tax of the sensor amount. All of the parts costed me $235. </w:t>
+            <w:t xml:space="preserve"> was two weeks and it took one week to arrive as it did not qualify for free shipping eBay charged me $25.00 shipping fee and %13 of the cost of the sensor for tax there was no duties, I order the Pi and the MCP 3008 from Amazon it was free shipping and got delivered in one week, %13 of the cost of them were charged as well. However, as I had to reorder the sensor last minute, it was available on sparkfun only, had to choose express shipping so I receive it in two days, express shipping costed me $37.98 and after the order arrived I received a mail asking for $15.54 duties that I was not aware of pulse the %13 tax of the sensor amount. All of the parts costed me $235. </w:t>
           </w:r>
         </w:p>
         <w:p>
@@ -5124,15 +4861,7 @@
             <w:t>a database for data storage.</w:t>
           </w:r>
           <w:r>
-            <w:t xml:space="preserve"> Firebase was used to create a database over the network for storing data, and resources provided from </w:t>
-          </w:r>
-          <w:proofErr w:type="spellStart"/>
-          <w:r>
-            <w:t>tokbox</w:t>
-          </w:r>
-          <w:proofErr w:type="spellEnd"/>
-          <w:r>
-            <w:t>, an API platform Company that develops video conferencing interfaces from various platforms, was used to build a Video-Chat interface for android.</w:t>
+            <w:t xml:space="preserve"> Firebase was used to create a database over the network for storing data, and resources provided from tokbox, an API platform Company that develops video conferencing interfaces from various platforms, was used to build a Video-Chat interface for android.</w:t>
           </w:r>
         </w:p>
         <w:p>
@@ -5315,15 +5044,7 @@
             </w:r>
           </w:fldSimple>
           <w:r>
-            <w:t xml:space="preserve">. By Android Studio. Home screen, including dialog </w:t>
-          </w:r>
-          <w:proofErr w:type="gramStart"/>
-          <w:r>
-            <w:t>box,  prompting</w:t>
-          </w:r>
-          <w:proofErr w:type="gramEnd"/>
-          <w:r>
-            <w:t xml:space="preserve"> user to choose his identity</w:t>
+            <w:t>. By Android Studio. Home screen, including dialog box,  prompting user to choose his identity</w:t>
           </w:r>
           <w:bookmarkEnd w:id="20"/>
         </w:p>
@@ -5876,15 +5597,7 @@
             </w:r>
           </w:fldSimple>
           <w:r>
-            <w:t xml:space="preserve">. By Android Studio. Selecting menu option 'Send your Info' initiates an activity where patient can </w:t>
-          </w:r>
-          <w:proofErr w:type="gramStart"/>
-          <w:r>
-            <w:t>types</w:t>
-          </w:r>
-          <w:proofErr w:type="gramEnd"/>
-          <w:r>
-            <w:t xml:space="preserve"> his/her information manually</w:t>
+            <w:t>. By Android Studio. Selecting menu option 'Send your Info' initiates an activity where patient can types his/her information manually</w:t>
           </w:r>
           <w:bookmarkEnd w:id="27"/>
         </w:p>
@@ -5913,15 +5626,7 @@
             <w:t xml:space="preserve"> and paramedic will be constantly updated to firebase and fetched to determine the most up to date location of both paramedic and patient. Additionally, the changes that need to be made to the UI design were decided on from feedback given by </w:t>
           </w:r>
           <w:r>
-            <w:t xml:space="preserve">Professor </w:t>
-          </w:r>
-          <w:proofErr w:type="spellStart"/>
-          <w:r>
-            <w:t>Haki</w:t>
-          </w:r>
-          <w:proofErr w:type="spellEnd"/>
-          <w:r>
-            <w:t xml:space="preserve"> Sharifi, who taught the software project course for fall 2019. He helped us by asking questions about the practicality of the User Interface, and what it has to offer to a paramedic and patient. For example, the map section on a paramedic profile. This section won’t be used until a paramedic is heading towards an emergency scenario, and as such, the UI could be much simpler and less confusing by removing this section, only showing the home section and recent section. The map section will be displayed when needed by the paramedic, that is, after the conversation with the patient has ended. As for the patient side, </w:t>
+            <w:t xml:space="preserve">Professor Haki Sharifi, who taught the software project course for fall 2019. He helped us by asking questions about the practicality of the User Interface, and what it has to offer to a paramedic and patient. For example, the map section on a paramedic profile. This section won’t be used until a paramedic is heading towards an emergency scenario, and as such, the UI could be much simpler and less confusing by removing this section, only showing the home section and recent section. The map section will be displayed when needed by the paramedic, that is, after the conversation with the patient has ended. As for the patient side, </w:t>
           </w:r>
           <w:r>
             <w:t>reduce the number of actions that’s required by a patient as much as possible. What matters most is that a patient is allowed quick and easy service without any delays or confusion during their time of need.</w:t>
@@ -6007,33 +5712,77 @@
         </w:p>
         <w:p>
           <w:r>
-            <w:t xml:space="preserve">The image/firmware for each sensor was developed using the raspberry Pi 3 B+ microcontroller, and raspberry Pi 4 microcontroller as the platform for sensor operation. For code compilation, sensor testing, python/python3 was the software development tool used. With regards to interactivity/connectivity with the raspberry pi, VNC was enabled during the configuration process of the raspberry in the initial stage, so that the operating system on Raspberry Pi could be accessible remotely over the network. The functionality of the image/firmware for each sensor, currently, is very basic. We still need to, implement code to save processed readings outputted from sensors to firebase, integrate source code for each sensor as one executable file, develop a service process in </w:t>
-          </w:r>
-          <w:proofErr w:type="spellStart"/>
+            <w:t>The image/firmware for each sensor was developed using the raspberry Pi 3 B+ microcontroller, and raspberry Pi 4 microcontroller as the platform for sensor operation. For code compilation, sensor testing, python/python3 was the software development tool used. With regards to interactivity/connectivity with the raspberry pi, VNC was enabled during the configuration process of the raspberry in the initial stage, so that the operating system on Raspberry Pi could be accessible remotely over the network.</w:t>
+          </w:r>
+          <w:r>
+            <w:t xml:space="preserve"> The</w:t>
+          </w:r>
+          <w:r>
+            <w:t xml:space="preserve"> Raspberry Pi</w:t>
+          </w:r>
+          <w:r>
+            <w:t xml:space="preserve"> for each team</w:t>
+          </w:r>
+          <w:r>
+            <w:t xml:space="preserve"> </w:t>
+          </w:r>
+          <w:r>
+            <w:t xml:space="preserve">was connected wirelessly through VNC using the </w:t>
+          </w:r>
+          <w:r>
+            <w:t>H</w:t>
+          </w:r>
+          <w:bookmarkStart w:id="29" w:name="_GoBack"/>
+          <w:bookmarkEnd w:id="29"/>
+          <w:r>
+            <w:t>umber network</w:t>
+          </w:r>
+          <w:r>
+            <w:t>.</w:t>
+          </w:r>
+          <w:r>
+            <w:t xml:space="preserve"> The functionality of the image/firmware for each sensor, currently, is very basic. We still need to, implement code to save processed readings outputted from sensors to firebase, integrate source code for each sensor as one executable file, </w:t>
+          </w:r>
+          <w:r>
+            <w:lastRenderedPageBreak/>
+            <w:t xml:space="preserve">develop a service process in </w:t>
+          </w:r>
           <w:r>
             <w:rPr>
               <w:b/>
               <w:bCs/>
             </w:rPr>
-            <w:t>systemd</w:t>
-          </w:r>
-          <w:proofErr w:type="spellEnd"/>
+            <w:t xml:space="preserve">systemd </w:t>
+          </w:r>
+          <w:r>
+            <w:t>so that it automatically runs the integrated program , by taking advantage of the executable file obtained from compilation, upon start up and successful boot of operating system on raspberry pi.</w:t>
+          </w:r>
+          <w:r>
+            <w:t xml:space="preserve"> In order to use this firmware, the raspberry must be configured to enable I2C, SPI, and VNC using the command </w:t>
+          </w:r>
           <w:r>
             <w:rPr>
               <w:b/>
               <w:bCs/>
             </w:rPr>
-            <w:t xml:space="preserve"> </w:t>
-          </w:r>
-          <w:r>
-            <w:t xml:space="preserve">so that it automatically runs the integrated program , by </w:t>
-          </w:r>
-          <w:r>
-            <w:lastRenderedPageBreak/>
-            <w:t>taking advantage of the executable file obtained from compilation, upon start up and successful boot of operating system on raspberry pi.</w:t>
+            <w:t>sudo raspi-config</w:t>
+          </w:r>
+          <w:r>
+            <w:t xml:space="preserve">. To check the connection of I2C with sensors using this interface, use the </w:t>
+          </w:r>
+          <w:r>
+            <w:rPr>
+              <w:b/>
+              <w:bCs/>
+            </w:rPr>
+            <w:t>i2cdetect -y 1</w:t>
+          </w:r>
+          <w:r>
+            <w:t>.</w:t>
           </w:r>
         </w:p>
         <w:p/>
+        <w:p/>
         <w:p>
           <w:r>
             <w:t>With regards to functionality of the program for each sensor, a brief description of how this is done is as follows:</w:t>
@@ -6046,23 +5795,7 @@
             </w:rPr>
           </w:pPr>
           <w:r>
-            <w:t xml:space="preserve">The MAX30100 Pulse Oximetry was implemented by taking advantage of libraries and source code already provided on </w:t>
-          </w:r>
-          <w:proofErr w:type="spellStart"/>
-          <w:r>
-            <w:t>Github</w:t>
-          </w:r>
-          <w:proofErr w:type="spellEnd"/>
-          <w:r>
-            <w:t xml:space="preserve">. The link to the </w:t>
-          </w:r>
-          <w:proofErr w:type="spellStart"/>
-          <w:r>
-            <w:t>github</w:t>
-          </w:r>
-          <w:proofErr w:type="spellEnd"/>
-          <w:r>
-            <w:t xml:space="preserve"> repository: </w:t>
+            <w:t xml:space="preserve">The MAX30100 Pulse Oximetry was implemented by taking advantage of libraries and source code already provided on Github. The link to the github repository: </w:t>
           </w:r>
           <w:hyperlink r:id="rId20" w:history="1">
             <w:r>
@@ -6148,14 +5881,17 @@
         </w:p>
         <w:p>
           <w:r>
+            <w:t>In summary, the source code shown in figure 1</w:t>
+          </w:r>
+          <w:r>
+            <w:t>0</w:t>
+          </w:r>
+          <w:r>
+            <w:t xml:space="preserve">, functions by outputting a human-readable description of what the sensor is detecting. In order for the sensor to detect the blood oxygen level in an individual, it requires that the individual get in contact with the sensor by placing his/her finger directly on the surface of the sensor. If sensor doesn’t detect human contact, it will output a 0 and send this value via I2C. If sensor detects human contact, it will output nonzero values, namely, the Infrared reading (IR readings) and red readings, sending these values via I2C. By finding the ratio between red </w:t>
+          </w:r>
+          <w:r>
             <w:lastRenderedPageBreak/>
-            <w:t>In summary, the source code shown in figure 1</w:t>
-          </w:r>
-          <w:r>
-            <w:t>0</w:t>
-          </w:r>
-          <w:r>
-            <w:t xml:space="preserve">, functions by outputting a human-readable description of what the sensor is detecting. In order for the sensor to detect the blood oxygen level in an individual, it requires that the individual get in contact with the sensor by placing his/her finger directly on the surface of the sensor. If sensor doesn’t detect human contact, it will output a 0 and send this value via I2C. If sensor detects human contact, it will output nonzero values, namely, the Infrared reading (IR readings) and red readings, sending these values via I2C. By finding the ratio between red readings and IR readings and multiply the result by 100, the current blood oxygen level in the human body can be obtained. </w:t>
+            <w:t xml:space="preserve">readings and IR readings and multiply the result by 100, the current blood oxygen level in the human body can be obtained. </w:t>
           </w:r>
         </w:p>
         <w:p>
@@ -6216,23 +5952,7 @@
               <w:b/>
               <w:bCs/>
             </w:rPr>
-            <w:t>mx30.set_</w:t>
-          </w:r>
-          <w:proofErr w:type="gramStart"/>
-          <w:r>
-            <w:rPr>
-              <w:b/>
-              <w:bCs/>
-            </w:rPr>
-            <w:t>mode(</w:t>
-          </w:r>
-          <w:proofErr w:type="gramEnd"/>
-          <w:r>
-            <w:rPr>
-              <w:b/>
-              <w:bCs/>
-            </w:rPr>
-            <w:t xml:space="preserve">max30100.MODE_SPO2) </w:t>
+            <w:t xml:space="preserve">mx30.set_mode(max30100.MODE_SPO2) </w:t>
           </w:r>
           <w:r>
             <w:t>enables blood oxygen detection on the sensor</w:t>
@@ -6255,23 +5975,7 @@
               <w:b/>
               <w:bCs/>
             </w:rPr>
-            <w:t>mx30.read_</w:t>
-          </w:r>
-          <w:proofErr w:type="gramStart"/>
-          <w:r>
-            <w:rPr>
-              <w:b/>
-              <w:bCs/>
-            </w:rPr>
-            <w:t>sensor(</w:t>
-          </w:r>
-          <w:proofErr w:type="gramEnd"/>
-          <w:r>
-            <w:rPr>
-              <w:b/>
-              <w:bCs/>
-            </w:rPr>
-            <w:t>)</w:t>
+            <w:t>mx30.read_sensor()</w:t>
           </w:r>
           <w:r>
             <w:t xml:space="preserve"> in a while loop.</w:t>
@@ -6350,33 +6054,19 @@
             <w:t>mx30.red</w:t>
           </w:r>
           <w:r>
-            <w:t xml:space="preserve"> is nonzero, then print out raw IR and red readings, print out a description to inform the user that SPO2 is being calculated, wait for 1 second, then print out the calculate value by implementing this formula: </w:t>
-          </w:r>
-          <w:bookmarkStart w:id="29" w:name="_GoBack"/>
-          <w:r>
-            <w:t>(</w:t>
-          </w:r>
-          <w:proofErr w:type="gramStart"/>
+            <w:t xml:space="preserve"> is nonzero, then print out raw IR and red readings, print out a description to inform the user that SPO2 is being calculated, wait for 1 second, then print out the calculate value by implementing this formula: (</w:t>
+          </w:r>
           <w:r>
             <w:rPr>
               <w:b/>
               <w:bCs/>
             </w:rPr>
-            <w:t>mx30.red/mx30.ir)x</w:t>
-          </w:r>
-          <w:proofErr w:type="gramEnd"/>
-          <w:r>
-            <w:rPr>
-              <w:b/>
-              <w:bCs/>
-            </w:rPr>
-            <w:t>100</w:t>
+            <w:t>mx30.red/mx30.ir)x100</w:t>
           </w:r>
           <w:r>
             <w:t>.</w:t>
           </w:r>
         </w:p>
-        <w:bookmarkEnd w:id="29"/>
         <w:p>
           <w:pPr>
             <w:pStyle w:val="ListParagraph"/>
@@ -6387,13 +6077,131 @@
             <w:spacing w:after="160"/>
           </w:pPr>
           <w:r>
+            <w:t>Wait 1 second before delaying the next reading.</w:t>
+          </w:r>
+        </w:p>
+        <w:p>
+          <w:pPr>
+            <w:spacing w:after="160"/>
+          </w:pPr>
+          <w:r>
+            <w:t xml:space="preserve">The AMG8833 IR Grid Eye Thermal Camera sensor is able to read real time value with the help of a software which is written to control the behavior of the sensor and help display the value in various forms. The values from the sensor can be read and display in pixel value; a series of number stored in an array. Also, the representation of the temperature could be displayed on a visual screen display. The image resents the temperature with different colors with each color describing different state of </w:t>
+          </w:r>
+          <w:r>
             <w:lastRenderedPageBreak/>
-            <w:t>Wait 1 second before delaying the next reading.</w:t>
+            <w:t>temperature. Red and yellow colors represent the warmer temperature while green and purple colors represent the cooler temperatures. The code for running the sensor was provided by the manufacturing company of the sensor Adafruit with the instruction on how to download and run the code. The code was written in python and was slightly modify to meet the need of the project; like adding code to turn on the red LED to indicate the pi is on and flash another LED during run time. The code was ran and downloaded from the Adafruit git repository through command line in addition to other libraries like the color, python, pygame and scipy.</w:t>
+          </w:r>
+        </w:p>
+        <w:p>
+          <w:pPr>
+            <w:spacing w:after="160"/>
+          </w:pPr>
+          <w:r>
+            <w:t xml:space="preserve">The github link for the implementation of the AMG8833 IR Grid Eye Thermal Camera sensor is: </w:t>
+          </w:r>
+          <w:hyperlink r:id="rId22" w:history="1">
+            <w:r>
+              <w:rPr>
+                <w:rStyle w:val="Hyperlink"/>
+              </w:rPr>
+              <w:t>https://github.com/adafruit/Adafruit_AMG88xx_python.git</w:t>
+            </w:r>
+          </w:hyperlink>
+        </w:p>
+        <w:p>
+          <w:r>
+            <w:t xml:space="preserve">Implementation of MCP3008 Heart Rate Sensor, was done by using libraries and code retrieved from: </w:t>
+          </w:r>
+          <w:hyperlink r:id="rId23" w:tgtFrame="_blank" w:history="1">
+            <w:r>
+              <w:rPr>
+                <w:rStyle w:val="Hyperlink"/>
+                <w:rFonts w:cs="Arial"/>
+                <w:color w:val="1155CC"/>
+                <w:shd w:val="clear" w:color="auto" w:fill="FFFFFF"/>
+              </w:rPr>
+              <w:t>https://github.com/tutRPi/Raspberry-Pi-Heartbeat-Pulse-Sensor</w:t>
+            </w:r>
+          </w:hyperlink>
+        </w:p>
+        <w:p>
+          <w:r>
+            <w:t>MCP3008.py, in this file is the code for the ADC chip using the SPI interface.</w:t>
+          </w:r>
+        </w:p>
+        <w:p>
+          <w:r>
+            <w:t>README.MD</w:t>
+          </w:r>
+        </w:p>
+        <w:p>
+          <w:r>
+            <w:t xml:space="preserve">Example.py, is the file that </w:t>
+          </w:r>
+          <w:r>
+            <w:t>was</w:t>
+          </w:r>
+          <w:r>
+            <w:t xml:space="preserve"> use</w:t>
+          </w:r>
+          <w:r>
+            <w:t>d</w:t>
+          </w:r>
+          <w:r>
+            <w:t xml:space="preserve"> to run the sensor and it has the two conditions with print statements that if the sensor d</w:t>
+          </w:r>
+          <w:r>
+            <w:t>etect</w:t>
+          </w:r>
+          <w:r>
+            <w:t>ed a finger on it to print a value, other</w:t>
+          </w:r>
+          <w:r>
+            <w:t>wise,</w:t>
+          </w:r>
+          <w:r>
+            <w:t xml:space="preserve"> print “</w:t>
+          </w:r>
+          <w:r>
+            <w:t>No Heartbeat found</w:t>
+          </w:r>
+          <w:r>
+            <w:t xml:space="preserve">”. the Pulsesensor.py </w:t>
+          </w:r>
+          <w:r>
+            <w:t xml:space="preserve">and </w:t>
+          </w:r>
+          <w:r>
+            <w:t>MCP3008.py</w:t>
+          </w:r>
+          <w:r>
+            <w:t xml:space="preserve"> was imported in the source code, to use the function needed</w:t>
+          </w:r>
+          <w:r>
+            <w:t>.</w:t>
+          </w:r>
+        </w:p>
+        <w:p>
+          <w:r>
+            <w:t>Pulsesensor.py : has the code for the pulse sensor to measure the heart rate per minute, it measure the time between b</w:t>
+          </w:r>
+          <w:r>
+            <w:t>eats</w:t>
+          </w:r>
+          <w:r>
+            <w:t xml:space="preserve"> in m</w:t>
+          </w:r>
+          <w:r>
+            <w:t>illiseconds, then</w:t>
+          </w:r>
+          <w:r>
+            <w:t xml:space="preserve"> takes the average and keep track of time for next pulse.</w:t>
           </w:r>
         </w:p>
         <w:p/>
         <w:p>
           <w:r>
+            <w:lastRenderedPageBreak/>
             <w:t>Status</w:t>
           </w:r>
         </w:p>
@@ -6687,7 +6495,7 @@
                         <pic:cNvPicPr/>
                       </pic:nvPicPr>
                       <pic:blipFill>
-                        <a:blip r:embed="rId22" cstate="print">
+                        <a:blip r:embed="rId24" cstate="print">
                           <a:extLst>
                             <a:ext uri="{28A0092B-C50C-407E-A947-70E740481C1C}">
                               <a14:useLocalDpi xmlns:a14="http://schemas.microsoft.com/office/drawing/2010/main" val="0"/>
@@ -6786,7 +6594,7 @@
                         <pic:cNvPicPr/>
                       </pic:nvPicPr>
                       <pic:blipFill>
-                        <a:blip r:embed="rId23" cstate="print">
+                        <a:blip r:embed="rId25" cstate="print">
                           <a:extLst>
                             <a:ext uri="{28A0092B-C50C-407E-A947-70E740481C1C}">
                               <a14:useLocalDpi xmlns:a14="http://schemas.microsoft.com/office/drawing/2010/main" val="0"/>
@@ -6886,7 +6694,7 @@
                         <pic:cNvPicPr/>
                       </pic:nvPicPr>
                       <pic:blipFill>
-                        <a:blip r:embed="rId24">
+                        <a:blip r:embed="rId26">
                           <a:extLst>
                             <a:ext uri="{28A0092B-C50C-407E-A947-70E740481C1C}">
                               <a14:useLocalDpi xmlns:a14="http://schemas.microsoft.com/office/drawing/2010/main" val="0"/>
@@ -7034,7 +6842,7 @@
                         <pic:cNvPicPr/>
                       </pic:nvPicPr>
                       <pic:blipFill>
-                        <a:blip r:embed="rId25" cstate="print">
+                        <a:blip r:embed="rId27" cstate="print">
                           <a:extLst>
                             <a:ext uri="{28A0092B-C50C-407E-A947-70E740481C1C}">
                               <a14:useLocalDpi xmlns:a14="http://schemas.microsoft.com/office/drawing/2010/main" val="0"/>
@@ -7133,7 +6941,7 @@
                         <pic:cNvPicPr/>
                       </pic:nvPicPr>
                       <pic:blipFill>
-                        <a:blip r:embed="rId26">
+                        <a:blip r:embed="rId28">
                           <a:extLst>
                             <a:ext uri="{28A0092B-C50C-407E-A947-70E740481C1C}">
                               <a14:useLocalDpi xmlns:a14="http://schemas.microsoft.com/office/drawing/2010/main" val="0"/>
@@ -7289,7 +7097,7 @@
                         </pic:cNvPicPr>
                       </pic:nvPicPr>
                       <pic:blipFill rotWithShape="1">
-                        <a:blip r:embed="rId27">
+                        <a:blip r:embed="rId29">
                           <a:extLst>
                             <a:ext uri="{28A0092B-C50C-407E-A947-70E740481C1C}">
                               <a14:useLocalDpi xmlns:a14="http://schemas.microsoft.com/office/drawing/2010/main" val="0"/>
@@ -7388,15 +7196,7 @@
         </w:p>
         <w:p>
           <w:r>
-            <w:t xml:space="preserve">/1 Action </w:t>
-          </w:r>
-          <w:proofErr w:type="spellStart"/>
-          <w:r>
-            <w:t>recieved</w:t>
-          </w:r>
-          <w:proofErr w:type="spellEnd"/>
-          <w:r>
-            <w:t xml:space="preserve"> by hardware</w:t>
+            <w:t>/1 Action recieved by hardware</w:t>
           </w:r>
         </w:p>
         <w:p>
@@ -9998,6 +9798,18 @@
       <w:szCs w:val="18"/>
     </w:rPr>
   </w:style>
+  <w:style w:type="character" w:styleId="UnresolvedMention">
+    <w:name w:val="Unresolved Mention"/>
+    <w:basedOn w:val="DefaultParagraphFont"/>
+    <w:uiPriority w:val="99"/>
+    <w:semiHidden/>
+    <w:unhideWhenUsed/>
+    <w:rsid w:val="0070525A"/>
+    <w:rPr>
+      <w:color w:val="605E5C"/>
+      <w:shd w:val="clear" w:color="auto" w:fill="E1DFDD"/>
+    </w:rPr>
+  </w:style>
 </w:styles>
 </file>
 
@@ -10433,7 +10245,7 @@
 </file>
 
 <file path=customXml/itemProps2.xml><?xml version="1.0" encoding="utf-8"?>
-<ds:datastoreItem xmlns:ds="http://schemas.openxmlformats.org/officeDocument/2006/customXml" ds:itemID="{331EF178-6FC7-4420-9D91-030979D277B9}">
+<ds:datastoreItem xmlns:ds="http://schemas.openxmlformats.org/officeDocument/2006/customXml" ds:itemID="{0F5FBDE5-F179-4E25-87EA-9E4ED97AAA0A}">
   <ds:schemaRefs>
     <ds:schemaRef ds:uri="http://schemas.openxmlformats.org/officeDocument/2006/bibliography"/>
   </ds:schemaRefs>

</xml_diff>

<commit_message>
Working on Bugs in App
Sign out function isn't working as expected. Database is being update in wrong areas
</commit_message>
<xml_diff>
--- a/Documentation/AACTechReport.docx
+++ b/Documentation/AACTechReport.docx
@@ -16,7 +16,6 @@
           <w:docPartUnique/>
         </w:docPartObj>
       </w:sdtPr>
-      <w:sdtEndPr/>
       <w:sdtContent>
         <w:p>
           <w:pPr>
@@ -5539,27 +5538,14 @@
           <w:r>
             <w:t xml:space="preserve">Figure </w:t>
           </w:r>
-          <w:r>
-            <w:fldChar w:fldCharType="begin"/>
-          </w:r>
-          <w:r>
-            <w:instrText xml:space="preserve"> SEQ Figure \* ARABIC </w:instrText>
-          </w:r>
-          <w:r>
-            <w:fldChar w:fldCharType="separate"/>
-          </w:r>
-          <w:r>
-            <w:rPr>
-              <w:noProof/>
-            </w:rPr>
-            <w:t>1</w:t>
-          </w:r>
-          <w:r>
-            <w:rPr>
-              <w:noProof/>
-            </w:rPr>
-            <w:fldChar w:fldCharType="end"/>
-          </w:r>
+          <w:fldSimple w:instr=" SEQ Figure \* ARABIC ">
+            <w:r>
+              <w:rPr>
+                <w:noProof/>
+              </w:rPr>
+              <w:t>1</w:t>
+            </w:r>
+          </w:fldSimple>
           <w:bookmarkEnd w:id="19"/>
           <w:r>
             <w:t>. By Android Studio. Splash screen view of mobile application: Paramed</w:t>
@@ -5636,27 +5622,14 @@
           <w:r>
             <w:t xml:space="preserve">Figure </w:t>
           </w:r>
-          <w:r>
-            <w:fldChar w:fldCharType="begin"/>
-          </w:r>
-          <w:r>
-            <w:instrText xml:space="preserve"> SEQ Figure \* ARABIC </w:instrText>
-          </w:r>
-          <w:r>
-            <w:fldChar w:fldCharType="separate"/>
-          </w:r>
-          <w:r>
-            <w:rPr>
-              <w:noProof/>
-            </w:rPr>
-            <w:t>2</w:t>
-          </w:r>
-          <w:r>
-            <w:rPr>
-              <w:noProof/>
-            </w:rPr>
-            <w:fldChar w:fldCharType="end"/>
-          </w:r>
+          <w:fldSimple w:instr=" SEQ Figure \* ARABIC ">
+            <w:r>
+              <w:rPr>
+                <w:noProof/>
+              </w:rPr>
+              <w:t>2</w:t>
+            </w:r>
+          </w:fldSimple>
           <w:r>
             <w:t xml:space="preserve">. By Android Studio. Home screen, including dialog </w:t>
           </w:r>
@@ -5775,27 +5748,14 @@
           <w:r>
             <w:t xml:space="preserve">Figure </w:t>
           </w:r>
-          <w:r>
-            <w:fldChar w:fldCharType="begin"/>
-          </w:r>
-          <w:r>
-            <w:instrText xml:space="preserve"> SEQ Figure \* ARABIC </w:instrText>
-          </w:r>
-          <w:r>
-            <w:fldChar w:fldCharType="separate"/>
-          </w:r>
-          <w:r>
-            <w:rPr>
-              <w:noProof/>
-            </w:rPr>
-            <w:t>3</w:t>
-          </w:r>
-          <w:r>
-            <w:rPr>
-              <w:noProof/>
-            </w:rPr>
-            <w:fldChar w:fldCharType="end"/>
-          </w:r>
+          <w:fldSimple w:instr=" SEQ Figure \* ARABIC ">
+            <w:r>
+              <w:rPr>
+                <w:noProof/>
+              </w:rPr>
+              <w:t>3</w:t>
+            </w:r>
+          </w:fldSimple>
           <w:r>
             <w:t>. By Android Studio. Paramedic login screen. Toast displayed at bottom of the screen to inform a user that their credentials are incorrect</w:t>
           </w:r>
@@ -5855,30 +5815,14 @@
           <w:r>
             <w:t xml:space="preserve">Figure </w:t>
           </w:r>
-          <w:r>
-            <w:fldChar w:fldCharType="begin"/>
-          </w:r>
-          <w:r>
-            <w:instrText xml:space="preserve"> SEQ Fi</w:instrText>
-          </w:r>
-          <w:r>
-            <w:instrText xml:space="preserve">gure \* ARABIC </w:instrText>
-          </w:r>
-          <w:r>
-            <w:fldChar w:fldCharType="separate"/>
-          </w:r>
-          <w:r>
-            <w:rPr>
-              <w:noProof/>
-            </w:rPr>
-            <w:t>4</w:t>
-          </w:r>
-          <w:r>
-            <w:rPr>
-              <w:noProof/>
-            </w:rPr>
-            <w:fldChar w:fldCharType="end"/>
-          </w:r>
+          <w:fldSimple w:instr=" SEQ Figure \* ARABIC ">
+            <w:r>
+              <w:rPr>
+                <w:noProof/>
+              </w:rPr>
+              <w:t>4</w:t>
+            </w:r>
+          </w:fldSimple>
           <w:r>
             <w:t>. By Android Studio.</w:t>
           </w:r>
@@ -5947,27 +5891,14 @@
           <w:r>
             <w:t xml:space="preserve">Figure </w:t>
           </w:r>
-          <w:r>
-            <w:fldChar w:fldCharType="begin"/>
-          </w:r>
-          <w:r>
-            <w:instrText xml:space="preserve"> SEQ Figure \* ARABIC </w:instrText>
-          </w:r>
-          <w:r>
-            <w:fldChar w:fldCharType="separate"/>
-          </w:r>
-          <w:r>
-            <w:rPr>
-              <w:noProof/>
-            </w:rPr>
-            <w:t>5</w:t>
-          </w:r>
-          <w:r>
-            <w:rPr>
-              <w:noProof/>
-            </w:rPr>
-            <w:fldChar w:fldCharType="end"/>
-          </w:r>
+          <w:fldSimple w:instr=" SEQ Figure \* ARABIC ">
+            <w:r>
+              <w:rPr>
+                <w:noProof/>
+              </w:rPr>
+              <w:t>5</w:t>
+            </w:r>
+          </w:fldSimple>
           <w:r>
             <w:t>. By Android Studio. Simulates how patient information is displayed when an emergency scenario is selected</w:t>
           </w:r>
@@ -6052,30 +5983,14 @@
             <w:lastRenderedPageBreak/>
             <w:t xml:space="preserve">Figure </w:t>
           </w:r>
-          <w:r>
-            <w:fldChar w:fldCharType="begin"/>
-          </w:r>
-          <w:r>
-            <w:instrText xml:space="preserve"> S</w:instrText>
-          </w:r>
-          <w:r>
-            <w:instrText xml:space="preserve">EQ Figure \* ARABIC </w:instrText>
-          </w:r>
-          <w:r>
-            <w:fldChar w:fldCharType="separate"/>
-          </w:r>
-          <w:r>
-            <w:rPr>
-              <w:noProof/>
-            </w:rPr>
-            <w:t>6</w:t>
-          </w:r>
-          <w:r>
-            <w:rPr>
-              <w:noProof/>
-            </w:rPr>
-            <w:fldChar w:fldCharType="end"/>
-          </w:r>
+          <w:fldSimple w:instr=" SEQ Figure \* ARABIC ">
+            <w:r>
+              <w:rPr>
+                <w:noProof/>
+              </w:rPr>
+              <w:t>6</w:t>
+            </w:r>
+          </w:fldSimple>
           <w:r>
             <w:t>. By personal android device. Implementing the video chat functionality</w:t>
           </w:r>
@@ -6134,27 +6049,14 @@
           <w:r>
             <w:t xml:space="preserve">Figure </w:t>
           </w:r>
-          <w:r>
-            <w:fldChar w:fldCharType="begin"/>
-          </w:r>
-          <w:r>
-            <w:instrText xml:space="preserve"> SEQ Figure \* ARABIC </w:instrText>
-          </w:r>
-          <w:r>
-            <w:fldChar w:fldCharType="separate"/>
-          </w:r>
-          <w:r>
-            <w:rPr>
-              <w:noProof/>
-            </w:rPr>
-            <w:t>7</w:t>
-          </w:r>
-          <w:r>
-            <w:rPr>
-              <w:noProof/>
-            </w:rPr>
-            <w:fldChar w:fldCharType="end"/>
-          </w:r>
+          <w:fldSimple w:instr=" SEQ Figure \* ARABIC ">
+            <w:r>
+              <w:rPr>
+                <w:noProof/>
+              </w:rPr>
+              <w:t>7</w:t>
+            </w:r>
+          </w:fldSimple>
           <w:r>
             <w:t>. By android Studio. Implementing menu using Navigation Drawer Layout</w:t>
           </w:r>
@@ -6214,27 +6116,14 @@
           <w:r>
             <w:t xml:space="preserve">Figure </w:t>
           </w:r>
-          <w:r>
-            <w:fldChar w:fldCharType="begin"/>
-          </w:r>
-          <w:r>
-            <w:instrText xml:space="preserve"> SEQ Figure \* ARABIC </w:instrText>
-          </w:r>
-          <w:r>
-            <w:fldChar w:fldCharType="separate"/>
-          </w:r>
-          <w:r>
-            <w:rPr>
-              <w:noProof/>
-            </w:rPr>
-            <w:t>8</w:t>
-          </w:r>
-          <w:r>
-            <w:rPr>
-              <w:noProof/>
-            </w:rPr>
-            <w:fldChar w:fldCharType="end"/>
-          </w:r>
+          <w:fldSimple w:instr=" SEQ Figure \* ARABIC ">
+            <w:r>
+              <w:rPr>
+                <w:noProof/>
+              </w:rPr>
+              <w:t>8</w:t>
+            </w:r>
+          </w:fldSimple>
           <w:r>
             <w:t>. By Android Studio. Clicking the 'Go to Maps' options generates a map module</w:t>
           </w:r>
@@ -6294,27 +6183,14 @@
           <w:r>
             <w:t xml:space="preserve">Figure </w:t>
           </w:r>
-          <w:r>
-            <w:fldChar w:fldCharType="begin"/>
-          </w:r>
-          <w:r>
-            <w:instrText xml:space="preserve"> SEQ Figure \* ARABIC </w:instrText>
-          </w:r>
-          <w:r>
-            <w:fldChar w:fldCharType="separate"/>
-          </w:r>
-          <w:r>
-            <w:rPr>
-              <w:noProof/>
-            </w:rPr>
-            <w:t>9</w:t>
-          </w:r>
-          <w:r>
-            <w:rPr>
-              <w:noProof/>
-            </w:rPr>
-            <w:fldChar w:fldCharType="end"/>
-          </w:r>
+          <w:fldSimple w:instr=" SEQ Figure \* ARABIC ">
+            <w:r>
+              <w:rPr>
+                <w:noProof/>
+              </w:rPr>
+              <w:t>9</w:t>
+            </w:r>
+          </w:fldSimple>
           <w:r>
             <w:t xml:space="preserve">. By Android Studio. Selecting menu option 'Send your Info' initiates an activity where patient can </w:t>
           </w:r>
@@ -6728,27 +6604,14 @@
           <w:r>
             <w:t xml:space="preserve">Figure </w:t>
           </w:r>
-          <w:r>
-            <w:fldChar w:fldCharType="begin"/>
-          </w:r>
-          <w:r>
-            <w:instrText xml:space="preserve"> SEQ Figure \* ARABIC </w:instrText>
-          </w:r>
-          <w:r>
-            <w:fldChar w:fldCharType="separate"/>
-          </w:r>
-          <w:r>
-            <w:rPr>
-              <w:noProof/>
-            </w:rPr>
-            <w:t>10</w:t>
-          </w:r>
-          <w:r>
-            <w:rPr>
-              <w:noProof/>
-            </w:rPr>
-            <w:fldChar w:fldCharType="end"/>
-          </w:r>
+          <w:fldSimple w:instr=" SEQ Figure \* ARABIC ">
+            <w:r>
+              <w:rPr>
+                <w:noProof/>
+              </w:rPr>
+              <w:t>10</w:t>
+            </w:r>
+          </w:fldSimple>
           <w:r>
             <w:t xml:space="preserve"> </w:t>
           </w:r>
@@ -7808,27 +7671,14 @@
           <w:r>
             <w:t xml:space="preserve">Figure </w:t>
           </w:r>
-          <w:r>
-            <w:fldChar w:fldCharType="begin"/>
-          </w:r>
-          <w:r>
-            <w:instrText xml:space="preserve"> SEQ Figure \* ARABIC </w:instrText>
-          </w:r>
-          <w:r>
-            <w:fldChar w:fldCharType="separate"/>
-          </w:r>
-          <w:r>
-            <w:rPr>
-              <w:noProof/>
-            </w:rPr>
-            <w:t>11</w:t>
-          </w:r>
-          <w:r>
-            <w:rPr>
-              <w:noProof/>
-            </w:rPr>
-            <w:fldChar w:fldCharType="end"/>
-          </w:r>
+          <w:fldSimple w:instr=" SEQ Figure \* ARABIC ">
+            <w:r>
+              <w:rPr>
+                <w:noProof/>
+              </w:rPr>
+              <w:t>11</w:t>
+            </w:r>
+          </w:fldSimple>
           <w:bookmarkEnd w:id="32"/>
           <w:r>
             <w:t xml:space="preserve">. Initial schematic. by Cedric </w:t>
@@ -7901,27 +7751,14 @@
           <w:r>
             <w:t xml:space="preserve">Figure </w:t>
           </w:r>
-          <w:r>
-            <w:fldChar w:fldCharType="begin"/>
-          </w:r>
-          <w:r>
-            <w:instrText xml:space="preserve"> SEQ Figure \* ARABIC </w:instrText>
-          </w:r>
-          <w:r>
-            <w:fldChar w:fldCharType="separate"/>
-          </w:r>
-          <w:r>
-            <w:rPr>
-              <w:noProof/>
-            </w:rPr>
-            <w:t>12</w:t>
-          </w:r>
-          <w:r>
-            <w:rPr>
-              <w:noProof/>
-            </w:rPr>
-            <w:fldChar w:fldCharType="end"/>
-          </w:r>
+          <w:fldSimple w:instr=" SEQ Figure \* ARABIC ">
+            <w:r>
+              <w:rPr>
+                <w:noProof/>
+              </w:rPr>
+              <w:t>12</w:t>
+            </w:r>
+          </w:fldSimple>
           <w:bookmarkEnd w:id="34"/>
           <w:r>
             <w:t xml:space="preserve"> Breadboard image by Cedric </w:t>
@@ -7993,27 +7830,14 @@
           <w:r>
             <w:t xml:space="preserve">Figure </w:t>
           </w:r>
-          <w:r>
-            <w:fldChar w:fldCharType="begin"/>
-          </w:r>
-          <w:r>
-            <w:instrText xml:space="preserve"> SEQ Figure \* ARABIC </w:instrText>
-          </w:r>
-          <w:r>
-            <w:fldChar w:fldCharType="separate"/>
-          </w:r>
-          <w:r>
-            <w:rPr>
-              <w:noProof/>
-            </w:rPr>
-            <w:t>13</w:t>
-          </w:r>
-          <w:r>
-            <w:rPr>
-              <w:noProof/>
-            </w:rPr>
-            <w:fldChar w:fldCharType="end"/>
-          </w:r>
+          <w:fldSimple w:instr=" SEQ Figure \* ARABIC ">
+            <w:r>
+              <w:rPr>
+                <w:noProof/>
+              </w:rPr>
+              <w:t>13</w:t>
+            </w:r>
+          </w:fldSimple>
           <w:bookmarkEnd w:id="36"/>
           <w:r>
             <w:t xml:space="preserve"> PCB Version 1.</w:t>
@@ -8081,27 +7905,14 @@
           <w:r>
             <w:t xml:space="preserve">Figure </w:t>
           </w:r>
-          <w:r>
-            <w:fldChar w:fldCharType="begin"/>
-          </w:r>
-          <w:r>
-            <w:instrText xml:space="preserve"> SEQ Figure \* ARABIC </w:instrText>
-          </w:r>
-          <w:r>
-            <w:fldChar w:fldCharType="separate"/>
-          </w:r>
-          <w:r>
-            <w:rPr>
-              <w:noProof/>
-            </w:rPr>
-            <w:t>14</w:t>
-          </w:r>
-          <w:r>
-            <w:rPr>
-              <w:noProof/>
-            </w:rPr>
-            <w:fldChar w:fldCharType="end"/>
-          </w:r>
+          <w:fldSimple w:instr=" SEQ Figure \* ARABIC ">
+            <w:r>
+              <w:rPr>
+                <w:noProof/>
+              </w:rPr>
+              <w:t>14</w:t>
+            </w:r>
+          </w:fldSimple>
           <w:bookmarkEnd w:id="38"/>
           <w:r>
             <w:t xml:space="preserve"> </w:t>
@@ -8184,27 +7995,14 @@
           <w:r>
             <w:t xml:space="preserve">Figure </w:t>
           </w:r>
-          <w:r>
-            <w:fldChar w:fldCharType="begin"/>
-          </w:r>
-          <w:r>
-            <w:instrText xml:space="preserve"> SEQ Figure \* ARABIC </w:instrText>
-          </w:r>
-          <w:r>
-            <w:fldChar w:fldCharType="separate"/>
-          </w:r>
-          <w:r>
-            <w:rPr>
-              <w:noProof/>
-            </w:rPr>
-            <w:t>15</w:t>
-          </w:r>
-          <w:r>
-            <w:rPr>
-              <w:noProof/>
-            </w:rPr>
-            <w:fldChar w:fldCharType="end"/>
-          </w:r>
+          <w:fldSimple w:instr=" SEQ Figure \* ARABIC ">
+            <w:r>
+              <w:rPr>
+                <w:noProof/>
+              </w:rPr>
+              <w:t>15</w:t>
+            </w:r>
+          </w:fldSimple>
           <w:bookmarkEnd w:id="40"/>
           <w:r>
             <w:t xml:space="preserve"> Case</w:t>
@@ -8272,123 +8070,121 @@
           <w:r>
             <w:t xml:space="preserve">Figure </w:t>
           </w:r>
-          <w:r>
-            <w:fldChar w:fldCharType="begin"/>
-          </w:r>
-          <w:r>
-            <w:instrText xml:space="preserve"> SEQ Figure \* ARABIC </w:instrText>
-          </w:r>
-          <w:r>
-            <w:fldChar w:fldCharType="separate"/>
-          </w:r>
+          <w:fldSimple w:instr=" SEQ Figure \* ARABIC ">
+            <w:r>
+              <w:rPr>
+                <w:noProof/>
+              </w:rPr>
+              <w:t>16</w:t>
+            </w:r>
+          </w:fldSimple>
+          <w:bookmarkEnd w:id="42"/>
+          <w:r>
+            <w:t xml:space="preserve"> Budget</w:t>
+          </w:r>
+          <w:bookmarkEnd w:id="43"/>
+        </w:p>
+        <w:p>
+          <w:r>
+            <w:t>Status</w:t>
+          </w:r>
+        </w:p>
+        <w:p>
+          <w:r>
+            <w:t>/1 Hardware present?</w:t>
+          </w:r>
+        </w:p>
+        <w:p>
+          <w:r>
+            <w:t>/1 Memo by student C + How did you make your hardware? (500 words)</w:t>
+          </w:r>
+        </w:p>
+        <w:p>
+          <w:r>
+            <w:t>/1 Sensor/effector 1 functional</w:t>
+          </w:r>
+        </w:p>
+        <w:p>
+          <w:r>
+            <w:t>/1 Sensor/effector 2 functional</w:t>
+          </w:r>
+        </w:p>
+        <w:p>
+          <w:r>
+            <w:t>/1 Sensor/effector 3 functional</w:t>
+          </w:r>
+        </w:p>
+        <w:p>
+          <w:pPr>
+            <w:pStyle w:val="Heading3"/>
+          </w:pPr>
+          <w:bookmarkStart w:id="44" w:name="_Toc32950965"/>
+          <w:r>
+            <w:t>3.2.</w:t>
+          </w:r>
+          <w:r>
+            <w:t>4</w:t>
+          </w:r>
+          <w:r>
+            <w:t xml:space="preserve"> Printed Circuit Board</w:t>
+          </w:r>
+          <w:bookmarkEnd w:id="44"/>
+        </w:p>
+        <w:p>
+          <w:r>
+            <w:t xml:space="preserve">The integrated PCB </w:t>
+          </w:r>
+          <w:r>
+            <w:t>was done by merging the circuit diagrams for the AMG8833 IR Thermal Camera, the MAX30100 Pulse Oximetry Sensor, and the MCP3008 Heart Pulse Rate Sensor. This was facilitated using third party software, fritzing.</w:t>
+          </w:r>
+          <w:bookmarkStart w:id="45" w:name="_GoBack"/>
+          <w:bookmarkEnd w:id="45"/>
+        </w:p>
+        <w:p/>
+        <w:p>
+          <w:r>
+            <w:t>Demo</w:t>
+          </w:r>
+        </w:p>
+        <w:p>
+          <w:r>
+            <w:t>/1 Hardware present?</w:t>
+          </w:r>
+        </w:p>
+        <w:p>
+          <w:r>
+            <w:t>/1 PCB Complete and correct</w:t>
+          </w:r>
+        </w:p>
+        <w:p>
+          <w:r>
+            <w:lastRenderedPageBreak/>
+            <w:t>/1 PCB Soldered wire visible but trim, no holes or vacancies</w:t>
+          </w:r>
+        </w:p>
+        <w:p>
+          <w:r>
+            <w:t>/1 PCB Tested with multimeter</w:t>
+          </w:r>
+        </w:p>
+        <w:p>
+          <w:r>
+            <w:t>/1 PCB Powered up</w:t>
+          </w:r>
+        </w:p>
+        <w:p>
+          <w:r>
+            <w:t>How did you build your Prototype: PCB?</w:t>
+          </w:r>
+        </w:p>
+        <w:p>
+          <w:pPr>
+            <w:keepNext/>
+          </w:pPr>
           <w:r>
             <w:rPr>
               <w:noProof/>
             </w:rPr>
-            <w:t>16</w:t>
-          </w:r>
-          <w:r>
-            <w:rPr>
-              <w:noProof/>
-            </w:rPr>
-            <w:fldChar w:fldCharType="end"/>
-          </w:r>
-          <w:bookmarkEnd w:id="42"/>
-          <w:r>
-            <w:t xml:space="preserve"> Budget</w:t>
-          </w:r>
-          <w:bookmarkEnd w:id="43"/>
-        </w:p>
-        <w:p>
-          <w:r>
-            <w:t>Status</w:t>
-          </w:r>
-        </w:p>
-        <w:p>
-          <w:r>
-            <w:t>/1 Hardware present?</w:t>
-          </w:r>
-        </w:p>
-        <w:p>
-          <w:r>
-            <w:t>/1 Memo by student C + How did you make your hardware? (500 words)</w:t>
-          </w:r>
-        </w:p>
-        <w:p>
-          <w:r>
-            <w:t>/1 Sensor/effector 1 functional</w:t>
-          </w:r>
-        </w:p>
-        <w:p>
-          <w:r>
-            <w:t>/1 Sensor/effector 2 functional</w:t>
-          </w:r>
-        </w:p>
-        <w:p>
-          <w:r>
-            <w:t>/1 Sensor/effector 3 functional</w:t>
-          </w:r>
-        </w:p>
-        <w:p>
-          <w:pPr>
-            <w:pStyle w:val="Heading3"/>
-          </w:pPr>
-          <w:bookmarkStart w:id="44" w:name="_Toc32950965"/>
-          <w:r>
-            <w:t>3.2.</w:t>
-          </w:r>
-          <w:r>
-            <w:t>4</w:t>
-          </w:r>
-          <w:r>
-            <w:t xml:space="preserve"> Printed Circuit Board</w:t>
-          </w:r>
-          <w:bookmarkEnd w:id="44"/>
-        </w:p>
-        <w:p>
-          <w:r>
-            <w:t>Demo</w:t>
-          </w:r>
-        </w:p>
-        <w:p>
-          <w:r>
-            <w:t>/1 Hardware present?</w:t>
-          </w:r>
-        </w:p>
-        <w:p>
-          <w:r>
-            <w:t>/1 PCB Complete and correct</w:t>
-          </w:r>
-        </w:p>
-        <w:p>
-          <w:r>
-            <w:t>/1 PCB Soldered wire visible but trim, no holes or vacancies</w:t>
-          </w:r>
-        </w:p>
-        <w:p>
-          <w:r>
-            <w:t>/1 PCB Tested with multimeter</w:t>
-          </w:r>
-        </w:p>
-        <w:p>
-          <w:r>
-            <w:t>/1 PCB Powered up</w:t>
-          </w:r>
-        </w:p>
-        <w:p>
-          <w:r>
-            <w:t>How did you build your Prototype: PCB?</w:t>
-          </w:r>
-        </w:p>
-        <w:p>
-          <w:pPr>
-            <w:keepNext/>
-          </w:pPr>
-          <w:r>
-            <w:rPr>
-              <w:noProof/>
-            </w:rPr>
-            <w:lastRenderedPageBreak/>
             <w:drawing>
               <wp:inline distT="0" distB="0" distL="0" distR="0" wp14:anchorId="69960CCA" wp14:editId="3C759E24">
                 <wp:extent cx="3068320" cy="2296160"/>
@@ -8436,8 +8232,8 @@
           <w:pPr>
             <w:pStyle w:val="Caption"/>
           </w:pPr>
-          <w:bookmarkStart w:id="45" w:name="_Ref25325894"/>
-          <w:bookmarkStart w:id="46" w:name="_Toc32950993"/>
+          <w:bookmarkStart w:id="46" w:name="_Ref25325894"/>
+          <w:bookmarkStart w:id="47" w:name="_Toc32950993"/>
           <w:r>
             <w:t xml:space="preserve">Figure </w:t>
           </w:r>
@@ -8471,14 +8267,14 @@
             </w:rPr>
             <w:fldChar w:fldCharType="end"/>
           </w:r>
-          <w:bookmarkEnd w:id="45"/>
+          <w:bookmarkEnd w:id="46"/>
           <w:r>
             <w:t xml:space="preserve">. PCB design </w:t>
           </w:r>
           <w:r>
             <w:t>This work is a derivative of "http://fritzing.org/parts/" by Fritzing, used under CC:BY-SA 3.0.</w:t>
           </w:r>
-          <w:bookmarkEnd w:id="46"/>
+          <w:bookmarkEnd w:id="47"/>
         </w:p>
         <w:p>
           <w:pPr>
@@ -8535,8 +8331,8 @@
           <w:pPr>
             <w:pStyle w:val="Caption"/>
           </w:pPr>
-          <w:bookmarkStart w:id="47" w:name="_Ref25324916"/>
-          <w:bookmarkStart w:id="48" w:name="_Toc32950994"/>
+          <w:bookmarkStart w:id="48" w:name="_Ref25324916"/>
+          <w:bookmarkStart w:id="49" w:name="_Toc32950994"/>
           <w:r>
             <w:t xml:space="preserve">Figure </w:t>
           </w:r>
@@ -8570,7 +8366,7 @@
             </w:rPr>
             <w:fldChar w:fldCharType="end"/>
           </w:r>
-          <w:bookmarkEnd w:id="47"/>
+          <w:bookmarkEnd w:id="48"/>
           <w:r>
             <w:t>. Humber Sense Hat</w:t>
           </w:r>
@@ -8580,14 +8376,15 @@
           <w:r>
             <w:t>.</w:t>
           </w:r>
-          <w:bookmarkEnd w:id="48"/>
+          <w:bookmarkEnd w:id="49"/>
         </w:p>
         <w:p>
           <w:pPr>
             <w:pStyle w:val="Heading3"/>
           </w:pPr>
-          <w:bookmarkStart w:id="49" w:name="_Toc32950966"/>
-          <w:r>
+          <w:bookmarkStart w:id="50" w:name="_Toc32950966"/>
+          <w:r>
+            <w:lastRenderedPageBreak/>
             <w:t>3.2.</w:t>
           </w:r>
           <w:r>
@@ -8596,7 +8393,7 @@
           <w:r>
             <w:t xml:space="preserve"> Enclosure</w:t>
           </w:r>
-          <w:bookmarkEnd w:id="49"/>
+          <w:bookmarkEnd w:id="50"/>
         </w:p>
         <w:p>
           <w:r>
@@ -8620,7 +8417,6 @@
         </w:p>
         <w:p>
           <w:r>
-            <w:lastRenderedPageBreak/>
             <w:t>/1 Appropriate parts accessible.</w:t>
           </w:r>
         </w:p>
@@ -8699,41 +8495,28 @@
           <w:pPr>
             <w:pStyle w:val="Caption"/>
           </w:pPr>
-          <w:bookmarkStart w:id="50" w:name="_Toc32950995"/>
+          <w:bookmarkStart w:id="51" w:name="_Toc32950995"/>
           <w:r>
             <w:t xml:space="preserve">Figure </w:t>
           </w:r>
-          <w:r>
-            <w:fldChar w:fldCharType="begin"/>
-          </w:r>
-          <w:r>
-            <w:instrText xml:space="preserve"> SEQ Figure \* ARABIC </w:instrText>
-          </w:r>
-          <w:r>
-            <w:fldChar w:fldCharType="separate"/>
-          </w:r>
-          <w:r>
-            <w:rPr>
-              <w:noProof/>
-            </w:rPr>
-            <w:t>19</w:t>
-          </w:r>
-          <w:r>
-            <w:rPr>
-              <w:noProof/>
-            </w:rPr>
-            <w:fldChar w:fldCharType="end"/>
-          </w:r>
+          <w:fldSimple w:instr=" SEQ Figure \* ARABIC ">
+            <w:r>
+              <w:rPr>
+                <w:noProof/>
+              </w:rPr>
+              <w:t>19</w:t>
+            </w:r>
+          </w:fldSimple>
           <w:r>
             <w:t>. Example enclosure.</w:t>
           </w:r>
-          <w:bookmarkEnd w:id="50"/>
+          <w:bookmarkEnd w:id="51"/>
         </w:p>
         <w:p>
           <w:pPr>
             <w:pStyle w:val="Heading2"/>
           </w:pPr>
-          <w:bookmarkStart w:id="51" w:name="_Toc32950967"/>
+          <w:bookmarkStart w:id="52" w:name="_Toc32950967"/>
           <w:r>
             <w:t>3</w:t>
           </w:r>
@@ -8743,7 +8526,7 @@
           <w:r>
             <w:t>Integration</w:t>
           </w:r>
-          <w:bookmarkEnd w:id="51"/>
+          <w:bookmarkEnd w:id="52"/>
         </w:p>
         <w:p>
           <w:r>
@@ -8767,6 +8550,7 @@
         </w:p>
         <w:p>
           <w:r>
+            <w:lastRenderedPageBreak/>
             <w:t>/1 Action initiated by mobile application</w:t>
           </w:r>
         </w:p>
@@ -8800,7 +8584,6 @@
         </w:p>
         <w:p>
           <w:r>
-            <w:lastRenderedPageBreak/>
             <w:t>/1 Security considerations (500 words)</w:t>
           </w:r>
         </w:p>
@@ -8818,7 +8601,7 @@
           <w:pPr>
             <w:pStyle w:val="Heading3"/>
           </w:pPr>
-          <w:bookmarkStart w:id="52" w:name="_Toc32950968"/>
+          <w:bookmarkStart w:id="53" w:name="_Toc32950968"/>
           <w:r>
             <w:t xml:space="preserve">3.3.1 </w:t>
           </w:r>
@@ -8828,7 +8611,7 @@
           <w:r>
             <w:t>Wireless Connectivity</w:t>
           </w:r>
-          <w:bookmarkEnd w:id="52"/>
+          <w:bookmarkEnd w:id="53"/>
         </w:p>
         <w:p>
           <w:r>
@@ -8842,7 +8625,7 @@
           <w:pPr>
             <w:pStyle w:val="Heading3"/>
           </w:pPr>
-          <w:bookmarkStart w:id="53" w:name="_Toc32950969"/>
+          <w:bookmarkStart w:id="54" w:name="_Toc32950969"/>
           <w:r>
             <w:t>3.3.</w:t>
           </w:r>
@@ -8852,33 +8635,33 @@
           <w:r>
             <w:t xml:space="preserve"> Database Configuration</w:t>
           </w:r>
-          <w:bookmarkEnd w:id="53"/>
+          <w:bookmarkEnd w:id="54"/>
         </w:p>
         <w:p>
           <w:pPr>
             <w:pStyle w:val="Heading3"/>
           </w:pPr>
-          <w:bookmarkStart w:id="54" w:name="_Toc32950970"/>
+          <w:bookmarkStart w:id="55" w:name="_Toc32950970"/>
           <w:r>
             <w:t>3.3.3</w:t>
           </w:r>
           <w:r>
             <w:t xml:space="preserve"> Security</w:t>
           </w:r>
-          <w:bookmarkEnd w:id="54"/>
+          <w:bookmarkEnd w:id="55"/>
         </w:p>
         <w:p>
           <w:pPr>
             <w:pStyle w:val="Heading3"/>
           </w:pPr>
-          <w:bookmarkStart w:id="55" w:name="_Toc32950971"/>
+          <w:bookmarkStart w:id="56" w:name="_Toc32950971"/>
           <w:r>
             <w:t xml:space="preserve">3.3.4 </w:t>
           </w:r>
           <w:r>
             <w:t>Testing</w:t>
           </w:r>
-          <w:bookmarkEnd w:id="55"/>
+          <w:bookmarkEnd w:id="56"/>
         </w:p>
         <w:p>
           <w:pPr>
@@ -8898,12 +8681,12 @@
           <w:pPr>
             <w:pStyle w:val="Heading1"/>
           </w:pPr>
-          <w:bookmarkStart w:id="56" w:name="_Toc32950972"/>
+          <w:bookmarkStart w:id="57" w:name="_Toc32950972"/>
           <w:r>
             <w:lastRenderedPageBreak/>
             <w:t>4.0 Results and Discussions</w:t>
           </w:r>
-          <w:bookmarkEnd w:id="56"/>
+          <w:bookmarkEnd w:id="57"/>
         </w:p>
         <w:p>
           <w:r>
@@ -8926,12 +8709,12 @@
           <w:pPr>
             <w:pStyle w:val="Heading1"/>
           </w:pPr>
-          <w:bookmarkStart w:id="57" w:name="_Toc32950973"/>
+          <w:bookmarkStart w:id="58" w:name="_Toc32950973"/>
           <w:r>
             <w:lastRenderedPageBreak/>
             <w:t>5.0 Conclusions</w:t>
           </w:r>
-          <w:bookmarkEnd w:id="57"/>
+          <w:bookmarkEnd w:id="58"/>
         </w:p>
         <w:p>
           <w:r>
@@ -9010,14 +8793,12 @@
                 <w:id w:val="-573587230"/>
                 <w:bibliography/>
               </w:sdtPr>
-              <w:sdtEndPr/>
               <w:sdtContent>
                 <w:sdt>
                   <w:sdtPr>
                     <w:id w:val="86428136"/>
                     <w:bibliography/>
                   </w:sdtPr>
-                  <w:sdtEndPr/>
                   <w:sdtContent>
                     <w:p>
                       <w:pPr>
@@ -9584,22 +9365,22 @@
           <w:pPr>
             <w:pStyle w:val="Heading1"/>
           </w:pPr>
-          <w:bookmarkStart w:id="58" w:name="_Toc32950974"/>
+          <w:bookmarkStart w:id="59" w:name="_Toc32950974"/>
           <w:r>
             <w:lastRenderedPageBreak/>
             <w:t>7.0 Appendix</w:t>
           </w:r>
-          <w:bookmarkEnd w:id="58"/>
+          <w:bookmarkEnd w:id="59"/>
         </w:p>
         <w:p>
           <w:pPr>
             <w:pStyle w:val="Heading2"/>
           </w:pPr>
-          <w:bookmarkStart w:id="59" w:name="_Toc32950975"/>
+          <w:bookmarkStart w:id="60" w:name="_Toc32950975"/>
           <w:r>
             <w:t>7.1 Firmware code</w:t>
           </w:r>
-          <w:bookmarkEnd w:id="59"/>
+          <w:bookmarkEnd w:id="60"/>
         </w:p>
         <w:tbl>
           <w:tblPr>
@@ -9861,8 +9642,6 @@
                     <w:rFonts w:ascii="Consolas" w:hAnsi="Consolas"/>
                   </w:rPr>
                 </w:pPr>
-                <w:bookmarkStart w:id="60" w:name="_GoBack"/>
-                <w:bookmarkEnd w:id="60"/>
               </w:p>
               <w:p>
                 <w:pPr>
@@ -10741,7 +10520,6 @@
         <w:docPartUnique/>
       </w:docPartObj>
     </w:sdtPr>
-    <w:sdtEndPr/>
     <w:sdtContent>
       <w:sdt>
         <w:sdtPr>
@@ -10751,7 +10529,6 @@
             <w:docPartUnique/>
           </w:docPartObj>
         </w:sdtPr>
-        <w:sdtEndPr/>
         <w:sdtContent>
           <w:p>
             <w:pPr>
@@ -12975,7 +12752,7 @@
 </file>
 
 <file path=customXml/itemProps2.xml><?xml version="1.0" encoding="utf-8"?>
-<ds:datastoreItem xmlns:ds="http://schemas.openxmlformats.org/officeDocument/2006/customXml" ds:itemID="{50294A98-5377-43AC-9A5F-145BC3941B73}">
+<ds:datastoreItem xmlns:ds="http://schemas.openxmlformats.org/officeDocument/2006/customXml" ds:itemID="{8012A0E1-823C-48BD-A0F5-C21301AFE460}">
   <ds:schemaRefs>
     <ds:schemaRef ds:uri="http://schemas.openxmlformats.org/officeDocument/2006/bibliography"/>
   </ds:schemaRefs>

</xml_diff>